<commit_message>
Added level design sketch closes #19
</commit_message>
<xml_diff>
--- a/Documentation/GDD.docx
+++ b/Documentation/GDD.docx
@@ -530,9 +530,11 @@
               <w:widowControl w:val="0"/>
               <w:spacing w:line="240" w:lineRule="auto"/>
             </w:pPr>
+            <w:proofErr w:type="gramStart"/>
             <w:r>
               <w:t>where</w:t>
             </w:r>
+            <w:proofErr w:type="gramEnd"/>
           </w:p>
           <w:tbl>
             <w:tblPr>
@@ -610,10 +612,7 @@
               <w:spacing w:line="240" w:lineRule="auto"/>
             </w:pPr>
             <w:r>
-              <w:t>make</w:t>
-            </w:r>
-            <w:r>
-              <w:t xml:space="preserve"> the player</w:t>
+              <w:t>make the player</w:t>
             </w:r>
           </w:p>
           <w:tbl>
@@ -709,7 +708,7 @@
                     <w:rPr>
                       <w:color w:val="00B050"/>
                     </w:rPr>
-                    <w:t>any touch on the screen</w:t>
+                    <w:t>touch on a UI button, left-down corner of the screen</w:t>
                   </w:r>
                   <w:r>
                     <w:rPr>
@@ -727,13 +726,13 @@
                     <w:rPr>
                       <w:color w:val="00B050"/>
                     </w:rPr>
-                    <w:t>towards the touch position</w:t>
+                    <w:t xml:space="preserve">towards the </w:t>
                   </w:r>
                   <w:r>
                     <w:rPr>
                       <w:color w:val="00B050"/>
                     </w:rPr>
-                    <w:t>.</w:t>
+                    <w:t>player’s forward direction.</w:t>
                   </w:r>
                 </w:p>
               </w:tc>
@@ -1613,13 +1612,7 @@
               <w:spacing w:line="240" w:lineRule="auto"/>
             </w:pPr>
             <w:r>
-              <w:t>[</w:t>
-            </w:r>
-            <w:r>
-              <w:t>optional</w:t>
-            </w:r>
-            <w:r>
-              <w:t>] There will also be</w:t>
+              <w:t>[optional] There will also be</w:t>
             </w:r>
           </w:p>
           <w:tbl>
@@ -1847,13 +1840,123 @@
                     </w:rPr>
                   </w:pPr>
                   <w:r>
+                    <w:t xml:space="preserve">- </w:t>
+                  </w:r>
+                  <w:r>
+                    <w:rPr>
+                      <w:color w:val="00B050"/>
+                    </w:rPr>
+                    <w:t>health pickups</w:t>
+                  </w:r>
+                  <w:r>
+                    <w:rPr>
+                      <w:color w:val="00B050"/>
+                    </w:rPr>
+                    <w:t xml:space="preserve"> (</w:t>
+                  </w:r>
+                  <w:r>
+                    <w:rPr>
+                      <w:color w:val="00B050"/>
+                    </w:rPr>
+                    <w:t>junk food such as hotdogs or burgers)</w:t>
+                  </w:r>
+                  <w:r>
+                    <w:rPr>
+                      <w:color w:val="00B050"/>
+                    </w:rPr>
+                    <w:t xml:space="preserve"> will appear</w:t>
+                  </w:r>
+                  <w:r>
+                    <w:rPr>
+                      <w:color w:val="00B050"/>
+                    </w:rPr>
+                    <w:t>.</w:t>
+                  </w:r>
+                </w:p>
+                <w:p>
+                  <w:pPr>
+                    <w:widowControl w:val="0"/>
+                    <w:spacing w:line="240" w:lineRule="auto"/>
+                    <w:rPr>
+                      <w:color w:val="00B050"/>
+                    </w:rPr>
+                  </w:pPr>
+                  <w:r>
+                    <w:rPr>
+                      <w:color w:val="00B050"/>
+                    </w:rPr>
+                    <w:t xml:space="preserve">- evil veggies (rolling tomatoes, jumping carrots and static lettuces) will </w:t>
+                  </w:r>
+                  <w:proofErr w:type="gramStart"/>
+                  <w:r>
+                    <w:rPr>
+                      <w:color w:val="00B050"/>
+                    </w:rPr>
+                    <w:t>appear:</w:t>
+                  </w:r>
+                  <w:proofErr w:type="gramEnd"/>
+                  <w:r>
+                    <w:rPr>
+                      <w:color w:val="00B050"/>
+                    </w:rPr>
                     <w:t xml:space="preserve"> </w:t>
                   </w:r>
                   <w:r>
                     <w:rPr>
                       <w:color w:val="00B050"/>
                     </w:rPr>
-                    <w:t xml:space="preserve">health pickups will appear </w:t>
+                    <w:t xml:space="preserve">some </w:t>
+                  </w:r>
+                  <w:r>
+                    <w:rPr>
+                      <w:color w:val="00B050"/>
+                    </w:rPr>
+                    <w:t xml:space="preserve">take out 1 point, others 2 points (the </w:t>
+                  </w:r>
+                  <w:r>
+                    <w:rPr>
+                      <w:color w:val="00B050"/>
+                    </w:rPr>
+                    <w:t xml:space="preserve">ones taking 2 points have a red point light on them, </w:t>
+                  </w:r>
+                  <w:r>
+                    <w:rPr>
+                      <w:color w:val="00B050"/>
+                    </w:rPr>
+                    <w:t>to let the player know they are tougher)</w:t>
+                  </w:r>
+                  <w:r>
+                    <w:rPr>
+                      <w:color w:val="00B050"/>
+                    </w:rPr>
+                    <w:t>.</w:t>
+                  </w:r>
+                </w:p>
+                <w:p>
+                  <w:pPr>
+                    <w:widowControl w:val="0"/>
+                    <w:spacing w:line="240" w:lineRule="auto"/>
+                    <w:rPr>
+                      <w:color w:val="00B050"/>
+                    </w:rPr>
+                  </w:pPr>
+                  <w:r>
+                    <w:rPr>
+                      <w:color w:val="00B050"/>
+                    </w:rPr>
+                    <w:t xml:space="preserve">- </w:t>
+                  </w:r>
+                  <w:r>
+                    <w:rPr>
+                      <w:color w:val="00B050"/>
+                    </w:rPr>
+                    <w:t>The tougher enemies appear as from the mid</w:t>
+                  </w:r>
+                  <w:r>
+                    <w:rPr>
+                      <w:color w:val="00B050"/>
+                    </w:rPr>
+                    <w:t>dle of the stage.</w:t>
                   </w:r>
                 </w:p>
               </w:tc>
@@ -2030,13 +2133,7 @@
               <w:spacing w:line="240" w:lineRule="auto"/>
             </w:pPr>
             <w:r>
-              <w:t>[</w:t>
-            </w:r>
-            <w:r>
-              <w:t>optional</w:t>
-            </w:r>
-            <w:r>
-              <w:t>] There will also be</w:t>
+              <w:t>[optional] There will also be</w:t>
             </w:r>
           </w:p>
           <w:tbl>
@@ -2166,7 +2263,6 @@
               <w:rPr>
                 <w:color w:val="auto"/>
               </w:rPr>
-              <w:lastRenderedPageBreak/>
               <w:t>5</w:t>
             </w:r>
           </w:p>
@@ -2274,9 +2370,142 @@
                     <w:widowControl w:val="0"/>
                     <w:spacing w:line="240" w:lineRule="auto"/>
                     <w:rPr>
+                      <w:b/>
+                      <w:bCs/>
                       <w:color w:val="00B050"/>
                     </w:rPr>
                   </w:pPr>
+                  <w:r>
+                    <w:rPr>
+                      <w:b/>
+                      <w:bCs/>
+                      <w:color w:val="00B050"/>
+                    </w:rPr>
+                    <w:t>UP:</w:t>
+                  </w:r>
+                </w:p>
+                <w:p>
+                  <w:pPr>
+                    <w:widowControl w:val="0"/>
+                    <w:spacing w:line="240" w:lineRule="auto"/>
+                    <w:rPr>
+                      <w:color w:val="00B050"/>
+                    </w:rPr>
+                  </w:pPr>
+                  <w:r>
+                    <w:rPr>
+                      <w:color w:val="00B050"/>
+                    </w:rPr>
+                    <w:t xml:space="preserve">- </w:t>
+                  </w:r>
+                  <w:r>
+                    <w:rPr>
+                      <w:color w:val="00B050"/>
+                    </w:rPr>
+                    <w:t>HP bar</w:t>
+                  </w:r>
+                </w:p>
+                <w:p>
+                  <w:pPr>
+                    <w:widowControl w:val="0"/>
+                    <w:spacing w:line="240" w:lineRule="auto"/>
+                    <w:rPr>
+                      <w:color w:val="00B050"/>
+                    </w:rPr>
+                  </w:pPr>
+                  <w:r>
+                    <w:rPr>
+                      <w:color w:val="00B050"/>
+                    </w:rPr>
+                    <w:t xml:space="preserve">- </w:t>
+                  </w:r>
+                  <w:r>
+                    <w:rPr>
+                      <w:color w:val="00B050"/>
+                    </w:rPr>
+                    <w:t>Score text</w:t>
+                  </w:r>
+                </w:p>
+                <w:p>
+                  <w:pPr>
+                    <w:widowControl w:val="0"/>
+                    <w:pBdr>
+                      <w:bottom w:val="single" w:sz="6" w:space="1" w:color="auto"/>
+                    </w:pBdr>
+                    <w:spacing w:line="240" w:lineRule="auto"/>
+                    <w:rPr>
+                      <w:color w:val="00B050"/>
+                    </w:rPr>
+                  </w:pPr>
+                  <w:r>
+                    <w:rPr>
+                      <w:color w:val="00B050"/>
+                    </w:rPr>
+                    <w:t xml:space="preserve">- Number of </w:t>
+                  </w:r>
+                  <w:proofErr w:type="gramStart"/>
+                  <w:r>
+                    <w:rPr>
+                      <w:color w:val="00B050"/>
+                    </w:rPr>
+                    <w:t>level</w:t>
+                  </w:r>
+                  <w:proofErr w:type="gramEnd"/>
+                </w:p>
+                <w:p>
+                  <w:pPr>
+                    <w:widowControl w:val="0"/>
+                    <w:spacing w:line="240" w:lineRule="auto"/>
+                    <w:rPr>
+                      <w:b/>
+                      <w:bCs/>
+                      <w:color w:val="00B050"/>
+                    </w:rPr>
+                  </w:pPr>
+                  <w:r>
+                    <w:rPr>
+                      <w:b/>
+                      <w:bCs/>
+                      <w:color w:val="00B050"/>
+                    </w:rPr>
+                    <w:t>DOWN:</w:t>
+                  </w:r>
+                </w:p>
+                <w:p>
+                  <w:pPr>
+                    <w:widowControl w:val="0"/>
+                    <w:spacing w:line="240" w:lineRule="auto"/>
+                    <w:rPr>
+                      <w:color w:val="00B050"/>
+                    </w:rPr>
+                  </w:pPr>
+                  <w:r>
+                    <w:rPr>
+                      <w:color w:val="00B050"/>
+                    </w:rPr>
+                    <w:t xml:space="preserve">- </w:t>
+                  </w:r>
+                  <w:r>
+                    <w:rPr>
+                      <w:color w:val="00B050"/>
+                    </w:rPr>
+                    <w:t>Attack button (left)</w:t>
+                  </w:r>
+                </w:p>
+                <w:p>
+                  <w:pPr>
+                    <w:widowControl w:val="0"/>
+                    <w:spacing w:line="240" w:lineRule="auto"/>
+                    <w:rPr>
+                      <w:color w:val="00B050"/>
+                    </w:rPr>
+                  </w:pPr>
+                  <w:r>
+                    <w:rPr>
+                      <w:color w:val="00B050"/>
+                    </w:rPr>
+                    <w:t>- Jump button (right)</w:t>
+                  </w:r>
                 </w:p>
               </w:tc>
             </w:tr>
@@ -2687,6 +2916,18 @@
                       <w:color w:val="00B050"/>
                     </w:rPr>
                   </w:pPr>
+                  <w:r>
+                    <w:rPr>
+                      <w:color w:val="00B050"/>
+                    </w:rPr>
+                    <w:t xml:space="preserve">the player reaches the goal </w:t>
+                  </w:r>
+                  <w:r>
+                    <w:rPr>
+                      <w:color w:val="00B050"/>
+                    </w:rPr>
+                    <w:t>(a portal that gets him/her out of the nightmare)</w:t>
+                  </w:r>
                 </w:p>
               </w:tc>
             </w:tr>
@@ -3195,14 +3436,7 @@
           <w:rFonts w:ascii="Arial" w:eastAsia="Arial" w:hAnsi="Arial" w:cs="Arial"/>
           <w:color w:val="9900FF"/>
         </w:rPr>
-        <w:t xml:space="preserve">- </w:t>
-      </w:r>
-      <w:r>
-        <w:rPr>
-          <w:rFonts w:ascii="Arial" w:eastAsia="Arial" w:hAnsi="Arial" w:cs="Arial"/>
-          <w:color w:val="9900FF"/>
-        </w:rPr>
-        <w:t>Attributes:</w:t>
+        <w:t>- Attributes:</w:t>
       </w:r>
     </w:p>
     <w:p>
@@ -3229,31 +3463,98 @@
         </w:rPr>
         <w:t xml:space="preserve">     * </w:t>
       </w:r>
+      <w:proofErr w:type="spellStart"/>
       <w:r>
         <w:rPr>
           <w:rFonts w:ascii="Arial" w:eastAsia="Arial" w:hAnsi="Arial" w:cs="Arial"/>
           <w:i/>
           <w:color w:val="222222"/>
         </w:rPr>
-        <w:t>Health</w:t>
-      </w:r>
-      <w:r>
+        <w:t>Health.cs</w:t>
+      </w:r>
+      <w:proofErr w:type="spellEnd"/>
+    </w:p>
+    <w:p>
+      <w:pPr>
+        <w:shd w:val="clear" w:color="auto" w:fill="FFFFFF"/>
         <w:rPr>
           <w:rFonts w:ascii="Arial" w:eastAsia="Arial" w:hAnsi="Arial" w:cs="Arial"/>
           <w:i/>
           <w:color w:val="222222"/>
         </w:rPr>
-        <w:t>.cs</w:t>
-      </w:r>
+      </w:pPr>
+      <w:r>
+        <w:rPr>
+          <w:rFonts w:ascii="Arial" w:eastAsia="Arial" w:hAnsi="Arial" w:cs="Arial"/>
+          <w:color w:val="222222"/>
+        </w:rPr>
+        <w:t xml:space="preserve"> </w:t>
+      </w:r>
+      <w:r>
+        <w:rPr>
+          <w:rFonts w:ascii="Arial" w:eastAsia="Arial" w:hAnsi="Arial" w:cs="Arial"/>
+          <w:b/>
+          <w:color w:val="222222"/>
+        </w:rPr>
+        <w:t xml:space="preserve">     * </w:t>
+      </w:r>
+      <w:proofErr w:type="spellStart"/>
+      <w:r>
+        <w:rPr>
+          <w:rFonts w:ascii="Arial" w:eastAsia="Arial" w:hAnsi="Arial" w:cs="Arial"/>
+          <w:i/>
+          <w:color w:val="222222"/>
+        </w:rPr>
+        <w:t>HealthBar.cs</w:t>
+      </w:r>
+      <w:proofErr w:type="spellEnd"/>
     </w:p>
     <w:p>
       <w:pPr>
         <w:shd w:val="clear" w:color="auto" w:fill="FFFFFF"/>
         <w:rPr>
           <w:rFonts w:ascii="Arial" w:eastAsia="Arial" w:hAnsi="Arial" w:cs="Arial"/>
+          <w:color w:val="9900FF"/>
+        </w:rPr>
+      </w:pPr>
+      <w:r>
+        <w:rPr>
+          <w:rFonts w:ascii="Arial" w:eastAsia="Arial" w:hAnsi="Arial" w:cs="Arial"/>
+          <w:color w:val="222222"/>
+        </w:rPr>
+        <w:t xml:space="preserve">  </w:t>
+      </w:r>
+      <w:r>
+        <w:rPr>
+          <w:rFonts w:ascii="Arial" w:eastAsia="Arial" w:hAnsi="Arial" w:cs="Arial"/>
           <w:i/>
           <w:color w:val="222222"/>
         </w:rPr>
+        <w:t xml:space="preserve"> </w:t>
+      </w:r>
+      <w:r>
+        <w:rPr>
+          <w:rFonts w:ascii="Arial" w:eastAsia="Arial" w:hAnsi="Arial" w:cs="Arial"/>
+          <w:color w:val="222222"/>
+        </w:rPr>
+        <w:t xml:space="preserve"> </w:t>
+      </w:r>
+      <w:r>
+        <w:rPr>
+          <w:rFonts w:ascii="Arial" w:eastAsia="Arial" w:hAnsi="Arial" w:cs="Arial"/>
+          <w:color w:val="9900FF"/>
+        </w:rPr>
+        <w:t>- Core</w:t>
+      </w:r>
+    </w:p>
+    <w:p>
+      <w:pPr>
+        <w:shd w:val="clear" w:color="auto" w:fill="FFFFFF"/>
+        <w:rPr>
+          <w:rFonts w:ascii="Arial" w:eastAsia="Arial" w:hAnsi="Arial" w:cs="Arial"/>
+          <w:i/>
+          <w:color w:val="222222"/>
+        </w:rPr>
       </w:pPr>
       <w:r>
         <w:rPr>
@@ -3268,31 +3569,57 @@
           <w:b/>
           <w:color w:val="222222"/>
         </w:rPr>
-        <w:t xml:space="preserve">     *</w:t>
-      </w:r>
-      <w:r>
-        <w:rPr>
-          <w:rFonts w:ascii="Arial" w:eastAsia="Arial" w:hAnsi="Arial" w:cs="Arial"/>
-          <w:b/>
-          <w:color w:val="222222"/>
-        </w:rPr>
-        <w:t xml:space="preserve"> </w:t>
-      </w:r>
+        <w:t xml:space="preserve">     * </w:t>
+      </w:r>
+      <w:proofErr w:type="spellStart"/>
       <w:r>
         <w:rPr>
           <w:rFonts w:ascii="Arial" w:eastAsia="Arial" w:hAnsi="Arial" w:cs="Arial"/>
           <w:i/>
           <w:color w:val="222222"/>
         </w:rPr>
-        <w:t>Health</w:t>
-      </w:r>
-      <w:r>
+        <w:t>GameManager.cs</w:t>
+      </w:r>
+      <w:proofErr w:type="spellEnd"/>
+    </w:p>
+    <w:p>
+      <w:pPr>
+        <w:shd w:val="clear" w:color="auto" w:fill="FFFFFF"/>
+        <w:rPr>
+          <w:rFonts w:ascii="Arial" w:eastAsia="Arial" w:hAnsi="Arial" w:cs="Arial"/>
+          <w:color w:val="9900FF"/>
+        </w:rPr>
+      </w:pPr>
+      <w:r>
+        <w:rPr>
+          <w:rFonts w:ascii="Arial" w:eastAsia="Arial" w:hAnsi="Arial" w:cs="Arial"/>
+          <w:color w:val="222222"/>
+        </w:rPr>
+        <w:t xml:space="preserve">    </w:t>
+      </w:r>
+      <w:r>
+        <w:rPr>
+          <w:rFonts w:ascii="Arial" w:eastAsia="Arial" w:hAnsi="Arial" w:cs="Arial"/>
+          <w:color w:val="9900FF"/>
+        </w:rPr>
+        <w:t>- Control</w:t>
+      </w:r>
+    </w:p>
+    <w:p>
+      <w:pPr>
+        <w:shd w:val="clear" w:color="auto" w:fill="FFFFFF"/>
         <w:rPr>
           <w:rFonts w:ascii="Arial" w:eastAsia="Arial" w:hAnsi="Arial" w:cs="Arial"/>
           <w:i/>
           <w:color w:val="222222"/>
         </w:rPr>
-        <w:t>Bar</w:t>
+      </w:pPr>
+      <w:r>
+        <w:rPr>
+          <w:rFonts w:ascii="Arial" w:eastAsia="Arial" w:hAnsi="Arial" w:cs="Arial"/>
+          <w:color w:val="222222"/>
+        </w:rPr>
+        <w:t xml:space="preserve">     </w:t>
       </w:r>
       <w:r>
         <w:rPr>
@@ -3300,79 +3627,73 @@
           <w:i/>
           <w:color w:val="222222"/>
         </w:rPr>
-        <w:t>.cs</w:t>
-      </w:r>
+        <w:t xml:space="preserve"> * </w:t>
+      </w:r>
+      <w:proofErr w:type="spellStart"/>
+      <w:r>
+        <w:rPr>
+          <w:rFonts w:ascii="Arial" w:eastAsia="Arial" w:hAnsi="Arial" w:cs="Arial"/>
+          <w:i/>
+          <w:color w:val="222222"/>
+        </w:rPr>
+        <w:t>EnemyController.cs</w:t>
+      </w:r>
+      <w:proofErr w:type="spellEnd"/>
     </w:p>
     <w:p>
       <w:pPr>
         <w:shd w:val="clear" w:color="auto" w:fill="FFFFFF"/>
         <w:rPr>
           <w:rFonts w:ascii="Arial" w:eastAsia="Arial" w:hAnsi="Arial" w:cs="Arial"/>
-          <w:color w:val="9900FF"/>
-        </w:rPr>
-      </w:pPr>
-      <w:r>
-        <w:rPr>
-          <w:rFonts w:ascii="Arial" w:eastAsia="Arial" w:hAnsi="Arial" w:cs="Arial"/>
-          <w:color w:val="222222"/>
-        </w:rPr>
-        <w:t xml:space="preserve">  </w:t>
-      </w:r>
-      <w:r>
-        <w:rPr>
-          <w:rFonts w:ascii="Arial" w:eastAsia="Arial" w:hAnsi="Arial" w:cs="Arial"/>
           <w:i/>
           <w:color w:val="222222"/>
         </w:rPr>
-        <w:t xml:space="preserve"> </w:t>
-      </w:r>
-      <w:r>
-        <w:rPr>
-          <w:rFonts w:ascii="Arial" w:eastAsia="Arial" w:hAnsi="Arial" w:cs="Arial"/>
+      </w:pPr>
+      <w:r>
+        <w:rPr>
+          <w:rFonts w:ascii="Arial" w:eastAsia="Arial" w:hAnsi="Arial" w:cs="Arial"/>
+          <w:i/>
           <w:color w:val="222222"/>
         </w:rPr>
-        <w:t xml:space="preserve"> </w:t>
-      </w:r>
-      <w:r>
-        <w:rPr>
-          <w:rFonts w:ascii="Arial" w:eastAsia="Arial" w:hAnsi="Arial" w:cs="Arial"/>
-          <w:color w:val="9900FF"/>
-        </w:rPr>
-        <w:t>- Core</w:t>
-      </w:r>
+        <w:t xml:space="preserve">      * </w:t>
+      </w:r>
+      <w:proofErr w:type="spellStart"/>
+      <w:r>
+        <w:rPr>
+          <w:rFonts w:ascii="Arial" w:eastAsia="Arial" w:hAnsi="Arial" w:cs="Arial"/>
+          <w:i/>
+          <w:color w:val="222222"/>
+        </w:rPr>
+        <w:t>PlayerController.cs</w:t>
+      </w:r>
+      <w:proofErr w:type="spellEnd"/>
     </w:p>
     <w:p>
       <w:pPr>
         <w:shd w:val="clear" w:color="auto" w:fill="FFFFFF"/>
         <w:rPr>
           <w:rFonts w:ascii="Arial" w:eastAsia="Arial" w:hAnsi="Arial" w:cs="Arial"/>
+          <w:color w:val="FF9900"/>
+        </w:rPr>
+      </w:pPr>
+      <w:r>
+        <w:rPr>
+          <w:rFonts w:ascii="Arial" w:eastAsia="Arial" w:hAnsi="Arial" w:cs="Arial"/>
           <w:i/>
           <w:color w:val="222222"/>
         </w:rPr>
-      </w:pPr>
-      <w:r>
-        <w:rPr>
-          <w:rFonts w:ascii="Arial" w:eastAsia="Arial" w:hAnsi="Arial" w:cs="Arial"/>
-          <w:color w:val="222222"/>
-        </w:rPr>
-        <w:t xml:space="preserve"> </w:t>
-      </w:r>
-      <w:r>
-        <w:rPr>
-          <w:rFonts w:ascii="Arial" w:eastAsia="Arial" w:hAnsi="Arial" w:cs="Arial"/>
-          <w:b/>
-          <w:color w:val="222222"/>
-        </w:rPr>
-        <w:t xml:space="preserve">     * </w:t>
-      </w:r>
+        <w:t xml:space="preserve">      * </w:t>
+      </w:r>
+      <w:proofErr w:type="spellStart"/>
       <w:r>
         <w:rPr>
           <w:rFonts w:ascii="Arial" w:eastAsia="Arial" w:hAnsi="Arial" w:cs="Arial"/>
           <w:i/>
           <w:color w:val="222222"/>
         </w:rPr>
-        <w:t>GameManager.cs</w:t>
-      </w:r>
+        <w:t>PickupController.cs</w:t>
+      </w:r>
+      <w:proofErr w:type="spellEnd"/>
     </w:p>
     <w:p>
       <w:pPr>
@@ -3394,7 +3715,7 @@
           <w:rFonts w:ascii="Arial" w:eastAsia="Arial" w:hAnsi="Arial" w:cs="Arial"/>
           <w:color w:val="9900FF"/>
         </w:rPr>
-        <w:t>- Control</w:t>
+        <w:t>- UI</w:t>
       </w:r>
     </w:p>
     <w:p>
@@ -3411,15 +3732,25 @@
           <w:rFonts w:ascii="Arial" w:eastAsia="Arial" w:hAnsi="Arial" w:cs="Arial"/>
           <w:color w:val="222222"/>
         </w:rPr>
-        <w:t xml:space="preserve">     </w:t>
-      </w:r>
+        <w:t xml:space="preserve">      * </w:t>
+      </w:r>
+      <w:proofErr w:type="spellStart"/>
       <w:r>
         <w:rPr>
           <w:rFonts w:ascii="Arial" w:eastAsia="Arial" w:hAnsi="Arial" w:cs="Arial"/>
           <w:i/>
           <w:color w:val="222222"/>
         </w:rPr>
-        <w:t xml:space="preserve"> * EnemyController.cs</w:t>
+        <w:t>LandingController.cs</w:t>
+      </w:r>
+      <w:proofErr w:type="spellEnd"/>
+      <w:r>
+        <w:rPr>
+          <w:rFonts w:ascii="Arial" w:eastAsia="Arial" w:hAnsi="Arial" w:cs="Arial"/>
+          <w:i/>
+          <w:color w:val="222222"/>
+        </w:rPr>
+        <w:t xml:space="preserve"> </w:t>
       </w:r>
     </w:p>
     <w:p>
@@ -3437,8 +3768,18 @@
           <w:i/>
           <w:color w:val="222222"/>
         </w:rPr>
-        <w:t xml:space="preserve">      * PlayerController.cs</w:t>
-      </w:r>
+        <w:t xml:space="preserve">      * </w:t>
+      </w:r>
+      <w:proofErr w:type="spellStart"/>
+      <w:r>
+        <w:rPr>
+          <w:rFonts w:ascii="Arial" w:eastAsia="Arial" w:hAnsi="Arial" w:cs="Arial"/>
+          <w:i/>
+          <w:color w:val="222222"/>
+        </w:rPr>
+        <w:t>HUDController.cs</w:t>
+      </w:r>
+      <w:proofErr w:type="spellEnd"/>
     </w:p>
     <w:p>
       <w:pPr>
@@ -3454,7 +3795,96 @@
           <w:i/>
           <w:color w:val="222222"/>
         </w:rPr>
-        <w:t xml:space="preserve">      * PickupController.cs</w:t>
+        <w:t xml:space="preserve">      * </w:t>
+      </w:r>
+      <w:proofErr w:type="spellStart"/>
+      <w:r>
+        <w:rPr>
+          <w:rFonts w:ascii="Arial" w:eastAsia="Arial" w:hAnsi="Arial" w:cs="Arial"/>
+          <w:i/>
+          <w:color w:val="222222"/>
+        </w:rPr>
+        <w:t>GameOverController.cs</w:t>
+      </w:r>
+      <w:proofErr w:type="spellEnd"/>
+      <w:r>
+        <w:rPr>
+          <w:rFonts w:ascii="Arial" w:eastAsia="Arial" w:hAnsi="Arial" w:cs="Arial"/>
+          <w:i/>
+          <w:color w:val="222222"/>
+        </w:rPr>
+        <w:t xml:space="preserve"> </w:t>
+      </w:r>
+      <w:r>
+        <w:rPr>
+          <w:rFonts w:ascii="Arial" w:eastAsia="Arial" w:hAnsi="Arial" w:cs="Arial"/>
+          <w:color w:val="FF9900"/>
+        </w:rPr>
+        <w:t>(</w:t>
+      </w:r>
+      <w:proofErr w:type="spellStart"/>
+      <w:r>
+        <w:rPr>
+          <w:rFonts w:ascii="Arial" w:eastAsia="Arial" w:hAnsi="Arial" w:cs="Arial"/>
+          <w:color w:val="FF9900"/>
+        </w:rPr>
+        <w:t>controla</w:t>
+      </w:r>
+      <w:proofErr w:type="spellEnd"/>
+      <w:r>
+        <w:rPr>
+          <w:rFonts w:ascii="Arial" w:eastAsia="Arial" w:hAnsi="Arial" w:cs="Arial"/>
+          <w:color w:val="FF9900"/>
+        </w:rPr>
+        <w:t xml:space="preserve"> </w:t>
+      </w:r>
+      <w:proofErr w:type="spellStart"/>
+      <w:r>
+        <w:rPr>
+          <w:rFonts w:ascii="Arial" w:eastAsia="Arial" w:hAnsi="Arial" w:cs="Arial"/>
+          <w:color w:val="FF9900"/>
+        </w:rPr>
+        <w:t>el</w:t>
+      </w:r>
+      <w:proofErr w:type="spellEnd"/>
+      <w:r>
+        <w:rPr>
+          <w:rFonts w:ascii="Arial" w:eastAsia="Arial" w:hAnsi="Arial" w:cs="Arial"/>
+          <w:color w:val="FF9900"/>
+        </w:rPr>
+        <w:t xml:space="preserve"> UI del canvas </w:t>
+      </w:r>
+      <w:proofErr w:type="spellStart"/>
+      <w:r>
+        <w:rPr>
+          <w:rFonts w:ascii="Arial" w:eastAsia="Arial" w:hAnsi="Arial" w:cs="Arial"/>
+          <w:color w:val="FF9900"/>
+        </w:rPr>
+        <w:t>cuando</w:t>
+      </w:r>
+      <w:proofErr w:type="spellEnd"/>
+      <w:r>
+        <w:rPr>
+          <w:rFonts w:ascii="Arial" w:eastAsia="Arial" w:hAnsi="Arial" w:cs="Arial"/>
+          <w:color w:val="FF9900"/>
+        </w:rPr>
+        <w:t xml:space="preserve"> </w:t>
+      </w:r>
+      <w:proofErr w:type="spellStart"/>
+      <w:r>
+        <w:rPr>
+          <w:rFonts w:ascii="Arial" w:eastAsia="Arial" w:hAnsi="Arial" w:cs="Arial"/>
+          <w:color w:val="FF9900"/>
+        </w:rPr>
+        <w:t>pierde</w:t>
+      </w:r>
+      <w:proofErr w:type="spellEnd"/>
+      <w:r>
+        <w:rPr>
+          <w:rFonts w:ascii="Arial" w:eastAsia="Arial" w:hAnsi="Arial" w:cs="Arial"/>
+          <w:color w:val="FF9900"/>
+        </w:rPr>
+        <w:t>)</w:t>
       </w:r>
     </w:p>
     <w:p>
@@ -3462,128 +3892,105 @@
         <w:shd w:val="clear" w:color="auto" w:fill="FFFFFF"/>
         <w:rPr>
           <w:rFonts w:ascii="Arial" w:eastAsia="Arial" w:hAnsi="Arial" w:cs="Arial"/>
-          <w:color w:val="9900FF"/>
-        </w:rPr>
-      </w:pPr>
-      <w:r>
-        <w:rPr>
-          <w:rFonts w:ascii="Arial" w:eastAsia="Arial" w:hAnsi="Arial" w:cs="Arial"/>
-          <w:color w:val="222222"/>
-        </w:rPr>
-        <w:t xml:space="preserve">    </w:t>
-      </w:r>
-      <w:r>
-        <w:rPr>
-          <w:rFonts w:ascii="Arial" w:eastAsia="Arial" w:hAnsi="Arial" w:cs="Arial"/>
-          <w:color w:val="9900FF"/>
-        </w:rPr>
-        <w:t>- UI</w:t>
-      </w:r>
-    </w:p>
-    <w:p>
-      <w:pPr>
-        <w:shd w:val="clear" w:color="auto" w:fill="FFFFFF"/>
+          <w:color w:val="FF9900"/>
+        </w:rPr>
+      </w:pPr>
+      <w:r>
         <w:rPr>
           <w:rFonts w:ascii="Arial" w:eastAsia="Arial" w:hAnsi="Arial" w:cs="Arial"/>
           <w:i/>
           <w:color w:val="222222"/>
         </w:rPr>
-      </w:pPr>
-      <w:r>
-        <w:rPr>
-          <w:rFonts w:ascii="Arial" w:eastAsia="Arial" w:hAnsi="Arial" w:cs="Arial"/>
-          <w:color w:val="222222"/>
-        </w:rPr>
         <w:t xml:space="preserve">      * </w:t>
       </w:r>
+      <w:proofErr w:type="spellStart"/>
       <w:r>
         <w:rPr>
           <w:rFonts w:ascii="Arial" w:eastAsia="Arial" w:hAnsi="Arial" w:cs="Arial"/>
           <w:i/>
           <w:color w:val="222222"/>
         </w:rPr>
-        <w:t>LandingController</w:t>
-      </w:r>
+        <w:t>GameEndController.cs</w:t>
+      </w:r>
+      <w:proofErr w:type="spellEnd"/>
       <w:r>
         <w:rPr>
           <w:rFonts w:ascii="Arial" w:eastAsia="Arial" w:hAnsi="Arial" w:cs="Arial"/>
           <w:i/>
           <w:color w:val="222222"/>
         </w:rPr>
-        <w:t xml:space="preserve">.cs </w:t>
-      </w:r>
-    </w:p>
-    <w:p>
-      <w:pPr>
-        <w:shd w:val="clear" w:color="auto" w:fill="FFFFFF"/>
-        <w:rPr>
-          <w:rFonts w:ascii="Arial" w:eastAsia="Arial" w:hAnsi="Arial" w:cs="Arial"/>
-          <w:i/>
-          <w:color w:val="222222"/>
-        </w:rPr>
-      </w:pPr>
-      <w:r>
-        <w:rPr>
-          <w:rFonts w:ascii="Arial" w:eastAsia="Arial" w:hAnsi="Arial" w:cs="Arial"/>
-          <w:i/>
-          <w:color w:val="222222"/>
-        </w:rPr>
-        <w:t xml:space="preserve">      * HUDController.cs</w:t>
-      </w:r>
-    </w:p>
-    <w:p>
-      <w:pPr>
-        <w:shd w:val="clear" w:color="auto" w:fill="FFFFFF"/>
+        <w:t xml:space="preserve"> </w:t>
+      </w:r>
+      <w:r>
         <w:rPr>
           <w:rFonts w:ascii="Arial" w:eastAsia="Arial" w:hAnsi="Arial" w:cs="Arial"/>
           <w:color w:val="FF9900"/>
         </w:rPr>
-      </w:pPr>
-      <w:r>
-        <w:rPr>
-          <w:rFonts w:ascii="Arial" w:eastAsia="Arial" w:hAnsi="Arial" w:cs="Arial"/>
-          <w:i/>
-          <w:color w:val="222222"/>
-        </w:rPr>
-        <w:t xml:space="preserve">      * GameOverController.cs </w:t>
-      </w:r>
+        <w:t>(</w:t>
+      </w:r>
+      <w:proofErr w:type="spellStart"/>
       <w:r>
         <w:rPr>
           <w:rFonts w:ascii="Arial" w:eastAsia="Arial" w:hAnsi="Arial" w:cs="Arial"/>
           <w:color w:val="FF9900"/>
         </w:rPr>
-        <w:t>(controla el UI de</w:t>
-      </w:r>
+        <w:t>controla</w:t>
+      </w:r>
+      <w:proofErr w:type="spellEnd"/>
       <w:r>
         <w:rPr>
           <w:rFonts w:ascii="Arial" w:eastAsia="Arial" w:hAnsi="Arial" w:cs="Arial"/>
           <w:color w:val="FF9900"/>
         </w:rPr>
-        <w:t>l canvas cuando pierde)</w:t>
-      </w:r>
-    </w:p>
-    <w:p>
-      <w:pPr>
-        <w:shd w:val="clear" w:color="auto" w:fill="FFFFFF"/>
+        <w:t xml:space="preserve"> </w:t>
+      </w:r>
+      <w:proofErr w:type="spellStart"/>
+      <w:r>
         <w:rPr>
           <w:rFonts w:ascii="Arial" w:eastAsia="Arial" w:hAnsi="Arial" w:cs="Arial"/>
           <w:color w:val="FF9900"/>
         </w:rPr>
-      </w:pPr>
-      <w:r>
-        <w:rPr>
-          <w:rFonts w:ascii="Arial" w:eastAsia="Arial" w:hAnsi="Arial" w:cs="Arial"/>
-          <w:i/>
-          <w:color w:val="222222"/>
-        </w:rPr>
-        <w:t xml:space="preserve">      * GameEndController.cs </w:t>
-      </w:r>
+        <w:t>el</w:t>
+      </w:r>
+      <w:proofErr w:type="spellEnd"/>
       <w:r>
         <w:rPr>
           <w:rFonts w:ascii="Arial" w:eastAsia="Arial" w:hAnsi="Arial" w:cs="Arial"/>
           <w:color w:val="FF9900"/>
         </w:rPr>
-        <w:t>(controla el UI del canvas cuando gana)</w:t>
+        <w:t xml:space="preserve"> UI del canvas </w:t>
+      </w:r>
+      <w:proofErr w:type="spellStart"/>
+      <w:r>
+        <w:rPr>
+          <w:rFonts w:ascii="Arial" w:eastAsia="Arial" w:hAnsi="Arial" w:cs="Arial"/>
+          <w:color w:val="FF9900"/>
+        </w:rPr>
+        <w:t>cuando</w:t>
+      </w:r>
+      <w:proofErr w:type="spellEnd"/>
+      <w:r>
+        <w:rPr>
+          <w:rFonts w:ascii="Arial" w:eastAsia="Arial" w:hAnsi="Arial" w:cs="Arial"/>
+          <w:color w:val="FF9900"/>
+        </w:rPr>
+        <w:t xml:space="preserve"> </w:t>
+      </w:r>
+      <w:proofErr w:type="spellStart"/>
+      <w:r>
+        <w:rPr>
+          <w:rFonts w:ascii="Arial" w:eastAsia="Arial" w:hAnsi="Arial" w:cs="Arial"/>
+          <w:color w:val="FF9900"/>
+        </w:rPr>
+        <w:t>gana</w:t>
+      </w:r>
+      <w:proofErr w:type="spellEnd"/>
+      <w:r>
+        <w:rPr>
+          <w:rFonts w:ascii="Arial" w:eastAsia="Arial" w:hAnsi="Arial" w:cs="Arial"/>
+          <w:color w:val="FF9900"/>
+        </w:rPr>
+        <w:t>)</w:t>
       </w:r>
     </w:p>
     <w:p>
@@ -3692,7 +4099,6 @@
         <w:pStyle w:val="Ttulo1"/>
       </w:pPr>
       <w:r>
-        <w:lastRenderedPageBreak/>
         <w:t>Project Timeline</w:t>
       </w:r>
     </w:p>
@@ -4267,7 +4673,25 @@
                       <w:sz w:val="20"/>
                       <w:szCs w:val="20"/>
                     </w:rPr>
-                    <w:t>, follow camera (Cinemachine)</w:t>
+                    <w:t>, follow camera (</w:t>
+                  </w:r>
+                  <w:proofErr w:type="spellStart"/>
+                  <w:r>
+                    <w:rPr>
+                      <w:iCs/>
+                      <w:sz w:val="20"/>
+                      <w:szCs w:val="20"/>
+                    </w:rPr>
+                    <w:t>Cinemachine</w:t>
+                  </w:r>
+                  <w:proofErr w:type="spellEnd"/>
+                  <w:r>
+                    <w:rPr>
+                      <w:iCs/>
+                      <w:sz w:val="20"/>
+                      <w:szCs w:val="20"/>
+                    </w:rPr>
+                    <w:t>)</w:t>
                   </w:r>
                   <w:r>
                     <w:rPr>
@@ -4751,28 +5175,7 @@
                       <w:i/>
                       <w:color w:val="0000FF"/>
                     </w:rPr>
-                    <w:t>9</w:t>
-                  </w:r>
-                  <w:r>
-                    <w:rPr>
-                      <w:i/>
-                      <w:color w:val="0000FF"/>
-                    </w:rPr>
-                    <w:t xml:space="preserve">/5 - </w:t>
-                  </w:r>
-                  <w:r>
-                    <w:rPr>
-                      <w:i/>
-                      <w:color w:val="0000FF"/>
-                    </w:rPr>
-                    <w:t>13</w:t>
-                  </w:r>
-                  <w:r>
-                    <w:rPr>
-                      <w:i/>
-                      <w:color w:val="0000FF"/>
-                    </w:rPr>
-                    <w:t>/5</w:t>
+                    <w:t>9/5 - 13/5</w:t>
                   </w:r>
                 </w:p>
               </w:tc>
@@ -5006,7 +5409,25 @@
                       <w:sz w:val="20"/>
                       <w:szCs w:val="20"/>
                     </w:rPr>
-                    <w:t>Persistent data (score saved in JSON format/Player Prefs)</w:t>
+                    <w:t xml:space="preserve">Persistent data (score saved in JSON format/Player </w:t>
+                  </w:r>
+                  <w:proofErr w:type="spellStart"/>
+                  <w:r>
+                    <w:rPr>
+                      <w:iCs/>
+                      <w:sz w:val="20"/>
+                      <w:szCs w:val="20"/>
+                    </w:rPr>
+                    <w:t>Prefs</w:t>
+                  </w:r>
+                  <w:proofErr w:type="spellEnd"/>
+                  <w:r>
+                    <w:rPr>
+                      <w:iCs/>
+                      <w:sz w:val="20"/>
+                      <w:szCs w:val="20"/>
+                    </w:rPr>
+                    <w:t>)</w:t>
                   </w:r>
                 </w:p>
               </w:tc>
@@ -5093,28 +5514,7 @@
                       <w:i/>
                       <w:color w:val="0000FF"/>
                     </w:rPr>
-                    <w:t>16</w:t>
-                  </w:r>
-                  <w:r>
-                    <w:rPr>
-                      <w:i/>
-                      <w:color w:val="0000FF"/>
-                    </w:rPr>
-                    <w:t xml:space="preserve">/5 - </w:t>
-                  </w:r>
-                  <w:r>
-                    <w:rPr>
-                      <w:i/>
-                      <w:color w:val="0000FF"/>
-                    </w:rPr>
-                    <w:t>20</w:t>
-                  </w:r>
-                  <w:r>
-                    <w:rPr>
-                      <w:i/>
-                      <w:color w:val="0000FF"/>
-                    </w:rPr>
-                    <w:t>/5</w:t>
+                    <w:t>16/5 - 20/5</w:t>
                   </w:r>
                 </w:p>
               </w:tc>

</xml_diff>

<commit_message>
Added project structure and empty player controller file closes #2
</commit_message>
<xml_diff>
--- a/Documentation/GDD.docx
+++ b/Documentation/GDD.docx
@@ -3248,29 +3248,6 @@
         <w:shd w:val="clear" w:color="auto" w:fill="FFFFFF"/>
         <w:rPr>
           <w:rFonts w:ascii="Arial" w:eastAsia="Arial" w:hAnsi="Arial" w:cs="Arial"/>
-          <w:color w:val="FF9900"/>
-        </w:rPr>
-      </w:pPr>
-      <w:r>
-        <w:rPr>
-          <w:rFonts w:ascii="Arial" w:eastAsia="Arial" w:hAnsi="Arial" w:cs="Arial"/>
-          <w:color w:val="9900FF"/>
-        </w:rPr>
-        <w:t xml:space="preserve">   - Managers</w:t>
-      </w:r>
-      <w:r>
-        <w:rPr>
-          <w:rFonts w:ascii="Arial" w:eastAsia="Arial" w:hAnsi="Arial" w:cs="Arial"/>
-          <w:color w:val="FF9900"/>
-        </w:rPr>
-        <w:t xml:space="preserve"> </w:t>
-      </w:r>
-    </w:p>
-    <w:p>
-      <w:pPr>
-        <w:shd w:val="clear" w:color="auto" w:fill="FFFFFF"/>
-        <w:rPr>
-          <w:rFonts w:ascii="Arial" w:eastAsia="Arial" w:hAnsi="Arial" w:cs="Arial"/>
           <w:color w:val="0000FF"/>
         </w:rPr>
       </w:pPr>
@@ -4445,15 +4422,7 @@
                       <w:sz w:val="20"/>
                       <w:szCs w:val="20"/>
                     </w:rPr>
-                    <w:t>UML diagram</w:t>
-                  </w:r>
-                  <w:r>
-                    <w:rPr>
-                      <w:iCs/>
-                      <w:sz w:val="20"/>
-                      <w:szCs w:val="20"/>
-                    </w:rPr>
-                    <w:t xml:space="preserve"> for Player</w:t>
+                    <w:t>UML diagram for Player</w:t>
                   </w:r>
                 </w:p>
                 <w:p>
@@ -4802,15 +4771,7 @@
                       <w:sz w:val="20"/>
                       <w:szCs w:val="20"/>
                     </w:rPr>
-                    <w:t xml:space="preserve"> </w:t>
-                  </w:r>
-                  <w:r>
-                    <w:rPr>
-                      <w:iCs/>
-                      <w:sz w:val="20"/>
-                      <w:szCs w:val="20"/>
-                    </w:rPr>
-                    <w:t>Evil</w:t>
+                    <w:t xml:space="preserve"> Evil</w:t>
                   </w:r>
                   <w:r>
                     <w:rPr>
@@ -8619,6 +8580,10 @@
 </go:gDocsCustomXmlDataStorage>
 </file>
 
+<file path=customXml/item2.xml><?xml version="1.0" encoding="utf-8"?>
+<b:Sources xmlns:b="http://schemas.openxmlformats.org/officeDocument/2006/bibliography" xmlns="http://schemas.openxmlformats.org/officeDocument/2006/bibliography" SelectedStyle="\APASixthEditionOfficeOnline.xsl" StyleName="APA" Version="6"/>
+</file>
+
 <file path=customXml/itemProps1.xml><?xml version="1.0" encoding="utf-8"?>
 <ds:datastoreItem xmlns:ds="http://schemas.openxmlformats.org/officeDocument/2006/customXml" ds:itemID="{11111111-1234-1234-1234-123412341234}">
   <ds:schemaRefs>
@@ -8626,4 +8591,12 @@
     <ds:schemaRef ds:uri="http://customooxmlschemas.google.com/"/>
   </ds:schemaRefs>
 </ds:datastoreItem>
+</file>
+
+<file path=customXml/itemProps2.xml><?xml version="1.0" encoding="utf-8"?>
+<ds:datastoreItem xmlns:ds="http://schemas.openxmlformats.org/officeDocument/2006/customXml" ds:itemID="{880D3F8D-69F8-4BE0-B8B4-8C6B2FC44A81}">
+  <ds:schemaRefs>
+    <ds:schemaRef ds:uri="http://schemas.openxmlformats.org/officeDocument/2006/bibliography"/>
+  </ds:schemaRefs>
+</ds:datastoreItem>
 </file>
</xml_diff>

<commit_message>
Added player controller implementation (walk feature) closes #21
</commit_message>
<xml_diff>
--- a/Documentation/GDD.docx
+++ b/Documentation/GDD.docx
@@ -718,7 +718,19 @@
                     <w:rPr>
                       <w:color w:val="00B050"/>
                     </w:rPr>
-                    <w:t xml:space="preserve">the player tosses a sharp object </w:t>
+                    <w:t xml:space="preserve">the player </w:t>
+                  </w:r>
+                  <w:r>
+                    <w:rPr>
+                      <w:color w:val="00B050"/>
+                    </w:rPr>
+                    <w:t>spawns a light-blue beam from her eyes</w:t>
+                  </w:r>
+                  <w:r>
+                    <w:rPr>
+                      <w:color w:val="00B050"/>
+                    </w:rPr>
+                    <w:t xml:space="preserve"> </w:t>
                   </w:r>
                   <w:r>
                     <w:rPr>
@@ -3424,6 +3436,7 @@
         </w:rPr>
         <w:t xml:space="preserve">     * </w:t>
       </w:r>
+      <w:proofErr w:type="spellStart"/>
       <w:r>
         <w:rPr>
           <w:rFonts w:ascii="Arial" w:eastAsia="Arial" w:hAnsi="Arial" w:cs="Arial"/>
@@ -3432,6 +3445,7 @@
         </w:rPr>
         <w:t>Health.cs</w:t>
       </w:r>
+      <w:proofErr w:type="spellEnd"/>
     </w:p>
     <w:p>
       <w:pPr>
@@ -3457,6 +3471,7 @@
         </w:rPr>
         <w:t xml:space="preserve">     * </w:t>
       </w:r>
+      <w:proofErr w:type="spellStart"/>
       <w:r>
         <w:rPr>
           <w:rFonts w:ascii="Arial" w:eastAsia="Arial" w:hAnsi="Arial" w:cs="Arial"/>
@@ -3465,6 +3480,7 @@
         </w:rPr>
         <w:t>HealthBar.cs</w:t>
       </w:r>
+      <w:proofErr w:type="spellEnd"/>
     </w:p>
     <w:p>
       <w:pPr>
@@ -3528,6 +3544,7 @@
         </w:rPr>
         <w:t xml:space="preserve">     * </w:t>
       </w:r>
+      <w:proofErr w:type="spellStart"/>
       <w:r>
         <w:rPr>
           <w:rFonts w:ascii="Arial" w:eastAsia="Arial" w:hAnsi="Arial" w:cs="Arial"/>
@@ -3536,6 +3553,7 @@
         </w:rPr>
         <w:t>GameManager.cs</w:t>
       </w:r>
+      <w:proofErr w:type="spellEnd"/>
     </w:p>
     <w:p>
       <w:pPr>
@@ -3582,8 +3600,18 @@
           <w:i/>
           <w:color w:val="222222"/>
         </w:rPr>
-        <w:t xml:space="preserve"> * EnemyController.cs</w:t>
-      </w:r>
+        <w:t xml:space="preserve"> * </w:t>
+      </w:r>
+      <w:proofErr w:type="spellStart"/>
+      <w:r>
+        <w:rPr>
+          <w:rFonts w:ascii="Arial" w:eastAsia="Arial" w:hAnsi="Arial" w:cs="Arial"/>
+          <w:i/>
+          <w:color w:val="222222"/>
+        </w:rPr>
+        <w:t>EnemyController.cs</w:t>
+      </w:r>
+      <w:proofErr w:type="spellEnd"/>
     </w:p>
     <w:p>
       <w:pPr>
@@ -3600,8 +3628,18 @@
           <w:i/>
           <w:color w:val="222222"/>
         </w:rPr>
-        <w:t xml:space="preserve">      * PlayerController.cs</w:t>
-      </w:r>
+        <w:t xml:space="preserve">      * </w:t>
+      </w:r>
+      <w:proofErr w:type="spellStart"/>
+      <w:r>
+        <w:rPr>
+          <w:rFonts w:ascii="Arial" w:eastAsia="Arial" w:hAnsi="Arial" w:cs="Arial"/>
+          <w:i/>
+          <w:color w:val="222222"/>
+        </w:rPr>
+        <w:t>PlayerController.cs</w:t>
+      </w:r>
+      <w:proofErr w:type="spellEnd"/>
     </w:p>
     <w:p>
       <w:pPr>
@@ -3617,8 +3655,18 @@
           <w:i/>
           <w:color w:val="222222"/>
         </w:rPr>
-        <w:t xml:space="preserve">      * PickupController.cs</w:t>
-      </w:r>
+        <w:t xml:space="preserve">      * </w:t>
+      </w:r>
+      <w:proofErr w:type="spellStart"/>
+      <w:r>
+        <w:rPr>
+          <w:rFonts w:ascii="Arial" w:eastAsia="Arial" w:hAnsi="Arial" w:cs="Arial"/>
+          <w:i/>
+          <w:color w:val="222222"/>
+        </w:rPr>
+        <w:t>PickupController.cs</w:t>
+      </w:r>
+      <w:proofErr w:type="spellEnd"/>
     </w:p>
     <w:p>
       <w:pPr>
@@ -3659,13 +3707,23 @@
         </w:rPr>
         <w:t xml:space="preserve">      * </w:t>
       </w:r>
+      <w:proofErr w:type="spellStart"/>
       <w:r>
         <w:rPr>
           <w:rFonts w:ascii="Arial" w:eastAsia="Arial" w:hAnsi="Arial" w:cs="Arial"/>
           <w:i/>
           <w:color w:val="222222"/>
         </w:rPr>
-        <w:t xml:space="preserve">LandingController.cs </w:t>
+        <w:t>LandingController.cs</w:t>
+      </w:r>
+      <w:proofErr w:type="spellEnd"/>
+      <w:r>
+        <w:rPr>
+          <w:rFonts w:ascii="Arial" w:eastAsia="Arial" w:hAnsi="Arial" w:cs="Arial"/>
+          <w:i/>
+          <w:color w:val="222222"/>
+        </w:rPr>
+        <w:t xml:space="preserve"> </w:t>
       </w:r>
     </w:p>
     <w:p>
@@ -3683,8 +3741,18 @@
           <w:i/>
           <w:color w:val="222222"/>
         </w:rPr>
-        <w:t xml:space="preserve">      * HUDController.cs</w:t>
-      </w:r>
+        <w:t xml:space="preserve">      * </w:t>
+      </w:r>
+      <w:proofErr w:type="spellStart"/>
+      <w:r>
+        <w:rPr>
+          <w:rFonts w:ascii="Arial" w:eastAsia="Arial" w:hAnsi="Arial" w:cs="Arial"/>
+          <w:i/>
+          <w:color w:val="222222"/>
+        </w:rPr>
+        <w:t>HUDController.cs</w:t>
+      </w:r>
+      <w:proofErr w:type="spellEnd"/>
     </w:p>
     <w:p>
       <w:pPr>
@@ -3700,14 +3768,96 @@
           <w:i/>
           <w:color w:val="222222"/>
         </w:rPr>
-        <w:t xml:space="preserve">      * GameOverController.cs </w:t>
+        <w:t xml:space="preserve">      * </w:t>
+      </w:r>
+      <w:proofErr w:type="spellStart"/>
+      <w:r>
+        <w:rPr>
+          <w:rFonts w:ascii="Arial" w:eastAsia="Arial" w:hAnsi="Arial" w:cs="Arial"/>
+          <w:i/>
+          <w:color w:val="222222"/>
+        </w:rPr>
+        <w:t>GameOverController.cs</w:t>
+      </w:r>
+      <w:proofErr w:type="spellEnd"/>
+      <w:r>
+        <w:rPr>
+          <w:rFonts w:ascii="Arial" w:eastAsia="Arial" w:hAnsi="Arial" w:cs="Arial"/>
+          <w:i/>
+          <w:color w:val="222222"/>
+        </w:rPr>
+        <w:t xml:space="preserve"> </w:t>
       </w:r>
       <w:r>
         <w:rPr>
           <w:rFonts w:ascii="Arial" w:eastAsia="Arial" w:hAnsi="Arial" w:cs="Arial"/>
           <w:color w:val="FF9900"/>
         </w:rPr>
-        <w:t>(controla el UI del canvas cuando pierde)</w:t>
+        <w:t>(</w:t>
+      </w:r>
+      <w:proofErr w:type="spellStart"/>
+      <w:r>
+        <w:rPr>
+          <w:rFonts w:ascii="Arial" w:eastAsia="Arial" w:hAnsi="Arial" w:cs="Arial"/>
+          <w:color w:val="FF9900"/>
+        </w:rPr>
+        <w:t>controla</w:t>
+      </w:r>
+      <w:proofErr w:type="spellEnd"/>
+      <w:r>
+        <w:rPr>
+          <w:rFonts w:ascii="Arial" w:eastAsia="Arial" w:hAnsi="Arial" w:cs="Arial"/>
+          <w:color w:val="FF9900"/>
+        </w:rPr>
+        <w:t xml:space="preserve"> </w:t>
+      </w:r>
+      <w:proofErr w:type="spellStart"/>
+      <w:r>
+        <w:rPr>
+          <w:rFonts w:ascii="Arial" w:eastAsia="Arial" w:hAnsi="Arial" w:cs="Arial"/>
+          <w:color w:val="FF9900"/>
+        </w:rPr>
+        <w:t>el</w:t>
+      </w:r>
+      <w:proofErr w:type="spellEnd"/>
+      <w:r>
+        <w:rPr>
+          <w:rFonts w:ascii="Arial" w:eastAsia="Arial" w:hAnsi="Arial" w:cs="Arial"/>
+          <w:color w:val="FF9900"/>
+        </w:rPr>
+        <w:t xml:space="preserve"> UI del canvas </w:t>
+      </w:r>
+      <w:proofErr w:type="spellStart"/>
+      <w:r>
+        <w:rPr>
+          <w:rFonts w:ascii="Arial" w:eastAsia="Arial" w:hAnsi="Arial" w:cs="Arial"/>
+          <w:color w:val="FF9900"/>
+        </w:rPr>
+        <w:t>cuando</w:t>
+      </w:r>
+      <w:proofErr w:type="spellEnd"/>
+      <w:r>
+        <w:rPr>
+          <w:rFonts w:ascii="Arial" w:eastAsia="Arial" w:hAnsi="Arial" w:cs="Arial"/>
+          <w:color w:val="FF9900"/>
+        </w:rPr>
+        <w:t xml:space="preserve"> </w:t>
+      </w:r>
+      <w:proofErr w:type="spellStart"/>
+      <w:r>
+        <w:rPr>
+          <w:rFonts w:ascii="Arial" w:eastAsia="Arial" w:hAnsi="Arial" w:cs="Arial"/>
+          <w:color w:val="FF9900"/>
+        </w:rPr>
+        <w:t>pierde</w:t>
+      </w:r>
+      <w:proofErr w:type="spellEnd"/>
+      <w:r>
+        <w:rPr>
+          <w:rFonts w:ascii="Arial" w:eastAsia="Arial" w:hAnsi="Arial" w:cs="Arial"/>
+          <w:color w:val="FF9900"/>
+        </w:rPr>
+        <w:t>)</w:t>
       </w:r>
     </w:p>
     <w:p>
@@ -3724,14 +3874,96 @@
           <w:i/>
           <w:color w:val="222222"/>
         </w:rPr>
-        <w:t xml:space="preserve">      * GameEndController.cs </w:t>
+        <w:t xml:space="preserve">      * </w:t>
+      </w:r>
+      <w:proofErr w:type="spellStart"/>
+      <w:r>
+        <w:rPr>
+          <w:rFonts w:ascii="Arial" w:eastAsia="Arial" w:hAnsi="Arial" w:cs="Arial"/>
+          <w:i/>
+          <w:color w:val="222222"/>
+        </w:rPr>
+        <w:t>GameEndController.cs</w:t>
+      </w:r>
+      <w:proofErr w:type="spellEnd"/>
+      <w:r>
+        <w:rPr>
+          <w:rFonts w:ascii="Arial" w:eastAsia="Arial" w:hAnsi="Arial" w:cs="Arial"/>
+          <w:i/>
+          <w:color w:val="222222"/>
+        </w:rPr>
+        <w:t xml:space="preserve"> </w:t>
       </w:r>
       <w:r>
         <w:rPr>
           <w:rFonts w:ascii="Arial" w:eastAsia="Arial" w:hAnsi="Arial" w:cs="Arial"/>
           <w:color w:val="FF9900"/>
         </w:rPr>
-        <w:t>(controla el UI del canvas cuando gana)</w:t>
+        <w:t>(</w:t>
+      </w:r>
+      <w:proofErr w:type="spellStart"/>
+      <w:r>
+        <w:rPr>
+          <w:rFonts w:ascii="Arial" w:eastAsia="Arial" w:hAnsi="Arial" w:cs="Arial"/>
+          <w:color w:val="FF9900"/>
+        </w:rPr>
+        <w:t>controla</w:t>
+      </w:r>
+      <w:proofErr w:type="spellEnd"/>
+      <w:r>
+        <w:rPr>
+          <w:rFonts w:ascii="Arial" w:eastAsia="Arial" w:hAnsi="Arial" w:cs="Arial"/>
+          <w:color w:val="FF9900"/>
+        </w:rPr>
+        <w:t xml:space="preserve"> </w:t>
+      </w:r>
+      <w:proofErr w:type="spellStart"/>
+      <w:r>
+        <w:rPr>
+          <w:rFonts w:ascii="Arial" w:eastAsia="Arial" w:hAnsi="Arial" w:cs="Arial"/>
+          <w:color w:val="FF9900"/>
+        </w:rPr>
+        <w:t>el</w:t>
+      </w:r>
+      <w:proofErr w:type="spellEnd"/>
+      <w:r>
+        <w:rPr>
+          <w:rFonts w:ascii="Arial" w:eastAsia="Arial" w:hAnsi="Arial" w:cs="Arial"/>
+          <w:color w:val="FF9900"/>
+        </w:rPr>
+        <w:t xml:space="preserve"> UI del canvas </w:t>
+      </w:r>
+      <w:proofErr w:type="spellStart"/>
+      <w:r>
+        <w:rPr>
+          <w:rFonts w:ascii="Arial" w:eastAsia="Arial" w:hAnsi="Arial" w:cs="Arial"/>
+          <w:color w:val="FF9900"/>
+        </w:rPr>
+        <w:t>cuando</w:t>
+      </w:r>
+      <w:proofErr w:type="spellEnd"/>
+      <w:r>
+        <w:rPr>
+          <w:rFonts w:ascii="Arial" w:eastAsia="Arial" w:hAnsi="Arial" w:cs="Arial"/>
+          <w:color w:val="FF9900"/>
+        </w:rPr>
+        <w:t xml:space="preserve"> </w:t>
+      </w:r>
+      <w:proofErr w:type="spellStart"/>
+      <w:r>
+        <w:rPr>
+          <w:rFonts w:ascii="Arial" w:eastAsia="Arial" w:hAnsi="Arial" w:cs="Arial"/>
+          <w:color w:val="FF9900"/>
+        </w:rPr>
+        <w:t>gana</w:t>
+      </w:r>
+      <w:proofErr w:type="spellEnd"/>
+      <w:r>
+        <w:rPr>
+          <w:rFonts w:ascii="Arial" w:eastAsia="Arial" w:hAnsi="Arial" w:cs="Arial"/>
+          <w:color w:val="FF9900"/>
+        </w:rPr>
+        <w:t>)</w:t>
       </w:r>
     </w:p>
     <w:p>
@@ -4382,7 +4614,25 @@
                       <w:sz w:val="20"/>
                       <w:szCs w:val="20"/>
                     </w:rPr>
-                    <w:t>, follow camera (Cinemachine)</w:t>
+                    <w:t>, follow camera (</w:t>
+                  </w:r>
+                  <w:proofErr w:type="spellStart"/>
+                  <w:r>
+                    <w:rPr>
+                      <w:iCs/>
+                      <w:sz w:val="20"/>
+                      <w:szCs w:val="20"/>
+                    </w:rPr>
+                    <w:t>Cinemachine</w:t>
+                  </w:r>
+                  <w:proofErr w:type="spellEnd"/>
+                  <w:r>
+                    <w:rPr>
+                      <w:iCs/>
+                      <w:sz w:val="20"/>
+                      <w:szCs w:val="20"/>
+                    </w:rPr>
+                    <w:t>)</w:t>
                   </w:r>
                   <w:r>
                     <w:rPr>
@@ -4771,15 +5021,16 @@
                       <w:sz w:val="20"/>
                       <w:szCs w:val="20"/>
                     </w:rPr>
-                    <w:t xml:space="preserve"> Evil</w:t>
-                  </w:r>
+                    <w:t xml:space="preserve"> </w:t>
+                  </w:r>
+                  <w:proofErr w:type="spellStart"/>
                   <w:r>
                     <w:rPr>
                       <w:iCs/>
                       <w:sz w:val="20"/>
                       <w:szCs w:val="20"/>
                     </w:rPr>
-                    <w:t>Veggie</w:t>
+                    <w:t>Evil</w:t>
                   </w:r>
                   <w:r>
                     <w:rPr>
@@ -4787,15 +5038,16 @@
                       <w:sz w:val="20"/>
                       <w:szCs w:val="20"/>
                     </w:rPr>
-                    <w:t xml:space="preserve"> (</w:t>
-                  </w:r>
+                    <w:t>Veggie</w:t>
+                  </w:r>
+                  <w:proofErr w:type="spellEnd"/>
                   <w:r>
                     <w:rPr>
                       <w:iCs/>
                       <w:sz w:val="20"/>
                       <w:szCs w:val="20"/>
                     </w:rPr>
-                    <w:t xml:space="preserve">inherits </w:t>
+                    <w:t xml:space="preserve"> (</w:t>
                   </w:r>
                   <w:r>
                     <w:rPr>
@@ -4803,15 +5055,61 @@
                       <w:sz w:val="20"/>
                       <w:szCs w:val="20"/>
                     </w:rPr>
-                    <w:t>EvilLettuce, EvilTomato</w:t>
-                  </w:r>
+                    <w:t xml:space="preserve">inherits </w:t>
+                  </w:r>
+                  <w:proofErr w:type="spellStart"/>
                   <w:r>
                     <w:rPr>
                       <w:iCs/>
                       <w:sz w:val="20"/>
                       <w:szCs w:val="20"/>
                     </w:rPr>
-                    <w:t>, EvilCarrot)</w:t>
+                    <w:t>EvilLettuce</w:t>
+                  </w:r>
+                  <w:proofErr w:type="spellEnd"/>
+                  <w:r>
+                    <w:rPr>
+                      <w:iCs/>
+                      <w:sz w:val="20"/>
+                      <w:szCs w:val="20"/>
+                    </w:rPr>
+                    <w:t xml:space="preserve">, </w:t>
+                  </w:r>
+                  <w:proofErr w:type="spellStart"/>
+                  <w:r>
+                    <w:rPr>
+                      <w:iCs/>
+                      <w:sz w:val="20"/>
+                      <w:szCs w:val="20"/>
+                    </w:rPr>
+                    <w:t>EvilTomato</w:t>
+                  </w:r>
+                  <w:proofErr w:type="spellEnd"/>
+                  <w:r>
+                    <w:rPr>
+                      <w:iCs/>
+                      <w:sz w:val="20"/>
+                      <w:szCs w:val="20"/>
+                    </w:rPr>
+                    <w:t xml:space="preserve">, </w:t>
+                  </w:r>
+                  <w:proofErr w:type="spellStart"/>
+                  <w:r>
+                    <w:rPr>
+                      <w:iCs/>
+                      <w:sz w:val="20"/>
+                      <w:szCs w:val="20"/>
+                    </w:rPr>
+                    <w:t>EvilCarrot</w:t>
+                  </w:r>
+                  <w:proofErr w:type="spellEnd"/>
+                  <w:r>
+                    <w:rPr>
+                      <w:iCs/>
+                      <w:sz w:val="20"/>
+                      <w:szCs w:val="20"/>
+                    </w:rPr>
+                    <w:t>)</w:t>
                   </w:r>
                 </w:p>
                 <w:p>
@@ -4869,13 +5167,23 @@
                       <w:szCs w:val="20"/>
                     </w:rPr>
                   </w:pPr>
+                  <w:proofErr w:type="spellStart"/>
                   <w:r>
                     <w:rPr>
                       <w:iCs/>
                       <w:sz w:val="20"/>
                       <w:szCs w:val="20"/>
                     </w:rPr>
-                    <w:t>HealthBoost class</w:t>
+                    <w:t>HealthBoost</w:t>
+                  </w:r>
+                  <w:proofErr w:type="spellEnd"/>
+                  <w:r>
+                    <w:rPr>
+                      <w:iCs/>
+                      <w:sz w:val="20"/>
+                      <w:szCs w:val="20"/>
+                    </w:rPr>
+                    <w:t xml:space="preserve"> class</w:t>
                   </w:r>
                   <w:r>
                     <w:rPr>
@@ -5228,7 +5536,25 @@
                       <w:sz w:val="20"/>
                       <w:szCs w:val="20"/>
                     </w:rPr>
-                    <w:t>Persistent data (score saved in JSON format/Player Prefs)</w:t>
+                    <w:t xml:space="preserve">Persistent data (score saved in JSON format/Player </w:t>
+                  </w:r>
+                  <w:proofErr w:type="spellStart"/>
+                  <w:r>
+                    <w:rPr>
+                      <w:iCs/>
+                      <w:sz w:val="20"/>
+                      <w:szCs w:val="20"/>
+                    </w:rPr>
+                    <w:t>Prefs</w:t>
+                  </w:r>
+                  <w:proofErr w:type="spellEnd"/>
+                  <w:r>
+                    <w:rPr>
+                      <w:iCs/>
+                      <w:sz w:val="20"/>
+                      <w:szCs w:val="20"/>
+                    </w:rPr>
+                    <w:t>)</w:t>
                   </w:r>
                 </w:p>
                 <w:p>
@@ -8575,28 +8901,28 @@
 </file>
 
 <file path=customXml/item1.xml><?xml version="1.0" encoding="utf-8"?>
+<b:Sources xmlns:b="http://schemas.openxmlformats.org/officeDocument/2006/bibliography" xmlns="http://schemas.openxmlformats.org/officeDocument/2006/bibliography" SelectedStyle="\APASixthEditionOfficeOnline.xsl" StyleName="APA" Version="6"/>
+</file>
+
+<file path=customXml/item2.xml><?xml version="1.0" encoding="utf-8"?>
 <go:gDocsCustomXmlDataStorage xmlns:go="http://customooxmlschemas.google.com/" xmlns:r="http://schemas.openxmlformats.org/officeDocument/2006/relationships">
   <go:docsCustomData xmlns:go="http://customooxmlschemas.google.com/" roundtripDataSignature="AMtx7mi1CAz6CMs41s117hd+a9gnBQDOsw==">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</go:docsCustomData>
 </go:gDocsCustomXmlDataStorage>
 </file>
 
-<file path=customXml/item2.xml><?xml version="1.0" encoding="utf-8"?>
-<b:Sources xmlns:b="http://schemas.openxmlformats.org/officeDocument/2006/bibliography" xmlns="http://schemas.openxmlformats.org/officeDocument/2006/bibliography" SelectedStyle="\APASixthEditionOfficeOnline.xsl" StyleName="APA" Version="6"/>
+<file path=customXml/itemProps1.xml><?xml version="1.0" encoding="utf-8"?>
+<ds:datastoreItem xmlns:ds="http://schemas.openxmlformats.org/officeDocument/2006/customXml" ds:itemID="{880D3F8D-69F8-4BE0-B8B4-8C6B2FC44A81}">
+  <ds:schemaRefs>
+    <ds:schemaRef ds:uri="http://schemas.openxmlformats.org/officeDocument/2006/bibliography"/>
+  </ds:schemaRefs>
+</ds:datastoreItem>
 </file>
 
-<file path=customXml/itemProps1.xml><?xml version="1.0" encoding="utf-8"?>
+<file path=customXml/itemProps2.xml><?xml version="1.0" encoding="utf-8"?>
 <ds:datastoreItem xmlns:ds="http://schemas.openxmlformats.org/officeDocument/2006/customXml" ds:itemID="{11111111-1234-1234-1234-123412341234}">
   <ds:schemaRefs>
     <ds:schemaRef ds:uri="http://schemas.openxmlformats.org/officeDocument/2006/relationships"/>
     <ds:schemaRef ds:uri="http://customooxmlschemas.google.com/"/>
   </ds:schemaRefs>
 </ds:datastoreItem>
-</file>
-
-<file path=customXml/itemProps2.xml><?xml version="1.0" encoding="utf-8"?>
-<ds:datastoreItem xmlns:ds="http://schemas.openxmlformats.org/officeDocument/2006/customXml" ds:itemID="{880D3F8D-69F8-4BE0-B8B4-8C6B2FC44A81}">
-  <ds:schemaRefs>
-    <ds:schemaRef ds:uri="http://schemas.openxmlformats.org/officeDocument/2006/bibliography"/>
-  </ds:schemaRefs>
-</ds:datastoreItem>
 </file>
</xml_diff>

<commit_message>
Added player controller implementation (jump & attack) closes #24
</commit_message>
<xml_diff>
--- a/Documentation/GDD.docx
+++ b/Documentation/GDD.docx
@@ -530,9 +530,11 @@
               <w:widowControl w:val="0"/>
               <w:spacing w:line="240" w:lineRule="auto"/>
             </w:pPr>
+            <w:proofErr w:type="gramStart"/>
             <w:r>
               <w:t>where</w:t>
             </w:r>
+            <w:proofErr w:type="gramEnd"/>
           </w:p>
           <w:tbl>
             <w:tblPr>
@@ -1898,11 +1900,19 @@
                     </w:rPr>
                     <w:t xml:space="preserve">- evil veggies (rolling tomatoes, jumping carrots and static lettuces) will </w:t>
                   </w:r>
+                  <w:proofErr w:type="gramStart"/>
                   <w:r>
                     <w:rPr>
                       <w:color w:val="00B050"/>
                     </w:rPr>
-                    <w:t xml:space="preserve">appear: </w:t>
+                    <w:t>appear:</w:t>
+                  </w:r>
+                  <w:proofErr w:type="gramEnd"/>
+                  <w:r>
+                    <w:rPr>
+                      <w:color w:val="00B050"/>
+                    </w:rPr>
+                    <w:t xml:space="preserve"> </w:t>
                   </w:r>
                   <w:r>
                     <w:rPr>
@@ -2444,8 +2454,16 @@
                     <w:rPr>
                       <w:color w:val="00B050"/>
                     </w:rPr>
-                    <w:t>- Number of level</w:t>
-                  </w:r>
+                    <w:t xml:space="preserve">- Number of </w:t>
+                  </w:r>
+                  <w:proofErr w:type="gramStart"/>
+                  <w:r>
+                    <w:rPr>
+                      <w:color w:val="00B050"/>
+                    </w:rPr>
+                    <w:t>level</w:t>
+                  </w:r>
+                  <w:proofErr w:type="gramEnd"/>
                 </w:p>
                 <w:p>
                   <w:pPr>
@@ -5536,9 +5554,17 @@
                       <w:sz w:val="20"/>
                       <w:szCs w:val="20"/>
                     </w:rPr>
-                    <w:t xml:space="preserve">Persistent data (score saved in JSON format/Player </w:t>
+                    <w:t>Persistent data (</w:t>
                   </w:r>
                   <w:proofErr w:type="spellStart"/>
+                  <w:r>
+                    <w:rPr>
+                      <w:iCs/>
+                      <w:sz w:val="20"/>
+                      <w:szCs w:val="20"/>
+                    </w:rPr>
+                    <w:t>Player</w:t>
+                  </w:r>
                   <w:r>
                     <w:rPr>
                       <w:iCs/>
@@ -8901,28 +8927,28 @@
 </file>
 
 <file path=customXml/item1.xml><?xml version="1.0" encoding="utf-8"?>
-<b:Sources xmlns:b="http://schemas.openxmlformats.org/officeDocument/2006/bibliography" xmlns="http://schemas.openxmlformats.org/officeDocument/2006/bibliography" SelectedStyle="\APASixthEditionOfficeOnline.xsl" StyleName="APA" Version="6"/>
-</file>
-
-<file path=customXml/item2.xml><?xml version="1.0" encoding="utf-8"?>
 <go:gDocsCustomXmlDataStorage xmlns:go="http://customooxmlschemas.google.com/" xmlns:r="http://schemas.openxmlformats.org/officeDocument/2006/relationships">
   <go:docsCustomData xmlns:go="http://customooxmlschemas.google.com/" roundtripDataSignature="AMtx7mi1CAz6CMs41s117hd+a9gnBQDOsw==">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</go:docsCustomData>
 </go:gDocsCustomXmlDataStorage>
 </file>
 
-<file path=customXml/itemProps1.xml><?xml version="1.0" encoding="utf-8"?>
-<ds:datastoreItem xmlns:ds="http://schemas.openxmlformats.org/officeDocument/2006/customXml" ds:itemID="{880D3F8D-69F8-4BE0-B8B4-8C6B2FC44A81}">
-  <ds:schemaRefs>
-    <ds:schemaRef ds:uri="http://schemas.openxmlformats.org/officeDocument/2006/bibliography"/>
-  </ds:schemaRefs>
-</ds:datastoreItem>
+<file path=customXml/item2.xml><?xml version="1.0" encoding="utf-8"?>
+<b:Sources xmlns:b="http://schemas.openxmlformats.org/officeDocument/2006/bibliography" xmlns="http://schemas.openxmlformats.org/officeDocument/2006/bibliography" SelectedStyle="\APASixthEditionOfficeOnline.xsl" StyleName="APA" Version="6"/>
 </file>
 
-<file path=customXml/itemProps2.xml><?xml version="1.0" encoding="utf-8"?>
+<file path=customXml/itemProps1.xml><?xml version="1.0" encoding="utf-8"?>
 <ds:datastoreItem xmlns:ds="http://schemas.openxmlformats.org/officeDocument/2006/customXml" ds:itemID="{11111111-1234-1234-1234-123412341234}">
   <ds:schemaRefs>
     <ds:schemaRef ds:uri="http://schemas.openxmlformats.org/officeDocument/2006/relationships"/>
     <ds:schemaRef ds:uri="http://customooxmlschemas.google.com/"/>
   </ds:schemaRefs>
 </ds:datastoreItem>
+</file>
+
+<file path=customXml/itemProps2.xml><?xml version="1.0" encoding="utf-8"?>
+<ds:datastoreItem xmlns:ds="http://schemas.openxmlformats.org/officeDocument/2006/customXml" ds:itemID="{880D3F8D-69F8-4BE0-B8B4-8C6B2FC44A81}">
+  <ds:schemaRefs>
+    <ds:schemaRef ds:uri="http://schemas.openxmlformats.org/officeDocument/2006/bibliography"/>
+  </ds:schemaRefs>
+</ds:datastoreItem>
 </file>
</xml_diff>

<commit_message>
Added player implementation (laser beam attack and health component) closes #26
</commit_message>
<xml_diff>
--- a/Documentation/GDD.docx
+++ b/Documentation/GDD.docx
@@ -530,11 +530,9 @@
               <w:widowControl w:val="0"/>
               <w:spacing w:line="240" w:lineRule="auto"/>
             </w:pPr>
-            <w:proofErr w:type="gramStart"/>
             <w:r>
               <w:t>where</w:t>
             </w:r>
-            <w:proofErr w:type="gramEnd"/>
           </w:p>
           <w:tbl>
             <w:tblPr>
@@ -1900,19 +1898,11 @@
                     </w:rPr>
                     <w:t xml:space="preserve">- evil veggies (rolling tomatoes, jumping carrots and static lettuces) will </w:t>
                   </w:r>
-                  <w:proofErr w:type="gramStart"/>
                   <w:r>
                     <w:rPr>
                       <w:color w:val="00B050"/>
                     </w:rPr>
-                    <w:t>appear:</w:t>
-                  </w:r>
-                  <w:proofErr w:type="gramEnd"/>
-                  <w:r>
-                    <w:rPr>
-                      <w:color w:val="00B050"/>
-                    </w:rPr>
-                    <w:t xml:space="preserve"> </w:t>
+                    <w:t xml:space="preserve">appear: </w:t>
                   </w:r>
                   <w:r>
                     <w:rPr>
@@ -1970,6 +1960,27 @@
                       <w:color w:val="00B050"/>
                     </w:rPr>
                     <w:t>dle of the stage.</w:t>
+                  </w:r>
+                </w:p>
+                <w:p>
+                  <w:pPr>
+                    <w:widowControl w:val="0"/>
+                    <w:spacing w:line="240" w:lineRule="auto"/>
+                    <w:rPr>
+                      <w:color w:val="00B050"/>
+                    </w:rPr>
+                  </w:pPr>
+                  <w:r>
+                    <w:rPr>
+                      <w:color w:val="00B050"/>
+                    </w:rPr>
+                    <w:t xml:space="preserve">- Every some fixed time, a full HP recharger will come at full speed </w:t>
+                  </w:r>
+                  <w:r>
+                    <w:rPr>
+                      <w:color w:val="00B050"/>
+                    </w:rPr>
+                    <w:t>from  above, right to left, and the player must grab it with his/her finger.</w:t>
                   </w:r>
                 </w:p>
               </w:tc>
@@ -2454,16 +2465,8 @@
                     <w:rPr>
                       <w:color w:val="00B050"/>
                     </w:rPr>
-                    <w:t xml:space="preserve">- Number of </w:t>
-                  </w:r>
-                  <w:proofErr w:type="gramStart"/>
-                  <w:r>
-                    <w:rPr>
-                      <w:color w:val="00B050"/>
-                    </w:rPr>
-                    <w:t>level</w:t>
-                  </w:r>
-                  <w:proofErr w:type="gramEnd"/>
+                    <w:t>- Number of level</w:t>
+                  </w:r>
                 </w:p>
                 <w:p>
                   <w:pPr>
@@ -3191,6 +3194,7 @@
           <w:rFonts w:ascii="Arial" w:eastAsia="Arial" w:hAnsi="Arial" w:cs="Arial"/>
           <w:color w:val="0000FF"/>
         </w:rPr>
+        <w:lastRenderedPageBreak/>
         <w:t>- Materials</w:t>
       </w:r>
     </w:p>
@@ -3269,7 +3273,6 @@
           <w:rFonts w:ascii="Arial" w:eastAsia="Arial" w:hAnsi="Arial" w:cs="Arial"/>
           <w:color w:val="9900FF"/>
         </w:rPr>
-        <w:lastRenderedPageBreak/>
         <w:t xml:space="preserve">   - Pickups</w:t>
       </w:r>
     </w:p>
@@ -3454,7 +3457,6 @@
         </w:rPr>
         <w:t xml:space="preserve">     * </w:t>
       </w:r>
-      <w:proofErr w:type="spellStart"/>
       <w:r>
         <w:rPr>
           <w:rFonts w:ascii="Arial" w:eastAsia="Arial" w:hAnsi="Arial" w:cs="Arial"/>
@@ -3463,7 +3465,6 @@
         </w:rPr>
         <w:t>Health.cs</w:t>
       </w:r>
-      <w:proofErr w:type="spellEnd"/>
     </w:p>
     <w:p>
       <w:pPr>
@@ -3489,7 +3490,6 @@
         </w:rPr>
         <w:t xml:space="preserve">     * </w:t>
       </w:r>
-      <w:proofErr w:type="spellStart"/>
       <w:r>
         <w:rPr>
           <w:rFonts w:ascii="Arial" w:eastAsia="Arial" w:hAnsi="Arial" w:cs="Arial"/>
@@ -3498,7 +3498,6 @@
         </w:rPr>
         <w:t>HealthBar.cs</w:t>
       </w:r>
-      <w:proofErr w:type="spellEnd"/>
     </w:p>
     <w:p>
       <w:pPr>
@@ -3562,7 +3561,6 @@
         </w:rPr>
         <w:t xml:space="preserve">     * </w:t>
       </w:r>
-      <w:proofErr w:type="spellStart"/>
       <w:r>
         <w:rPr>
           <w:rFonts w:ascii="Arial" w:eastAsia="Arial" w:hAnsi="Arial" w:cs="Arial"/>
@@ -3571,7 +3569,6 @@
         </w:rPr>
         <w:t>GameManager.cs</w:t>
       </w:r>
-      <w:proofErr w:type="spellEnd"/>
     </w:p>
     <w:p>
       <w:pPr>
@@ -3618,27 +3615,34 @@
           <w:i/>
           <w:color w:val="222222"/>
         </w:rPr>
-        <w:t xml:space="preserve"> * </w:t>
+        <w:t xml:space="preserve"> * EnemyController.cs</w:t>
       </w:r>
-      <w:proofErr w:type="spellStart"/>
-      <w:r>
+    </w:p>
+    <w:p>
+      <w:pPr>
+        <w:shd w:val="clear" w:color="auto" w:fill="FFFFFF"/>
         <w:rPr>
           <w:rFonts w:ascii="Arial" w:eastAsia="Arial" w:hAnsi="Arial" w:cs="Arial"/>
           <w:i/>
           <w:color w:val="222222"/>
         </w:rPr>
-        <w:t>EnemyController.cs</w:t>
-      </w:r>
-      <w:proofErr w:type="spellEnd"/>
-    </w:p>
-    <w:p>
-      <w:pPr>
-        <w:shd w:val="clear" w:color="auto" w:fill="FFFFFF"/>
+      </w:pPr>
+      <w:r>
         <w:rPr>
           <w:rFonts w:ascii="Arial" w:eastAsia="Arial" w:hAnsi="Arial" w:cs="Arial"/>
           <w:i/>
           <w:color w:val="222222"/>
         </w:rPr>
+        <w:t xml:space="preserve">      * PlayerController.cs</w:t>
+      </w:r>
+    </w:p>
+    <w:p>
+      <w:pPr>
+        <w:shd w:val="clear" w:color="auto" w:fill="FFFFFF"/>
+        <w:rPr>
+          <w:rFonts w:ascii="Arial" w:eastAsia="Arial" w:hAnsi="Arial" w:cs="Arial"/>
+          <w:color w:val="FF9900"/>
+        </w:rPr>
       </w:pPr>
       <w:r>
         <w:rPr>
@@ -3646,45 +3650,8 @@
           <w:i/>
           <w:color w:val="222222"/>
         </w:rPr>
-        <w:t xml:space="preserve">      * </w:t>
+        <w:t xml:space="preserve">      * PickupController.cs</w:t>
       </w:r>
-      <w:proofErr w:type="spellStart"/>
-      <w:r>
-        <w:rPr>
-          <w:rFonts w:ascii="Arial" w:eastAsia="Arial" w:hAnsi="Arial" w:cs="Arial"/>
-          <w:i/>
-          <w:color w:val="222222"/>
-        </w:rPr>
-        <w:t>PlayerController.cs</w:t>
-      </w:r>
-      <w:proofErr w:type="spellEnd"/>
-    </w:p>
-    <w:p>
-      <w:pPr>
-        <w:shd w:val="clear" w:color="auto" w:fill="FFFFFF"/>
-        <w:rPr>
-          <w:rFonts w:ascii="Arial" w:eastAsia="Arial" w:hAnsi="Arial" w:cs="Arial"/>
-          <w:color w:val="FF9900"/>
-        </w:rPr>
-      </w:pPr>
-      <w:r>
-        <w:rPr>
-          <w:rFonts w:ascii="Arial" w:eastAsia="Arial" w:hAnsi="Arial" w:cs="Arial"/>
-          <w:i/>
-          <w:color w:val="222222"/>
-        </w:rPr>
-        <w:t xml:space="preserve">      * </w:t>
-      </w:r>
-      <w:proofErr w:type="spellStart"/>
-      <w:r>
-        <w:rPr>
-          <w:rFonts w:ascii="Arial" w:eastAsia="Arial" w:hAnsi="Arial" w:cs="Arial"/>
-          <w:i/>
-          <w:color w:val="222222"/>
-        </w:rPr>
-        <w:t>PickupController.cs</w:t>
-      </w:r>
-      <w:proofErr w:type="spellEnd"/>
     </w:p>
     <w:p>
       <w:pPr>
@@ -3725,23 +3692,31 @@
         </w:rPr>
         <w:t xml:space="preserve">      * </w:t>
       </w:r>
-      <w:proofErr w:type="spellStart"/>
       <w:r>
         <w:rPr>
           <w:rFonts w:ascii="Arial" w:eastAsia="Arial" w:hAnsi="Arial" w:cs="Arial"/>
           <w:i/>
           <w:color w:val="222222"/>
         </w:rPr>
-        <w:t>LandingController.cs</w:t>
+        <w:t xml:space="preserve">LandingController.cs </w:t>
       </w:r>
-      <w:proofErr w:type="spellEnd"/>
-      <w:r>
+    </w:p>
+    <w:p>
+      <w:pPr>
+        <w:shd w:val="clear" w:color="auto" w:fill="FFFFFF"/>
         <w:rPr>
           <w:rFonts w:ascii="Arial" w:eastAsia="Arial" w:hAnsi="Arial" w:cs="Arial"/>
           <w:i/>
           <w:color w:val="222222"/>
         </w:rPr>
-        <w:t xml:space="preserve"> </w:t>
+      </w:pPr>
+      <w:r>
+        <w:rPr>
+          <w:rFonts w:ascii="Arial" w:eastAsia="Arial" w:hAnsi="Arial" w:cs="Arial"/>
+          <w:i/>
+          <w:color w:val="222222"/>
+        </w:rPr>
+        <w:t xml:space="preserve">      * HUDController.cs</w:t>
       </w:r>
     </w:p>
     <w:p>
@@ -3749,8 +3724,7 @@
         <w:shd w:val="clear" w:color="auto" w:fill="FFFFFF"/>
         <w:rPr>
           <w:rFonts w:ascii="Arial" w:eastAsia="Arial" w:hAnsi="Arial" w:cs="Arial"/>
-          <w:i/>
-          <w:color w:val="222222"/>
+          <w:color w:val="FF9900"/>
         </w:rPr>
       </w:pPr>
       <w:r>
@@ -3759,229 +3733,38 @@
           <w:i/>
           <w:color w:val="222222"/>
         </w:rPr>
-        <w:t xml:space="preserve">      * </w:t>
+        <w:t xml:space="preserve">      * GameOverController.cs </w:t>
       </w:r>
-      <w:proofErr w:type="spellStart"/>
+      <w:r>
+        <w:rPr>
+          <w:rFonts w:ascii="Arial" w:eastAsia="Arial" w:hAnsi="Arial" w:cs="Arial"/>
+          <w:color w:val="FF9900"/>
+        </w:rPr>
+        <w:t>(controla el UI del canvas cuando pierde)</w:t>
+      </w:r>
+    </w:p>
+    <w:p>
+      <w:pPr>
+        <w:shd w:val="clear" w:color="auto" w:fill="FFFFFF"/>
+        <w:rPr>
+          <w:rFonts w:ascii="Arial" w:eastAsia="Arial" w:hAnsi="Arial" w:cs="Arial"/>
+          <w:color w:val="FF9900"/>
+        </w:rPr>
+      </w:pPr>
       <w:r>
         <w:rPr>
           <w:rFonts w:ascii="Arial" w:eastAsia="Arial" w:hAnsi="Arial" w:cs="Arial"/>
           <w:i/>
           <w:color w:val="222222"/>
         </w:rPr>
-        <w:t>HUDController.cs</w:t>
+        <w:t xml:space="preserve">      * GameEndController.cs </w:t>
       </w:r>
-      <w:proofErr w:type="spellEnd"/>
-    </w:p>
-    <w:p>
-      <w:pPr>
-        <w:shd w:val="clear" w:color="auto" w:fill="FFFFFF"/>
+      <w:r>
         <w:rPr>
           <w:rFonts w:ascii="Arial" w:eastAsia="Arial" w:hAnsi="Arial" w:cs="Arial"/>
           <w:color w:val="FF9900"/>
         </w:rPr>
-      </w:pPr>
-      <w:r>
-        <w:rPr>
-          <w:rFonts w:ascii="Arial" w:eastAsia="Arial" w:hAnsi="Arial" w:cs="Arial"/>
-          <w:i/>
-          <w:color w:val="222222"/>
-        </w:rPr>
-        <w:t xml:space="preserve">      * </w:t>
-      </w:r>
-      <w:proofErr w:type="spellStart"/>
-      <w:r>
-        <w:rPr>
-          <w:rFonts w:ascii="Arial" w:eastAsia="Arial" w:hAnsi="Arial" w:cs="Arial"/>
-          <w:i/>
-          <w:color w:val="222222"/>
-        </w:rPr>
-        <w:t>GameOverController.cs</w:t>
-      </w:r>
-      <w:proofErr w:type="spellEnd"/>
-      <w:r>
-        <w:rPr>
-          <w:rFonts w:ascii="Arial" w:eastAsia="Arial" w:hAnsi="Arial" w:cs="Arial"/>
-          <w:i/>
-          <w:color w:val="222222"/>
-        </w:rPr>
-        <w:t xml:space="preserve"> </w:t>
-      </w:r>
-      <w:r>
-        <w:rPr>
-          <w:rFonts w:ascii="Arial" w:eastAsia="Arial" w:hAnsi="Arial" w:cs="Arial"/>
-          <w:color w:val="FF9900"/>
-        </w:rPr>
-        <w:t>(</w:t>
-      </w:r>
-      <w:proofErr w:type="spellStart"/>
-      <w:r>
-        <w:rPr>
-          <w:rFonts w:ascii="Arial" w:eastAsia="Arial" w:hAnsi="Arial" w:cs="Arial"/>
-          <w:color w:val="FF9900"/>
-        </w:rPr>
-        <w:t>controla</w:t>
-      </w:r>
-      <w:proofErr w:type="spellEnd"/>
-      <w:r>
-        <w:rPr>
-          <w:rFonts w:ascii="Arial" w:eastAsia="Arial" w:hAnsi="Arial" w:cs="Arial"/>
-          <w:color w:val="FF9900"/>
-        </w:rPr>
-        <w:t xml:space="preserve"> </w:t>
-      </w:r>
-      <w:proofErr w:type="spellStart"/>
-      <w:r>
-        <w:rPr>
-          <w:rFonts w:ascii="Arial" w:eastAsia="Arial" w:hAnsi="Arial" w:cs="Arial"/>
-          <w:color w:val="FF9900"/>
-        </w:rPr>
-        <w:t>el</w:t>
-      </w:r>
-      <w:proofErr w:type="spellEnd"/>
-      <w:r>
-        <w:rPr>
-          <w:rFonts w:ascii="Arial" w:eastAsia="Arial" w:hAnsi="Arial" w:cs="Arial"/>
-          <w:color w:val="FF9900"/>
-        </w:rPr>
-        <w:t xml:space="preserve"> UI del canvas </w:t>
-      </w:r>
-      <w:proofErr w:type="spellStart"/>
-      <w:r>
-        <w:rPr>
-          <w:rFonts w:ascii="Arial" w:eastAsia="Arial" w:hAnsi="Arial" w:cs="Arial"/>
-          <w:color w:val="FF9900"/>
-        </w:rPr>
-        <w:t>cuando</w:t>
-      </w:r>
-      <w:proofErr w:type="spellEnd"/>
-      <w:r>
-        <w:rPr>
-          <w:rFonts w:ascii="Arial" w:eastAsia="Arial" w:hAnsi="Arial" w:cs="Arial"/>
-          <w:color w:val="FF9900"/>
-        </w:rPr>
-        <w:t xml:space="preserve"> </w:t>
-      </w:r>
-      <w:proofErr w:type="spellStart"/>
-      <w:r>
-        <w:rPr>
-          <w:rFonts w:ascii="Arial" w:eastAsia="Arial" w:hAnsi="Arial" w:cs="Arial"/>
-          <w:color w:val="FF9900"/>
-        </w:rPr>
-        <w:t>pierde</w:t>
-      </w:r>
-      <w:proofErr w:type="spellEnd"/>
-      <w:r>
-        <w:rPr>
-          <w:rFonts w:ascii="Arial" w:eastAsia="Arial" w:hAnsi="Arial" w:cs="Arial"/>
-          <w:color w:val="FF9900"/>
-        </w:rPr>
-        <w:t>)</w:t>
-      </w:r>
-    </w:p>
-    <w:p>
-      <w:pPr>
-        <w:shd w:val="clear" w:color="auto" w:fill="FFFFFF"/>
-        <w:rPr>
-          <w:rFonts w:ascii="Arial" w:eastAsia="Arial" w:hAnsi="Arial" w:cs="Arial"/>
-          <w:color w:val="FF9900"/>
-        </w:rPr>
-      </w:pPr>
-      <w:r>
-        <w:rPr>
-          <w:rFonts w:ascii="Arial" w:eastAsia="Arial" w:hAnsi="Arial" w:cs="Arial"/>
-          <w:i/>
-          <w:color w:val="222222"/>
-        </w:rPr>
-        <w:t xml:space="preserve">      * </w:t>
-      </w:r>
-      <w:proofErr w:type="spellStart"/>
-      <w:r>
-        <w:rPr>
-          <w:rFonts w:ascii="Arial" w:eastAsia="Arial" w:hAnsi="Arial" w:cs="Arial"/>
-          <w:i/>
-          <w:color w:val="222222"/>
-        </w:rPr>
-        <w:t>GameEndController.cs</w:t>
-      </w:r>
-      <w:proofErr w:type="spellEnd"/>
-      <w:r>
-        <w:rPr>
-          <w:rFonts w:ascii="Arial" w:eastAsia="Arial" w:hAnsi="Arial" w:cs="Arial"/>
-          <w:i/>
-          <w:color w:val="222222"/>
-        </w:rPr>
-        <w:t xml:space="preserve"> </w:t>
-      </w:r>
-      <w:r>
-        <w:rPr>
-          <w:rFonts w:ascii="Arial" w:eastAsia="Arial" w:hAnsi="Arial" w:cs="Arial"/>
-          <w:color w:val="FF9900"/>
-        </w:rPr>
-        <w:t>(</w:t>
-      </w:r>
-      <w:proofErr w:type="spellStart"/>
-      <w:r>
-        <w:rPr>
-          <w:rFonts w:ascii="Arial" w:eastAsia="Arial" w:hAnsi="Arial" w:cs="Arial"/>
-          <w:color w:val="FF9900"/>
-        </w:rPr>
-        <w:t>controla</w:t>
-      </w:r>
-      <w:proofErr w:type="spellEnd"/>
-      <w:r>
-        <w:rPr>
-          <w:rFonts w:ascii="Arial" w:eastAsia="Arial" w:hAnsi="Arial" w:cs="Arial"/>
-          <w:color w:val="FF9900"/>
-        </w:rPr>
-        <w:t xml:space="preserve"> </w:t>
-      </w:r>
-      <w:proofErr w:type="spellStart"/>
-      <w:r>
-        <w:rPr>
-          <w:rFonts w:ascii="Arial" w:eastAsia="Arial" w:hAnsi="Arial" w:cs="Arial"/>
-          <w:color w:val="FF9900"/>
-        </w:rPr>
-        <w:t>el</w:t>
-      </w:r>
-      <w:proofErr w:type="spellEnd"/>
-      <w:r>
-        <w:rPr>
-          <w:rFonts w:ascii="Arial" w:eastAsia="Arial" w:hAnsi="Arial" w:cs="Arial"/>
-          <w:color w:val="FF9900"/>
-        </w:rPr>
-        <w:t xml:space="preserve"> UI del canvas </w:t>
-      </w:r>
-      <w:proofErr w:type="spellStart"/>
-      <w:r>
-        <w:rPr>
-          <w:rFonts w:ascii="Arial" w:eastAsia="Arial" w:hAnsi="Arial" w:cs="Arial"/>
-          <w:color w:val="FF9900"/>
-        </w:rPr>
-        <w:t>cuando</w:t>
-      </w:r>
-      <w:proofErr w:type="spellEnd"/>
-      <w:r>
-        <w:rPr>
-          <w:rFonts w:ascii="Arial" w:eastAsia="Arial" w:hAnsi="Arial" w:cs="Arial"/>
-          <w:color w:val="FF9900"/>
-        </w:rPr>
-        <w:t xml:space="preserve"> </w:t>
-      </w:r>
-      <w:proofErr w:type="spellStart"/>
-      <w:r>
-        <w:rPr>
-          <w:rFonts w:ascii="Arial" w:eastAsia="Arial" w:hAnsi="Arial" w:cs="Arial"/>
-          <w:color w:val="FF9900"/>
-        </w:rPr>
-        <w:t>gana</w:t>
-      </w:r>
-      <w:proofErr w:type="spellEnd"/>
-      <w:r>
-        <w:rPr>
-          <w:rFonts w:ascii="Arial" w:eastAsia="Arial" w:hAnsi="Arial" w:cs="Arial"/>
-          <w:color w:val="FF9900"/>
-        </w:rPr>
-        <w:t>)</w:t>
+        <w:t>(controla el UI del canvas cuando gana)</w:t>
       </w:r>
     </w:p>
     <w:p>
@@ -4632,25 +4415,7 @@
                       <w:sz w:val="20"/>
                       <w:szCs w:val="20"/>
                     </w:rPr>
-                    <w:t>, follow camera (</w:t>
-                  </w:r>
-                  <w:proofErr w:type="spellStart"/>
-                  <w:r>
-                    <w:rPr>
-                      <w:iCs/>
-                      <w:sz w:val="20"/>
-                      <w:szCs w:val="20"/>
-                    </w:rPr>
-                    <w:t>Cinemachine</w:t>
-                  </w:r>
-                  <w:proofErr w:type="spellEnd"/>
-                  <w:r>
-                    <w:rPr>
-                      <w:iCs/>
-                      <w:sz w:val="20"/>
-                      <w:szCs w:val="20"/>
-                    </w:rPr>
-                    <w:t>)</w:t>
+                    <w:t>, follow camera (Cinemachine)</w:t>
                   </w:r>
                   <w:r>
                     <w:rPr>
@@ -4715,6 +4480,54 @@
                       <w:szCs w:val="20"/>
                     </w:rPr>
                     <w:t>Player’s Health controller</w:t>
+                  </w:r>
+                </w:p>
+                <w:p>
+                  <w:pPr>
+                    <w:widowControl w:val="0"/>
+                    <w:numPr>
+                      <w:ilvl w:val="0"/>
+                      <w:numId w:val="2"/>
+                    </w:numPr>
+                    <w:spacing w:line="240" w:lineRule="auto"/>
+                    <w:ind w:left="340" w:hanging="270"/>
+                    <w:rPr>
+                      <w:iCs/>
+                      <w:sz w:val="20"/>
+                      <w:szCs w:val="20"/>
+                    </w:rPr>
+                  </w:pPr>
+                  <w:r>
+                    <w:rPr>
+                      <w:iCs/>
+                      <w:sz w:val="20"/>
+                      <w:szCs w:val="20"/>
+                    </w:rPr>
+                    <w:t xml:space="preserve">Events: </w:t>
+                  </w:r>
+                  <w:r>
+                    <w:rPr>
+                      <w:iCs/>
+                      <w:sz w:val="20"/>
+                      <w:szCs w:val="20"/>
+                    </w:rPr>
+                    <w:t>onDea</w:t>
+                  </w:r>
+                  <w:r>
+                    <w:rPr>
+                      <w:iCs/>
+                      <w:sz w:val="20"/>
+                      <w:szCs w:val="20"/>
+                    </w:rPr>
+                    <w:t>th</w:t>
+                  </w:r>
+                  <w:r>
+                    <w:rPr>
+                      <w:iCs/>
+                      <w:sz w:val="20"/>
+                      <w:szCs w:val="20"/>
+                    </w:rPr>
+                    <w:t xml:space="preserve">(), </w:t>
                   </w:r>
                 </w:p>
               </w:tc>
@@ -5039,16 +4852,15 @@
                       <w:sz w:val="20"/>
                       <w:szCs w:val="20"/>
                     </w:rPr>
-                    <w:t xml:space="preserve"> </w:t>
-                  </w:r>
-                  <w:proofErr w:type="spellStart"/>
+                    <w:t xml:space="preserve"> Evil</w:t>
+                  </w:r>
                   <w:r>
                     <w:rPr>
                       <w:iCs/>
                       <w:sz w:val="20"/>
                       <w:szCs w:val="20"/>
                     </w:rPr>
-                    <w:t>Evil</w:t>
+                    <w:t>Veggie</w:t>
                   </w:r>
                   <w:r>
                     <w:rPr>
@@ -5056,16 +4868,15 @@
                       <w:sz w:val="20"/>
                       <w:szCs w:val="20"/>
                     </w:rPr>
-                    <w:t>Veggie</w:t>
-                  </w:r>
-                  <w:proofErr w:type="spellEnd"/>
+                    <w:t xml:space="preserve"> (</w:t>
+                  </w:r>
                   <w:r>
                     <w:rPr>
                       <w:iCs/>
                       <w:sz w:val="20"/>
                       <w:szCs w:val="20"/>
                     </w:rPr>
-                    <w:t xml:space="preserve"> (</w:t>
+                    <w:t xml:space="preserve">inherits </w:t>
                   </w:r>
                   <w:r>
                     <w:rPr>
@@ -5073,61 +4884,23 @@
                       <w:sz w:val="20"/>
                       <w:szCs w:val="20"/>
                     </w:rPr>
-                    <w:t xml:space="preserve">inherits </w:t>
-                  </w:r>
-                  <w:proofErr w:type="spellStart"/>
+                    <w:t>EvilLettuce, EvilTomato</w:t>
+                  </w:r>
                   <w:r>
                     <w:rPr>
                       <w:iCs/>
                       <w:sz w:val="20"/>
                       <w:szCs w:val="20"/>
                     </w:rPr>
-                    <w:t>EvilLettuce</w:t>
-                  </w:r>
-                  <w:proofErr w:type="spellEnd"/>
+                    <w:t>, EvilCarrot)</w:t>
+                  </w:r>
                   <w:r>
                     <w:rPr>
                       <w:iCs/>
                       <w:sz w:val="20"/>
                       <w:szCs w:val="20"/>
                     </w:rPr>
-                    <w:t xml:space="preserve">, </w:t>
-                  </w:r>
-                  <w:proofErr w:type="spellStart"/>
-                  <w:r>
-                    <w:rPr>
-                      <w:iCs/>
-                      <w:sz w:val="20"/>
-                      <w:szCs w:val="20"/>
-                    </w:rPr>
-                    <w:t>EvilTomato</w:t>
-                  </w:r>
-                  <w:proofErr w:type="spellEnd"/>
-                  <w:r>
-                    <w:rPr>
-                      <w:iCs/>
-                      <w:sz w:val="20"/>
-                      <w:szCs w:val="20"/>
-                    </w:rPr>
-                    <w:t xml:space="preserve">, </w:t>
-                  </w:r>
-                  <w:proofErr w:type="spellStart"/>
-                  <w:r>
-                    <w:rPr>
-                      <w:iCs/>
-                      <w:sz w:val="20"/>
-                      <w:szCs w:val="20"/>
-                    </w:rPr>
-                    <w:t>EvilCarrot</w:t>
-                  </w:r>
-                  <w:proofErr w:type="spellEnd"/>
-                  <w:r>
-                    <w:rPr>
-                      <w:iCs/>
-                      <w:sz w:val="20"/>
-                      <w:szCs w:val="20"/>
-                    </w:rPr>
-                    <w:t>)</w:t>
+                    <w:t>, each enemy has an enum (mild/tough)</w:t>
                   </w:r>
                 </w:p>
                 <w:p>
@@ -5185,31 +4958,53 @@
                       <w:szCs w:val="20"/>
                     </w:rPr>
                   </w:pPr>
-                  <w:proofErr w:type="spellStart"/>
                   <w:r>
                     <w:rPr>
                       <w:iCs/>
                       <w:sz w:val="20"/>
                       <w:szCs w:val="20"/>
                     </w:rPr>
-                    <w:t>HealthBoost</w:t>
-                  </w:r>
-                  <w:proofErr w:type="spellEnd"/>
+                    <w:t>HealthBoost class</w:t>
+                  </w:r>
                   <w:r>
                     <w:rPr>
                       <w:iCs/>
                       <w:sz w:val="20"/>
                       <w:szCs w:val="20"/>
                     </w:rPr>
-                    <w:t xml:space="preserve"> class</w:t>
-                  </w:r>
-                  <w:r>
+                    <w:t xml:space="preserve"> (hamburgers and hotdogs)</w:t>
+                  </w:r>
+                </w:p>
+                <w:p>
+                  <w:pPr>
+                    <w:widowControl w:val="0"/>
+                    <w:numPr>
+                      <w:ilvl w:val="0"/>
+                      <w:numId w:val="2"/>
+                    </w:numPr>
+                    <w:spacing w:line="240" w:lineRule="auto"/>
+                    <w:ind w:left="340" w:hanging="270"/>
                     <w:rPr>
                       <w:iCs/>
                       <w:sz w:val="20"/>
                       <w:szCs w:val="20"/>
                     </w:rPr>
-                    <w:t xml:space="preserve"> (hamburgers and hotdogs)</w:t>
+                  </w:pPr>
+                  <w:r>
+                    <w:rPr>
+                      <w:iCs/>
+                      <w:sz w:val="20"/>
+                      <w:szCs w:val="20"/>
+                    </w:rPr>
+                    <w:t>Use Raycast</w:t>
+                  </w:r>
+                  <w:r>
+                    <w:rPr>
+                      <w:iCs/>
+                      <w:sz w:val="20"/>
+                      <w:szCs w:val="20"/>
+                    </w:rPr>
+                    <w:t xml:space="preserve"> for detecting tap on full health boost.</w:t>
                   </w:r>
                 </w:p>
                 <w:p>
@@ -5556,7 +5351,6 @@
                     </w:rPr>
                     <w:t>Persistent data (</w:t>
                   </w:r>
-                  <w:proofErr w:type="spellStart"/>
                   <w:r>
                     <w:rPr>
                       <w:iCs/>
@@ -5571,16 +5365,7 @@
                       <w:sz w:val="20"/>
                       <w:szCs w:val="20"/>
                     </w:rPr>
-                    <w:t>Prefs</w:t>
-                  </w:r>
-                  <w:proofErr w:type="spellEnd"/>
-                  <w:r>
-                    <w:rPr>
-                      <w:iCs/>
-                      <w:sz w:val="20"/>
-                      <w:szCs w:val="20"/>
-                    </w:rPr>
-                    <w:t>)</w:t>
+                    <w:t>Prefs)</w:t>
                   </w:r>
                 </w:p>
                 <w:p>

</xml_diff>

<commit_message>
Added player controller implementation (health, game manager, enemies prefabs) closes #28
</commit_message>
<xml_diff>
--- a/Documentation/GDD.docx
+++ b/Documentation/GDD.docx
@@ -4503,6 +4503,7 @@
                       <w:sz w:val="20"/>
                       <w:szCs w:val="20"/>
                     </w:rPr>
+                    <w:lastRenderedPageBreak/>
                     <w:t xml:space="preserve">Events: </w:t>
                   </w:r>
                   <w:r>
@@ -4528,6 +4529,54 @@
                       <w:szCs w:val="20"/>
                     </w:rPr>
                     <w:t xml:space="preserve">(), </w:t>
+                  </w:r>
+                </w:p>
+                <w:p>
+                  <w:pPr>
+                    <w:widowControl w:val="0"/>
+                    <w:numPr>
+                      <w:ilvl w:val="0"/>
+                      <w:numId w:val="2"/>
+                    </w:numPr>
+                    <w:spacing w:line="240" w:lineRule="auto"/>
+                    <w:ind w:left="340" w:hanging="270"/>
+                    <w:rPr>
+                      <w:iCs/>
+                      <w:sz w:val="20"/>
+                      <w:szCs w:val="20"/>
+                    </w:rPr>
+                  </w:pPr>
+                  <w:r>
+                    <w:rPr>
+                      <w:iCs/>
+                      <w:sz w:val="20"/>
+                      <w:szCs w:val="20"/>
+                    </w:rPr>
+                    <w:t>Recordar desuscribirme de los eventos en OnD</w:t>
+                  </w:r>
+                  <w:r>
+                    <w:rPr>
+                      <w:iCs/>
+                      <w:sz w:val="20"/>
+                      <w:szCs w:val="20"/>
+                    </w:rPr>
+                    <w:t>estroy</w:t>
+                  </w:r>
+                  <w:r>
+                    <w:rPr>
+                      <w:iCs/>
+                      <w:sz w:val="20"/>
+                      <w:szCs w:val="20"/>
+                    </w:rPr>
+                    <w:t>()</w:t>
+                  </w:r>
+                  <w:r>
+                    <w:rPr>
+                      <w:iCs/>
+                      <w:sz w:val="20"/>
+                      <w:szCs w:val="20"/>
+                    </w:rPr>
+                    <w:t xml:space="preserve"> de las clases que se suscriben.</w:t>
                   </w:r>
                 </w:p>
               </w:tc>
@@ -4884,7 +4933,23 @@
                       <w:sz w:val="20"/>
                       <w:szCs w:val="20"/>
                     </w:rPr>
-                    <w:t>EvilLettuce, EvilTomato</w:t>
+                    <w:t>Evil</w:t>
+                  </w:r>
+                  <w:r>
+                    <w:rPr>
+                      <w:iCs/>
+                      <w:sz w:val="20"/>
+                      <w:szCs w:val="20"/>
+                    </w:rPr>
+                    <w:t>Mushroom</w:t>
+                  </w:r>
+                  <w:r>
+                    <w:rPr>
+                      <w:iCs/>
+                      <w:sz w:val="20"/>
+                      <w:szCs w:val="20"/>
+                    </w:rPr>
+                    <w:t>, EvilTomato</w:t>
                   </w:r>
                   <w:r>
                     <w:rPr>
@@ -5366,6 +5431,14 @@
                       <w:szCs w:val="20"/>
                     </w:rPr>
                     <w:t>Prefs)</w:t>
+                  </w:r>
+                  <w:r>
+                    <w:rPr>
+                      <w:iCs/>
+                      <w:sz w:val="20"/>
+                      <w:szCs w:val="20"/>
+                    </w:rPr>
+                    <w:t>: score</w:t>
                   </w:r>
                 </w:p>
                 <w:p>
@@ -6117,6 +6190,7 @@
         </w:numPr>
       </w:pPr>
       <w:r>
+        <w:lastRenderedPageBreak/>
         <w:t xml:space="preserve"> </w:t>
       </w:r>
     </w:p>
@@ -6205,7 +6279,7 @@
               <wp:inline distT="114300" distB="114300" distL="114300" distR="114300" wp14:anchorId="4DB578F3" wp14:editId="4DB578F4">
                 <wp:extent cx="6410325" cy="3133188"/>
                 <wp:effectExtent l="0" t="0" r="0" b="0"/>
-                <wp:docPr id="2" name=""/>
+                <wp:docPr id="2" name="Rectángulo 2"/>
                 <wp:cNvGraphicFramePr/>
                 <a:graphic xmlns:a="http://schemas.openxmlformats.org/drawingml/2006/main">
                   <a:graphicData uri="http://schemas.microsoft.com/office/word/2010/wordprocessingShape">
@@ -8712,28 +8786,28 @@
 </file>
 
 <file path=customXml/item1.xml><?xml version="1.0" encoding="utf-8"?>
+<b:Sources xmlns:b="http://schemas.openxmlformats.org/officeDocument/2006/bibliography" xmlns="http://schemas.openxmlformats.org/officeDocument/2006/bibliography" SelectedStyle="\APASixthEditionOfficeOnline.xsl" StyleName="APA" Version="6"/>
+</file>
+
+<file path=customXml/item2.xml><?xml version="1.0" encoding="utf-8"?>
 <go:gDocsCustomXmlDataStorage xmlns:go="http://customooxmlschemas.google.com/" xmlns:r="http://schemas.openxmlformats.org/officeDocument/2006/relationships">
   <go:docsCustomData xmlns:go="http://customooxmlschemas.google.com/" roundtripDataSignature="AMtx7mi1CAz6CMs41s117hd+a9gnBQDOsw==">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</go:docsCustomData>
 </go:gDocsCustomXmlDataStorage>
 </file>
 
-<file path=customXml/item2.xml><?xml version="1.0" encoding="utf-8"?>
-<b:Sources xmlns:b="http://schemas.openxmlformats.org/officeDocument/2006/bibliography" xmlns="http://schemas.openxmlformats.org/officeDocument/2006/bibliography" SelectedStyle="\APASixthEditionOfficeOnline.xsl" StyleName="APA" Version="6"/>
-</file>
-
 <file path=customXml/itemProps1.xml><?xml version="1.0" encoding="utf-8"?>
-<ds:datastoreItem xmlns:ds="http://schemas.openxmlformats.org/officeDocument/2006/customXml" ds:itemID="{11111111-1234-1234-1234-123412341234}">
+<ds:datastoreItem xmlns:ds="http://schemas.openxmlformats.org/officeDocument/2006/customXml" ds:itemID="{880D3F8D-69F8-4BE0-B8B4-8C6B2FC44A81}">
   <ds:schemaRefs>
-    <ds:schemaRef ds:uri="http://schemas.openxmlformats.org/officeDocument/2006/relationships"/>
-    <ds:schemaRef ds:uri="http://customooxmlschemas.google.com/"/>
+    <ds:schemaRef ds:uri="http://schemas.openxmlformats.org/officeDocument/2006/bibliography"/>
   </ds:schemaRefs>
 </ds:datastoreItem>
 </file>
 
 <file path=customXml/itemProps2.xml><?xml version="1.0" encoding="utf-8"?>
-<ds:datastoreItem xmlns:ds="http://schemas.openxmlformats.org/officeDocument/2006/customXml" ds:itemID="{880D3F8D-69F8-4BE0-B8B4-8C6B2FC44A81}">
+<ds:datastoreItem xmlns:ds="http://schemas.openxmlformats.org/officeDocument/2006/customXml" ds:itemID="{11111111-1234-1234-1234-123412341234}">
   <ds:schemaRefs>
-    <ds:schemaRef ds:uri="http://schemas.openxmlformats.org/officeDocument/2006/bibliography"/>
+    <ds:schemaRef ds:uri="http://customooxmlschemas.google.com/"/>
+    <ds:schemaRef ds:uri="http://schemas.openxmlformats.org/officeDocument/2006/relationships"/>
   </ds:schemaRefs>
 </ds:datastoreItem>
 </file>
</xml_diff>

<commit_message>
Added enemy controller implementation (enemy uml, enemy movement, abstract class and inheritance) closes #31
</commit_message>
<xml_diff>
--- a/Documentation/GDD.docx
+++ b/Documentation/GDD.docx
@@ -4503,7 +4503,6 @@
                       <w:sz w:val="20"/>
                       <w:szCs w:val="20"/>
                     </w:rPr>
-                    <w:lastRenderedPageBreak/>
                     <w:t xml:space="preserve">Events: </w:t>
                   </w:r>
                   <w:r>
@@ -4552,31 +4551,7 @@
                       <w:sz w:val="20"/>
                       <w:szCs w:val="20"/>
                     </w:rPr>
-                    <w:t>Recordar desuscribirme de los eventos en OnD</w:t>
-                  </w:r>
-                  <w:r>
-                    <w:rPr>
-                      <w:iCs/>
-                      <w:sz w:val="20"/>
-                      <w:szCs w:val="20"/>
-                    </w:rPr>
-                    <w:t>estroy</w:t>
-                  </w:r>
-                  <w:r>
-                    <w:rPr>
-                      <w:iCs/>
-                      <w:sz w:val="20"/>
-                      <w:szCs w:val="20"/>
-                    </w:rPr>
-                    <w:t>()</w:t>
-                  </w:r>
-                  <w:r>
-                    <w:rPr>
-                      <w:iCs/>
-                      <w:sz w:val="20"/>
-                      <w:szCs w:val="20"/>
-                    </w:rPr>
-                    <w:t xml:space="preserve"> de las clases que se suscriben.</w:t>
+                    <w:t>Game Manager</w:t>
                   </w:r>
                 </w:p>
               </w:tc>
@@ -5039,6 +5014,22 @@
                     </w:rPr>
                     <w:t xml:space="preserve"> (hamburgers and hotdogs)</w:t>
                   </w:r>
+                  <w:r>
+                    <w:rPr>
+                      <w:iCs/>
+                      <w:sz w:val="20"/>
+                      <w:szCs w:val="20"/>
+                    </w:rPr>
+                    <w:t xml:space="preserve">: use prefab and prefab variants (as they all behave the same way, the only change is its rendering </w:t>
+                  </w:r>
+                  <w:r>
+                    <w:rPr>
+                      <w:iCs/>
+                      <w:sz w:val="20"/>
+                      <w:szCs w:val="20"/>
+                    </w:rPr>
+                    <w:t>model)</w:t>
+                  </w:r>
                 </w:p>
                 <w:p>
                   <w:pPr>
@@ -5070,30 +5061,6 @@
                       <w:szCs w:val="20"/>
                     </w:rPr>
                     <w:t xml:space="preserve"> for detecting tap on full health boost.</w:t>
-                  </w:r>
-                </w:p>
-                <w:p>
-                  <w:pPr>
-                    <w:widowControl w:val="0"/>
-                    <w:numPr>
-                      <w:ilvl w:val="0"/>
-                      <w:numId w:val="2"/>
-                    </w:numPr>
-                    <w:spacing w:line="240" w:lineRule="auto"/>
-                    <w:ind w:left="340" w:hanging="270"/>
-                    <w:rPr>
-                      <w:iCs/>
-                      <w:sz w:val="20"/>
-                      <w:szCs w:val="20"/>
-                    </w:rPr>
-                  </w:pPr>
-                  <w:r>
-                    <w:rPr>
-                      <w:iCs/>
-                      <w:sz w:val="20"/>
-                      <w:szCs w:val="20"/>
-                    </w:rPr>
-                    <w:t>Game Manager</w:t>
                   </w:r>
                 </w:p>
               </w:tc>
@@ -6190,7 +6157,6 @@
         </w:numPr>
       </w:pPr>
       <w:r>
-        <w:lastRenderedPageBreak/>
         <w:t xml:space="preserve"> </w:t>
       </w:r>
     </w:p>
@@ -8786,28 +8752,28 @@
 </file>
 
 <file path=customXml/item1.xml><?xml version="1.0" encoding="utf-8"?>
-<b:Sources xmlns:b="http://schemas.openxmlformats.org/officeDocument/2006/bibliography" xmlns="http://schemas.openxmlformats.org/officeDocument/2006/bibliography" SelectedStyle="\APASixthEditionOfficeOnline.xsl" StyleName="APA" Version="6"/>
-</file>
-
-<file path=customXml/item2.xml><?xml version="1.0" encoding="utf-8"?>
 <go:gDocsCustomXmlDataStorage xmlns:go="http://customooxmlschemas.google.com/" xmlns:r="http://schemas.openxmlformats.org/officeDocument/2006/relationships">
   <go:docsCustomData xmlns:go="http://customooxmlschemas.google.com/" roundtripDataSignature="AMtx7mi1CAz6CMs41s117hd+a9gnBQDOsw==">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</go:docsCustomData>
 </go:gDocsCustomXmlDataStorage>
 </file>
 
-<file path=customXml/itemProps1.xml><?xml version="1.0" encoding="utf-8"?>
-<ds:datastoreItem xmlns:ds="http://schemas.openxmlformats.org/officeDocument/2006/customXml" ds:itemID="{880D3F8D-69F8-4BE0-B8B4-8C6B2FC44A81}">
-  <ds:schemaRefs>
-    <ds:schemaRef ds:uri="http://schemas.openxmlformats.org/officeDocument/2006/bibliography"/>
-  </ds:schemaRefs>
-</ds:datastoreItem>
+<file path=customXml/item2.xml><?xml version="1.0" encoding="utf-8"?>
+<b:Sources xmlns:b="http://schemas.openxmlformats.org/officeDocument/2006/bibliography" xmlns="http://schemas.openxmlformats.org/officeDocument/2006/bibliography" SelectedStyle="\APASixthEditionOfficeOnline.xsl" StyleName="APA" Version="6"/>
 </file>
 
-<file path=customXml/itemProps2.xml><?xml version="1.0" encoding="utf-8"?>
+<file path=customXml/itemProps1.xml><?xml version="1.0" encoding="utf-8"?>
 <ds:datastoreItem xmlns:ds="http://schemas.openxmlformats.org/officeDocument/2006/customXml" ds:itemID="{11111111-1234-1234-1234-123412341234}">
   <ds:schemaRefs>
     <ds:schemaRef ds:uri="http://customooxmlschemas.google.com/"/>
     <ds:schemaRef ds:uri="http://schemas.openxmlformats.org/officeDocument/2006/relationships"/>
   </ds:schemaRefs>
 </ds:datastoreItem>
+</file>
+
+<file path=customXml/itemProps2.xml><?xml version="1.0" encoding="utf-8"?>
+<ds:datastoreItem xmlns:ds="http://schemas.openxmlformats.org/officeDocument/2006/customXml" ds:itemID="{880D3F8D-69F8-4BE0-B8B4-8C6B2FC44A81}">
+  <ds:schemaRefs>
+    <ds:schemaRef ds:uri="http://schemas.openxmlformats.org/officeDocument/2006/bibliography"/>
+  </ds:schemaRefs>
+</ds:datastoreItem>
 </file>
</xml_diff>

<commit_message>
Added enemy controller implementation (rollable interface, move and roll methods) closes #32
</commit_message>
<xml_diff>
--- a/Documentation/GDD.docx
+++ b/Documentation/GDD.docx
@@ -4503,6 +4503,7 @@
                       <w:sz w:val="20"/>
                       <w:szCs w:val="20"/>
                     </w:rPr>
+                    <w:lastRenderedPageBreak/>
                     <w:t xml:space="preserve">Events: </w:t>
                   </w:r>
                   <w:r>
@@ -4981,6 +4982,30 @@
                       <w:szCs w:val="20"/>
                     </w:rPr>
                     <w:t>prefab variants.</w:t>
+                  </w:r>
+                </w:p>
+                <w:p>
+                  <w:pPr>
+                    <w:widowControl w:val="0"/>
+                    <w:numPr>
+                      <w:ilvl w:val="0"/>
+                      <w:numId w:val="2"/>
+                    </w:numPr>
+                    <w:spacing w:line="240" w:lineRule="auto"/>
+                    <w:ind w:left="340" w:hanging="270"/>
+                    <w:rPr>
+                      <w:iCs/>
+                      <w:sz w:val="20"/>
+                      <w:szCs w:val="20"/>
+                    </w:rPr>
+                  </w:pPr>
+                  <w:r>
+                    <w:rPr>
+                      <w:iCs/>
+                      <w:sz w:val="20"/>
+                      <w:szCs w:val="20"/>
+                    </w:rPr>
+                    <w:t>Usar Object Pooling para los laser beams que dispara el player.</w:t>
                   </w:r>
                 </w:p>
                 <w:p>
@@ -6157,6 +6182,7 @@
         </w:numPr>
       </w:pPr>
       <w:r>
+        <w:lastRenderedPageBreak/>
         <w:t xml:space="preserve"> </w:t>
       </w:r>
     </w:p>
@@ -8752,28 +8778,28 @@
 </file>
 
 <file path=customXml/item1.xml><?xml version="1.0" encoding="utf-8"?>
+<b:Sources xmlns:b="http://schemas.openxmlformats.org/officeDocument/2006/bibliography" xmlns="http://schemas.openxmlformats.org/officeDocument/2006/bibliography" SelectedStyle="\APASixthEditionOfficeOnline.xsl" StyleName="APA" Version="6"/>
+</file>
+
+<file path=customXml/item2.xml><?xml version="1.0" encoding="utf-8"?>
 <go:gDocsCustomXmlDataStorage xmlns:go="http://customooxmlschemas.google.com/" xmlns:r="http://schemas.openxmlformats.org/officeDocument/2006/relationships">
   <go:docsCustomData xmlns:go="http://customooxmlschemas.google.com/" roundtripDataSignature="AMtx7mi1CAz6CMs41s117hd+a9gnBQDOsw==">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</go:docsCustomData>
 </go:gDocsCustomXmlDataStorage>
 </file>
 
-<file path=customXml/item2.xml><?xml version="1.0" encoding="utf-8"?>
-<b:Sources xmlns:b="http://schemas.openxmlformats.org/officeDocument/2006/bibliography" xmlns="http://schemas.openxmlformats.org/officeDocument/2006/bibliography" SelectedStyle="\APASixthEditionOfficeOnline.xsl" StyleName="APA" Version="6"/>
+<file path=customXml/itemProps1.xml><?xml version="1.0" encoding="utf-8"?>
+<ds:datastoreItem xmlns:ds="http://schemas.openxmlformats.org/officeDocument/2006/customXml" ds:itemID="{880D3F8D-69F8-4BE0-B8B4-8C6B2FC44A81}">
+  <ds:schemaRefs>
+    <ds:schemaRef ds:uri="http://schemas.openxmlformats.org/officeDocument/2006/bibliography"/>
+  </ds:schemaRefs>
+</ds:datastoreItem>
 </file>
 
-<file path=customXml/itemProps1.xml><?xml version="1.0" encoding="utf-8"?>
+<file path=customXml/itemProps2.xml><?xml version="1.0" encoding="utf-8"?>
 <ds:datastoreItem xmlns:ds="http://schemas.openxmlformats.org/officeDocument/2006/customXml" ds:itemID="{11111111-1234-1234-1234-123412341234}">
   <ds:schemaRefs>
     <ds:schemaRef ds:uri="http://customooxmlschemas.google.com/"/>
     <ds:schemaRef ds:uri="http://schemas.openxmlformats.org/officeDocument/2006/relationships"/>
   </ds:schemaRefs>
 </ds:datastoreItem>
-</file>
-
-<file path=customXml/itemProps2.xml><?xml version="1.0" encoding="utf-8"?>
-<ds:datastoreItem xmlns:ds="http://schemas.openxmlformats.org/officeDocument/2006/customXml" ds:itemID="{880D3F8D-69F8-4BE0-B8B4-8C6B2FC44A81}">
-  <ds:schemaRefs>
-    <ds:schemaRef ds:uri="http://schemas.openxmlformats.org/officeDocument/2006/bibliography"/>
-  </ds:schemaRefs>
-</ds:datastoreItem>
 </file>
</xml_diff>

<commit_message>
Added enemy controller implementation (attack behaviour and effects) closes #37
</commit_message>
<xml_diff>
--- a/Documentation/GDD.docx
+++ b/Documentation/GDD.docx
@@ -4503,7 +4503,6 @@
                       <w:sz w:val="20"/>
                       <w:szCs w:val="20"/>
                     </w:rPr>
-                    <w:lastRenderedPageBreak/>
                     <w:t xml:space="preserve">Events: </w:t>
                   </w:r>
                   <w:r>
@@ -4973,7 +4972,7 @@
                       <w:sz w:val="20"/>
                       <w:szCs w:val="20"/>
                     </w:rPr>
-                    <w:t xml:space="preserve">, inheritance for different kind of enemies, </w:t>
+                    <w:t>, inheritance for different kind of enemies</w:t>
                   </w:r>
                   <w:r>
                     <w:rPr>
@@ -4981,7 +4980,7 @@
                       <w:sz w:val="20"/>
                       <w:szCs w:val="20"/>
                     </w:rPr>
-                    <w:t>prefab variants.</w:t>
+                    <w:t>.</w:t>
                   </w:r>
                 </w:p>
                 <w:p>
@@ -6182,7 +6181,6 @@
         </w:numPr>
       </w:pPr>
       <w:r>
-        <w:lastRenderedPageBreak/>
         <w:t xml:space="preserve"> </w:t>
       </w:r>
     </w:p>
@@ -8778,28 +8776,28 @@
 </file>
 
 <file path=customXml/item1.xml><?xml version="1.0" encoding="utf-8"?>
-<b:Sources xmlns:b="http://schemas.openxmlformats.org/officeDocument/2006/bibliography" xmlns="http://schemas.openxmlformats.org/officeDocument/2006/bibliography" SelectedStyle="\APASixthEditionOfficeOnline.xsl" StyleName="APA" Version="6"/>
-</file>
-
-<file path=customXml/item2.xml><?xml version="1.0" encoding="utf-8"?>
 <go:gDocsCustomXmlDataStorage xmlns:go="http://customooxmlschemas.google.com/" xmlns:r="http://schemas.openxmlformats.org/officeDocument/2006/relationships">
   <go:docsCustomData xmlns:go="http://customooxmlschemas.google.com/" roundtripDataSignature="AMtx7mi1CAz6CMs41s117hd+a9gnBQDOsw==">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</go:docsCustomData>
 </go:gDocsCustomXmlDataStorage>
 </file>
 
-<file path=customXml/itemProps1.xml><?xml version="1.0" encoding="utf-8"?>
-<ds:datastoreItem xmlns:ds="http://schemas.openxmlformats.org/officeDocument/2006/customXml" ds:itemID="{880D3F8D-69F8-4BE0-B8B4-8C6B2FC44A81}">
-  <ds:schemaRefs>
-    <ds:schemaRef ds:uri="http://schemas.openxmlformats.org/officeDocument/2006/bibliography"/>
-  </ds:schemaRefs>
-</ds:datastoreItem>
+<file path=customXml/item2.xml><?xml version="1.0" encoding="utf-8"?>
+<b:Sources xmlns:b="http://schemas.openxmlformats.org/officeDocument/2006/bibliography" xmlns="http://schemas.openxmlformats.org/officeDocument/2006/bibliography" SelectedStyle="\APASixthEditionOfficeOnline.xsl" StyleName="APA" Version="6"/>
 </file>
 
-<file path=customXml/itemProps2.xml><?xml version="1.0" encoding="utf-8"?>
+<file path=customXml/itemProps1.xml><?xml version="1.0" encoding="utf-8"?>
 <ds:datastoreItem xmlns:ds="http://schemas.openxmlformats.org/officeDocument/2006/customXml" ds:itemID="{11111111-1234-1234-1234-123412341234}">
   <ds:schemaRefs>
     <ds:schemaRef ds:uri="http://customooxmlschemas.google.com/"/>
     <ds:schemaRef ds:uri="http://schemas.openxmlformats.org/officeDocument/2006/relationships"/>
   </ds:schemaRefs>
 </ds:datastoreItem>
+</file>
+
+<file path=customXml/itemProps2.xml><?xml version="1.0" encoding="utf-8"?>
+<ds:datastoreItem xmlns:ds="http://schemas.openxmlformats.org/officeDocument/2006/customXml" ds:itemID="{880D3F8D-69F8-4BE0-B8B4-8C6B2FC44A81}">
+  <ds:schemaRefs>
+    <ds:schemaRef ds:uri="http://schemas.openxmlformats.org/officeDocument/2006/bibliography"/>
+  </ds:schemaRefs>
+</ds:datastoreItem>
 </file>
</xml_diff>

<commit_message>
Added full health boost implementation closes #46
</commit_message>
<xml_diff>
--- a/Documentation/GDD.docx
+++ b/Documentation/GDD.docx
@@ -9,6 +9,13 @@
           <w:szCs w:val="12"/>
         </w:rPr>
       </w:pPr>
+      <w:r>
+        <w:rPr>
+          <w:sz w:val="12"/>
+          <w:szCs w:val="12"/>
+        </w:rPr>
+        <w:t>f</w:t>
+      </w:r>
     </w:p>
     <w:tbl>
       <w:tblPr>
@@ -530,9 +537,11 @@
               <w:widowControl w:val="0"/>
               <w:spacing w:line="240" w:lineRule="auto"/>
             </w:pPr>
+            <w:proofErr w:type="gramStart"/>
             <w:r>
               <w:t>where</w:t>
             </w:r>
+            <w:proofErr w:type="gramEnd"/>
           </w:p>
           <w:tbl>
             <w:tblPr>
@@ -1898,11 +1907,19 @@
                     </w:rPr>
                     <w:t xml:space="preserve">- evil veggies (rolling tomatoes, jumping carrots and static lettuces) will </w:t>
                   </w:r>
+                  <w:proofErr w:type="gramStart"/>
                   <w:r>
                     <w:rPr>
                       <w:color w:val="00B050"/>
                     </w:rPr>
-                    <w:t xml:space="preserve">appear: </w:t>
+                    <w:t>appear:</w:t>
+                  </w:r>
+                  <w:proofErr w:type="gramEnd"/>
+                  <w:r>
+                    <w:rPr>
+                      <w:color w:val="00B050"/>
+                    </w:rPr>
+                    <w:t xml:space="preserve"> </w:t>
                   </w:r>
                   <w:r>
                     <w:rPr>
@@ -1976,11 +1993,19 @@
                     </w:rPr>
                     <w:t xml:space="preserve">- Every some fixed time, a full HP recharger will come at full speed </w:t>
                   </w:r>
+                  <w:proofErr w:type="gramStart"/>
                   <w:r>
                     <w:rPr>
                       <w:color w:val="00B050"/>
                     </w:rPr>
-                    <w:t>from  above, right to left, and the player must grab it with his/her finger.</w:t>
+                    <w:t>from  above</w:t>
+                  </w:r>
+                  <w:proofErr w:type="gramEnd"/>
+                  <w:r>
+                    <w:rPr>
+                      <w:color w:val="00B050"/>
+                    </w:rPr>
+                    <w:t>, right to left, and the player must grab it with his/her finger.</w:t>
                   </w:r>
                 </w:p>
               </w:tc>
@@ -2465,8 +2490,16 @@
                     <w:rPr>
                       <w:color w:val="00B050"/>
                     </w:rPr>
-                    <w:t>- Number of level</w:t>
-                  </w:r>
+                    <w:t xml:space="preserve">- Number of </w:t>
+                  </w:r>
+                  <w:proofErr w:type="gramStart"/>
+                  <w:r>
+                    <w:rPr>
+                      <w:color w:val="00B050"/>
+                    </w:rPr>
+                    <w:t>level</w:t>
+                  </w:r>
+                  <w:proofErr w:type="gramEnd"/>
                 </w:p>
                 <w:p>
                   <w:pPr>
@@ -3457,6 +3490,7 @@
         </w:rPr>
         <w:t xml:space="preserve">     * </w:t>
       </w:r>
+      <w:proofErr w:type="spellStart"/>
       <w:r>
         <w:rPr>
           <w:rFonts w:ascii="Arial" w:eastAsia="Arial" w:hAnsi="Arial" w:cs="Arial"/>
@@ -3465,6 +3499,7 @@
         </w:rPr>
         <w:t>Health.cs</w:t>
       </w:r>
+      <w:proofErr w:type="spellEnd"/>
     </w:p>
     <w:p>
       <w:pPr>
@@ -3490,6 +3525,7 @@
         </w:rPr>
         <w:t xml:space="preserve">     * </w:t>
       </w:r>
+      <w:proofErr w:type="spellStart"/>
       <w:r>
         <w:rPr>
           <w:rFonts w:ascii="Arial" w:eastAsia="Arial" w:hAnsi="Arial" w:cs="Arial"/>
@@ -3498,6 +3534,7 @@
         </w:rPr>
         <w:t>HealthBar.cs</w:t>
       </w:r>
+      <w:proofErr w:type="spellEnd"/>
     </w:p>
     <w:p>
       <w:pPr>
@@ -3561,6 +3598,7 @@
         </w:rPr>
         <w:t xml:space="preserve">     * </w:t>
       </w:r>
+      <w:proofErr w:type="spellStart"/>
       <w:r>
         <w:rPr>
           <w:rFonts w:ascii="Arial" w:eastAsia="Arial" w:hAnsi="Arial" w:cs="Arial"/>
@@ -3569,6 +3607,7 @@
         </w:rPr>
         <w:t>GameManager.cs</w:t>
       </w:r>
+      <w:proofErr w:type="spellEnd"/>
     </w:p>
     <w:p>
       <w:pPr>
@@ -3615,8 +3654,18 @@
           <w:i/>
           <w:color w:val="222222"/>
         </w:rPr>
-        <w:t xml:space="preserve"> * EnemyController.cs</w:t>
-      </w:r>
+        <w:t xml:space="preserve"> * </w:t>
+      </w:r>
+      <w:proofErr w:type="spellStart"/>
+      <w:r>
+        <w:rPr>
+          <w:rFonts w:ascii="Arial" w:eastAsia="Arial" w:hAnsi="Arial" w:cs="Arial"/>
+          <w:i/>
+          <w:color w:val="222222"/>
+        </w:rPr>
+        <w:t>EnemyController.cs</w:t>
+      </w:r>
+      <w:proofErr w:type="spellEnd"/>
     </w:p>
     <w:p>
       <w:pPr>
@@ -3633,8 +3682,18 @@
           <w:i/>
           <w:color w:val="222222"/>
         </w:rPr>
-        <w:t xml:space="preserve">      * PlayerController.cs</w:t>
-      </w:r>
+        <w:t xml:space="preserve">      * </w:t>
+      </w:r>
+      <w:proofErr w:type="spellStart"/>
+      <w:r>
+        <w:rPr>
+          <w:rFonts w:ascii="Arial" w:eastAsia="Arial" w:hAnsi="Arial" w:cs="Arial"/>
+          <w:i/>
+          <w:color w:val="222222"/>
+        </w:rPr>
+        <w:t>PlayerController.cs</w:t>
+      </w:r>
+      <w:proofErr w:type="spellEnd"/>
     </w:p>
     <w:p>
       <w:pPr>
@@ -3650,8 +3709,18 @@
           <w:i/>
           <w:color w:val="222222"/>
         </w:rPr>
-        <w:t xml:space="preserve">      * PickupController.cs</w:t>
-      </w:r>
+        <w:t xml:space="preserve">      * </w:t>
+      </w:r>
+      <w:proofErr w:type="spellStart"/>
+      <w:r>
+        <w:rPr>
+          <w:rFonts w:ascii="Arial" w:eastAsia="Arial" w:hAnsi="Arial" w:cs="Arial"/>
+          <w:i/>
+          <w:color w:val="222222"/>
+        </w:rPr>
+        <w:t>PickupController.cs</w:t>
+      </w:r>
+      <w:proofErr w:type="spellEnd"/>
     </w:p>
     <w:p>
       <w:pPr>
@@ -3692,13 +3761,23 @@
         </w:rPr>
         <w:t xml:space="preserve">      * </w:t>
       </w:r>
+      <w:proofErr w:type="spellStart"/>
       <w:r>
         <w:rPr>
           <w:rFonts w:ascii="Arial" w:eastAsia="Arial" w:hAnsi="Arial" w:cs="Arial"/>
           <w:i/>
           <w:color w:val="222222"/>
         </w:rPr>
-        <w:t xml:space="preserve">LandingController.cs </w:t>
+        <w:t>LandingController.cs</w:t>
+      </w:r>
+      <w:proofErr w:type="spellEnd"/>
+      <w:r>
+        <w:rPr>
+          <w:rFonts w:ascii="Arial" w:eastAsia="Arial" w:hAnsi="Arial" w:cs="Arial"/>
+          <w:i/>
+          <w:color w:val="222222"/>
+        </w:rPr>
+        <w:t xml:space="preserve"> </w:t>
       </w:r>
     </w:p>
     <w:p>
@@ -3716,8 +3795,18 @@
           <w:i/>
           <w:color w:val="222222"/>
         </w:rPr>
-        <w:t xml:space="preserve">      * HUDController.cs</w:t>
-      </w:r>
+        <w:t xml:space="preserve">      * </w:t>
+      </w:r>
+      <w:proofErr w:type="spellStart"/>
+      <w:r>
+        <w:rPr>
+          <w:rFonts w:ascii="Arial" w:eastAsia="Arial" w:hAnsi="Arial" w:cs="Arial"/>
+          <w:i/>
+          <w:color w:val="222222"/>
+        </w:rPr>
+        <w:t>HUDController.cs</w:t>
+      </w:r>
+      <w:proofErr w:type="spellEnd"/>
     </w:p>
     <w:p>
       <w:pPr>
@@ -3733,14 +3822,96 @@
           <w:i/>
           <w:color w:val="222222"/>
         </w:rPr>
-        <w:t xml:space="preserve">      * GameOverController.cs </w:t>
+        <w:t xml:space="preserve">      * </w:t>
+      </w:r>
+      <w:proofErr w:type="spellStart"/>
+      <w:r>
+        <w:rPr>
+          <w:rFonts w:ascii="Arial" w:eastAsia="Arial" w:hAnsi="Arial" w:cs="Arial"/>
+          <w:i/>
+          <w:color w:val="222222"/>
+        </w:rPr>
+        <w:t>GameOverController.cs</w:t>
+      </w:r>
+      <w:proofErr w:type="spellEnd"/>
+      <w:r>
+        <w:rPr>
+          <w:rFonts w:ascii="Arial" w:eastAsia="Arial" w:hAnsi="Arial" w:cs="Arial"/>
+          <w:i/>
+          <w:color w:val="222222"/>
+        </w:rPr>
+        <w:t xml:space="preserve"> </w:t>
       </w:r>
       <w:r>
         <w:rPr>
           <w:rFonts w:ascii="Arial" w:eastAsia="Arial" w:hAnsi="Arial" w:cs="Arial"/>
           <w:color w:val="FF9900"/>
         </w:rPr>
-        <w:t>(controla el UI del canvas cuando pierde)</w:t>
+        <w:t>(</w:t>
+      </w:r>
+      <w:proofErr w:type="spellStart"/>
+      <w:r>
+        <w:rPr>
+          <w:rFonts w:ascii="Arial" w:eastAsia="Arial" w:hAnsi="Arial" w:cs="Arial"/>
+          <w:color w:val="FF9900"/>
+        </w:rPr>
+        <w:t>controla</w:t>
+      </w:r>
+      <w:proofErr w:type="spellEnd"/>
+      <w:r>
+        <w:rPr>
+          <w:rFonts w:ascii="Arial" w:eastAsia="Arial" w:hAnsi="Arial" w:cs="Arial"/>
+          <w:color w:val="FF9900"/>
+        </w:rPr>
+        <w:t xml:space="preserve"> </w:t>
+      </w:r>
+      <w:proofErr w:type="spellStart"/>
+      <w:r>
+        <w:rPr>
+          <w:rFonts w:ascii="Arial" w:eastAsia="Arial" w:hAnsi="Arial" w:cs="Arial"/>
+          <w:color w:val="FF9900"/>
+        </w:rPr>
+        <w:t>el</w:t>
+      </w:r>
+      <w:proofErr w:type="spellEnd"/>
+      <w:r>
+        <w:rPr>
+          <w:rFonts w:ascii="Arial" w:eastAsia="Arial" w:hAnsi="Arial" w:cs="Arial"/>
+          <w:color w:val="FF9900"/>
+        </w:rPr>
+        <w:t xml:space="preserve"> UI del canvas </w:t>
+      </w:r>
+      <w:proofErr w:type="spellStart"/>
+      <w:r>
+        <w:rPr>
+          <w:rFonts w:ascii="Arial" w:eastAsia="Arial" w:hAnsi="Arial" w:cs="Arial"/>
+          <w:color w:val="FF9900"/>
+        </w:rPr>
+        <w:t>cuando</w:t>
+      </w:r>
+      <w:proofErr w:type="spellEnd"/>
+      <w:r>
+        <w:rPr>
+          <w:rFonts w:ascii="Arial" w:eastAsia="Arial" w:hAnsi="Arial" w:cs="Arial"/>
+          <w:color w:val="FF9900"/>
+        </w:rPr>
+        <w:t xml:space="preserve"> </w:t>
+      </w:r>
+      <w:proofErr w:type="spellStart"/>
+      <w:r>
+        <w:rPr>
+          <w:rFonts w:ascii="Arial" w:eastAsia="Arial" w:hAnsi="Arial" w:cs="Arial"/>
+          <w:color w:val="FF9900"/>
+        </w:rPr>
+        <w:t>pierde</w:t>
+      </w:r>
+      <w:proofErr w:type="spellEnd"/>
+      <w:r>
+        <w:rPr>
+          <w:rFonts w:ascii="Arial" w:eastAsia="Arial" w:hAnsi="Arial" w:cs="Arial"/>
+          <w:color w:val="FF9900"/>
+        </w:rPr>
+        <w:t>)</w:t>
       </w:r>
     </w:p>
     <w:p>
@@ -3757,14 +3928,96 @@
           <w:i/>
           <w:color w:val="222222"/>
         </w:rPr>
-        <w:t xml:space="preserve">      * GameEndController.cs </w:t>
+        <w:t xml:space="preserve">      * </w:t>
+      </w:r>
+      <w:proofErr w:type="spellStart"/>
+      <w:r>
+        <w:rPr>
+          <w:rFonts w:ascii="Arial" w:eastAsia="Arial" w:hAnsi="Arial" w:cs="Arial"/>
+          <w:i/>
+          <w:color w:val="222222"/>
+        </w:rPr>
+        <w:t>GameEndController.cs</w:t>
+      </w:r>
+      <w:proofErr w:type="spellEnd"/>
+      <w:r>
+        <w:rPr>
+          <w:rFonts w:ascii="Arial" w:eastAsia="Arial" w:hAnsi="Arial" w:cs="Arial"/>
+          <w:i/>
+          <w:color w:val="222222"/>
+        </w:rPr>
+        <w:t xml:space="preserve"> </w:t>
       </w:r>
       <w:r>
         <w:rPr>
           <w:rFonts w:ascii="Arial" w:eastAsia="Arial" w:hAnsi="Arial" w:cs="Arial"/>
           <w:color w:val="FF9900"/>
         </w:rPr>
-        <w:t>(controla el UI del canvas cuando gana)</w:t>
+        <w:t>(</w:t>
+      </w:r>
+      <w:proofErr w:type="spellStart"/>
+      <w:r>
+        <w:rPr>
+          <w:rFonts w:ascii="Arial" w:eastAsia="Arial" w:hAnsi="Arial" w:cs="Arial"/>
+          <w:color w:val="FF9900"/>
+        </w:rPr>
+        <w:t>controla</w:t>
+      </w:r>
+      <w:proofErr w:type="spellEnd"/>
+      <w:r>
+        <w:rPr>
+          <w:rFonts w:ascii="Arial" w:eastAsia="Arial" w:hAnsi="Arial" w:cs="Arial"/>
+          <w:color w:val="FF9900"/>
+        </w:rPr>
+        <w:t xml:space="preserve"> </w:t>
+      </w:r>
+      <w:proofErr w:type="spellStart"/>
+      <w:r>
+        <w:rPr>
+          <w:rFonts w:ascii="Arial" w:eastAsia="Arial" w:hAnsi="Arial" w:cs="Arial"/>
+          <w:color w:val="FF9900"/>
+        </w:rPr>
+        <w:t>el</w:t>
+      </w:r>
+      <w:proofErr w:type="spellEnd"/>
+      <w:r>
+        <w:rPr>
+          <w:rFonts w:ascii="Arial" w:eastAsia="Arial" w:hAnsi="Arial" w:cs="Arial"/>
+          <w:color w:val="FF9900"/>
+        </w:rPr>
+        <w:t xml:space="preserve"> UI del canvas </w:t>
+      </w:r>
+      <w:proofErr w:type="spellStart"/>
+      <w:r>
+        <w:rPr>
+          <w:rFonts w:ascii="Arial" w:eastAsia="Arial" w:hAnsi="Arial" w:cs="Arial"/>
+          <w:color w:val="FF9900"/>
+        </w:rPr>
+        <w:t>cuando</w:t>
+      </w:r>
+      <w:proofErr w:type="spellEnd"/>
+      <w:r>
+        <w:rPr>
+          <w:rFonts w:ascii="Arial" w:eastAsia="Arial" w:hAnsi="Arial" w:cs="Arial"/>
+          <w:color w:val="FF9900"/>
+        </w:rPr>
+        <w:t xml:space="preserve"> </w:t>
+      </w:r>
+      <w:proofErr w:type="spellStart"/>
+      <w:r>
+        <w:rPr>
+          <w:rFonts w:ascii="Arial" w:eastAsia="Arial" w:hAnsi="Arial" w:cs="Arial"/>
+          <w:color w:val="FF9900"/>
+        </w:rPr>
+        <w:t>gana</w:t>
+      </w:r>
+      <w:proofErr w:type="spellEnd"/>
+      <w:r>
+        <w:rPr>
+          <w:rFonts w:ascii="Arial" w:eastAsia="Arial" w:hAnsi="Arial" w:cs="Arial"/>
+          <w:color w:val="FF9900"/>
+        </w:rPr>
+        <w:t>)</w:t>
       </w:r>
     </w:p>
     <w:p>
@@ -4415,7 +4668,25 @@
                       <w:sz w:val="20"/>
                       <w:szCs w:val="20"/>
                     </w:rPr>
-                    <w:t>, follow camera (Cinemachine)</w:t>
+                    <w:t>, follow camera (</w:t>
+                  </w:r>
+                  <w:proofErr w:type="spellStart"/>
+                  <w:r>
+                    <w:rPr>
+                      <w:iCs/>
+                      <w:sz w:val="20"/>
+                      <w:szCs w:val="20"/>
+                    </w:rPr>
+                    <w:t>Cinemachine</w:t>
+                  </w:r>
+                  <w:proofErr w:type="spellEnd"/>
+                  <w:r>
+                    <w:rPr>
+                      <w:iCs/>
+                      <w:sz w:val="20"/>
+                      <w:szCs w:val="20"/>
+                    </w:rPr>
+                    <w:t>)</w:t>
                   </w:r>
                   <w:r>
                     <w:rPr>
@@ -4505,6 +4776,8 @@
                     </w:rPr>
                     <w:t xml:space="preserve">Events: </w:t>
                   </w:r>
+                  <w:proofErr w:type="spellStart"/>
+                  <w:proofErr w:type="gramStart"/>
                   <w:r>
                     <w:rPr>
                       <w:iCs/>
@@ -4521,13 +4794,23 @@
                     </w:rPr>
                     <w:t>th</w:t>
                   </w:r>
+                  <w:proofErr w:type="spellEnd"/>
                   <w:r>
                     <w:rPr>
                       <w:iCs/>
                       <w:sz w:val="20"/>
                       <w:szCs w:val="20"/>
                     </w:rPr>
-                    <w:t xml:space="preserve">(), </w:t>
+                    <w:t>(</w:t>
+                  </w:r>
+                  <w:proofErr w:type="gramEnd"/>
+                  <w:r>
+                    <w:rPr>
+                      <w:iCs/>
+                      <w:sz w:val="20"/>
+                      <w:szCs w:val="20"/>
+                    </w:rPr>
+                    <w:t xml:space="preserve">), </w:t>
                   </w:r>
                 </w:p>
                 <w:p>
@@ -4876,15 +5159,16 @@
                       <w:sz w:val="20"/>
                       <w:szCs w:val="20"/>
                     </w:rPr>
-                    <w:t xml:space="preserve"> Evil</w:t>
-                  </w:r>
+                    <w:t xml:space="preserve"> </w:t>
+                  </w:r>
+                  <w:proofErr w:type="spellStart"/>
                   <w:r>
                     <w:rPr>
                       <w:iCs/>
                       <w:sz w:val="20"/>
                       <w:szCs w:val="20"/>
                     </w:rPr>
-                    <w:t>Veggie</w:t>
+                    <w:t>Evil</w:t>
                   </w:r>
                   <w:r>
                     <w:rPr>
@@ -4892,15 +5176,16 @@
                       <w:sz w:val="20"/>
                       <w:szCs w:val="20"/>
                     </w:rPr>
-                    <w:t xml:space="preserve"> (</w:t>
-                  </w:r>
+                    <w:t>Veggie</w:t>
+                  </w:r>
+                  <w:proofErr w:type="spellEnd"/>
                   <w:r>
                     <w:rPr>
                       <w:iCs/>
                       <w:sz w:val="20"/>
                       <w:szCs w:val="20"/>
                     </w:rPr>
-                    <w:t xml:space="preserve">inherits </w:t>
+                    <w:t xml:space="preserve"> (</w:t>
                   </w:r>
                   <w:r>
                     <w:rPr>
@@ -4908,15 +5193,16 @@
                       <w:sz w:val="20"/>
                       <w:szCs w:val="20"/>
                     </w:rPr>
-                    <w:t>Evil</w:t>
-                  </w:r>
+                    <w:t xml:space="preserve">inherits </w:t>
+                  </w:r>
+                  <w:proofErr w:type="spellStart"/>
                   <w:r>
                     <w:rPr>
                       <w:iCs/>
                       <w:sz w:val="20"/>
                       <w:szCs w:val="20"/>
                     </w:rPr>
-                    <w:t>Mushroom</w:t>
+                    <w:t>Evil</w:t>
                   </w:r>
                   <w:r>
                     <w:rPr>
@@ -4924,23 +5210,78 @@
                       <w:sz w:val="20"/>
                       <w:szCs w:val="20"/>
                     </w:rPr>
-                    <w:t>, EvilTomato</w:t>
-                  </w:r>
+                    <w:t>Mushroom</w:t>
+                  </w:r>
+                  <w:proofErr w:type="spellEnd"/>
                   <w:r>
                     <w:rPr>
                       <w:iCs/>
                       <w:sz w:val="20"/>
                       <w:szCs w:val="20"/>
                     </w:rPr>
-                    <w:t>, EvilCarrot)</w:t>
-                  </w:r>
+                    <w:t xml:space="preserve">, </w:t>
+                  </w:r>
+                  <w:proofErr w:type="spellStart"/>
                   <w:r>
                     <w:rPr>
                       <w:iCs/>
                       <w:sz w:val="20"/>
                       <w:szCs w:val="20"/>
                     </w:rPr>
-                    <w:t>, each enemy has an enum (mild/tough)</w:t>
+                    <w:t>EvilTomato</w:t>
+                  </w:r>
+                  <w:proofErr w:type="spellEnd"/>
+                  <w:r>
+                    <w:rPr>
+                      <w:iCs/>
+                      <w:sz w:val="20"/>
+                      <w:szCs w:val="20"/>
+                    </w:rPr>
+                    <w:t xml:space="preserve">, </w:t>
+                  </w:r>
+                  <w:proofErr w:type="spellStart"/>
+                  <w:r>
+                    <w:rPr>
+                      <w:iCs/>
+                      <w:sz w:val="20"/>
+                      <w:szCs w:val="20"/>
+                    </w:rPr>
+                    <w:t>EvilCarrot</w:t>
+                  </w:r>
+                  <w:proofErr w:type="spellEnd"/>
+                  <w:r>
+                    <w:rPr>
+                      <w:iCs/>
+                      <w:sz w:val="20"/>
+                      <w:szCs w:val="20"/>
+                    </w:rPr>
+                    <w:t>)</w:t>
+                  </w:r>
+                  <w:r>
+                    <w:rPr>
+                      <w:iCs/>
+                      <w:sz w:val="20"/>
+                      <w:szCs w:val="20"/>
+                    </w:rPr>
+                    <w:t xml:space="preserve">, each enemy has an </w:t>
+                  </w:r>
+                  <w:proofErr w:type="spellStart"/>
+                  <w:r>
+                    <w:rPr>
+                      <w:iCs/>
+                      <w:sz w:val="20"/>
+                      <w:szCs w:val="20"/>
+                    </w:rPr>
+                    <w:t>enum</w:t>
+                  </w:r>
+                  <w:proofErr w:type="spellEnd"/>
+                  <w:r>
+                    <w:rPr>
+                      <w:iCs/>
+                      <w:sz w:val="20"/>
+                      <w:szCs w:val="20"/>
+                    </w:rPr>
+                    <w:t xml:space="preserve"> (mild/tough)</w:t>
                   </w:r>
                 </w:p>
                 <w:p>
@@ -5004,7 +5345,61 @@
                       <w:sz w:val="20"/>
                       <w:szCs w:val="20"/>
                     </w:rPr>
-                    <w:t>Usar Object Pooling para los laser beams que dispara el player.</w:t>
+                    <w:t xml:space="preserve">Usar Object Pooling para </w:t>
+                  </w:r>
+                  <w:proofErr w:type="spellStart"/>
+                  <w:r>
+                    <w:rPr>
+                      <w:iCs/>
+                      <w:sz w:val="20"/>
+                      <w:szCs w:val="20"/>
+                    </w:rPr>
+                    <w:t>los</w:t>
+                  </w:r>
+                  <w:proofErr w:type="spellEnd"/>
+                  <w:r>
+                    <w:rPr>
+                      <w:iCs/>
+                      <w:sz w:val="20"/>
+                      <w:szCs w:val="20"/>
+                    </w:rPr>
+                    <w:t xml:space="preserve"> laser beams que </w:t>
+                  </w:r>
+                  <w:proofErr w:type="spellStart"/>
+                  <w:r>
+                    <w:rPr>
+                      <w:iCs/>
+                      <w:sz w:val="20"/>
+                      <w:szCs w:val="20"/>
+                    </w:rPr>
+                    <w:t>dispara</w:t>
+                  </w:r>
+                  <w:proofErr w:type="spellEnd"/>
+                  <w:r>
+                    <w:rPr>
+                      <w:iCs/>
+                      <w:sz w:val="20"/>
+                      <w:szCs w:val="20"/>
+                    </w:rPr>
+                    <w:t xml:space="preserve"> </w:t>
+                  </w:r>
+                  <w:proofErr w:type="spellStart"/>
+                  <w:r>
+                    <w:rPr>
+                      <w:iCs/>
+                      <w:sz w:val="20"/>
+                      <w:szCs w:val="20"/>
+                    </w:rPr>
+                    <w:t>el</w:t>
+                  </w:r>
+                  <w:proofErr w:type="spellEnd"/>
+                  <w:r>
+                    <w:rPr>
+                      <w:iCs/>
+                      <w:sz w:val="20"/>
+                      <w:szCs w:val="20"/>
+                    </w:rPr>
+                    <w:t xml:space="preserve"> player.</w:t>
                   </w:r>
                 </w:p>
                 <w:p>
@@ -5022,13 +5417,23 @@
                       <w:szCs w:val="20"/>
                     </w:rPr>
                   </w:pPr>
+                  <w:proofErr w:type="spellStart"/>
                   <w:r>
                     <w:rPr>
                       <w:iCs/>
                       <w:sz w:val="20"/>
                       <w:szCs w:val="20"/>
                     </w:rPr>
-                    <w:t>HealthBoost class</w:t>
+                    <w:t>HealthBoost</w:t>
+                  </w:r>
+                  <w:proofErr w:type="spellEnd"/>
+                  <w:r>
+                    <w:rPr>
+                      <w:iCs/>
+                      <w:sz w:val="20"/>
+                      <w:szCs w:val="20"/>
+                    </w:rPr>
+                    <w:t xml:space="preserve"> class</w:t>
                   </w:r>
                   <w:r>
                     <w:rPr>
@@ -5076,8 +5481,18 @@
                       <w:sz w:val="20"/>
                       <w:szCs w:val="20"/>
                     </w:rPr>
-                    <w:t>Use Raycast</w:t>
-                  </w:r>
+                    <w:t xml:space="preserve">Use </w:t>
+                  </w:r>
+                  <w:proofErr w:type="spellStart"/>
+                  <w:r>
+                    <w:rPr>
+                      <w:iCs/>
+                      <w:sz w:val="20"/>
+                      <w:szCs w:val="20"/>
+                    </w:rPr>
+                    <w:t>Raycast</w:t>
+                  </w:r>
+                  <w:proofErr w:type="spellEnd"/>
                   <w:r>
                     <w:rPr>
                       <w:iCs/>
@@ -5407,6 +5822,7 @@
                     </w:rPr>
                     <w:t>Persistent data (</w:t>
                   </w:r>
+                  <w:proofErr w:type="spellStart"/>
                   <w:r>
                     <w:rPr>
                       <w:iCs/>
@@ -5421,7 +5837,16 @@
                       <w:sz w:val="20"/>
                       <w:szCs w:val="20"/>
                     </w:rPr>
-                    <w:t>Prefs)</w:t>
+                    <w:t>Prefs</w:t>
+                  </w:r>
+                  <w:proofErr w:type="spellEnd"/>
+                  <w:r>
+                    <w:rPr>
+                      <w:iCs/>
+                      <w:sz w:val="20"/>
+                      <w:szCs w:val="20"/>
+                    </w:rPr>
+                    <w:t>)</w:t>
                   </w:r>
                   <w:r>
                     <w:rPr>
@@ -8776,28 +9201,28 @@
 </file>
 
 <file path=customXml/item1.xml><?xml version="1.0" encoding="utf-8"?>
+<b:Sources xmlns:b="http://schemas.openxmlformats.org/officeDocument/2006/bibliography" xmlns="http://schemas.openxmlformats.org/officeDocument/2006/bibliography" SelectedStyle="\APASixthEditionOfficeOnline.xsl" StyleName="APA" Version="6"/>
+</file>
+
+<file path=customXml/item2.xml><?xml version="1.0" encoding="utf-8"?>
 <go:gDocsCustomXmlDataStorage xmlns:go="http://customooxmlschemas.google.com/" xmlns:r="http://schemas.openxmlformats.org/officeDocument/2006/relationships">
   <go:docsCustomData xmlns:go="http://customooxmlschemas.google.com/" roundtripDataSignature="AMtx7mi1CAz6CMs41s117hd+a9gnBQDOsw==">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</go:docsCustomData>
 </go:gDocsCustomXmlDataStorage>
 </file>
 
-<file path=customXml/item2.xml><?xml version="1.0" encoding="utf-8"?>
-<b:Sources xmlns:b="http://schemas.openxmlformats.org/officeDocument/2006/bibliography" xmlns="http://schemas.openxmlformats.org/officeDocument/2006/bibliography" SelectedStyle="\APASixthEditionOfficeOnline.xsl" StyleName="APA" Version="6"/>
+<file path=customXml/itemProps1.xml><?xml version="1.0" encoding="utf-8"?>
+<ds:datastoreItem xmlns:ds="http://schemas.openxmlformats.org/officeDocument/2006/customXml" ds:itemID="{880D3F8D-69F8-4BE0-B8B4-8C6B2FC44A81}">
+  <ds:schemaRefs>
+    <ds:schemaRef ds:uri="http://schemas.openxmlformats.org/officeDocument/2006/bibliography"/>
+  </ds:schemaRefs>
+</ds:datastoreItem>
 </file>
 
-<file path=customXml/itemProps1.xml><?xml version="1.0" encoding="utf-8"?>
+<file path=customXml/itemProps2.xml><?xml version="1.0" encoding="utf-8"?>
 <ds:datastoreItem xmlns:ds="http://schemas.openxmlformats.org/officeDocument/2006/customXml" ds:itemID="{11111111-1234-1234-1234-123412341234}">
   <ds:schemaRefs>
     <ds:schemaRef ds:uri="http://customooxmlschemas.google.com/"/>
     <ds:schemaRef ds:uri="http://schemas.openxmlformats.org/officeDocument/2006/relationships"/>
   </ds:schemaRefs>
 </ds:datastoreItem>
-</file>
-
-<file path=customXml/itemProps2.xml><?xml version="1.0" encoding="utf-8"?>
-<ds:datastoreItem xmlns:ds="http://schemas.openxmlformats.org/officeDocument/2006/customXml" ds:itemID="{880D3F8D-69F8-4BE0-B8B4-8C6B2FC44A81}">
-  <ds:schemaRefs>
-    <ds:schemaRef ds:uri="http://schemas.openxmlformats.org/officeDocument/2006/bibliography"/>
-  </ds:schemaRefs>
-</ds:datastoreItem>
 </file>
</xml_diff>

<commit_message>
Added full health tap implementation closes #48
</commit_message>
<xml_diff>
--- a/Documentation/GDD.docx
+++ b/Documentation/GDD.docx
@@ -537,11 +537,9 @@
               <w:widowControl w:val="0"/>
               <w:spacing w:line="240" w:lineRule="auto"/>
             </w:pPr>
-            <w:proofErr w:type="gramStart"/>
             <w:r>
               <w:t>where</w:t>
             </w:r>
-            <w:proofErr w:type="gramEnd"/>
           </w:p>
           <w:tbl>
             <w:tblPr>
@@ -1907,19 +1905,11 @@
                     </w:rPr>
                     <w:t xml:space="preserve">- evil veggies (rolling tomatoes, jumping carrots and static lettuces) will </w:t>
                   </w:r>
-                  <w:proofErr w:type="gramStart"/>
                   <w:r>
                     <w:rPr>
                       <w:color w:val="00B050"/>
                     </w:rPr>
-                    <w:t>appear:</w:t>
-                  </w:r>
-                  <w:proofErr w:type="gramEnd"/>
-                  <w:r>
-                    <w:rPr>
-                      <w:color w:val="00B050"/>
-                    </w:rPr>
-                    <w:t xml:space="preserve"> </w:t>
+                    <w:t xml:space="preserve">appear: </w:t>
                   </w:r>
                   <w:r>
                     <w:rPr>
@@ -1993,19 +1983,11 @@
                     </w:rPr>
                     <w:t xml:space="preserve">- Every some fixed time, a full HP recharger will come at full speed </w:t>
                   </w:r>
-                  <w:proofErr w:type="gramStart"/>
                   <w:r>
                     <w:rPr>
                       <w:color w:val="00B050"/>
                     </w:rPr>
-                    <w:t>from  above</w:t>
-                  </w:r>
-                  <w:proofErr w:type="gramEnd"/>
-                  <w:r>
-                    <w:rPr>
-                      <w:color w:val="00B050"/>
-                    </w:rPr>
-                    <w:t>, right to left, and the player must grab it with his/her finger.</w:t>
+                    <w:t>from  above, right to left, and the player must grab it with his/her finger.</w:t>
                   </w:r>
                 </w:p>
               </w:tc>
@@ -2490,16 +2472,8 @@
                     <w:rPr>
                       <w:color w:val="00B050"/>
                     </w:rPr>
-                    <w:t xml:space="preserve">- Number of </w:t>
-                  </w:r>
-                  <w:proofErr w:type="gramStart"/>
-                  <w:r>
-                    <w:rPr>
-                      <w:color w:val="00B050"/>
-                    </w:rPr>
-                    <w:t>level</w:t>
-                  </w:r>
-                  <w:proofErr w:type="gramEnd"/>
+                    <w:t>- Number of level</w:t>
+                  </w:r>
                 </w:p>
                 <w:p>
                   <w:pPr>
@@ -3490,7 +3464,6 @@
         </w:rPr>
         <w:t xml:space="preserve">     * </w:t>
       </w:r>
-      <w:proofErr w:type="spellStart"/>
       <w:r>
         <w:rPr>
           <w:rFonts w:ascii="Arial" w:eastAsia="Arial" w:hAnsi="Arial" w:cs="Arial"/>
@@ -3499,7 +3472,6 @@
         </w:rPr>
         <w:t>Health.cs</w:t>
       </w:r>
-      <w:proofErr w:type="spellEnd"/>
     </w:p>
     <w:p>
       <w:pPr>
@@ -3525,7 +3497,6 @@
         </w:rPr>
         <w:t xml:space="preserve">     * </w:t>
       </w:r>
-      <w:proofErr w:type="spellStart"/>
       <w:r>
         <w:rPr>
           <w:rFonts w:ascii="Arial" w:eastAsia="Arial" w:hAnsi="Arial" w:cs="Arial"/>
@@ -3534,7 +3505,6 @@
         </w:rPr>
         <w:t>HealthBar.cs</w:t>
       </w:r>
-      <w:proofErr w:type="spellEnd"/>
     </w:p>
     <w:p>
       <w:pPr>
@@ -3598,7 +3568,6 @@
         </w:rPr>
         <w:t xml:space="preserve">     * </w:t>
       </w:r>
-      <w:proofErr w:type="spellStart"/>
       <w:r>
         <w:rPr>
           <w:rFonts w:ascii="Arial" w:eastAsia="Arial" w:hAnsi="Arial" w:cs="Arial"/>
@@ -3607,7 +3576,6 @@
         </w:rPr>
         <w:t>GameManager.cs</w:t>
       </w:r>
-      <w:proofErr w:type="spellEnd"/>
     </w:p>
     <w:p>
       <w:pPr>
@@ -3654,27 +3622,34 @@
           <w:i/>
           <w:color w:val="222222"/>
         </w:rPr>
-        <w:t xml:space="preserve"> * </w:t>
+        <w:t xml:space="preserve"> * EnemyController.cs</w:t>
       </w:r>
-      <w:proofErr w:type="spellStart"/>
-      <w:r>
+    </w:p>
+    <w:p>
+      <w:pPr>
+        <w:shd w:val="clear" w:color="auto" w:fill="FFFFFF"/>
         <w:rPr>
           <w:rFonts w:ascii="Arial" w:eastAsia="Arial" w:hAnsi="Arial" w:cs="Arial"/>
           <w:i/>
           <w:color w:val="222222"/>
         </w:rPr>
-        <w:t>EnemyController.cs</w:t>
-      </w:r>
-      <w:proofErr w:type="spellEnd"/>
-    </w:p>
-    <w:p>
-      <w:pPr>
-        <w:shd w:val="clear" w:color="auto" w:fill="FFFFFF"/>
+      </w:pPr>
+      <w:r>
         <w:rPr>
           <w:rFonts w:ascii="Arial" w:eastAsia="Arial" w:hAnsi="Arial" w:cs="Arial"/>
           <w:i/>
           <w:color w:val="222222"/>
         </w:rPr>
+        <w:t xml:space="preserve">      * PlayerController.cs</w:t>
+      </w:r>
+    </w:p>
+    <w:p>
+      <w:pPr>
+        <w:shd w:val="clear" w:color="auto" w:fill="FFFFFF"/>
+        <w:rPr>
+          <w:rFonts w:ascii="Arial" w:eastAsia="Arial" w:hAnsi="Arial" w:cs="Arial"/>
+          <w:color w:val="FF9900"/>
+        </w:rPr>
       </w:pPr>
       <w:r>
         <w:rPr>
@@ -3682,45 +3657,8 @@
           <w:i/>
           <w:color w:val="222222"/>
         </w:rPr>
-        <w:t xml:space="preserve">      * </w:t>
+        <w:t xml:space="preserve">      * PickupController.cs</w:t>
       </w:r>
-      <w:proofErr w:type="spellStart"/>
-      <w:r>
-        <w:rPr>
-          <w:rFonts w:ascii="Arial" w:eastAsia="Arial" w:hAnsi="Arial" w:cs="Arial"/>
-          <w:i/>
-          <w:color w:val="222222"/>
-        </w:rPr>
-        <w:t>PlayerController.cs</w:t>
-      </w:r>
-      <w:proofErr w:type="spellEnd"/>
-    </w:p>
-    <w:p>
-      <w:pPr>
-        <w:shd w:val="clear" w:color="auto" w:fill="FFFFFF"/>
-        <w:rPr>
-          <w:rFonts w:ascii="Arial" w:eastAsia="Arial" w:hAnsi="Arial" w:cs="Arial"/>
-          <w:color w:val="FF9900"/>
-        </w:rPr>
-      </w:pPr>
-      <w:r>
-        <w:rPr>
-          <w:rFonts w:ascii="Arial" w:eastAsia="Arial" w:hAnsi="Arial" w:cs="Arial"/>
-          <w:i/>
-          <w:color w:val="222222"/>
-        </w:rPr>
-        <w:t xml:space="preserve">      * </w:t>
-      </w:r>
-      <w:proofErr w:type="spellStart"/>
-      <w:r>
-        <w:rPr>
-          <w:rFonts w:ascii="Arial" w:eastAsia="Arial" w:hAnsi="Arial" w:cs="Arial"/>
-          <w:i/>
-          <w:color w:val="222222"/>
-        </w:rPr>
-        <w:t>PickupController.cs</w:t>
-      </w:r>
-      <w:proofErr w:type="spellEnd"/>
     </w:p>
     <w:p>
       <w:pPr>
@@ -3761,23 +3699,31 @@
         </w:rPr>
         <w:t xml:space="preserve">      * </w:t>
       </w:r>
-      <w:proofErr w:type="spellStart"/>
       <w:r>
         <w:rPr>
           <w:rFonts w:ascii="Arial" w:eastAsia="Arial" w:hAnsi="Arial" w:cs="Arial"/>
           <w:i/>
           <w:color w:val="222222"/>
         </w:rPr>
-        <w:t>LandingController.cs</w:t>
+        <w:t xml:space="preserve">LandingController.cs </w:t>
       </w:r>
-      <w:proofErr w:type="spellEnd"/>
-      <w:r>
+    </w:p>
+    <w:p>
+      <w:pPr>
+        <w:shd w:val="clear" w:color="auto" w:fill="FFFFFF"/>
         <w:rPr>
           <w:rFonts w:ascii="Arial" w:eastAsia="Arial" w:hAnsi="Arial" w:cs="Arial"/>
           <w:i/>
           <w:color w:val="222222"/>
         </w:rPr>
-        <w:t xml:space="preserve"> </w:t>
+      </w:pPr>
+      <w:r>
+        <w:rPr>
+          <w:rFonts w:ascii="Arial" w:eastAsia="Arial" w:hAnsi="Arial" w:cs="Arial"/>
+          <w:i/>
+          <w:color w:val="222222"/>
+        </w:rPr>
+        <w:t xml:space="preserve">      * HUDController.cs</w:t>
       </w:r>
     </w:p>
     <w:p>
@@ -3785,8 +3731,7 @@
         <w:shd w:val="clear" w:color="auto" w:fill="FFFFFF"/>
         <w:rPr>
           <w:rFonts w:ascii="Arial" w:eastAsia="Arial" w:hAnsi="Arial" w:cs="Arial"/>
-          <w:i/>
-          <w:color w:val="222222"/>
+          <w:color w:val="FF9900"/>
         </w:rPr>
       </w:pPr>
       <w:r>
@@ -3795,229 +3740,38 @@
           <w:i/>
           <w:color w:val="222222"/>
         </w:rPr>
-        <w:t xml:space="preserve">      * </w:t>
+        <w:t xml:space="preserve">      * GameOverController.cs </w:t>
       </w:r>
-      <w:proofErr w:type="spellStart"/>
+      <w:r>
+        <w:rPr>
+          <w:rFonts w:ascii="Arial" w:eastAsia="Arial" w:hAnsi="Arial" w:cs="Arial"/>
+          <w:color w:val="FF9900"/>
+        </w:rPr>
+        <w:t>(controla el UI del canvas cuando pierde)</w:t>
+      </w:r>
+    </w:p>
+    <w:p>
+      <w:pPr>
+        <w:shd w:val="clear" w:color="auto" w:fill="FFFFFF"/>
+        <w:rPr>
+          <w:rFonts w:ascii="Arial" w:eastAsia="Arial" w:hAnsi="Arial" w:cs="Arial"/>
+          <w:color w:val="FF9900"/>
+        </w:rPr>
+      </w:pPr>
       <w:r>
         <w:rPr>
           <w:rFonts w:ascii="Arial" w:eastAsia="Arial" w:hAnsi="Arial" w:cs="Arial"/>
           <w:i/>
           <w:color w:val="222222"/>
         </w:rPr>
-        <w:t>HUDController.cs</w:t>
+        <w:t xml:space="preserve">      * GameEndController.cs </w:t>
       </w:r>
-      <w:proofErr w:type="spellEnd"/>
-    </w:p>
-    <w:p>
-      <w:pPr>
-        <w:shd w:val="clear" w:color="auto" w:fill="FFFFFF"/>
+      <w:r>
         <w:rPr>
           <w:rFonts w:ascii="Arial" w:eastAsia="Arial" w:hAnsi="Arial" w:cs="Arial"/>
           <w:color w:val="FF9900"/>
         </w:rPr>
-      </w:pPr>
-      <w:r>
-        <w:rPr>
-          <w:rFonts w:ascii="Arial" w:eastAsia="Arial" w:hAnsi="Arial" w:cs="Arial"/>
-          <w:i/>
-          <w:color w:val="222222"/>
-        </w:rPr>
-        <w:t xml:space="preserve">      * </w:t>
-      </w:r>
-      <w:proofErr w:type="spellStart"/>
-      <w:r>
-        <w:rPr>
-          <w:rFonts w:ascii="Arial" w:eastAsia="Arial" w:hAnsi="Arial" w:cs="Arial"/>
-          <w:i/>
-          <w:color w:val="222222"/>
-        </w:rPr>
-        <w:t>GameOverController.cs</w:t>
-      </w:r>
-      <w:proofErr w:type="spellEnd"/>
-      <w:r>
-        <w:rPr>
-          <w:rFonts w:ascii="Arial" w:eastAsia="Arial" w:hAnsi="Arial" w:cs="Arial"/>
-          <w:i/>
-          <w:color w:val="222222"/>
-        </w:rPr>
-        <w:t xml:space="preserve"> </w:t>
-      </w:r>
-      <w:r>
-        <w:rPr>
-          <w:rFonts w:ascii="Arial" w:eastAsia="Arial" w:hAnsi="Arial" w:cs="Arial"/>
-          <w:color w:val="FF9900"/>
-        </w:rPr>
-        <w:t>(</w:t>
-      </w:r>
-      <w:proofErr w:type="spellStart"/>
-      <w:r>
-        <w:rPr>
-          <w:rFonts w:ascii="Arial" w:eastAsia="Arial" w:hAnsi="Arial" w:cs="Arial"/>
-          <w:color w:val="FF9900"/>
-        </w:rPr>
-        <w:t>controla</w:t>
-      </w:r>
-      <w:proofErr w:type="spellEnd"/>
-      <w:r>
-        <w:rPr>
-          <w:rFonts w:ascii="Arial" w:eastAsia="Arial" w:hAnsi="Arial" w:cs="Arial"/>
-          <w:color w:val="FF9900"/>
-        </w:rPr>
-        <w:t xml:space="preserve"> </w:t>
-      </w:r>
-      <w:proofErr w:type="spellStart"/>
-      <w:r>
-        <w:rPr>
-          <w:rFonts w:ascii="Arial" w:eastAsia="Arial" w:hAnsi="Arial" w:cs="Arial"/>
-          <w:color w:val="FF9900"/>
-        </w:rPr>
-        <w:t>el</w:t>
-      </w:r>
-      <w:proofErr w:type="spellEnd"/>
-      <w:r>
-        <w:rPr>
-          <w:rFonts w:ascii="Arial" w:eastAsia="Arial" w:hAnsi="Arial" w:cs="Arial"/>
-          <w:color w:val="FF9900"/>
-        </w:rPr>
-        <w:t xml:space="preserve"> UI del canvas </w:t>
-      </w:r>
-      <w:proofErr w:type="spellStart"/>
-      <w:r>
-        <w:rPr>
-          <w:rFonts w:ascii="Arial" w:eastAsia="Arial" w:hAnsi="Arial" w:cs="Arial"/>
-          <w:color w:val="FF9900"/>
-        </w:rPr>
-        <w:t>cuando</w:t>
-      </w:r>
-      <w:proofErr w:type="spellEnd"/>
-      <w:r>
-        <w:rPr>
-          <w:rFonts w:ascii="Arial" w:eastAsia="Arial" w:hAnsi="Arial" w:cs="Arial"/>
-          <w:color w:val="FF9900"/>
-        </w:rPr>
-        <w:t xml:space="preserve"> </w:t>
-      </w:r>
-      <w:proofErr w:type="spellStart"/>
-      <w:r>
-        <w:rPr>
-          <w:rFonts w:ascii="Arial" w:eastAsia="Arial" w:hAnsi="Arial" w:cs="Arial"/>
-          <w:color w:val="FF9900"/>
-        </w:rPr>
-        <w:t>pierde</w:t>
-      </w:r>
-      <w:proofErr w:type="spellEnd"/>
-      <w:r>
-        <w:rPr>
-          <w:rFonts w:ascii="Arial" w:eastAsia="Arial" w:hAnsi="Arial" w:cs="Arial"/>
-          <w:color w:val="FF9900"/>
-        </w:rPr>
-        <w:t>)</w:t>
-      </w:r>
-    </w:p>
-    <w:p>
-      <w:pPr>
-        <w:shd w:val="clear" w:color="auto" w:fill="FFFFFF"/>
-        <w:rPr>
-          <w:rFonts w:ascii="Arial" w:eastAsia="Arial" w:hAnsi="Arial" w:cs="Arial"/>
-          <w:color w:val="FF9900"/>
-        </w:rPr>
-      </w:pPr>
-      <w:r>
-        <w:rPr>
-          <w:rFonts w:ascii="Arial" w:eastAsia="Arial" w:hAnsi="Arial" w:cs="Arial"/>
-          <w:i/>
-          <w:color w:val="222222"/>
-        </w:rPr>
-        <w:t xml:space="preserve">      * </w:t>
-      </w:r>
-      <w:proofErr w:type="spellStart"/>
-      <w:r>
-        <w:rPr>
-          <w:rFonts w:ascii="Arial" w:eastAsia="Arial" w:hAnsi="Arial" w:cs="Arial"/>
-          <w:i/>
-          <w:color w:val="222222"/>
-        </w:rPr>
-        <w:t>GameEndController.cs</w:t>
-      </w:r>
-      <w:proofErr w:type="spellEnd"/>
-      <w:r>
-        <w:rPr>
-          <w:rFonts w:ascii="Arial" w:eastAsia="Arial" w:hAnsi="Arial" w:cs="Arial"/>
-          <w:i/>
-          <w:color w:val="222222"/>
-        </w:rPr>
-        <w:t xml:space="preserve"> </w:t>
-      </w:r>
-      <w:r>
-        <w:rPr>
-          <w:rFonts w:ascii="Arial" w:eastAsia="Arial" w:hAnsi="Arial" w:cs="Arial"/>
-          <w:color w:val="FF9900"/>
-        </w:rPr>
-        <w:t>(</w:t>
-      </w:r>
-      <w:proofErr w:type="spellStart"/>
-      <w:r>
-        <w:rPr>
-          <w:rFonts w:ascii="Arial" w:eastAsia="Arial" w:hAnsi="Arial" w:cs="Arial"/>
-          <w:color w:val="FF9900"/>
-        </w:rPr>
-        <w:t>controla</w:t>
-      </w:r>
-      <w:proofErr w:type="spellEnd"/>
-      <w:r>
-        <w:rPr>
-          <w:rFonts w:ascii="Arial" w:eastAsia="Arial" w:hAnsi="Arial" w:cs="Arial"/>
-          <w:color w:val="FF9900"/>
-        </w:rPr>
-        <w:t xml:space="preserve"> </w:t>
-      </w:r>
-      <w:proofErr w:type="spellStart"/>
-      <w:r>
-        <w:rPr>
-          <w:rFonts w:ascii="Arial" w:eastAsia="Arial" w:hAnsi="Arial" w:cs="Arial"/>
-          <w:color w:val="FF9900"/>
-        </w:rPr>
-        <w:t>el</w:t>
-      </w:r>
-      <w:proofErr w:type="spellEnd"/>
-      <w:r>
-        <w:rPr>
-          <w:rFonts w:ascii="Arial" w:eastAsia="Arial" w:hAnsi="Arial" w:cs="Arial"/>
-          <w:color w:val="FF9900"/>
-        </w:rPr>
-        <w:t xml:space="preserve"> UI del canvas </w:t>
-      </w:r>
-      <w:proofErr w:type="spellStart"/>
-      <w:r>
-        <w:rPr>
-          <w:rFonts w:ascii="Arial" w:eastAsia="Arial" w:hAnsi="Arial" w:cs="Arial"/>
-          <w:color w:val="FF9900"/>
-        </w:rPr>
-        <w:t>cuando</w:t>
-      </w:r>
-      <w:proofErr w:type="spellEnd"/>
-      <w:r>
-        <w:rPr>
-          <w:rFonts w:ascii="Arial" w:eastAsia="Arial" w:hAnsi="Arial" w:cs="Arial"/>
-          <w:color w:val="FF9900"/>
-        </w:rPr>
-        <w:t xml:space="preserve"> </w:t>
-      </w:r>
-      <w:proofErr w:type="spellStart"/>
-      <w:r>
-        <w:rPr>
-          <w:rFonts w:ascii="Arial" w:eastAsia="Arial" w:hAnsi="Arial" w:cs="Arial"/>
-          <w:color w:val="FF9900"/>
-        </w:rPr>
-        <w:t>gana</w:t>
-      </w:r>
-      <w:proofErr w:type="spellEnd"/>
-      <w:r>
-        <w:rPr>
-          <w:rFonts w:ascii="Arial" w:eastAsia="Arial" w:hAnsi="Arial" w:cs="Arial"/>
-          <w:color w:val="FF9900"/>
-        </w:rPr>
-        <w:t>)</w:t>
+        <w:t>(controla el UI del canvas cuando gana)</w:t>
       </w:r>
     </w:p>
     <w:p>
@@ -4668,25 +4422,7 @@
                       <w:sz w:val="20"/>
                       <w:szCs w:val="20"/>
                     </w:rPr>
-                    <w:t>, follow camera (</w:t>
-                  </w:r>
-                  <w:proofErr w:type="spellStart"/>
-                  <w:r>
-                    <w:rPr>
-                      <w:iCs/>
-                      <w:sz w:val="20"/>
-                      <w:szCs w:val="20"/>
-                    </w:rPr>
-                    <w:t>Cinemachine</w:t>
-                  </w:r>
-                  <w:proofErr w:type="spellEnd"/>
-                  <w:r>
-                    <w:rPr>
-                      <w:iCs/>
-                      <w:sz w:val="20"/>
-                      <w:szCs w:val="20"/>
-                    </w:rPr>
-                    <w:t>)</w:t>
+                    <w:t>, follow camera (Cinemachine)</w:t>
                   </w:r>
                   <w:r>
                     <w:rPr>
@@ -4774,10 +4510,9 @@
                       <w:sz w:val="20"/>
                       <w:szCs w:val="20"/>
                     </w:rPr>
+                    <w:lastRenderedPageBreak/>
                     <w:t xml:space="preserve">Events: </w:t>
                   </w:r>
-                  <w:proofErr w:type="spellStart"/>
-                  <w:proofErr w:type="gramStart"/>
                   <w:r>
                     <w:rPr>
                       <w:iCs/>
@@ -4794,23 +4529,13 @@
                     </w:rPr>
                     <w:t>th</w:t>
                   </w:r>
-                  <w:proofErr w:type="spellEnd"/>
                   <w:r>
                     <w:rPr>
                       <w:iCs/>
                       <w:sz w:val="20"/>
                       <w:szCs w:val="20"/>
                     </w:rPr>
-                    <w:t>(</w:t>
-                  </w:r>
-                  <w:proofErr w:type="gramEnd"/>
-                  <w:r>
-                    <w:rPr>
-                      <w:iCs/>
-                      <w:sz w:val="20"/>
-                      <w:szCs w:val="20"/>
-                    </w:rPr>
-                    <w:t xml:space="preserve">), </w:t>
+                    <w:t xml:space="preserve">(), </w:t>
                   </w:r>
                 </w:p>
                 <w:p>
@@ -5159,16 +4884,15 @@
                       <w:sz w:val="20"/>
                       <w:szCs w:val="20"/>
                     </w:rPr>
-                    <w:t xml:space="preserve"> </w:t>
-                  </w:r>
-                  <w:proofErr w:type="spellStart"/>
+                    <w:t xml:space="preserve"> Evil</w:t>
+                  </w:r>
                   <w:r>
                     <w:rPr>
                       <w:iCs/>
                       <w:sz w:val="20"/>
                       <w:szCs w:val="20"/>
                     </w:rPr>
-                    <w:t>Evil</w:t>
+                    <w:t>Veggie</w:t>
                   </w:r>
                   <w:r>
                     <w:rPr>
@@ -5176,16 +4900,15 @@
                       <w:sz w:val="20"/>
                       <w:szCs w:val="20"/>
                     </w:rPr>
-                    <w:t>Veggie</w:t>
-                  </w:r>
-                  <w:proofErr w:type="spellEnd"/>
+                    <w:t xml:space="preserve"> (</w:t>
+                  </w:r>
                   <w:r>
                     <w:rPr>
                       <w:iCs/>
                       <w:sz w:val="20"/>
                       <w:szCs w:val="20"/>
                     </w:rPr>
-                    <w:t xml:space="preserve"> (</w:t>
+                    <w:t xml:space="preserve">inherits </w:t>
                   </w:r>
                   <w:r>
                     <w:rPr>
@@ -5193,16 +4916,15 @@
                       <w:sz w:val="20"/>
                       <w:szCs w:val="20"/>
                     </w:rPr>
-                    <w:t xml:space="preserve">inherits </w:t>
-                  </w:r>
-                  <w:proofErr w:type="spellStart"/>
+                    <w:t>Evil</w:t>
+                  </w:r>
                   <w:r>
                     <w:rPr>
                       <w:iCs/>
                       <w:sz w:val="20"/>
                       <w:szCs w:val="20"/>
                     </w:rPr>
-                    <w:t>Evil</w:t>
+                    <w:t>Mushroom</w:t>
                   </w:r>
                   <w:r>
                     <w:rPr>
@@ -5210,78 +4932,23 @@
                       <w:sz w:val="20"/>
                       <w:szCs w:val="20"/>
                     </w:rPr>
-                    <w:t>Mushroom</w:t>
-                  </w:r>
-                  <w:proofErr w:type="spellEnd"/>
+                    <w:t>, EvilTomato</w:t>
+                  </w:r>
                   <w:r>
                     <w:rPr>
                       <w:iCs/>
                       <w:sz w:val="20"/>
                       <w:szCs w:val="20"/>
                     </w:rPr>
-                    <w:t xml:space="preserve">, </w:t>
-                  </w:r>
-                  <w:proofErr w:type="spellStart"/>
+                    <w:t>, EvilCarrot)</w:t>
+                  </w:r>
                   <w:r>
                     <w:rPr>
                       <w:iCs/>
                       <w:sz w:val="20"/>
                       <w:szCs w:val="20"/>
                     </w:rPr>
-                    <w:t>EvilTomato</w:t>
-                  </w:r>
-                  <w:proofErr w:type="spellEnd"/>
-                  <w:r>
-                    <w:rPr>
-                      <w:iCs/>
-                      <w:sz w:val="20"/>
-                      <w:szCs w:val="20"/>
-                    </w:rPr>
-                    <w:t xml:space="preserve">, </w:t>
-                  </w:r>
-                  <w:proofErr w:type="spellStart"/>
-                  <w:r>
-                    <w:rPr>
-                      <w:iCs/>
-                      <w:sz w:val="20"/>
-                      <w:szCs w:val="20"/>
-                    </w:rPr>
-                    <w:t>EvilCarrot</w:t>
-                  </w:r>
-                  <w:proofErr w:type="spellEnd"/>
-                  <w:r>
-                    <w:rPr>
-                      <w:iCs/>
-                      <w:sz w:val="20"/>
-                      <w:szCs w:val="20"/>
-                    </w:rPr>
-                    <w:t>)</w:t>
-                  </w:r>
-                  <w:r>
-                    <w:rPr>
-                      <w:iCs/>
-                      <w:sz w:val="20"/>
-                      <w:szCs w:val="20"/>
-                    </w:rPr>
-                    <w:t xml:space="preserve">, each enemy has an </w:t>
-                  </w:r>
-                  <w:proofErr w:type="spellStart"/>
-                  <w:r>
-                    <w:rPr>
-                      <w:iCs/>
-                      <w:sz w:val="20"/>
-                      <w:szCs w:val="20"/>
-                    </w:rPr>
-                    <w:t>enum</w:t>
-                  </w:r>
-                  <w:proofErr w:type="spellEnd"/>
-                  <w:r>
-                    <w:rPr>
-                      <w:iCs/>
-                      <w:sz w:val="20"/>
-                      <w:szCs w:val="20"/>
-                    </w:rPr>
-                    <w:t xml:space="preserve"> (mild/tough)</w:t>
+                    <w:t>, each enemy has an enum (mild/tough)</w:t>
                   </w:r>
                 </w:p>
                 <w:p>
@@ -5345,61 +5012,7 @@
                       <w:sz w:val="20"/>
                       <w:szCs w:val="20"/>
                     </w:rPr>
-                    <w:t xml:space="preserve">Usar Object Pooling para </w:t>
-                  </w:r>
-                  <w:proofErr w:type="spellStart"/>
-                  <w:r>
-                    <w:rPr>
-                      <w:iCs/>
-                      <w:sz w:val="20"/>
-                      <w:szCs w:val="20"/>
-                    </w:rPr>
-                    <w:t>los</w:t>
-                  </w:r>
-                  <w:proofErr w:type="spellEnd"/>
-                  <w:r>
-                    <w:rPr>
-                      <w:iCs/>
-                      <w:sz w:val="20"/>
-                      <w:szCs w:val="20"/>
-                    </w:rPr>
-                    <w:t xml:space="preserve"> laser beams que </w:t>
-                  </w:r>
-                  <w:proofErr w:type="spellStart"/>
-                  <w:r>
-                    <w:rPr>
-                      <w:iCs/>
-                      <w:sz w:val="20"/>
-                      <w:szCs w:val="20"/>
-                    </w:rPr>
-                    <w:t>dispara</w:t>
-                  </w:r>
-                  <w:proofErr w:type="spellEnd"/>
-                  <w:r>
-                    <w:rPr>
-                      <w:iCs/>
-                      <w:sz w:val="20"/>
-                      <w:szCs w:val="20"/>
-                    </w:rPr>
-                    <w:t xml:space="preserve"> </w:t>
-                  </w:r>
-                  <w:proofErr w:type="spellStart"/>
-                  <w:r>
-                    <w:rPr>
-                      <w:iCs/>
-                      <w:sz w:val="20"/>
-                      <w:szCs w:val="20"/>
-                    </w:rPr>
-                    <w:t>el</w:t>
-                  </w:r>
-                  <w:proofErr w:type="spellEnd"/>
-                  <w:r>
-                    <w:rPr>
-                      <w:iCs/>
-                      <w:sz w:val="20"/>
-                      <w:szCs w:val="20"/>
-                    </w:rPr>
-                    <w:t xml:space="preserve"> player.</w:t>
+                    <w:t>Usar Object Pooling para los laser beams que dispara el player.</w:t>
                   </w:r>
                 </w:p>
                 <w:p>
@@ -5417,23 +5030,13 @@
                       <w:szCs w:val="20"/>
                     </w:rPr>
                   </w:pPr>
-                  <w:proofErr w:type="spellStart"/>
                   <w:r>
                     <w:rPr>
                       <w:iCs/>
                       <w:sz w:val="20"/>
                       <w:szCs w:val="20"/>
                     </w:rPr>
-                    <w:t>HealthBoost</w:t>
-                  </w:r>
-                  <w:proofErr w:type="spellEnd"/>
-                  <w:r>
-                    <w:rPr>
-                      <w:iCs/>
-                      <w:sz w:val="20"/>
-                      <w:szCs w:val="20"/>
-                    </w:rPr>
-                    <w:t xml:space="preserve"> class</w:t>
+                    <w:t>HealthBoost class</w:t>
                   </w:r>
                   <w:r>
                     <w:rPr>
@@ -5481,18 +5084,8 @@
                       <w:sz w:val="20"/>
                       <w:szCs w:val="20"/>
                     </w:rPr>
-                    <w:t xml:space="preserve">Use </w:t>
-                  </w:r>
-                  <w:proofErr w:type="spellStart"/>
-                  <w:r>
-                    <w:rPr>
-                      <w:iCs/>
-                      <w:sz w:val="20"/>
-                      <w:szCs w:val="20"/>
-                    </w:rPr>
-                    <w:t>Raycast</w:t>
-                  </w:r>
-                  <w:proofErr w:type="spellEnd"/>
+                    <w:t>Use Raycast</w:t>
+                  </w:r>
                   <w:r>
                     <w:rPr>
                       <w:iCs/>
@@ -5822,7 +5415,6 @@
                     </w:rPr>
                     <w:t>Persistent data (</w:t>
                   </w:r>
-                  <w:proofErr w:type="spellStart"/>
                   <w:r>
                     <w:rPr>
                       <w:iCs/>
@@ -5837,16 +5429,15 @@
                       <w:sz w:val="20"/>
                       <w:szCs w:val="20"/>
                     </w:rPr>
-                    <w:t>Prefs</w:t>
-                  </w:r>
-                  <w:proofErr w:type="spellEnd"/>
+                    <w:t>Prefs)</w:t>
+                  </w:r>
                   <w:r>
                     <w:rPr>
                       <w:iCs/>
                       <w:sz w:val="20"/>
                       <w:szCs w:val="20"/>
                     </w:rPr>
-                    <w:t>)</w:t>
+                    <w:t>: scor</w:t>
                   </w:r>
                   <w:r>
                     <w:rPr>
@@ -5854,31 +5445,7 @@
                       <w:sz w:val="20"/>
                       <w:szCs w:val="20"/>
                     </w:rPr>
-                    <w:t>: score</w:t>
-                  </w:r>
-                </w:p>
-                <w:p>
-                  <w:pPr>
-                    <w:widowControl w:val="0"/>
-                    <w:numPr>
-                      <w:ilvl w:val="0"/>
-                      <w:numId w:val="2"/>
-                    </w:numPr>
-                    <w:spacing w:line="240" w:lineRule="auto"/>
-                    <w:ind w:left="340" w:hanging="270"/>
-                    <w:rPr>
-                      <w:iCs/>
-                      <w:sz w:val="20"/>
-                      <w:szCs w:val="20"/>
-                    </w:rPr>
-                  </w:pPr>
-                  <w:r>
-                    <w:rPr>
-                      <w:iCs/>
-                      <w:sz w:val="20"/>
-                      <w:szCs w:val="20"/>
-                    </w:rPr>
-                    <w:t>Ads</w:t>
+                    <w:t>e</w:t>
                   </w:r>
                 </w:p>
               </w:tc>
@@ -6630,6 +6197,7 @@
         </w:numPr>
       </w:pPr>
       <w:r>
+        <w:lastRenderedPageBreak/>
         <w:t xml:space="preserve"> </w:t>
       </w:r>
     </w:p>
@@ -9201,28 +8769,28 @@
 </file>
 
 <file path=customXml/item1.xml><?xml version="1.0" encoding="utf-8"?>
-<b:Sources xmlns:b="http://schemas.openxmlformats.org/officeDocument/2006/bibliography" xmlns="http://schemas.openxmlformats.org/officeDocument/2006/bibliography" SelectedStyle="\APASixthEditionOfficeOnline.xsl" StyleName="APA" Version="6"/>
-</file>
-
-<file path=customXml/item2.xml><?xml version="1.0" encoding="utf-8"?>
 <go:gDocsCustomXmlDataStorage xmlns:go="http://customooxmlschemas.google.com/" xmlns:r="http://schemas.openxmlformats.org/officeDocument/2006/relationships">
   <go:docsCustomData xmlns:go="http://customooxmlschemas.google.com/" roundtripDataSignature="AMtx7mi1CAz6CMs41s117hd+a9gnBQDOsw==">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</go:docsCustomData>
 </go:gDocsCustomXmlDataStorage>
 </file>
 
-<file path=customXml/itemProps1.xml><?xml version="1.0" encoding="utf-8"?>
-<ds:datastoreItem xmlns:ds="http://schemas.openxmlformats.org/officeDocument/2006/customXml" ds:itemID="{880D3F8D-69F8-4BE0-B8B4-8C6B2FC44A81}">
-  <ds:schemaRefs>
-    <ds:schemaRef ds:uri="http://schemas.openxmlformats.org/officeDocument/2006/bibliography"/>
-  </ds:schemaRefs>
-</ds:datastoreItem>
+<file path=customXml/item2.xml><?xml version="1.0" encoding="utf-8"?>
+<b:Sources xmlns:b="http://schemas.openxmlformats.org/officeDocument/2006/bibliography" xmlns="http://schemas.openxmlformats.org/officeDocument/2006/bibliography" SelectedStyle="\APASixthEditionOfficeOnline.xsl" StyleName="APA" Version="6"/>
 </file>
 
-<file path=customXml/itemProps2.xml><?xml version="1.0" encoding="utf-8"?>
+<file path=customXml/itemProps1.xml><?xml version="1.0" encoding="utf-8"?>
 <ds:datastoreItem xmlns:ds="http://schemas.openxmlformats.org/officeDocument/2006/customXml" ds:itemID="{11111111-1234-1234-1234-123412341234}">
   <ds:schemaRefs>
     <ds:schemaRef ds:uri="http://customooxmlschemas.google.com/"/>
     <ds:schemaRef ds:uri="http://schemas.openxmlformats.org/officeDocument/2006/relationships"/>
   </ds:schemaRefs>
 </ds:datastoreItem>
+</file>
+
+<file path=customXml/itemProps2.xml><?xml version="1.0" encoding="utf-8"?>
+<ds:datastoreItem xmlns:ds="http://schemas.openxmlformats.org/officeDocument/2006/customXml" ds:itemID="{880D3F8D-69F8-4BE0-B8B4-8C6B2FC44A81}">
+  <ds:schemaRefs>
+    <ds:schemaRef ds:uri="http://schemas.openxmlformats.org/officeDocument/2006/bibliography"/>
+  </ds:schemaRefs>
+</ds:datastoreItem>
 </file>
</xml_diff>

<commit_message>
Added HUD implementation closes #4
</commit_message>
<xml_diff>
--- a/Documentation/GDD.docx
+++ b/Documentation/GDD.docx
@@ -3464,6 +3464,7 @@
         </w:rPr>
         <w:t xml:space="preserve">     * </w:t>
       </w:r>
+      <w:proofErr w:type="spellStart"/>
       <w:r>
         <w:rPr>
           <w:rFonts w:ascii="Arial" w:eastAsia="Arial" w:hAnsi="Arial" w:cs="Arial"/>
@@ -3472,6 +3473,7 @@
         </w:rPr>
         <w:t>Health.cs</w:t>
       </w:r>
+      <w:proofErr w:type="spellEnd"/>
     </w:p>
     <w:p>
       <w:pPr>
@@ -3497,6 +3499,7 @@
         </w:rPr>
         <w:t xml:space="preserve">     * </w:t>
       </w:r>
+      <w:proofErr w:type="spellStart"/>
       <w:r>
         <w:rPr>
           <w:rFonts w:ascii="Arial" w:eastAsia="Arial" w:hAnsi="Arial" w:cs="Arial"/>
@@ -3505,6 +3508,7 @@
         </w:rPr>
         <w:t>HealthBar.cs</w:t>
       </w:r>
+      <w:proofErr w:type="spellEnd"/>
     </w:p>
     <w:p>
       <w:pPr>
@@ -3568,6 +3572,7 @@
         </w:rPr>
         <w:t xml:space="preserve">     * </w:t>
       </w:r>
+      <w:proofErr w:type="spellStart"/>
       <w:r>
         <w:rPr>
           <w:rFonts w:ascii="Arial" w:eastAsia="Arial" w:hAnsi="Arial" w:cs="Arial"/>
@@ -3576,6 +3581,7 @@
         </w:rPr>
         <w:t>GameManager.cs</w:t>
       </w:r>
+      <w:proofErr w:type="spellEnd"/>
     </w:p>
     <w:p>
       <w:pPr>
@@ -3622,8 +3628,18 @@
           <w:i/>
           <w:color w:val="222222"/>
         </w:rPr>
-        <w:t xml:space="preserve"> * EnemyController.cs</w:t>
-      </w:r>
+        <w:t xml:space="preserve"> * </w:t>
+      </w:r>
+      <w:proofErr w:type="spellStart"/>
+      <w:r>
+        <w:rPr>
+          <w:rFonts w:ascii="Arial" w:eastAsia="Arial" w:hAnsi="Arial" w:cs="Arial"/>
+          <w:i/>
+          <w:color w:val="222222"/>
+        </w:rPr>
+        <w:t>EnemyController.cs</w:t>
+      </w:r>
+      <w:proofErr w:type="spellEnd"/>
     </w:p>
     <w:p>
       <w:pPr>
@@ -3640,8 +3656,18 @@
           <w:i/>
           <w:color w:val="222222"/>
         </w:rPr>
-        <w:t xml:space="preserve">      * PlayerController.cs</w:t>
-      </w:r>
+        <w:t xml:space="preserve">      * </w:t>
+      </w:r>
+      <w:proofErr w:type="spellStart"/>
+      <w:r>
+        <w:rPr>
+          <w:rFonts w:ascii="Arial" w:eastAsia="Arial" w:hAnsi="Arial" w:cs="Arial"/>
+          <w:i/>
+          <w:color w:val="222222"/>
+        </w:rPr>
+        <w:t>PlayerController.cs</w:t>
+      </w:r>
+      <w:proofErr w:type="spellEnd"/>
     </w:p>
     <w:p>
       <w:pPr>
@@ -3657,8 +3683,18 @@
           <w:i/>
           <w:color w:val="222222"/>
         </w:rPr>
-        <w:t xml:space="preserve">      * PickupController.cs</w:t>
-      </w:r>
+        <w:t xml:space="preserve">      * </w:t>
+      </w:r>
+      <w:proofErr w:type="spellStart"/>
+      <w:r>
+        <w:rPr>
+          <w:rFonts w:ascii="Arial" w:eastAsia="Arial" w:hAnsi="Arial" w:cs="Arial"/>
+          <w:i/>
+          <w:color w:val="222222"/>
+        </w:rPr>
+        <w:t>PickupController.cs</w:t>
+      </w:r>
+      <w:proofErr w:type="spellEnd"/>
     </w:p>
     <w:p>
       <w:pPr>
@@ -3699,13 +3735,23 @@
         </w:rPr>
         <w:t xml:space="preserve">      * </w:t>
       </w:r>
+      <w:proofErr w:type="spellStart"/>
       <w:r>
         <w:rPr>
           <w:rFonts w:ascii="Arial" w:eastAsia="Arial" w:hAnsi="Arial" w:cs="Arial"/>
           <w:i/>
           <w:color w:val="222222"/>
         </w:rPr>
-        <w:t xml:space="preserve">LandingController.cs </w:t>
+        <w:t>LandingController.cs</w:t>
+      </w:r>
+      <w:proofErr w:type="spellEnd"/>
+      <w:r>
+        <w:rPr>
+          <w:rFonts w:ascii="Arial" w:eastAsia="Arial" w:hAnsi="Arial" w:cs="Arial"/>
+          <w:i/>
+          <w:color w:val="222222"/>
+        </w:rPr>
+        <w:t xml:space="preserve"> </w:t>
       </w:r>
     </w:p>
     <w:p>
@@ -3723,8 +3769,18 @@
           <w:i/>
           <w:color w:val="222222"/>
         </w:rPr>
-        <w:t xml:space="preserve">      * HUDController.cs</w:t>
-      </w:r>
+        <w:t xml:space="preserve">      * </w:t>
+      </w:r>
+      <w:proofErr w:type="spellStart"/>
+      <w:r>
+        <w:rPr>
+          <w:rFonts w:ascii="Arial" w:eastAsia="Arial" w:hAnsi="Arial" w:cs="Arial"/>
+          <w:i/>
+          <w:color w:val="222222"/>
+        </w:rPr>
+        <w:t>HUDController.cs</w:t>
+      </w:r>
+      <w:proofErr w:type="spellEnd"/>
     </w:p>
     <w:p>
       <w:pPr>
@@ -3740,14 +3796,96 @@
           <w:i/>
           <w:color w:val="222222"/>
         </w:rPr>
-        <w:t xml:space="preserve">      * GameOverController.cs </w:t>
+        <w:t xml:space="preserve">      * </w:t>
+      </w:r>
+      <w:proofErr w:type="spellStart"/>
+      <w:r>
+        <w:rPr>
+          <w:rFonts w:ascii="Arial" w:eastAsia="Arial" w:hAnsi="Arial" w:cs="Arial"/>
+          <w:i/>
+          <w:color w:val="222222"/>
+        </w:rPr>
+        <w:t>GameOverController.cs</w:t>
+      </w:r>
+      <w:proofErr w:type="spellEnd"/>
+      <w:r>
+        <w:rPr>
+          <w:rFonts w:ascii="Arial" w:eastAsia="Arial" w:hAnsi="Arial" w:cs="Arial"/>
+          <w:i/>
+          <w:color w:val="222222"/>
+        </w:rPr>
+        <w:t xml:space="preserve"> </w:t>
       </w:r>
       <w:r>
         <w:rPr>
           <w:rFonts w:ascii="Arial" w:eastAsia="Arial" w:hAnsi="Arial" w:cs="Arial"/>
           <w:color w:val="FF9900"/>
         </w:rPr>
-        <w:t>(controla el UI del canvas cuando pierde)</w:t>
+        <w:t>(</w:t>
+      </w:r>
+      <w:proofErr w:type="spellStart"/>
+      <w:r>
+        <w:rPr>
+          <w:rFonts w:ascii="Arial" w:eastAsia="Arial" w:hAnsi="Arial" w:cs="Arial"/>
+          <w:color w:val="FF9900"/>
+        </w:rPr>
+        <w:t>controla</w:t>
+      </w:r>
+      <w:proofErr w:type="spellEnd"/>
+      <w:r>
+        <w:rPr>
+          <w:rFonts w:ascii="Arial" w:eastAsia="Arial" w:hAnsi="Arial" w:cs="Arial"/>
+          <w:color w:val="FF9900"/>
+        </w:rPr>
+        <w:t xml:space="preserve"> </w:t>
+      </w:r>
+      <w:proofErr w:type="spellStart"/>
+      <w:r>
+        <w:rPr>
+          <w:rFonts w:ascii="Arial" w:eastAsia="Arial" w:hAnsi="Arial" w:cs="Arial"/>
+          <w:color w:val="FF9900"/>
+        </w:rPr>
+        <w:t>el</w:t>
+      </w:r>
+      <w:proofErr w:type="spellEnd"/>
+      <w:r>
+        <w:rPr>
+          <w:rFonts w:ascii="Arial" w:eastAsia="Arial" w:hAnsi="Arial" w:cs="Arial"/>
+          <w:color w:val="FF9900"/>
+        </w:rPr>
+        <w:t xml:space="preserve"> UI del canvas </w:t>
+      </w:r>
+      <w:proofErr w:type="spellStart"/>
+      <w:r>
+        <w:rPr>
+          <w:rFonts w:ascii="Arial" w:eastAsia="Arial" w:hAnsi="Arial" w:cs="Arial"/>
+          <w:color w:val="FF9900"/>
+        </w:rPr>
+        <w:t>cuando</w:t>
+      </w:r>
+      <w:proofErr w:type="spellEnd"/>
+      <w:r>
+        <w:rPr>
+          <w:rFonts w:ascii="Arial" w:eastAsia="Arial" w:hAnsi="Arial" w:cs="Arial"/>
+          <w:color w:val="FF9900"/>
+        </w:rPr>
+        <w:t xml:space="preserve"> </w:t>
+      </w:r>
+      <w:proofErr w:type="spellStart"/>
+      <w:r>
+        <w:rPr>
+          <w:rFonts w:ascii="Arial" w:eastAsia="Arial" w:hAnsi="Arial" w:cs="Arial"/>
+          <w:color w:val="FF9900"/>
+        </w:rPr>
+        <w:t>pierde</w:t>
+      </w:r>
+      <w:proofErr w:type="spellEnd"/>
+      <w:r>
+        <w:rPr>
+          <w:rFonts w:ascii="Arial" w:eastAsia="Arial" w:hAnsi="Arial" w:cs="Arial"/>
+          <w:color w:val="FF9900"/>
+        </w:rPr>
+        <w:t>)</w:t>
       </w:r>
     </w:p>
     <w:p>
@@ -3764,14 +3902,96 @@
           <w:i/>
           <w:color w:val="222222"/>
         </w:rPr>
-        <w:t xml:space="preserve">      * GameEndController.cs </w:t>
+        <w:t xml:space="preserve">      * </w:t>
+      </w:r>
+      <w:proofErr w:type="spellStart"/>
+      <w:r>
+        <w:rPr>
+          <w:rFonts w:ascii="Arial" w:eastAsia="Arial" w:hAnsi="Arial" w:cs="Arial"/>
+          <w:i/>
+          <w:color w:val="222222"/>
+        </w:rPr>
+        <w:t>GameEndController.cs</w:t>
+      </w:r>
+      <w:proofErr w:type="spellEnd"/>
+      <w:r>
+        <w:rPr>
+          <w:rFonts w:ascii="Arial" w:eastAsia="Arial" w:hAnsi="Arial" w:cs="Arial"/>
+          <w:i/>
+          <w:color w:val="222222"/>
+        </w:rPr>
+        <w:t xml:space="preserve"> </w:t>
       </w:r>
       <w:r>
         <w:rPr>
           <w:rFonts w:ascii="Arial" w:eastAsia="Arial" w:hAnsi="Arial" w:cs="Arial"/>
           <w:color w:val="FF9900"/>
         </w:rPr>
-        <w:t>(controla el UI del canvas cuando gana)</w:t>
+        <w:t>(</w:t>
+      </w:r>
+      <w:proofErr w:type="spellStart"/>
+      <w:r>
+        <w:rPr>
+          <w:rFonts w:ascii="Arial" w:eastAsia="Arial" w:hAnsi="Arial" w:cs="Arial"/>
+          <w:color w:val="FF9900"/>
+        </w:rPr>
+        <w:t>controla</w:t>
+      </w:r>
+      <w:proofErr w:type="spellEnd"/>
+      <w:r>
+        <w:rPr>
+          <w:rFonts w:ascii="Arial" w:eastAsia="Arial" w:hAnsi="Arial" w:cs="Arial"/>
+          <w:color w:val="FF9900"/>
+        </w:rPr>
+        <w:t xml:space="preserve"> </w:t>
+      </w:r>
+      <w:proofErr w:type="spellStart"/>
+      <w:r>
+        <w:rPr>
+          <w:rFonts w:ascii="Arial" w:eastAsia="Arial" w:hAnsi="Arial" w:cs="Arial"/>
+          <w:color w:val="FF9900"/>
+        </w:rPr>
+        <w:t>el</w:t>
+      </w:r>
+      <w:proofErr w:type="spellEnd"/>
+      <w:r>
+        <w:rPr>
+          <w:rFonts w:ascii="Arial" w:eastAsia="Arial" w:hAnsi="Arial" w:cs="Arial"/>
+          <w:color w:val="FF9900"/>
+        </w:rPr>
+        <w:t xml:space="preserve"> UI del canvas </w:t>
+      </w:r>
+      <w:proofErr w:type="spellStart"/>
+      <w:r>
+        <w:rPr>
+          <w:rFonts w:ascii="Arial" w:eastAsia="Arial" w:hAnsi="Arial" w:cs="Arial"/>
+          <w:color w:val="FF9900"/>
+        </w:rPr>
+        <w:t>cuando</w:t>
+      </w:r>
+      <w:proofErr w:type="spellEnd"/>
+      <w:r>
+        <w:rPr>
+          <w:rFonts w:ascii="Arial" w:eastAsia="Arial" w:hAnsi="Arial" w:cs="Arial"/>
+          <w:color w:val="FF9900"/>
+        </w:rPr>
+        <w:t xml:space="preserve"> </w:t>
+      </w:r>
+      <w:proofErr w:type="spellStart"/>
+      <w:r>
+        <w:rPr>
+          <w:rFonts w:ascii="Arial" w:eastAsia="Arial" w:hAnsi="Arial" w:cs="Arial"/>
+          <w:color w:val="FF9900"/>
+        </w:rPr>
+        <w:t>gana</w:t>
+      </w:r>
+      <w:proofErr w:type="spellEnd"/>
+      <w:r>
+        <w:rPr>
+          <w:rFonts w:ascii="Arial" w:eastAsia="Arial" w:hAnsi="Arial" w:cs="Arial"/>
+          <w:color w:val="FF9900"/>
+        </w:rPr>
+        <w:t>)</w:t>
       </w:r>
     </w:p>
     <w:p>
@@ -4422,7 +4642,25 @@
                       <w:sz w:val="20"/>
                       <w:szCs w:val="20"/>
                     </w:rPr>
-                    <w:t>, follow camera (Cinemachine)</w:t>
+                    <w:t>, follow camera (</w:t>
+                  </w:r>
+                  <w:proofErr w:type="spellStart"/>
+                  <w:r>
+                    <w:rPr>
+                      <w:iCs/>
+                      <w:sz w:val="20"/>
+                      <w:szCs w:val="20"/>
+                    </w:rPr>
+                    <w:t>Cinemachine</w:t>
+                  </w:r>
+                  <w:proofErr w:type="spellEnd"/>
+                  <w:r>
+                    <w:rPr>
+                      <w:iCs/>
+                      <w:sz w:val="20"/>
+                      <w:szCs w:val="20"/>
+                    </w:rPr>
+                    <w:t>)</w:t>
                   </w:r>
                   <w:r>
                     <w:rPr>
@@ -4510,9 +4748,9 @@
                       <w:sz w:val="20"/>
                       <w:szCs w:val="20"/>
                     </w:rPr>
-                    <w:lastRenderedPageBreak/>
                     <w:t xml:space="preserve">Events: </w:t>
                   </w:r>
+                  <w:proofErr w:type="spellStart"/>
                   <w:r>
                     <w:rPr>
                       <w:iCs/>
@@ -4529,6 +4767,7 @@
                     </w:rPr>
                     <w:t>th</w:t>
                   </w:r>
+                  <w:proofErr w:type="spellEnd"/>
                   <w:r>
                     <w:rPr>
                       <w:iCs/>
@@ -4884,7 +5123,16 @@
                       <w:sz w:val="20"/>
                       <w:szCs w:val="20"/>
                     </w:rPr>
-                    <w:t xml:space="preserve"> Evil</w:t>
+                    <w:t xml:space="preserve"> </w:t>
+                  </w:r>
+                  <w:proofErr w:type="spellStart"/>
+                  <w:r>
+                    <w:rPr>
+                      <w:iCs/>
+                      <w:sz w:val="20"/>
+                      <w:szCs w:val="20"/>
+                    </w:rPr>
+                    <w:t>Evil</w:t>
                   </w:r>
                   <w:r>
                     <w:rPr>
@@ -4894,6 +5142,7 @@
                     </w:rPr>
                     <w:t>Veggie</w:t>
                   </w:r>
+                  <w:proofErr w:type="spellEnd"/>
                   <w:r>
                     <w:rPr>
                       <w:iCs/>
@@ -4910,6 +5159,7 @@
                     </w:rPr>
                     <w:t xml:space="preserve">inherits </w:t>
                   </w:r>
+                  <w:proofErr w:type="spellStart"/>
                   <w:r>
                     <w:rPr>
                       <w:iCs/>
@@ -4926,29 +5176,76 @@
                     </w:rPr>
                     <w:t>Mushroom</w:t>
                   </w:r>
-                  <w:r>
-                    <w:rPr>
-                      <w:iCs/>
-                      <w:sz w:val="20"/>
-                      <w:szCs w:val="20"/>
-                    </w:rPr>
-                    <w:t>, EvilTomato</w:t>
-                  </w:r>
-                  <w:r>
-                    <w:rPr>
-                      <w:iCs/>
-                      <w:sz w:val="20"/>
-                      <w:szCs w:val="20"/>
-                    </w:rPr>
-                    <w:t>, EvilCarrot)</w:t>
-                  </w:r>
-                  <w:r>
-                    <w:rPr>
-                      <w:iCs/>
-                      <w:sz w:val="20"/>
-                      <w:szCs w:val="20"/>
-                    </w:rPr>
-                    <w:t>, each enemy has an enum (mild/tough)</w:t>
+                  <w:proofErr w:type="spellEnd"/>
+                  <w:r>
+                    <w:rPr>
+                      <w:iCs/>
+                      <w:sz w:val="20"/>
+                      <w:szCs w:val="20"/>
+                    </w:rPr>
+                    <w:t xml:space="preserve">, </w:t>
+                  </w:r>
+                  <w:proofErr w:type="spellStart"/>
+                  <w:r>
+                    <w:rPr>
+                      <w:iCs/>
+                      <w:sz w:val="20"/>
+                      <w:szCs w:val="20"/>
+                    </w:rPr>
+                    <w:t>EvilTomato</w:t>
+                  </w:r>
+                  <w:proofErr w:type="spellEnd"/>
+                  <w:r>
+                    <w:rPr>
+                      <w:iCs/>
+                      <w:sz w:val="20"/>
+                      <w:szCs w:val="20"/>
+                    </w:rPr>
+                    <w:t xml:space="preserve">, </w:t>
+                  </w:r>
+                  <w:proofErr w:type="spellStart"/>
+                  <w:r>
+                    <w:rPr>
+                      <w:iCs/>
+                      <w:sz w:val="20"/>
+                      <w:szCs w:val="20"/>
+                    </w:rPr>
+                    <w:t>EvilCarrot</w:t>
+                  </w:r>
+                  <w:proofErr w:type="spellEnd"/>
+                  <w:r>
+                    <w:rPr>
+                      <w:iCs/>
+                      <w:sz w:val="20"/>
+                      <w:szCs w:val="20"/>
+                    </w:rPr>
+                    <w:t>)</w:t>
+                  </w:r>
+                  <w:r>
+                    <w:rPr>
+                      <w:iCs/>
+                      <w:sz w:val="20"/>
+                      <w:szCs w:val="20"/>
+                    </w:rPr>
+                    <w:t xml:space="preserve">, each enemy has an </w:t>
+                  </w:r>
+                  <w:proofErr w:type="spellStart"/>
+                  <w:r>
+                    <w:rPr>
+                      <w:iCs/>
+                      <w:sz w:val="20"/>
+                      <w:szCs w:val="20"/>
+                    </w:rPr>
+                    <w:t>enum</w:t>
+                  </w:r>
+                  <w:proofErr w:type="spellEnd"/>
+                  <w:r>
+                    <w:rPr>
+                      <w:iCs/>
+                      <w:sz w:val="20"/>
+                      <w:szCs w:val="20"/>
+                    </w:rPr>
+                    <w:t xml:space="preserve"> (mild/tough)</w:t>
                   </w:r>
                 </w:p>
                 <w:p>
@@ -5012,7 +5309,61 @@
                       <w:sz w:val="20"/>
                       <w:szCs w:val="20"/>
                     </w:rPr>
-                    <w:t>Usar Object Pooling para los laser beams que dispara el player.</w:t>
+                    <w:t xml:space="preserve">Usar Object Pooling para </w:t>
+                  </w:r>
+                  <w:proofErr w:type="spellStart"/>
+                  <w:r>
+                    <w:rPr>
+                      <w:iCs/>
+                      <w:sz w:val="20"/>
+                      <w:szCs w:val="20"/>
+                    </w:rPr>
+                    <w:t>los</w:t>
+                  </w:r>
+                  <w:proofErr w:type="spellEnd"/>
+                  <w:r>
+                    <w:rPr>
+                      <w:iCs/>
+                      <w:sz w:val="20"/>
+                      <w:szCs w:val="20"/>
+                    </w:rPr>
+                    <w:t xml:space="preserve"> laser beams que </w:t>
+                  </w:r>
+                  <w:proofErr w:type="spellStart"/>
+                  <w:r>
+                    <w:rPr>
+                      <w:iCs/>
+                      <w:sz w:val="20"/>
+                      <w:szCs w:val="20"/>
+                    </w:rPr>
+                    <w:t>dispara</w:t>
+                  </w:r>
+                  <w:proofErr w:type="spellEnd"/>
+                  <w:r>
+                    <w:rPr>
+                      <w:iCs/>
+                      <w:sz w:val="20"/>
+                      <w:szCs w:val="20"/>
+                    </w:rPr>
+                    <w:t xml:space="preserve"> </w:t>
+                  </w:r>
+                  <w:proofErr w:type="spellStart"/>
+                  <w:r>
+                    <w:rPr>
+                      <w:iCs/>
+                      <w:sz w:val="20"/>
+                      <w:szCs w:val="20"/>
+                    </w:rPr>
+                    <w:t>el</w:t>
+                  </w:r>
+                  <w:proofErr w:type="spellEnd"/>
+                  <w:r>
+                    <w:rPr>
+                      <w:iCs/>
+                      <w:sz w:val="20"/>
+                      <w:szCs w:val="20"/>
+                    </w:rPr>
+                    <w:t xml:space="preserve"> player.</w:t>
                   </w:r>
                 </w:p>
                 <w:p>
@@ -5030,13 +5381,23 @@
                       <w:szCs w:val="20"/>
                     </w:rPr>
                   </w:pPr>
-                  <w:r>
-                    <w:rPr>
-                      <w:iCs/>
-                      <w:sz w:val="20"/>
-                      <w:szCs w:val="20"/>
-                    </w:rPr>
-                    <w:t>HealthBoost class</w:t>
+                  <w:proofErr w:type="spellStart"/>
+                  <w:r>
+                    <w:rPr>
+                      <w:iCs/>
+                      <w:sz w:val="20"/>
+                      <w:szCs w:val="20"/>
+                    </w:rPr>
+                    <w:t>HealthBoost</w:t>
+                  </w:r>
+                  <w:proofErr w:type="spellEnd"/>
+                  <w:r>
+                    <w:rPr>
+                      <w:iCs/>
+                      <w:sz w:val="20"/>
+                      <w:szCs w:val="20"/>
+                    </w:rPr>
+                    <w:t xml:space="preserve"> class</w:t>
                   </w:r>
                   <w:r>
                     <w:rPr>
@@ -5084,8 +5445,18 @@
                       <w:sz w:val="20"/>
                       <w:szCs w:val="20"/>
                     </w:rPr>
-                    <w:t>Use Raycast</w:t>
-                  </w:r>
+                    <w:t xml:space="preserve">Use </w:t>
+                  </w:r>
+                  <w:proofErr w:type="spellStart"/>
+                  <w:r>
+                    <w:rPr>
+                      <w:iCs/>
+                      <w:sz w:val="20"/>
+                      <w:szCs w:val="20"/>
+                    </w:rPr>
+                    <w:t>Raycast</w:t>
+                  </w:r>
+                  <w:proofErr w:type="spellEnd"/>
                   <w:r>
                     <w:rPr>
                       <w:iCs/>
@@ -5311,14 +5682,96 @@
                       <w:szCs w:val="20"/>
                     </w:rPr>
                   </w:pPr>
-                  <w:r>
-                    <w:rPr>
-                      <w:iCs/>
-                      <w:sz w:val="20"/>
-                      <w:szCs w:val="20"/>
-                    </w:rPr>
-                    <w:t>HUD</w:t>
-                  </w:r>
+                  <w:proofErr w:type="spellStart"/>
+                  <w:r>
+                    <w:rPr>
+                      <w:iCs/>
+                      <w:sz w:val="20"/>
+                      <w:szCs w:val="20"/>
+                    </w:rPr>
+                    <w:t>Implementar</w:t>
+                  </w:r>
+                  <w:proofErr w:type="spellEnd"/>
+                  <w:r>
+                    <w:rPr>
+                      <w:iCs/>
+                      <w:sz w:val="20"/>
+                      <w:szCs w:val="20"/>
+                    </w:rPr>
+                    <w:t xml:space="preserve"> death </w:t>
+                  </w:r>
+                  <w:proofErr w:type="spellStart"/>
+                  <w:r>
+                    <w:rPr>
+                      <w:iCs/>
+                      <w:sz w:val="20"/>
+                      <w:szCs w:val="20"/>
+                    </w:rPr>
+                    <w:t>cuando</w:t>
+                  </w:r>
+                  <w:proofErr w:type="spellEnd"/>
+                  <w:r>
+                    <w:rPr>
+                      <w:iCs/>
+                      <w:sz w:val="20"/>
+                      <w:szCs w:val="20"/>
+                    </w:rPr>
+                    <w:t xml:space="preserve"> </w:t>
+                  </w:r>
+                  <w:proofErr w:type="spellStart"/>
+                  <w:r>
+                    <w:rPr>
+                      <w:iCs/>
+                      <w:sz w:val="20"/>
+                      <w:szCs w:val="20"/>
+                    </w:rPr>
+                    <w:t>el</w:t>
+                  </w:r>
+                  <w:proofErr w:type="spellEnd"/>
+                  <w:r>
+                    <w:rPr>
+                      <w:iCs/>
+                      <w:sz w:val="20"/>
+                      <w:szCs w:val="20"/>
+                    </w:rPr>
+                    <w:t xml:space="preserve"> player/veggie</w:t>
+                  </w:r>
+                  <w:r>
+                    <w:rPr>
+                      <w:iCs/>
+                      <w:sz w:val="20"/>
+                      <w:szCs w:val="20"/>
+                    </w:rPr>
+                    <w:t xml:space="preserve"> </w:t>
+                  </w:r>
+                  <w:proofErr w:type="spellStart"/>
+                  <w:r>
+                    <w:rPr>
+                      <w:iCs/>
+                      <w:sz w:val="20"/>
+                      <w:szCs w:val="20"/>
+                    </w:rPr>
+                    <w:t>cae</w:t>
+                  </w:r>
+                  <w:proofErr w:type="spellEnd"/>
+                  <w:r>
+                    <w:rPr>
+                      <w:iCs/>
+                      <w:sz w:val="20"/>
+                      <w:szCs w:val="20"/>
+                    </w:rPr>
+                    <w:t xml:space="preserve"> a un </w:t>
+                  </w:r>
+                  <w:proofErr w:type="spellStart"/>
+                  <w:r>
+                    <w:rPr>
+                      <w:iCs/>
+                      <w:sz w:val="20"/>
+                      <w:szCs w:val="20"/>
+                    </w:rPr>
+                    <w:t>pozo</w:t>
+                  </w:r>
+                  <w:proofErr w:type="spellEnd"/>
                 </w:p>
                 <w:p>
                   <w:pPr>
@@ -5341,7 +5794,7 @@
                       <w:sz w:val="20"/>
                       <w:szCs w:val="20"/>
                     </w:rPr>
-                    <w:t>HUD Controller</w:t>
+                    <w:t>Landing Scene</w:t>
                   </w:r>
                 </w:p>
                 <w:p>
@@ -5365,7 +5818,7 @@
                       <w:sz w:val="20"/>
                       <w:szCs w:val="20"/>
                     </w:rPr>
-                    <w:t>Landing Scene</w:t>
+                    <w:t>Game Over Scene</w:t>
                   </w:r>
                 </w:p>
                 <w:p>
@@ -5383,14 +5836,16 @@
                       <w:szCs w:val="20"/>
                     </w:rPr>
                   </w:pPr>
-                  <w:r>
-                    <w:rPr>
-                      <w:iCs/>
-                      <w:sz w:val="20"/>
-                      <w:szCs w:val="20"/>
-                    </w:rPr>
-                    <w:t>Game Over Scene</w:t>
-                  </w:r>
+                  <w:proofErr w:type="spellStart"/>
+                  <w:r>
+                    <w:rPr>
+                      <w:iCs/>
+                      <w:sz w:val="20"/>
+                      <w:szCs w:val="20"/>
+                    </w:rPr>
+                    <w:t>HighScore</w:t>
+                  </w:r>
+                  <w:proofErr w:type="spellEnd"/>
                 </w:p>
                 <w:p>
                   <w:pPr>
@@ -5415,6 +5870,7 @@
                     </w:rPr>
                     <w:t>Persistent data (</w:t>
                   </w:r>
+                  <w:proofErr w:type="spellStart"/>
                   <w:r>
                     <w:rPr>
                       <w:iCs/>
@@ -5429,7 +5885,16 @@
                       <w:sz w:val="20"/>
                       <w:szCs w:val="20"/>
                     </w:rPr>
-                    <w:t>Prefs)</w:t>
+                    <w:t>Prefs</w:t>
+                  </w:r>
+                  <w:proofErr w:type="spellEnd"/>
+                  <w:r>
+                    <w:rPr>
+                      <w:iCs/>
+                      <w:sz w:val="20"/>
+                      <w:szCs w:val="20"/>
+                    </w:rPr>
+                    <w:t>)</w:t>
                   </w:r>
                   <w:r>
                     <w:rPr>
@@ -5532,7 +5997,7 @@
                       <w:i/>
                       <w:color w:val="0000FF"/>
                     </w:rPr>
-                    <w:t>16/5 - 20/5</w:t>
+                    <w:t>23/5 - 27/5</w:t>
                   </w:r>
                 </w:p>
               </w:tc>
@@ -5782,28 +6247,7 @@
                       <w:i/>
                       <w:color w:val="0000FF"/>
                     </w:rPr>
-                    <w:t>23</w:t>
-                  </w:r>
-                  <w:r>
-                    <w:rPr>
-                      <w:i/>
-                      <w:color w:val="0000FF"/>
-                    </w:rPr>
-                    <w:t xml:space="preserve">/5 - </w:t>
-                  </w:r>
-                  <w:r>
-                    <w:rPr>
-                      <w:i/>
-                      <w:color w:val="0000FF"/>
-                    </w:rPr>
-                    <w:t>27</w:t>
-                  </w:r>
-                  <w:r>
-                    <w:rPr>
-                      <w:i/>
-                      <w:color w:val="0000FF"/>
-                    </w:rPr>
-                    <w:t>/5</w:t>
+                    <w:t>30/5 - 3/6</w:t>
                   </w:r>
                 </w:p>
               </w:tc>
@@ -6053,13 +6497,6 @@
                       <w:i/>
                     </w:rPr>
                   </w:pPr>
-                  <w:r>
-                    <w:rPr>
-                      <w:i/>
-                      <w:color w:val="B7B7B7"/>
-                    </w:rPr>
-                    <w:t>mm/dd</w:t>
-                  </w:r>
                 </w:p>
               </w:tc>
             </w:tr>
@@ -6197,7 +6634,6 @@
         </w:numPr>
       </w:pPr>
       <w:r>
-        <w:lastRenderedPageBreak/>
         <w:t xml:space="preserve"> </w:t>
       </w:r>
     </w:p>

</xml_diff>

<commit_message>
Added HUD implementation closes #50
</commit_message>
<xml_diff>
--- a/Documentation/GDD.docx
+++ b/Documentation/GDD.docx
@@ -3464,7 +3464,6 @@
         </w:rPr>
         <w:t xml:space="preserve">     * </w:t>
       </w:r>
-      <w:proofErr w:type="spellStart"/>
       <w:r>
         <w:rPr>
           <w:rFonts w:ascii="Arial" w:eastAsia="Arial" w:hAnsi="Arial" w:cs="Arial"/>
@@ -3473,7 +3472,6 @@
         </w:rPr>
         <w:t>Health.cs</w:t>
       </w:r>
-      <w:proofErr w:type="spellEnd"/>
     </w:p>
     <w:p>
       <w:pPr>
@@ -3499,7 +3497,6 @@
         </w:rPr>
         <w:t xml:space="preserve">     * </w:t>
       </w:r>
-      <w:proofErr w:type="spellStart"/>
       <w:r>
         <w:rPr>
           <w:rFonts w:ascii="Arial" w:eastAsia="Arial" w:hAnsi="Arial" w:cs="Arial"/>
@@ -3508,7 +3505,6 @@
         </w:rPr>
         <w:t>HealthBar.cs</w:t>
       </w:r>
-      <w:proofErr w:type="spellEnd"/>
     </w:p>
     <w:p>
       <w:pPr>
@@ -3572,7 +3568,6 @@
         </w:rPr>
         <w:t xml:space="preserve">     * </w:t>
       </w:r>
-      <w:proofErr w:type="spellStart"/>
       <w:r>
         <w:rPr>
           <w:rFonts w:ascii="Arial" w:eastAsia="Arial" w:hAnsi="Arial" w:cs="Arial"/>
@@ -3581,7 +3576,6 @@
         </w:rPr>
         <w:t>GameManager.cs</w:t>
       </w:r>
-      <w:proofErr w:type="spellEnd"/>
     </w:p>
     <w:p>
       <w:pPr>
@@ -3628,27 +3622,34 @@
           <w:i/>
           <w:color w:val="222222"/>
         </w:rPr>
-        <w:t xml:space="preserve"> * </w:t>
+        <w:t xml:space="preserve"> * EnemyController.cs</w:t>
       </w:r>
-      <w:proofErr w:type="spellStart"/>
-      <w:r>
+    </w:p>
+    <w:p>
+      <w:pPr>
+        <w:shd w:val="clear" w:color="auto" w:fill="FFFFFF"/>
         <w:rPr>
           <w:rFonts w:ascii="Arial" w:eastAsia="Arial" w:hAnsi="Arial" w:cs="Arial"/>
           <w:i/>
           <w:color w:val="222222"/>
         </w:rPr>
-        <w:t>EnemyController.cs</w:t>
-      </w:r>
-      <w:proofErr w:type="spellEnd"/>
-    </w:p>
-    <w:p>
-      <w:pPr>
-        <w:shd w:val="clear" w:color="auto" w:fill="FFFFFF"/>
+      </w:pPr>
+      <w:r>
         <w:rPr>
           <w:rFonts w:ascii="Arial" w:eastAsia="Arial" w:hAnsi="Arial" w:cs="Arial"/>
           <w:i/>
           <w:color w:val="222222"/>
         </w:rPr>
+        <w:t xml:space="preserve">      * PlayerController.cs</w:t>
+      </w:r>
+    </w:p>
+    <w:p>
+      <w:pPr>
+        <w:shd w:val="clear" w:color="auto" w:fill="FFFFFF"/>
+        <w:rPr>
+          <w:rFonts w:ascii="Arial" w:eastAsia="Arial" w:hAnsi="Arial" w:cs="Arial"/>
+          <w:color w:val="FF9900"/>
+        </w:rPr>
       </w:pPr>
       <w:r>
         <w:rPr>
@@ -3656,45 +3657,8 @@
           <w:i/>
           <w:color w:val="222222"/>
         </w:rPr>
-        <w:t xml:space="preserve">      * </w:t>
+        <w:t xml:space="preserve">      * PickupController.cs</w:t>
       </w:r>
-      <w:proofErr w:type="spellStart"/>
-      <w:r>
-        <w:rPr>
-          <w:rFonts w:ascii="Arial" w:eastAsia="Arial" w:hAnsi="Arial" w:cs="Arial"/>
-          <w:i/>
-          <w:color w:val="222222"/>
-        </w:rPr>
-        <w:t>PlayerController.cs</w:t>
-      </w:r>
-      <w:proofErr w:type="spellEnd"/>
-    </w:p>
-    <w:p>
-      <w:pPr>
-        <w:shd w:val="clear" w:color="auto" w:fill="FFFFFF"/>
-        <w:rPr>
-          <w:rFonts w:ascii="Arial" w:eastAsia="Arial" w:hAnsi="Arial" w:cs="Arial"/>
-          <w:color w:val="FF9900"/>
-        </w:rPr>
-      </w:pPr>
-      <w:r>
-        <w:rPr>
-          <w:rFonts w:ascii="Arial" w:eastAsia="Arial" w:hAnsi="Arial" w:cs="Arial"/>
-          <w:i/>
-          <w:color w:val="222222"/>
-        </w:rPr>
-        <w:t xml:space="preserve">      * </w:t>
-      </w:r>
-      <w:proofErr w:type="spellStart"/>
-      <w:r>
-        <w:rPr>
-          <w:rFonts w:ascii="Arial" w:eastAsia="Arial" w:hAnsi="Arial" w:cs="Arial"/>
-          <w:i/>
-          <w:color w:val="222222"/>
-        </w:rPr>
-        <w:t>PickupController.cs</w:t>
-      </w:r>
-      <w:proofErr w:type="spellEnd"/>
     </w:p>
     <w:p>
       <w:pPr>
@@ -3735,23 +3699,31 @@
         </w:rPr>
         <w:t xml:space="preserve">      * </w:t>
       </w:r>
-      <w:proofErr w:type="spellStart"/>
       <w:r>
         <w:rPr>
           <w:rFonts w:ascii="Arial" w:eastAsia="Arial" w:hAnsi="Arial" w:cs="Arial"/>
           <w:i/>
           <w:color w:val="222222"/>
         </w:rPr>
-        <w:t>LandingController.cs</w:t>
+        <w:t xml:space="preserve">LandingController.cs </w:t>
       </w:r>
-      <w:proofErr w:type="spellEnd"/>
-      <w:r>
+    </w:p>
+    <w:p>
+      <w:pPr>
+        <w:shd w:val="clear" w:color="auto" w:fill="FFFFFF"/>
         <w:rPr>
           <w:rFonts w:ascii="Arial" w:eastAsia="Arial" w:hAnsi="Arial" w:cs="Arial"/>
           <w:i/>
           <w:color w:val="222222"/>
         </w:rPr>
-        <w:t xml:space="preserve"> </w:t>
+      </w:pPr>
+      <w:r>
+        <w:rPr>
+          <w:rFonts w:ascii="Arial" w:eastAsia="Arial" w:hAnsi="Arial" w:cs="Arial"/>
+          <w:i/>
+          <w:color w:val="222222"/>
+        </w:rPr>
+        <w:t xml:space="preserve">      * HUDController.cs</w:t>
       </w:r>
     </w:p>
     <w:p>
@@ -3759,8 +3731,7 @@
         <w:shd w:val="clear" w:color="auto" w:fill="FFFFFF"/>
         <w:rPr>
           <w:rFonts w:ascii="Arial" w:eastAsia="Arial" w:hAnsi="Arial" w:cs="Arial"/>
-          <w:i/>
-          <w:color w:val="222222"/>
+          <w:color w:val="FF9900"/>
         </w:rPr>
       </w:pPr>
       <w:r>
@@ -3769,229 +3740,38 @@
           <w:i/>
           <w:color w:val="222222"/>
         </w:rPr>
-        <w:t xml:space="preserve">      * </w:t>
+        <w:t xml:space="preserve">      * GameOverController.cs </w:t>
       </w:r>
-      <w:proofErr w:type="spellStart"/>
+      <w:r>
+        <w:rPr>
+          <w:rFonts w:ascii="Arial" w:eastAsia="Arial" w:hAnsi="Arial" w:cs="Arial"/>
+          <w:color w:val="FF9900"/>
+        </w:rPr>
+        <w:t>(controla el UI del canvas cuando pierde)</w:t>
+      </w:r>
+    </w:p>
+    <w:p>
+      <w:pPr>
+        <w:shd w:val="clear" w:color="auto" w:fill="FFFFFF"/>
+        <w:rPr>
+          <w:rFonts w:ascii="Arial" w:eastAsia="Arial" w:hAnsi="Arial" w:cs="Arial"/>
+          <w:color w:val="FF9900"/>
+        </w:rPr>
+      </w:pPr>
       <w:r>
         <w:rPr>
           <w:rFonts w:ascii="Arial" w:eastAsia="Arial" w:hAnsi="Arial" w:cs="Arial"/>
           <w:i/>
           <w:color w:val="222222"/>
         </w:rPr>
-        <w:t>HUDController.cs</w:t>
+        <w:t xml:space="preserve">      * GameEndController.cs </w:t>
       </w:r>
-      <w:proofErr w:type="spellEnd"/>
-    </w:p>
-    <w:p>
-      <w:pPr>
-        <w:shd w:val="clear" w:color="auto" w:fill="FFFFFF"/>
+      <w:r>
         <w:rPr>
           <w:rFonts w:ascii="Arial" w:eastAsia="Arial" w:hAnsi="Arial" w:cs="Arial"/>
           <w:color w:val="FF9900"/>
         </w:rPr>
-      </w:pPr>
-      <w:r>
-        <w:rPr>
-          <w:rFonts w:ascii="Arial" w:eastAsia="Arial" w:hAnsi="Arial" w:cs="Arial"/>
-          <w:i/>
-          <w:color w:val="222222"/>
-        </w:rPr>
-        <w:t xml:space="preserve">      * </w:t>
-      </w:r>
-      <w:proofErr w:type="spellStart"/>
-      <w:r>
-        <w:rPr>
-          <w:rFonts w:ascii="Arial" w:eastAsia="Arial" w:hAnsi="Arial" w:cs="Arial"/>
-          <w:i/>
-          <w:color w:val="222222"/>
-        </w:rPr>
-        <w:t>GameOverController.cs</w:t>
-      </w:r>
-      <w:proofErr w:type="spellEnd"/>
-      <w:r>
-        <w:rPr>
-          <w:rFonts w:ascii="Arial" w:eastAsia="Arial" w:hAnsi="Arial" w:cs="Arial"/>
-          <w:i/>
-          <w:color w:val="222222"/>
-        </w:rPr>
-        <w:t xml:space="preserve"> </w:t>
-      </w:r>
-      <w:r>
-        <w:rPr>
-          <w:rFonts w:ascii="Arial" w:eastAsia="Arial" w:hAnsi="Arial" w:cs="Arial"/>
-          <w:color w:val="FF9900"/>
-        </w:rPr>
-        <w:t>(</w:t>
-      </w:r>
-      <w:proofErr w:type="spellStart"/>
-      <w:r>
-        <w:rPr>
-          <w:rFonts w:ascii="Arial" w:eastAsia="Arial" w:hAnsi="Arial" w:cs="Arial"/>
-          <w:color w:val="FF9900"/>
-        </w:rPr>
-        <w:t>controla</w:t>
-      </w:r>
-      <w:proofErr w:type="spellEnd"/>
-      <w:r>
-        <w:rPr>
-          <w:rFonts w:ascii="Arial" w:eastAsia="Arial" w:hAnsi="Arial" w:cs="Arial"/>
-          <w:color w:val="FF9900"/>
-        </w:rPr>
-        <w:t xml:space="preserve"> </w:t>
-      </w:r>
-      <w:proofErr w:type="spellStart"/>
-      <w:r>
-        <w:rPr>
-          <w:rFonts w:ascii="Arial" w:eastAsia="Arial" w:hAnsi="Arial" w:cs="Arial"/>
-          <w:color w:val="FF9900"/>
-        </w:rPr>
-        <w:t>el</w:t>
-      </w:r>
-      <w:proofErr w:type="spellEnd"/>
-      <w:r>
-        <w:rPr>
-          <w:rFonts w:ascii="Arial" w:eastAsia="Arial" w:hAnsi="Arial" w:cs="Arial"/>
-          <w:color w:val="FF9900"/>
-        </w:rPr>
-        <w:t xml:space="preserve"> UI del canvas </w:t>
-      </w:r>
-      <w:proofErr w:type="spellStart"/>
-      <w:r>
-        <w:rPr>
-          <w:rFonts w:ascii="Arial" w:eastAsia="Arial" w:hAnsi="Arial" w:cs="Arial"/>
-          <w:color w:val="FF9900"/>
-        </w:rPr>
-        <w:t>cuando</w:t>
-      </w:r>
-      <w:proofErr w:type="spellEnd"/>
-      <w:r>
-        <w:rPr>
-          <w:rFonts w:ascii="Arial" w:eastAsia="Arial" w:hAnsi="Arial" w:cs="Arial"/>
-          <w:color w:val="FF9900"/>
-        </w:rPr>
-        <w:t xml:space="preserve"> </w:t>
-      </w:r>
-      <w:proofErr w:type="spellStart"/>
-      <w:r>
-        <w:rPr>
-          <w:rFonts w:ascii="Arial" w:eastAsia="Arial" w:hAnsi="Arial" w:cs="Arial"/>
-          <w:color w:val="FF9900"/>
-        </w:rPr>
-        <w:t>pierde</w:t>
-      </w:r>
-      <w:proofErr w:type="spellEnd"/>
-      <w:r>
-        <w:rPr>
-          <w:rFonts w:ascii="Arial" w:eastAsia="Arial" w:hAnsi="Arial" w:cs="Arial"/>
-          <w:color w:val="FF9900"/>
-        </w:rPr>
-        <w:t>)</w:t>
-      </w:r>
-    </w:p>
-    <w:p>
-      <w:pPr>
-        <w:shd w:val="clear" w:color="auto" w:fill="FFFFFF"/>
-        <w:rPr>
-          <w:rFonts w:ascii="Arial" w:eastAsia="Arial" w:hAnsi="Arial" w:cs="Arial"/>
-          <w:color w:val="FF9900"/>
-        </w:rPr>
-      </w:pPr>
-      <w:r>
-        <w:rPr>
-          <w:rFonts w:ascii="Arial" w:eastAsia="Arial" w:hAnsi="Arial" w:cs="Arial"/>
-          <w:i/>
-          <w:color w:val="222222"/>
-        </w:rPr>
-        <w:t xml:space="preserve">      * </w:t>
-      </w:r>
-      <w:proofErr w:type="spellStart"/>
-      <w:r>
-        <w:rPr>
-          <w:rFonts w:ascii="Arial" w:eastAsia="Arial" w:hAnsi="Arial" w:cs="Arial"/>
-          <w:i/>
-          <w:color w:val="222222"/>
-        </w:rPr>
-        <w:t>GameEndController.cs</w:t>
-      </w:r>
-      <w:proofErr w:type="spellEnd"/>
-      <w:r>
-        <w:rPr>
-          <w:rFonts w:ascii="Arial" w:eastAsia="Arial" w:hAnsi="Arial" w:cs="Arial"/>
-          <w:i/>
-          <w:color w:val="222222"/>
-        </w:rPr>
-        <w:t xml:space="preserve"> </w:t>
-      </w:r>
-      <w:r>
-        <w:rPr>
-          <w:rFonts w:ascii="Arial" w:eastAsia="Arial" w:hAnsi="Arial" w:cs="Arial"/>
-          <w:color w:val="FF9900"/>
-        </w:rPr>
-        <w:t>(</w:t>
-      </w:r>
-      <w:proofErr w:type="spellStart"/>
-      <w:r>
-        <w:rPr>
-          <w:rFonts w:ascii="Arial" w:eastAsia="Arial" w:hAnsi="Arial" w:cs="Arial"/>
-          <w:color w:val="FF9900"/>
-        </w:rPr>
-        <w:t>controla</w:t>
-      </w:r>
-      <w:proofErr w:type="spellEnd"/>
-      <w:r>
-        <w:rPr>
-          <w:rFonts w:ascii="Arial" w:eastAsia="Arial" w:hAnsi="Arial" w:cs="Arial"/>
-          <w:color w:val="FF9900"/>
-        </w:rPr>
-        <w:t xml:space="preserve"> </w:t>
-      </w:r>
-      <w:proofErr w:type="spellStart"/>
-      <w:r>
-        <w:rPr>
-          <w:rFonts w:ascii="Arial" w:eastAsia="Arial" w:hAnsi="Arial" w:cs="Arial"/>
-          <w:color w:val="FF9900"/>
-        </w:rPr>
-        <w:t>el</w:t>
-      </w:r>
-      <w:proofErr w:type="spellEnd"/>
-      <w:r>
-        <w:rPr>
-          <w:rFonts w:ascii="Arial" w:eastAsia="Arial" w:hAnsi="Arial" w:cs="Arial"/>
-          <w:color w:val="FF9900"/>
-        </w:rPr>
-        <w:t xml:space="preserve"> UI del canvas </w:t>
-      </w:r>
-      <w:proofErr w:type="spellStart"/>
-      <w:r>
-        <w:rPr>
-          <w:rFonts w:ascii="Arial" w:eastAsia="Arial" w:hAnsi="Arial" w:cs="Arial"/>
-          <w:color w:val="FF9900"/>
-        </w:rPr>
-        <w:t>cuando</w:t>
-      </w:r>
-      <w:proofErr w:type="spellEnd"/>
-      <w:r>
-        <w:rPr>
-          <w:rFonts w:ascii="Arial" w:eastAsia="Arial" w:hAnsi="Arial" w:cs="Arial"/>
-          <w:color w:val="FF9900"/>
-        </w:rPr>
-        <w:t xml:space="preserve"> </w:t>
-      </w:r>
-      <w:proofErr w:type="spellStart"/>
-      <w:r>
-        <w:rPr>
-          <w:rFonts w:ascii="Arial" w:eastAsia="Arial" w:hAnsi="Arial" w:cs="Arial"/>
-          <w:color w:val="FF9900"/>
-        </w:rPr>
-        <w:t>gana</w:t>
-      </w:r>
-      <w:proofErr w:type="spellEnd"/>
-      <w:r>
-        <w:rPr>
-          <w:rFonts w:ascii="Arial" w:eastAsia="Arial" w:hAnsi="Arial" w:cs="Arial"/>
-          <w:color w:val="FF9900"/>
-        </w:rPr>
-        <w:t>)</w:t>
+        <w:t>(controla el UI del canvas cuando gana)</w:t>
       </w:r>
     </w:p>
     <w:p>
@@ -4642,25 +4422,7 @@
                       <w:sz w:val="20"/>
                       <w:szCs w:val="20"/>
                     </w:rPr>
-                    <w:t>, follow camera (</w:t>
-                  </w:r>
-                  <w:proofErr w:type="spellStart"/>
-                  <w:r>
-                    <w:rPr>
-                      <w:iCs/>
-                      <w:sz w:val="20"/>
-                      <w:szCs w:val="20"/>
-                    </w:rPr>
-                    <w:t>Cinemachine</w:t>
-                  </w:r>
-                  <w:proofErr w:type="spellEnd"/>
-                  <w:r>
-                    <w:rPr>
-                      <w:iCs/>
-                      <w:sz w:val="20"/>
-                      <w:szCs w:val="20"/>
-                    </w:rPr>
-                    <w:t>)</w:t>
+                    <w:t>, follow camera (Cinemachine)</w:t>
                   </w:r>
                   <w:r>
                     <w:rPr>
@@ -4750,7 +4512,6 @@
                     </w:rPr>
                     <w:t xml:space="preserve">Events: </w:t>
                   </w:r>
-                  <w:proofErr w:type="spellStart"/>
                   <w:r>
                     <w:rPr>
                       <w:iCs/>
@@ -4767,7 +4528,6 @@
                     </w:rPr>
                     <w:t>th</w:t>
                   </w:r>
-                  <w:proofErr w:type="spellEnd"/>
                   <w:r>
                     <w:rPr>
                       <w:iCs/>
@@ -5123,16 +4883,15 @@
                       <w:sz w:val="20"/>
                       <w:szCs w:val="20"/>
                     </w:rPr>
-                    <w:t xml:space="preserve"> </w:t>
-                  </w:r>
-                  <w:proofErr w:type="spellStart"/>
+                    <w:t xml:space="preserve"> Evil</w:t>
+                  </w:r>
                   <w:r>
                     <w:rPr>
                       <w:iCs/>
                       <w:sz w:val="20"/>
                       <w:szCs w:val="20"/>
                     </w:rPr>
-                    <w:t>Evil</w:t>
+                    <w:t>Veggie</w:t>
                   </w:r>
                   <w:r>
                     <w:rPr>
@@ -5140,16 +4899,15 @@
                       <w:sz w:val="20"/>
                       <w:szCs w:val="20"/>
                     </w:rPr>
-                    <w:t>Veggie</w:t>
-                  </w:r>
-                  <w:proofErr w:type="spellEnd"/>
+                    <w:t xml:space="preserve"> (</w:t>
+                  </w:r>
                   <w:r>
                     <w:rPr>
                       <w:iCs/>
                       <w:sz w:val="20"/>
                       <w:szCs w:val="20"/>
                     </w:rPr>
-                    <w:t xml:space="preserve"> (</w:t>
+                    <w:t xml:space="preserve">inherits </w:t>
                   </w:r>
                   <w:r>
                     <w:rPr>
@@ -5157,16 +4915,15 @@
                       <w:sz w:val="20"/>
                       <w:szCs w:val="20"/>
                     </w:rPr>
-                    <w:t xml:space="preserve">inherits </w:t>
-                  </w:r>
-                  <w:proofErr w:type="spellStart"/>
+                    <w:t>Evil</w:t>
+                  </w:r>
                   <w:r>
                     <w:rPr>
                       <w:iCs/>
                       <w:sz w:val="20"/>
                       <w:szCs w:val="20"/>
                     </w:rPr>
-                    <w:t>Evil</w:t>
+                    <w:t>Mushroom</w:t>
                   </w:r>
                   <w:r>
                     <w:rPr>
@@ -5174,78 +4931,23 @@
                       <w:sz w:val="20"/>
                       <w:szCs w:val="20"/>
                     </w:rPr>
-                    <w:t>Mushroom</w:t>
-                  </w:r>
-                  <w:proofErr w:type="spellEnd"/>
+                    <w:t>, EvilTomato</w:t>
+                  </w:r>
                   <w:r>
                     <w:rPr>
                       <w:iCs/>
                       <w:sz w:val="20"/>
                       <w:szCs w:val="20"/>
                     </w:rPr>
-                    <w:t xml:space="preserve">, </w:t>
-                  </w:r>
-                  <w:proofErr w:type="spellStart"/>
+                    <w:t>, EvilCarrot)</w:t>
+                  </w:r>
                   <w:r>
                     <w:rPr>
                       <w:iCs/>
                       <w:sz w:val="20"/>
                       <w:szCs w:val="20"/>
                     </w:rPr>
-                    <w:t>EvilTomato</w:t>
-                  </w:r>
-                  <w:proofErr w:type="spellEnd"/>
-                  <w:r>
-                    <w:rPr>
-                      <w:iCs/>
-                      <w:sz w:val="20"/>
-                      <w:szCs w:val="20"/>
-                    </w:rPr>
-                    <w:t xml:space="preserve">, </w:t>
-                  </w:r>
-                  <w:proofErr w:type="spellStart"/>
-                  <w:r>
-                    <w:rPr>
-                      <w:iCs/>
-                      <w:sz w:val="20"/>
-                      <w:szCs w:val="20"/>
-                    </w:rPr>
-                    <w:t>EvilCarrot</w:t>
-                  </w:r>
-                  <w:proofErr w:type="spellEnd"/>
-                  <w:r>
-                    <w:rPr>
-                      <w:iCs/>
-                      <w:sz w:val="20"/>
-                      <w:szCs w:val="20"/>
-                    </w:rPr>
-                    <w:t>)</w:t>
-                  </w:r>
-                  <w:r>
-                    <w:rPr>
-                      <w:iCs/>
-                      <w:sz w:val="20"/>
-                      <w:szCs w:val="20"/>
-                    </w:rPr>
-                    <w:t xml:space="preserve">, each enemy has an </w:t>
-                  </w:r>
-                  <w:proofErr w:type="spellStart"/>
-                  <w:r>
-                    <w:rPr>
-                      <w:iCs/>
-                      <w:sz w:val="20"/>
-                      <w:szCs w:val="20"/>
-                    </w:rPr>
-                    <w:t>enum</w:t>
-                  </w:r>
-                  <w:proofErr w:type="spellEnd"/>
-                  <w:r>
-                    <w:rPr>
-                      <w:iCs/>
-                      <w:sz w:val="20"/>
-                      <w:szCs w:val="20"/>
-                    </w:rPr>
-                    <w:t xml:space="preserve"> (mild/tough)</w:t>
+                    <w:t>, each enemy has an enum (mild/tough)</w:t>
                   </w:r>
                 </w:p>
                 <w:p>
@@ -5309,61 +5011,31 @@
                       <w:sz w:val="20"/>
                       <w:szCs w:val="20"/>
                     </w:rPr>
-                    <w:t xml:space="preserve">Usar Object Pooling para </w:t>
-                  </w:r>
-                  <w:proofErr w:type="spellStart"/>
+                    <w:t>HealthBoost class</w:t>
+                  </w:r>
                   <w:r>
                     <w:rPr>
                       <w:iCs/>
                       <w:sz w:val="20"/>
                       <w:szCs w:val="20"/>
                     </w:rPr>
-                    <w:t>los</w:t>
-                  </w:r>
-                  <w:proofErr w:type="spellEnd"/>
+                    <w:t xml:space="preserve"> (hamburgers and hotdogs)</w:t>
+                  </w:r>
                   <w:r>
                     <w:rPr>
                       <w:iCs/>
                       <w:sz w:val="20"/>
                       <w:szCs w:val="20"/>
                     </w:rPr>
-                    <w:t xml:space="preserve"> laser beams que </w:t>
-                  </w:r>
-                  <w:proofErr w:type="spellStart"/>
+                    <w:t xml:space="preserve">: use prefab and prefab variants (as they all behave the same way, the only change is its rendering </w:t>
+                  </w:r>
                   <w:r>
                     <w:rPr>
                       <w:iCs/>
                       <w:sz w:val="20"/>
                       <w:szCs w:val="20"/>
                     </w:rPr>
-                    <w:t>dispara</w:t>
-                  </w:r>
-                  <w:proofErr w:type="spellEnd"/>
-                  <w:r>
-                    <w:rPr>
-                      <w:iCs/>
-                      <w:sz w:val="20"/>
-                      <w:szCs w:val="20"/>
-                    </w:rPr>
-                    <w:t xml:space="preserve"> </w:t>
-                  </w:r>
-                  <w:proofErr w:type="spellStart"/>
-                  <w:r>
-                    <w:rPr>
-                      <w:iCs/>
-                      <w:sz w:val="20"/>
-                      <w:szCs w:val="20"/>
-                    </w:rPr>
-                    <w:t>el</w:t>
-                  </w:r>
-                  <w:proofErr w:type="spellEnd"/>
-                  <w:r>
-                    <w:rPr>
-                      <w:iCs/>
-                      <w:sz w:val="20"/>
-                      <w:szCs w:val="20"/>
-                    </w:rPr>
-                    <w:t xml:space="preserve"> player.</w:t>
+                    <w:t>model)</w:t>
                   </w:r>
                 </w:p>
                 <w:p>
@@ -5381,82 +5053,14 @@
                       <w:szCs w:val="20"/>
                     </w:rPr>
                   </w:pPr>
-                  <w:proofErr w:type="spellStart"/>
                   <w:r>
                     <w:rPr>
                       <w:iCs/>
                       <w:sz w:val="20"/>
                       <w:szCs w:val="20"/>
                     </w:rPr>
-                    <w:t>HealthBoost</w:t>
-                  </w:r>
-                  <w:proofErr w:type="spellEnd"/>
-                  <w:r>
-                    <w:rPr>
-                      <w:iCs/>
-                      <w:sz w:val="20"/>
-                      <w:szCs w:val="20"/>
-                    </w:rPr>
-                    <w:t xml:space="preserve"> class</w:t>
-                  </w:r>
-                  <w:r>
-                    <w:rPr>
-                      <w:iCs/>
-                      <w:sz w:val="20"/>
-                      <w:szCs w:val="20"/>
-                    </w:rPr>
-                    <w:t xml:space="preserve"> (hamburgers and hotdogs)</w:t>
-                  </w:r>
-                  <w:r>
-                    <w:rPr>
-                      <w:iCs/>
-                      <w:sz w:val="20"/>
-                      <w:szCs w:val="20"/>
-                    </w:rPr>
-                    <w:t xml:space="preserve">: use prefab and prefab variants (as they all behave the same way, the only change is its rendering </w:t>
-                  </w:r>
-                  <w:r>
-                    <w:rPr>
-                      <w:iCs/>
-                      <w:sz w:val="20"/>
-                      <w:szCs w:val="20"/>
-                    </w:rPr>
-                    <w:t>model)</w:t>
-                  </w:r>
-                </w:p>
-                <w:p>
-                  <w:pPr>
-                    <w:widowControl w:val="0"/>
-                    <w:numPr>
-                      <w:ilvl w:val="0"/>
-                      <w:numId w:val="2"/>
-                    </w:numPr>
-                    <w:spacing w:line="240" w:lineRule="auto"/>
-                    <w:ind w:left="340" w:hanging="270"/>
-                    <w:rPr>
-                      <w:iCs/>
-                      <w:sz w:val="20"/>
-                      <w:szCs w:val="20"/>
-                    </w:rPr>
-                  </w:pPr>
-                  <w:r>
-                    <w:rPr>
-                      <w:iCs/>
-                      <w:sz w:val="20"/>
-                      <w:szCs w:val="20"/>
-                    </w:rPr>
-                    <w:t xml:space="preserve">Use </w:t>
-                  </w:r>
-                  <w:proofErr w:type="spellStart"/>
-                  <w:r>
-                    <w:rPr>
-                      <w:iCs/>
-                      <w:sz w:val="20"/>
-                      <w:szCs w:val="20"/>
-                    </w:rPr>
-                    <w:t>Raycast</w:t>
-                  </w:r>
-                  <w:proofErr w:type="spellEnd"/>
+                    <w:t>Use Raycast</w:t>
+                  </w:r>
                   <w:r>
                     <w:rPr>
                       <w:iCs/>
@@ -5682,96 +5286,14 @@
                       <w:szCs w:val="20"/>
                     </w:rPr>
                   </w:pPr>
-                  <w:proofErr w:type="spellStart"/>
                   <w:r>
                     <w:rPr>
                       <w:iCs/>
                       <w:sz w:val="20"/>
                       <w:szCs w:val="20"/>
                     </w:rPr>
-                    <w:t>Implementar</w:t>
-                  </w:r>
-                  <w:proofErr w:type="spellEnd"/>
-                  <w:r>
-                    <w:rPr>
-                      <w:iCs/>
-                      <w:sz w:val="20"/>
-                      <w:szCs w:val="20"/>
-                    </w:rPr>
-                    <w:t xml:space="preserve"> death </w:t>
-                  </w:r>
-                  <w:proofErr w:type="spellStart"/>
-                  <w:r>
-                    <w:rPr>
-                      <w:iCs/>
-                      <w:sz w:val="20"/>
-                      <w:szCs w:val="20"/>
-                    </w:rPr>
-                    <w:t>cuando</w:t>
-                  </w:r>
-                  <w:proofErr w:type="spellEnd"/>
-                  <w:r>
-                    <w:rPr>
-                      <w:iCs/>
-                      <w:sz w:val="20"/>
-                      <w:szCs w:val="20"/>
-                    </w:rPr>
-                    <w:t xml:space="preserve"> </w:t>
-                  </w:r>
-                  <w:proofErr w:type="spellStart"/>
-                  <w:r>
-                    <w:rPr>
-                      <w:iCs/>
-                      <w:sz w:val="20"/>
-                      <w:szCs w:val="20"/>
-                    </w:rPr>
-                    <w:t>el</w:t>
-                  </w:r>
-                  <w:proofErr w:type="spellEnd"/>
-                  <w:r>
-                    <w:rPr>
-                      <w:iCs/>
-                      <w:sz w:val="20"/>
-                      <w:szCs w:val="20"/>
-                    </w:rPr>
-                    <w:t xml:space="preserve"> player/veggie</w:t>
-                  </w:r>
-                  <w:r>
-                    <w:rPr>
-                      <w:iCs/>
-                      <w:sz w:val="20"/>
-                      <w:szCs w:val="20"/>
-                    </w:rPr>
-                    <w:t xml:space="preserve"> </w:t>
-                  </w:r>
-                  <w:proofErr w:type="spellStart"/>
-                  <w:r>
-                    <w:rPr>
-                      <w:iCs/>
-                      <w:sz w:val="20"/>
-                      <w:szCs w:val="20"/>
-                    </w:rPr>
-                    <w:t>cae</w:t>
-                  </w:r>
-                  <w:proofErr w:type="spellEnd"/>
-                  <w:r>
-                    <w:rPr>
-                      <w:iCs/>
-                      <w:sz w:val="20"/>
-                      <w:szCs w:val="20"/>
-                    </w:rPr>
-                    <w:t xml:space="preserve"> a un </w:t>
-                  </w:r>
-                  <w:proofErr w:type="spellStart"/>
-                  <w:r>
-                    <w:rPr>
-                      <w:iCs/>
-                      <w:sz w:val="20"/>
-                      <w:szCs w:val="20"/>
-                    </w:rPr>
-                    <w:t>pozo</w:t>
-                  </w:r>
-                  <w:proofErr w:type="spellEnd"/>
+                    <w:t>Landing Scene</w:t>
+                  </w:r>
                 </w:p>
                 <w:p>
                   <w:pPr>
@@ -5794,7 +5316,7 @@
                       <w:sz w:val="20"/>
                       <w:szCs w:val="20"/>
                     </w:rPr>
-                    <w:t>Landing Scene</w:t>
+                    <w:t>Game Over Scene</w:t>
                   </w:r>
                 </w:p>
                 <w:p>
@@ -5818,7 +5340,7 @@
                       <w:sz w:val="20"/>
                       <w:szCs w:val="20"/>
                     </w:rPr>
-                    <w:t>Game Over Scene</w:t>
+                    <w:t>HighScore</w:t>
                   </w:r>
                 </w:p>
                 <w:p>
@@ -5836,16 +5358,46 @@
                       <w:szCs w:val="20"/>
                     </w:rPr>
                   </w:pPr>
-                  <w:proofErr w:type="spellStart"/>
                   <w:r>
                     <w:rPr>
                       <w:iCs/>
                       <w:sz w:val="20"/>
                       <w:szCs w:val="20"/>
                     </w:rPr>
-                    <w:t>HighScore</w:t>
-                  </w:r>
-                  <w:proofErr w:type="spellEnd"/>
+                    <w:t>Persistent data (</w:t>
+                  </w:r>
+                  <w:r>
+                    <w:rPr>
+                      <w:iCs/>
+                      <w:sz w:val="20"/>
+                      <w:szCs w:val="20"/>
+                    </w:rPr>
+                    <w:t>Player</w:t>
+                  </w:r>
+                  <w:r>
+                    <w:rPr>
+                      <w:iCs/>
+                      <w:sz w:val="20"/>
+                      <w:szCs w:val="20"/>
+                    </w:rPr>
+                    <w:t>Prefs)</w:t>
+                  </w:r>
+                  <w:r>
+                    <w:rPr>
+                      <w:iCs/>
+                      <w:sz w:val="20"/>
+                      <w:szCs w:val="20"/>
+                    </w:rPr>
+                    <w:t>: scor</w:t>
+                  </w:r>
+                  <w:r>
+                    <w:rPr>
+                      <w:iCs/>
+                      <w:sz w:val="20"/>
+                      <w:szCs w:val="20"/>
+                    </w:rPr>
+                    <w:t>e</w:t>
+                  </w:r>
                 </w:p>
                 <w:p>
                   <w:pPr>
@@ -5868,49 +5420,7 @@
                       <w:sz w:val="20"/>
                       <w:szCs w:val="20"/>
                     </w:rPr>
-                    <w:t>Persistent data (</w:t>
-                  </w:r>
-                  <w:proofErr w:type="spellStart"/>
-                  <w:r>
-                    <w:rPr>
-                      <w:iCs/>
-                      <w:sz w:val="20"/>
-                      <w:szCs w:val="20"/>
-                    </w:rPr>
-                    <w:t>Player</w:t>
-                  </w:r>
-                  <w:r>
-                    <w:rPr>
-                      <w:iCs/>
-                      <w:sz w:val="20"/>
-                      <w:szCs w:val="20"/>
-                    </w:rPr>
-                    <w:t>Prefs</w:t>
-                  </w:r>
-                  <w:proofErr w:type="spellEnd"/>
-                  <w:r>
-                    <w:rPr>
-                      <w:iCs/>
-                      <w:sz w:val="20"/>
-                      <w:szCs w:val="20"/>
-                    </w:rPr>
-                    <w:t>)</w:t>
-                  </w:r>
-                  <w:r>
-                    <w:rPr>
-                      <w:iCs/>
-                      <w:sz w:val="20"/>
-                      <w:szCs w:val="20"/>
-                    </w:rPr>
-                    <w:t>: scor</w:t>
-                  </w:r>
-                  <w:r>
-                    <w:rPr>
-                      <w:iCs/>
-                      <w:sz w:val="20"/>
-                      <w:szCs w:val="20"/>
-                    </w:rPr>
-                    <w:t>e</w:t>
+                    <w:t>Usar Object Pooling para los laser beams que dispara el player.</w:t>
                   </w:r>
                 </w:p>
               </w:tc>
@@ -9205,28 +8715,28 @@
 </file>
 
 <file path=customXml/item1.xml><?xml version="1.0" encoding="utf-8"?>
+<b:Sources xmlns:b="http://schemas.openxmlformats.org/officeDocument/2006/bibliography" xmlns="http://schemas.openxmlformats.org/officeDocument/2006/bibliography" SelectedStyle="\APASixthEditionOfficeOnline.xsl" StyleName="APA" Version="6"/>
+</file>
+
+<file path=customXml/item2.xml><?xml version="1.0" encoding="utf-8"?>
 <go:gDocsCustomXmlDataStorage xmlns:go="http://customooxmlschemas.google.com/" xmlns:r="http://schemas.openxmlformats.org/officeDocument/2006/relationships">
   <go:docsCustomData xmlns:go="http://customooxmlschemas.google.com/" roundtripDataSignature="AMtx7mi1CAz6CMs41s117hd+a9gnBQDOsw==">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</go:docsCustomData>
 </go:gDocsCustomXmlDataStorage>
 </file>
 
-<file path=customXml/item2.xml><?xml version="1.0" encoding="utf-8"?>
-<b:Sources xmlns:b="http://schemas.openxmlformats.org/officeDocument/2006/bibliography" xmlns="http://schemas.openxmlformats.org/officeDocument/2006/bibliography" SelectedStyle="\APASixthEditionOfficeOnline.xsl" StyleName="APA" Version="6"/>
+<file path=customXml/itemProps1.xml><?xml version="1.0" encoding="utf-8"?>
+<ds:datastoreItem xmlns:ds="http://schemas.openxmlformats.org/officeDocument/2006/customXml" ds:itemID="{880D3F8D-69F8-4BE0-B8B4-8C6B2FC44A81}">
+  <ds:schemaRefs>
+    <ds:schemaRef ds:uri="http://schemas.openxmlformats.org/officeDocument/2006/bibliography"/>
+  </ds:schemaRefs>
+</ds:datastoreItem>
 </file>
 
-<file path=customXml/itemProps1.xml><?xml version="1.0" encoding="utf-8"?>
+<file path=customXml/itemProps2.xml><?xml version="1.0" encoding="utf-8"?>
 <ds:datastoreItem xmlns:ds="http://schemas.openxmlformats.org/officeDocument/2006/customXml" ds:itemID="{11111111-1234-1234-1234-123412341234}">
   <ds:schemaRefs>
     <ds:schemaRef ds:uri="http://customooxmlschemas.google.com/"/>
     <ds:schemaRef ds:uri="http://schemas.openxmlformats.org/officeDocument/2006/relationships"/>
   </ds:schemaRefs>
 </ds:datastoreItem>
-</file>
-
-<file path=customXml/itemProps2.xml><?xml version="1.0" encoding="utf-8"?>
-<ds:datastoreItem xmlns:ds="http://schemas.openxmlformats.org/officeDocument/2006/customXml" ds:itemID="{880D3F8D-69F8-4BE0-B8B4-8C6B2FC44A81}">
-  <ds:schemaRefs>
-    <ds:schemaRef ds:uri="http://schemas.openxmlformats.org/officeDocument/2006/bibliography"/>
-  </ds:schemaRefs>
-</ds:datastoreItem>
 </file>
</xml_diff>

<commit_message>
Added Game Over Panel closes #5
</commit_message>
<xml_diff>
--- a/Documentation/GDD.docx
+++ b/Documentation/GDD.docx
@@ -537,9 +537,11 @@
               <w:widowControl w:val="0"/>
               <w:spacing w:line="240" w:lineRule="auto"/>
             </w:pPr>
+            <w:proofErr w:type="gramStart"/>
             <w:r>
               <w:t>where</w:t>
             </w:r>
+            <w:proofErr w:type="gramEnd"/>
           </w:p>
           <w:tbl>
             <w:tblPr>
@@ -1905,11 +1907,19 @@
                     </w:rPr>
                     <w:t xml:space="preserve">- evil veggies (rolling tomatoes, jumping carrots and static lettuces) will </w:t>
                   </w:r>
+                  <w:proofErr w:type="gramStart"/>
                   <w:r>
                     <w:rPr>
                       <w:color w:val="00B050"/>
                     </w:rPr>
-                    <w:t xml:space="preserve">appear: </w:t>
+                    <w:t>appear:</w:t>
+                  </w:r>
+                  <w:proofErr w:type="gramEnd"/>
+                  <w:r>
+                    <w:rPr>
+                      <w:color w:val="00B050"/>
+                    </w:rPr>
+                    <w:t xml:space="preserve"> </w:t>
                   </w:r>
                   <w:r>
                     <w:rPr>
@@ -1983,11 +1993,19 @@
                     </w:rPr>
                     <w:t xml:space="preserve">- Every some fixed time, a full HP recharger will come at full speed </w:t>
                   </w:r>
+                  <w:proofErr w:type="gramStart"/>
                   <w:r>
                     <w:rPr>
                       <w:color w:val="00B050"/>
                     </w:rPr>
-                    <w:t>from  above, right to left, and the player must grab it with his/her finger.</w:t>
+                    <w:t>from  above</w:t>
+                  </w:r>
+                  <w:proofErr w:type="gramEnd"/>
+                  <w:r>
+                    <w:rPr>
+                      <w:color w:val="00B050"/>
+                    </w:rPr>
+                    <w:t>, right to left, and the player must grab it with his/her finger.</w:t>
                   </w:r>
                 </w:p>
               </w:tc>
@@ -2472,8 +2490,16 @@
                     <w:rPr>
                       <w:color w:val="00B050"/>
                     </w:rPr>
-                    <w:t>- Number of level</w:t>
-                  </w:r>
+                    <w:t xml:space="preserve">- Number of </w:t>
+                  </w:r>
+                  <w:proofErr w:type="gramStart"/>
+                  <w:r>
+                    <w:rPr>
+                      <w:color w:val="00B050"/>
+                    </w:rPr>
+                    <w:t>level</w:t>
+                  </w:r>
+                  <w:proofErr w:type="gramEnd"/>
                 </w:p>
                 <w:p>
                   <w:pPr>
@@ -3464,6 +3490,7 @@
         </w:rPr>
         <w:t xml:space="preserve">     * </w:t>
       </w:r>
+      <w:proofErr w:type="spellStart"/>
       <w:r>
         <w:rPr>
           <w:rFonts w:ascii="Arial" w:eastAsia="Arial" w:hAnsi="Arial" w:cs="Arial"/>
@@ -3472,6 +3499,7 @@
         </w:rPr>
         <w:t>Health.cs</w:t>
       </w:r>
+      <w:proofErr w:type="spellEnd"/>
     </w:p>
     <w:p>
       <w:pPr>
@@ -3497,6 +3525,7 @@
         </w:rPr>
         <w:t xml:space="preserve">     * </w:t>
       </w:r>
+      <w:proofErr w:type="spellStart"/>
       <w:r>
         <w:rPr>
           <w:rFonts w:ascii="Arial" w:eastAsia="Arial" w:hAnsi="Arial" w:cs="Arial"/>
@@ -3505,6 +3534,7 @@
         </w:rPr>
         <w:t>HealthBar.cs</w:t>
       </w:r>
+      <w:proofErr w:type="spellEnd"/>
     </w:p>
     <w:p>
       <w:pPr>
@@ -3568,6 +3598,7 @@
         </w:rPr>
         <w:t xml:space="preserve">     * </w:t>
       </w:r>
+      <w:proofErr w:type="spellStart"/>
       <w:r>
         <w:rPr>
           <w:rFonts w:ascii="Arial" w:eastAsia="Arial" w:hAnsi="Arial" w:cs="Arial"/>
@@ -3576,6 +3607,7 @@
         </w:rPr>
         <w:t>GameManager.cs</w:t>
       </w:r>
+      <w:proofErr w:type="spellEnd"/>
     </w:p>
     <w:p>
       <w:pPr>
@@ -3622,8 +3654,18 @@
           <w:i/>
           <w:color w:val="222222"/>
         </w:rPr>
-        <w:t xml:space="preserve"> * EnemyController.cs</w:t>
+        <w:t xml:space="preserve"> * </w:t>
       </w:r>
+      <w:proofErr w:type="spellStart"/>
+      <w:r>
+        <w:rPr>
+          <w:rFonts w:ascii="Arial" w:eastAsia="Arial" w:hAnsi="Arial" w:cs="Arial"/>
+          <w:i/>
+          <w:color w:val="222222"/>
+        </w:rPr>
+        <w:t>EnemyController.cs</w:t>
+      </w:r>
+      <w:proofErr w:type="spellEnd"/>
     </w:p>
     <w:p>
       <w:pPr>
@@ -3640,8 +3682,18 @@
           <w:i/>
           <w:color w:val="222222"/>
         </w:rPr>
-        <w:t xml:space="preserve">      * PlayerController.cs</w:t>
+        <w:t xml:space="preserve">      * </w:t>
       </w:r>
+      <w:proofErr w:type="spellStart"/>
+      <w:r>
+        <w:rPr>
+          <w:rFonts w:ascii="Arial" w:eastAsia="Arial" w:hAnsi="Arial" w:cs="Arial"/>
+          <w:i/>
+          <w:color w:val="222222"/>
+        </w:rPr>
+        <w:t>PlayerController.cs</w:t>
+      </w:r>
+      <w:proofErr w:type="spellEnd"/>
     </w:p>
     <w:p>
       <w:pPr>
@@ -3657,8 +3709,18 @@
           <w:i/>
           <w:color w:val="222222"/>
         </w:rPr>
-        <w:t xml:space="preserve">      * PickupController.cs</w:t>
+        <w:t xml:space="preserve">      * </w:t>
       </w:r>
+      <w:proofErr w:type="spellStart"/>
+      <w:r>
+        <w:rPr>
+          <w:rFonts w:ascii="Arial" w:eastAsia="Arial" w:hAnsi="Arial" w:cs="Arial"/>
+          <w:i/>
+          <w:color w:val="222222"/>
+        </w:rPr>
+        <w:t>PickupController.cs</w:t>
+      </w:r>
+      <w:proofErr w:type="spellEnd"/>
     </w:p>
     <w:p>
       <w:pPr>
@@ -3699,13 +3761,23 @@
         </w:rPr>
         <w:t xml:space="preserve">      * </w:t>
       </w:r>
+      <w:proofErr w:type="spellStart"/>
       <w:r>
         <w:rPr>
           <w:rFonts w:ascii="Arial" w:eastAsia="Arial" w:hAnsi="Arial" w:cs="Arial"/>
           <w:i/>
           <w:color w:val="222222"/>
         </w:rPr>
-        <w:t xml:space="preserve">LandingController.cs </w:t>
+        <w:t>LandingController.cs</w:t>
+      </w:r>
+      <w:proofErr w:type="spellEnd"/>
+      <w:r>
+        <w:rPr>
+          <w:rFonts w:ascii="Arial" w:eastAsia="Arial" w:hAnsi="Arial" w:cs="Arial"/>
+          <w:i/>
+          <w:color w:val="222222"/>
+        </w:rPr>
+        <w:t xml:space="preserve"> </w:t>
       </w:r>
     </w:p>
     <w:p>
@@ -3723,7 +3795,123 @@
           <w:i/>
           <w:color w:val="222222"/>
         </w:rPr>
-        <w:t xml:space="preserve">      * HUDController.cs</w:t>
+        <w:t xml:space="preserve">      * </w:t>
+      </w:r>
+      <w:proofErr w:type="spellStart"/>
+      <w:r>
+        <w:rPr>
+          <w:rFonts w:ascii="Arial" w:eastAsia="Arial" w:hAnsi="Arial" w:cs="Arial"/>
+          <w:i/>
+          <w:color w:val="222222"/>
+        </w:rPr>
+        <w:t>HUDController.cs</w:t>
+      </w:r>
+      <w:proofErr w:type="spellEnd"/>
+    </w:p>
+    <w:p>
+      <w:pPr>
+        <w:shd w:val="clear" w:color="auto" w:fill="FFFFFF"/>
+        <w:rPr>
+          <w:rFonts w:ascii="Arial" w:eastAsia="Arial" w:hAnsi="Arial" w:cs="Arial"/>
+          <w:color w:val="FF9900"/>
+        </w:rPr>
+      </w:pPr>
+      <w:r>
+        <w:rPr>
+          <w:rFonts w:ascii="Arial" w:eastAsia="Arial" w:hAnsi="Arial" w:cs="Arial"/>
+          <w:i/>
+          <w:color w:val="222222"/>
+        </w:rPr>
+        <w:t xml:space="preserve">      * </w:t>
+      </w:r>
+      <w:proofErr w:type="spellStart"/>
+      <w:r>
+        <w:rPr>
+          <w:rFonts w:ascii="Arial" w:eastAsia="Arial" w:hAnsi="Arial" w:cs="Arial"/>
+          <w:i/>
+          <w:color w:val="222222"/>
+        </w:rPr>
+        <w:t>GameOverController.cs</w:t>
+      </w:r>
+      <w:proofErr w:type="spellEnd"/>
+      <w:r>
+        <w:rPr>
+          <w:rFonts w:ascii="Arial" w:eastAsia="Arial" w:hAnsi="Arial" w:cs="Arial"/>
+          <w:i/>
+          <w:color w:val="222222"/>
+        </w:rPr>
+        <w:t xml:space="preserve"> </w:t>
+      </w:r>
+      <w:r>
+        <w:rPr>
+          <w:rFonts w:ascii="Arial" w:eastAsia="Arial" w:hAnsi="Arial" w:cs="Arial"/>
+          <w:color w:val="FF9900"/>
+        </w:rPr>
+        <w:t>(</w:t>
+      </w:r>
+      <w:proofErr w:type="spellStart"/>
+      <w:r>
+        <w:rPr>
+          <w:rFonts w:ascii="Arial" w:eastAsia="Arial" w:hAnsi="Arial" w:cs="Arial"/>
+          <w:color w:val="FF9900"/>
+        </w:rPr>
+        <w:t>controla</w:t>
+      </w:r>
+      <w:proofErr w:type="spellEnd"/>
+      <w:r>
+        <w:rPr>
+          <w:rFonts w:ascii="Arial" w:eastAsia="Arial" w:hAnsi="Arial" w:cs="Arial"/>
+          <w:color w:val="FF9900"/>
+        </w:rPr>
+        <w:t xml:space="preserve"> </w:t>
+      </w:r>
+      <w:proofErr w:type="spellStart"/>
+      <w:r>
+        <w:rPr>
+          <w:rFonts w:ascii="Arial" w:eastAsia="Arial" w:hAnsi="Arial" w:cs="Arial"/>
+          <w:color w:val="FF9900"/>
+        </w:rPr>
+        <w:t>el</w:t>
+      </w:r>
+      <w:proofErr w:type="spellEnd"/>
+      <w:r>
+        <w:rPr>
+          <w:rFonts w:ascii="Arial" w:eastAsia="Arial" w:hAnsi="Arial" w:cs="Arial"/>
+          <w:color w:val="FF9900"/>
+        </w:rPr>
+        <w:t xml:space="preserve"> UI del canvas </w:t>
+      </w:r>
+      <w:proofErr w:type="spellStart"/>
+      <w:r>
+        <w:rPr>
+          <w:rFonts w:ascii="Arial" w:eastAsia="Arial" w:hAnsi="Arial" w:cs="Arial"/>
+          <w:color w:val="FF9900"/>
+        </w:rPr>
+        <w:t>cuando</w:t>
+      </w:r>
+      <w:proofErr w:type="spellEnd"/>
+      <w:r>
+        <w:rPr>
+          <w:rFonts w:ascii="Arial" w:eastAsia="Arial" w:hAnsi="Arial" w:cs="Arial"/>
+          <w:color w:val="FF9900"/>
+        </w:rPr>
+        <w:t xml:space="preserve"> </w:t>
+      </w:r>
+      <w:proofErr w:type="spellStart"/>
+      <w:r>
+        <w:rPr>
+          <w:rFonts w:ascii="Arial" w:eastAsia="Arial" w:hAnsi="Arial" w:cs="Arial"/>
+          <w:color w:val="FF9900"/>
+        </w:rPr>
+        <w:t>pierde</w:t>
+      </w:r>
+      <w:proofErr w:type="spellEnd"/>
+      <w:r>
+        <w:rPr>
+          <w:rFonts w:ascii="Arial" w:eastAsia="Arial" w:hAnsi="Arial" w:cs="Arial"/>
+          <w:color w:val="FF9900"/>
+        </w:rPr>
+        <w:t>)</w:t>
       </w:r>
     </w:p>
     <w:p>
@@ -3740,38 +3928,96 @@
           <w:i/>
           <w:color w:val="222222"/>
         </w:rPr>
-        <w:t xml:space="preserve">      * GameOverController.cs </w:t>
+        <w:t xml:space="preserve">      * </w:t>
+      </w:r>
+      <w:proofErr w:type="spellStart"/>
+      <w:r>
+        <w:rPr>
+          <w:rFonts w:ascii="Arial" w:eastAsia="Arial" w:hAnsi="Arial" w:cs="Arial"/>
+          <w:i/>
+          <w:color w:val="222222"/>
+        </w:rPr>
+        <w:t>GameEndController.cs</w:t>
+      </w:r>
+      <w:proofErr w:type="spellEnd"/>
+      <w:r>
+        <w:rPr>
+          <w:rFonts w:ascii="Arial" w:eastAsia="Arial" w:hAnsi="Arial" w:cs="Arial"/>
+          <w:i/>
+          <w:color w:val="222222"/>
+        </w:rPr>
+        <w:t xml:space="preserve"> </w:t>
       </w:r>
       <w:r>
         <w:rPr>
           <w:rFonts w:ascii="Arial" w:eastAsia="Arial" w:hAnsi="Arial" w:cs="Arial"/>
           <w:color w:val="FF9900"/>
         </w:rPr>
-        <w:t>(controla el UI del canvas cuando pierde)</w:t>
+        <w:t>(</w:t>
       </w:r>
-    </w:p>
-    <w:p>
-      <w:pPr>
-        <w:shd w:val="clear" w:color="auto" w:fill="FFFFFF"/>
+      <w:proofErr w:type="spellStart"/>
+      <w:r>
         <w:rPr>
           <w:rFonts w:ascii="Arial" w:eastAsia="Arial" w:hAnsi="Arial" w:cs="Arial"/>
           <w:color w:val="FF9900"/>
         </w:rPr>
-      </w:pPr>
+        <w:t>controla</w:t>
+      </w:r>
+      <w:proofErr w:type="spellEnd"/>
       <w:r>
         <w:rPr>
           <w:rFonts w:ascii="Arial" w:eastAsia="Arial" w:hAnsi="Arial" w:cs="Arial"/>
-          <w:i/>
-          <w:color w:val="222222"/>
-        </w:rPr>
-        <w:t xml:space="preserve">      * GameEndController.cs </w:t>
+          <w:color w:val="FF9900"/>
+        </w:rPr>
+        <w:t xml:space="preserve"> </w:t>
       </w:r>
+      <w:proofErr w:type="spellStart"/>
       <w:r>
         <w:rPr>
           <w:rFonts w:ascii="Arial" w:eastAsia="Arial" w:hAnsi="Arial" w:cs="Arial"/>
           <w:color w:val="FF9900"/>
         </w:rPr>
-        <w:t>(controla el UI del canvas cuando gana)</w:t>
+        <w:t>el</w:t>
+      </w:r>
+      <w:proofErr w:type="spellEnd"/>
+      <w:r>
+        <w:rPr>
+          <w:rFonts w:ascii="Arial" w:eastAsia="Arial" w:hAnsi="Arial" w:cs="Arial"/>
+          <w:color w:val="FF9900"/>
+        </w:rPr>
+        <w:t xml:space="preserve"> UI del canvas </w:t>
+      </w:r>
+      <w:proofErr w:type="spellStart"/>
+      <w:r>
+        <w:rPr>
+          <w:rFonts w:ascii="Arial" w:eastAsia="Arial" w:hAnsi="Arial" w:cs="Arial"/>
+          <w:color w:val="FF9900"/>
+        </w:rPr>
+        <w:t>cuando</w:t>
+      </w:r>
+      <w:proofErr w:type="spellEnd"/>
+      <w:r>
+        <w:rPr>
+          <w:rFonts w:ascii="Arial" w:eastAsia="Arial" w:hAnsi="Arial" w:cs="Arial"/>
+          <w:color w:val="FF9900"/>
+        </w:rPr>
+        <w:t xml:space="preserve"> </w:t>
+      </w:r>
+      <w:proofErr w:type="spellStart"/>
+      <w:r>
+        <w:rPr>
+          <w:rFonts w:ascii="Arial" w:eastAsia="Arial" w:hAnsi="Arial" w:cs="Arial"/>
+          <w:color w:val="FF9900"/>
+        </w:rPr>
+        <w:t>gana</w:t>
+      </w:r>
+      <w:proofErr w:type="spellEnd"/>
+      <w:r>
+        <w:rPr>
+          <w:rFonts w:ascii="Arial" w:eastAsia="Arial" w:hAnsi="Arial" w:cs="Arial"/>
+          <w:color w:val="FF9900"/>
+        </w:rPr>
+        <w:t>)</w:t>
       </w:r>
     </w:p>
     <w:p>
@@ -4422,7 +4668,25 @@
                       <w:sz w:val="20"/>
                       <w:szCs w:val="20"/>
                     </w:rPr>
-                    <w:t>, follow camera (Cinemachine)</w:t>
+                    <w:t>, follow camera (</w:t>
+                  </w:r>
+                  <w:proofErr w:type="spellStart"/>
+                  <w:r>
+                    <w:rPr>
+                      <w:iCs/>
+                      <w:sz w:val="20"/>
+                      <w:szCs w:val="20"/>
+                    </w:rPr>
+                    <w:t>Cinemachine</w:t>
+                  </w:r>
+                  <w:proofErr w:type="spellEnd"/>
+                  <w:r>
+                    <w:rPr>
+                      <w:iCs/>
+                      <w:sz w:val="20"/>
+                      <w:szCs w:val="20"/>
+                    </w:rPr>
+                    <w:t>)</w:t>
                   </w:r>
                   <w:r>
                     <w:rPr>
@@ -4512,6 +4776,8 @@
                     </w:rPr>
                     <w:t xml:space="preserve">Events: </w:t>
                   </w:r>
+                  <w:proofErr w:type="spellStart"/>
+                  <w:proofErr w:type="gramStart"/>
                   <w:r>
                     <w:rPr>
                       <w:iCs/>
@@ -4528,13 +4794,23 @@
                     </w:rPr>
                     <w:t>th</w:t>
                   </w:r>
-                  <w:r>
-                    <w:rPr>
-                      <w:iCs/>
-                      <w:sz w:val="20"/>
-                      <w:szCs w:val="20"/>
-                    </w:rPr>
-                    <w:t xml:space="preserve">(), </w:t>
+                  <w:proofErr w:type="spellEnd"/>
+                  <w:r>
+                    <w:rPr>
+                      <w:iCs/>
+                      <w:sz w:val="20"/>
+                      <w:szCs w:val="20"/>
+                    </w:rPr>
+                    <w:t>(</w:t>
+                  </w:r>
+                  <w:proofErr w:type="gramEnd"/>
+                  <w:r>
+                    <w:rPr>
+                      <w:iCs/>
+                      <w:sz w:val="20"/>
+                      <w:szCs w:val="20"/>
+                    </w:rPr>
+                    <w:t xml:space="preserve">), </w:t>
                   </w:r>
                 </w:p>
                 <w:p>
@@ -4883,7 +5159,16 @@
                       <w:sz w:val="20"/>
                       <w:szCs w:val="20"/>
                     </w:rPr>
-                    <w:t xml:space="preserve"> Evil</w:t>
+                    <w:t xml:space="preserve"> </w:t>
+                  </w:r>
+                  <w:proofErr w:type="spellStart"/>
+                  <w:r>
+                    <w:rPr>
+                      <w:iCs/>
+                      <w:sz w:val="20"/>
+                      <w:szCs w:val="20"/>
+                    </w:rPr>
+                    <w:t>Evil</w:t>
                   </w:r>
                   <w:r>
                     <w:rPr>
@@ -4893,6 +5178,7 @@
                     </w:rPr>
                     <w:t>Veggie</w:t>
                   </w:r>
+                  <w:proofErr w:type="spellEnd"/>
                   <w:r>
                     <w:rPr>
                       <w:iCs/>
@@ -4909,6 +5195,7 @@
                     </w:rPr>
                     <w:t xml:space="preserve">inherits </w:t>
                   </w:r>
+                  <w:proofErr w:type="spellStart"/>
                   <w:r>
                     <w:rPr>
                       <w:iCs/>
@@ -4925,29 +5212,76 @@
                     </w:rPr>
                     <w:t>Mushroom</w:t>
                   </w:r>
-                  <w:r>
-                    <w:rPr>
-                      <w:iCs/>
-                      <w:sz w:val="20"/>
-                      <w:szCs w:val="20"/>
-                    </w:rPr>
-                    <w:t>, EvilTomato</w:t>
-                  </w:r>
-                  <w:r>
-                    <w:rPr>
-                      <w:iCs/>
-                      <w:sz w:val="20"/>
-                      <w:szCs w:val="20"/>
-                    </w:rPr>
-                    <w:t>, EvilCarrot)</w:t>
-                  </w:r>
-                  <w:r>
-                    <w:rPr>
-                      <w:iCs/>
-                      <w:sz w:val="20"/>
-                      <w:szCs w:val="20"/>
-                    </w:rPr>
-                    <w:t>, each enemy has an enum (mild/tough)</w:t>
+                  <w:proofErr w:type="spellEnd"/>
+                  <w:r>
+                    <w:rPr>
+                      <w:iCs/>
+                      <w:sz w:val="20"/>
+                      <w:szCs w:val="20"/>
+                    </w:rPr>
+                    <w:t xml:space="preserve">, </w:t>
+                  </w:r>
+                  <w:proofErr w:type="spellStart"/>
+                  <w:r>
+                    <w:rPr>
+                      <w:iCs/>
+                      <w:sz w:val="20"/>
+                      <w:szCs w:val="20"/>
+                    </w:rPr>
+                    <w:t>EvilTomato</w:t>
+                  </w:r>
+                  <w:proofErr w:type="spellEnd"/>
+                  <w:r>
+                    <w:rPr>
+                      <w:iCs/>
+                      <w:sz w:val="20"/>
+                      <w:szCs w:val="20"/>
+                    </w:rPr>
+                    <w:t xml:space="preserve">, </w:t>
+                  </w:r>
+                  <w:proofErr w:type="spellStart"/>
+                  <w:r>
+                    <w:rPr>
+                      <w:iCs/>
+                      <w:sz w:val="20"/>
+                      <w:szCs w:val="20"/>
+                    </w:rPr>
+                    <w:t>EvilCarrot</w:t>
+                  </w:r>
+                  <w:proofErr w:type="spellEnd"/>
+                  <w:r>
+                    <w:rPr>
+                      <w:iCs/>
+                      <w:sz w:val="20"/>
+                      <w:szCs w:val="20"/>
+                    </w:rPr>
+                    <w:t>)</w:t>
+                  </w:r>
+                  <w:r>
+                    <w:rPr>
+                      <w:iCs/>
+                      <w:sz w:val="20"/>
+                      <w:szCs w:val="20"/>
+                    </w:rPr>
+                    <w:t xml:space="preserve">, each enemy has an </w:t>
+                  </w:r>
+                  <w:proofErr w:type="spellStart"/>
+                  <w:r>
+                    <w:rPr>
+                      <w:iCs/>
+                      <w:sz w:val="20"/>
+                      <w:szCs w:val="20"/>
+                    </w:rPr>
+                    <w:t>enum</w:t>
+                  </w:r>
+                  <w:proofErr w:type="spellEnd"/>
+                  <w:r>
+                    <w:rPr>
+                      <w:iCs/>
+                      <w:sz w:val="20"/>
+                      <w:szCs w:val="20"/>
+                    </w:rPr>
+                    <w:t xml:space="preserve"> (mild/tough)</w:t>
                   </w:r>
                 </w:p>
                 <w:p>
@@ -5005,13 +5339,23 @@
                       <w:szCs w:val="20"/>
                     </w:rPr>
                   </w:pPr>
-                  <w:r>
-                    <w:rPr>
-                      <w:iCs/>
-                      <w:sz w:val="20"/>
-                      <w:szCs w:val="20"/>
-                    </w:rPr>
-                    <w:t>HealthBoost class</w:t>
+                  <w:proofErr w:type="spellStart"/>
+                  <w:r>
+                    <w:rPr>
+                      <w:iCs/>
+                      <w:sz w:val="20"/>
+                      <w:szCs w:val="20"/>
+                    </w:rPr>
+                    <w:t>HealthBoost</w:t>
+                  </w:r>
+                  <w:proofErr w:type="spellEnd"/>
+                  <w:r>
+                    <w:rPr>
+                      <w:iCs/>
+                      <w:sz w:val="20"/>
+                      <w:szCs w:val="20"/>
+                    </w:rPr>
+                    <w:t xml:space="preserve"> class</w:t>
                   </w:r>
                   <w:r>
                     <w:rPr>
@@ -5059,8 +5403,18 @@
                       <w:sz w:val="20"/>
                       <w:szCs w:val="20"/>
                     </w:rPr>
-                    <w:t>Use Raycast</w:t>
-                  </w:r>
+                    <w:t xml:space="preserve">Use </w:t>
+                  </w:r>
+                  <w:proofErr w:type="spellStart"/>
+                  <w:r>
+                    <w:rPr>
+                      <w:iCs/>
+                      <w:sz w:val="20"/>
+                      <w:szCs w:val="20"/>
+                    </w:rPr>
+                    <w:t>Raycast</w:t>
+                  </w:r>
+                  <w:proofErr w:type="spellEnd"/>
                   <w:r>
                     <w:rPr>
                       <w:iCs/>
@@ -5274,14 +5628,39 @@
                 <w:p>
                   <w:pPr>
                     <w:widowControl w:val="0"/>
+                    <w:spacing w:line="240" w:lineRule="auto"/>
+                    <w:ind w:left="700"/>
+                    <w:rPr>
+                      <w:b/>
+                      <w:bCs/>
+                      <w:iCs/>
+                      <w:sz w:val="20"/>
+                      <w:szCs w:val="20"/>
+                    </w:rPr>
+                  </w:pPr>
+                  <w:r>
+                    <w:rPr>
+                      <w:b/>
+                      <w:bCs/>
+                      <w:iCs/>
+                      <w:sz w:val="20"/>
+                      <w:szCs w:val="20"/>
+                    </w:rPr>
+                    <w:t>25/5</w:t>
+                  </w:r>
+                </w:p>
+                <w:p>
+                  <w:pPr>
+                    <w:pStyle w:val="Prrafodelista"/>
+                    <w:widowControl w:val="0"/>
                     <w:numPr>
                       <w:ilvl w:val="0"/>
-                      <w:numId w:val="2"/>
+                      <w:numId w:val="5"/>
                     </w:numPr>
                     <w:spacing w:line="240" w:lineRule="auto"/>
-                    <w:ind w:left="340" w:hanging="270"/>
-                    <w:rPr>
-                      <w:iCs/>
+                    <w:rPr>
+                      <w:iCs/>
+                      <w:color w:val="00B050"/>
                       <w:sz w:val="20"/>
                       <w:szCs w:val="20"/>
                     </w:rPr>
@@ -5289,10 +5668,639 @@
                   <w:r>
                     <w:rPr>
                       <w:iCs/>
-                      <w:sz w:val="20"/>
-                      <w:szCs w:val="20"/>
-                    </w:rPr>
-                    <w:t>Landing Scene</w:t>
+                      <w:color w:val="00B050"/>
+                      <w:sz w:val="20"/>
+                      <w:szCs w:val="20"/>
+                    </w:rPr>
+                    <w:t>Game Ove</w:t>
+                  </w:r>
+                  <w:r>
+                    <w:rPr>
+                      <w:iCs/>
+                      <w:color w:val="00B050"/>
+                      <w:sz w:val="20"/>
+                      <w:szCs w:val="20"/>
+                    </w:rPr>
+                    <w:t>r</w:t>
+                  </w:r>
+                  <w:r>
+                    <w:rPr>
+                      <w:iCs/>
+                      <w:color w:val="00B050"/>
+                      <w:sz w:val="20"/>
+                      <w:szCs w:val="20"/>
+                    </w:rPr>
+                    <w:t xml:space="preserve"> </w:t>
+                  </w:r>
+                  <w:r>
+                    <w:rPr>
+                      <w:iCs/>
+                      <w:color w:val="00B050"/>
+                      <w:sz w:val="20"/>
+                      <w:szCs w:val="20"/>
+                    </w:rPr>
+                    <w:t>controller</w:t>
+                  </w:r>
+                </w:p>
+                <w:p>
+                  <w:pPr>
+                    <w:pStyle w:val="Prrafodelista"/>
+                    <w:widowControl w:val="0"/>
+                    <w:numPr>
+                      <w:ilvl w:val="0"/>
+                      <w:numId w:val="5"/>
+                    </w:numPr>
+                    <w:spacing w:line="240" w:lineRule="auto"/>
+                    <w:rPr>
+                      <w:iCs/>
+                      <w:sz w:val="20"/>
+                      <w:szCs w:val="20"/>
+                    </w:rPr>
+                  </w:pPr>
+                  <w:r>
+                    <w:rPr>
+                      <w:iCs/>
+                      <w:sz w:val="20"/>
+                      <w:szCs w:val="20"/>
+                    </w:rPr>
+                    <w:t>Landing scene</w:t>
+                  </w:r>
+                  <w:r>
+                    <w:rPr>
+                      <w:iCs/>
+                      <w:sz w:val="20"/>
+                      <w:szCs w:val="20"/>
+                    </w:rPr>
+                    <w:t xml:space="preserve"> (pasar </w:t>
+                  </w:r>
+                  <w:proofErr w:type="spellStart"/>
+                  <w:r>
+                    <w:rPr>
+                      <w:iCs/>
+                      <w:sz w:val="20"/>
+                      <w:szCs w:val="20"/>
+                    </w:rPr>
+                    <w:t>los</w:t>
+                  </w:r>
+                  <w:proofErr w:type="spellEnd"/>
+                  <w:r>
+                    <w:rPr>
+                      <w:iCs/>
+                      <w:sz w:val="20"/>
+                      <w:szCs w:val="20"/>
+                    </w:rPr>
+                    <w:t xml:space="preserve"> singletons </w:t>
+                  </w:r>
+                  <w:proofErr w:type="gramStart"/>
+                  <w:r>
+                    <w:rPr>
+                      <w:iCs/>
+                      <w:sz w:val="20"/>
+                      <w:szCs w:val="20"/>
+                    </w:rPr>
+                    <w:t>a</w:t>
+                  </w:r>
+                  <w:proofErr w:type="gramEnd"/>
+                  <w:r>
+                    <w:rPr>
+                      <w:iCs/>
+                      <w:sz w:val="20"/>
+                      <w:szCs w:val="20"/>
+                    </w:rPr>
+                    <w:t xml:space="preserve"> </w:t>
+                  </w:r>
+                  <w:proofErr w:type="spellStart"/>
+                  <w:r>
+                    <w:rPr>
+                      <w:iCs/>
+                      <w:sz w:val="20"/>
+                      <w:szCs w:val="20"/>
+                    </w:rPr>
+                    <w:t>esta</w:t>
+                  </w:r>
+                  <w:proofErr w:type="spellEnd"/>
+                  <w:r>
+                    <w:rPr>
+                      <w:iCs/>
+                      <w:sz w:val="20"/>
+                      <w:szCs w:val="20"/>
+                    </w:rPr>
+                    <w:t xml:space="preserve"> </w:t>
+                  </w:r>
+                  <w:proofErr w:type="spellStart"/>
+                  <w:r>
+                    <w:rPr>
+                      <w:iCs/>
+                      <w:sz w:val="20"/>
+                      <w:szCs w:val="20"/>
+                    </w:rPr>
+                    <w:t>escena</w:t>
+                  </w:r>
+                  <w:proofErr w:type="spellEnd"/>
+                  <w:r>
+                    <w:rPr>
+                      <w:iCs/>
+                      <w:sz w:val="20"/>
+                      <w:szCs w:val="20"/>
+                    </w:rPr>
+                    <w:t>)</w:t>
+                  </w:r>
+                </w:p>
+                <w:p>
+                  <w:pPr>
+                    <w:pStyle w:val="Prrafodelista"/>
+                    <w:widowControl w:val="0"/>
+                    <w:numPr>
+                      <w:ilvl w:val="0"/>
+                      <w:numId w:val="5"/>
+                    </w:numPr>
+                    <w:spacing w:line="240" w:lineRule="auto"/>
+                    <w:rPr>
+                      <w:iCs/>
+                      <w:sz w:val="20"/>
+                      <w:szCs w:val="20"/>
+                    </w:rPr>
+                  </w:pPr>
+                  <w:r>
+                    <w:rPr>
+                      <w:iCs/>
+                      <w:sz w:val="20"/>
+                      <w:szCs w:val="20"/>
+                    </w:rPr>
+                    <w:t>High Score management (</w:t>
+                  </w:r>
+                  <w:proofErr w:type="spellStart"/>
+                  <w:r>
+                    <w:rPr>
+                      <w:iCs/>
+                      <w:sz w:val="20"/>
+                      <w:szCs w:val="20"/>
+                    </w:rPr>
+                    <w:t>PlayerPrefs</w:t>
+                  </w:r>
+                  <w:proofErr w:type="spellEnd"/>
+                  <w:r>
+                    <w:rPr>
+                      <w:iCs/>
+                      <w:sz w:val="20"/>
+                      <w:szCs w:val="20"/>
+                    </w:rPr>
+                    <w:t>)</w:t>
+                  </w:r>
+                </w:p>
+                <w:p>
+                  <w:pPr>
+                    <w:pStyle w:val="Prrafodelista"/>
+                    <w:widowControl w:val="0"/>
+                    <w:numPr>
+                      <w:ilvl w:val="0"/>
+                      <w:numId w:val="5"/>
+                    </w:numPr>
+                    <w:spacing w:line="240" w:lineRule="auto"/>
+                    <w:rPr>
+                      <w:iCs/>
+                      <w:sz w:val="20"/>
+                      <w:szCs w:val="20"/>
+                    </w:rPr>
+                  </w:pPr>
+                  <w:r>
+                    <w:rPr>
+                      <w:iCs/>
+                      <w:sz w:val="20"/>
+                      <w:szCs w:val="20"/>
+                    </w:rPr>
+                    <w:t xml:space="preserve">Stage Complete </w:t>
+                  </w:r>
+                  <w:r>
+                    <w:rPr>
+                      <w:iCs/>
+                      <w:sz w:val="20"/>
+                      <w:szCs w:val="20"/>
+                    </w:rPr>
+                    <w:t>controller</w:t>
+                  </w:r>
+                  <w:r>
+                    <w:rPr>
+                      <w:iCs/>
+                      <w:sz w:val="20"/>
+                      <w:szCs w:val="20"/>
+                    </w:rPr>
+                    <w:t xml:space="preserve"> (display score</w:t>
+                  </w:r>
+                  <w:r>
+                    <w:rPr>
+                      <w:iCs/>
+                      <w:sz w:val="20"/>
+                      <w:szCs w:val="20"/>
+                    </w:rPr>
+                    <w:t>, bonus points -HP left-, total score</w:t>
+                  </w:r>
+                  <w:r>
+                    <w:rPr>
+                      <w:iCs/>
+                      <w:sz w:val="20"/>
+                      <w:szCs w:val="20"/>
+                    </w:rPr>
+                    <w:t xml:space="preserve"> and high score f</w:t>
+                  </w:r>
+                  <w:r>
+                    <w:rPr>
+                      <w:iCs/>
+                      <w:sz w:val="20"/>
+                      <w:szCs w:val="20"/>
+                    </w:rPr>
+                    <w:t xml:space="preserve">or that stage, and save to player </w:t>
+                  </w:r>
+                  <w:proofErr w:type="spellStart"/>
+                  <w:r>
+                    <w:rPr>
+                      <w:iCs/>
+                      <w:sz w:val="20"/>
+                      <w:szCs w:val="20"/>
+                    </w:rPr>
+                    <w:t>prefs</w:t>
+                  </w:r>
+                  <w:proofErr w:type="spellEnd"/>
+                  <w:r>
+                    <w:rPr>
+                      <w:iCs/>
+                      <w:sz w:val="20"/>
+                      <w:szCs w:val="20"/>
+                    </w:rPr>
+                    <w:t>)</w:t>
+                  </w:r>
+                </w:p>
+                <w:p>
+                  <w:pPr>
+                    <w:widowControl w:val="0"/>
+                    <w:spacing w:line="240" w:lineRule="auto"/>
+                    <w:rPr>
+                      <w:iCs/>
+                      <w:sz w:val="20"/>
+                      <w:szCs w:val="20"/>
+                    </w:rPr>
+                  </w:pPr>
+                </w:p>
+                <w:p>
+                  <w:pPr>
+                    <w:widowControl w:val="0"/>
+                    <w:spacing w:line="240" w:lineRule="auto"/>
+                    <w:ind w:left="700"/>
+                    <w:rPr>
+                      <w:b/>
+                      <w:bCs/>
+                      <w:iCs/>
+                      <w:sz w:val="20"/>
+                      <w:szCs w:val="20"/>
+                    </w:rPr>
+                  </w:pPr>
+                  <w:r>
+                    <w:rPr>
+                      <w:b/>
+                      <w:bCs/>
+                      <w:iCs/>
+                      <w:sz w:val="20"/>
+                      <w:szCs w:val="20"/>
+                    </w:rPr>
+                    <w:t>26/5</w:t>
+                  </w:r>
+                </w:p>
+                <w:p>
+                  <w:pPr>
+                    <w:pStyle w:val="Prrafodelista"/>
+                    <w:widowControl w:val="0"/>
+                    <w:numPr>
+                      <w:ilvl w:val="0"/>
+                      <w:numId w:val="5"/>
+                    </w:numPr>
+                    <w:spacing w:line="240" w:lineRule="auto"/>
+                    <w:rPr>
+                      <w:iCs/>
+                      <w:sz w:val="20"/>
+                      <w:szCs w:val="20"/>
+                    </w:rPr>
+                  </w:pPr>
+                  <w:r>
+                    <w:rPr>
+                      <w:iCs/>
+                      <w:sz w:val="20"/>
+                      <w:szCs w:val="20"/>
+                    </w:rPr>
+                    <w:t xml:space="preserve">Create </w:t>
+                  </w:r>
+                  <w:r>
+                    <w:rPr>
+                      <w:iCs/>
+                      <w:sz w:val="20"/>
+                      <w:szCs w:val="20"/>
+                    </w:rPr>
+                    <w:t>3 levels (prototypes)</w:t>
+                  </w:r>
+                </w:p>
+                <w:p>
+                  <w:pPr>
+                    <w:pStyle w:val="Prrafodelista"/>
+                    <w:widowControl w:val="0"/>
+                    <w:numPr>
+                      <w:ilvl w:val="0"/>
+                      <w:numId w:val="5"/>
+                    </w:numPr>
+                    <w:spacing w:line="240" w:lineRule="auto"/>
+                    <w:rPr>
+                      <w:iCs/>
+                      <w:sz w:val="20"/>
+                      <w:szCs w:val="20"/>
+                    </w:rPr>
+                  </w:pPr>
+                  <w:r>
+                    <w:rPr>
+                      <w:iCs/>
+                      <w:sz w:val="20"/>
+                      <w:szCs w:val="20"/>
+                    </w:rPr>
+                    <w:t>Game intro scene</w:t>
+                  </w:r>
+                  <w:r>
+                    <w:rPr>
+                      <w:iCs/>
+                      <w:sz w:val="20"/>
+                      <w:szCs w:val="20"/>
+                    </w:rPr>
+                    <w:t>: “This is what happens when you don’t</w:t>
+                  </w:r>
+                  <w:r>
+                    <w:rPr>
+                      <w:iCs/>
+                      <w:sz w:val="20"/>
+                      <w:szCs w:val="20"/>
+                    </w:rPr>
+                    <w:t xml:space="preserve"> eat your veggies</w:t>
+                  </w:r>
+                  <w:r>
+                    <w:rPr>
+                      <w:iCs/>
+                      <w:sz w:val="20"/>
+                      <w:szCs w:val="20"/>
+                    </w:rPr>
+                    <w:t>. They haunt you in your dreams! It’s a veggie nightmare!” (</w:t>
+                  </w:r>
+                  <w:proofErr w:type="gramStart"/>
+                  <w:r>
+                    <w:rPr>
+                      <w:iCs/>
+                      <w:sz w:val="20"/>
+                      <w:szCs w:val="20"/>
+                    </w:rPr>
+                    <w:t>player</w:t>
+                  </w:r>
+                  <w:proofErr w:type="gramEnd"/>
+                  <w:r>
+                    <w:rPr>
+                      <w:iCs/>
+                      <w:sz w:val="20"/>
+                      <w:szCs w:val="20"/>
+                    </w:rPr>
+                    <w:t xml:space="preserve"> is seen l</w:t>
+                  </w:r>
+                  <w:r>
+                    <w:rPr>
+                      <w:iCs/>
+                      <w:sz w:val="20"/>
+                      <w:szCs w:val="20"/>
+                    </w:rPr>
+                    <w:t>ying</w:t>
+                  </w:r>
+                  <w:r>
+                    <w:rPr>
+                      <w:iCs/>
+                      <w:sz w:val="20"/>
+                      <w:szCs w:val="20"/>
+                    </w:rPr>
+                    <w:t xml:space="preserve"> in bed)</w:t>
+                  </w:r>
+                </w:p>
+                <w:p>
+                  <w:pPr>
+                    <w:pStyle w:val="Prrafodelista"/>
+                    <w:widowControl w:val="0"/>
+                    <w:numPr>
+                      <w:ilvl w:val="0"/>
+                      <w:numId w:val="5"/>
+                    </w:numPr>
+                    <w:spacing w:line="240" w:lineRule="auto"/>
+                    <w:rPr>
+                      <w:iCs/>
+                      <w:sz w:val="20"/>
+                      <w:szCs w:val="20"/>
+                    </w:rPr>
+                  </w:pPr>
+                  <w:r>
+                    <w:rPr>
+                      <w:iCs/>
+                      <w:sz w:val="20"/>
+                      <w:szCs w:val="20"/>
+                    </w:rPr>
+                    <w:t xml:space="preserve">Game </w:t>
+                  </w:r>
+                  <w:r>
+                    <w:rPr>
+                      <w:iCs/>
+                      <w:sz w:val="20"/>
+                      <w:szCs w:val="20"/>
+                    </w:rPr>
+                    <w:t xml:space="preserve">end </w:t>
+                  </w:r>
+                  <w:r>
+                    <w:rPr>
+                      <w:iCs/>
+                      <w:sz w:val="20"/>
+                      <w:szCs w:val="20"/>
+                    </w:rPr>
+                    <w:t>scene</w:t>
+                  </w:r>
+                  <w:r>
+                    <w:rPr>
+                      <w:iCs/>
+                      <w:sz w:val="20"/>
+                      <w:szCs w:val="20"/>
+                    </w:rPr>
+                    <w:t xml:space="preserve">: “You managed to escape </w:t>
+                  </w:r>
+                  <w:r>
+                    <w:rPr>
+                      <w:iCs/>
+                      <w:sz w:val="20"/>
+                      <w:szCs w:val="20"/>
+                    </w:rPr>
+                    <w:t xml:space="preserve">the </w:t>
+                  </w:r>
+                  <w:r>
+                    <w:rPr>
+                      <w:iCs/>
+                      <w:sz w:val="20"/>
+                      <w:szCs w:val="20"/>
+                    </w:rPr>
+                    <w:t>nightmare! …” (player is seen happy</w:t>
+                  </w:r>
+                  <w:r>
+                    <w:rPr>
+                      <w:iCs/>
+                      <w:sz w:val="20"/>
+                      <w:szCs w:val="20"/>
+                    </w:rPr>
+                    <w:t>). This scene takes you immediately to the landing scene (after some seconds)</w:t>
+                  </w:r>
+                </w:p>
+                <w:p>
+                  <w:pPr>
+                    <w:widowControl w:val="0"/>
+                    <w:spacing w:line="240" w:lineRule="auto"/>
+                    <w:rPr>
+                      <w:b/>
+                      <w:bCs/>
+                      <w:iCs/>
+                      <w:sz w:val="20"/>
+                      <w:szCs w:val="20"/>
+                    </w:rPr>
+                  </w:pPr>
+                </w:p>
+                <w:p>
+                  <w:pPr>
+                    <w:widowControl w:val="0"/>
+                    <w:spacing w:line="240" w:lineRule="auto"/>
+                    <w:ind w:left="700"/>
+                    <w:rPr>
+                      <w:b/>
+                      <w:bCs/>
+                      <w:iCs/>
+                      <w:sz w:val="20"/>
+                      <w:szCs w:val="20"/>
+                    </w:rPr>
+                  </w:pPr>
+                  <w:r>
+                    <w:rPr>
+                      <w:b/>
+                      <w:bCs/>
+                      <w:iCs/>
+                      <w:sz w:val="20"/>
+                      <w:szCs w:val="20"/>
+                    </w:rPr>
+                    <w:t>27/5</w:t>
+                  </w:r>
+                </w:p>
+                <w:p>
+                  <w:pPr>
+                    <w:pStyle w:val="Prrafodelista"/>
+                    <w:widowControl w:val="0"/>
+                    <w:numPr>
+                      <w:ilvl w:val="0"/>
+                      <w:numId w:val="5"/>
+                    </w:numPr>
+                    <w:spacing w:line="240" w:lineRule="auto"/>
+                    <w:rPr>
+                      <w:iCs/>
+                      <w:sz w:val="20"/>
+                      <w:szCs w:val="20"/>
+                    </w:rPr>
+                  </w:pPr>
+                  <w:r>
+                    <w:rPr>
+                      <w:iCs/>
+                      <w:sz w:val="20"/>
+                      <w:szCs w:val="20"/>
+                    </w:rPr>
+                    <w:t>Full level design: 3 levels (“stages”)</w:t>
+                  </w:r>
+                </w:p>
+                <w:p>
+                  <w:pPr>
+                    <w:widowControl w:val="0"/>
+                    <w:spacing w:line="240" w:lineRule="auto"/>
+                    <w:rPr>
+                      <w:b/>
+                      <w:bCs/>
+                      <w:iCs/>
+                      <w:sz w:val="20"/>
+                      <w:szCs w:val="20"/>
+                    </w:rPr>
+                  </w:pPr>
+                </w:p>
+                <w:p>
+                  <w:pPr>
+                    <w:widowControl w:val="0"/>
+                    <w:spacing w:line="240" w:lineRule="auto"/>
+                    <w:ind w:left="700"/>
+                    <w:rPr>
+                      <w:b/>
+                      <w:bCs/>
+                      <w:iCs/>
+                      <w:sz w:val="20"/>
+                      <w:szCs w:val="20"/>
+                    </w:rPr>
+                  </w:pPr>
+                  <w:r>
+                    <w:rPr>
+                      <w:b/>
+                      <w:bCs/>
+                      <w:iCs/>
+                      <w:sz w:val="20"/>
+                      <w:szCs w:val="20"/>
+                    </w:rPr>
+                    <w:t>30/5</w:t>
+                  </w:r>
+                  <w:r>
+                    <w:rPr>
+                      <w:b/>
+                      <w:bCs/>
+                      <w:iCs/>
+                      <w:sz w:val="20"/>
+                      <w:szCs w:val="20"/>
+                    </w:rPr>
+                    <w:t xml:space="preserve"> – 31/5</w:t>
+                  </w:r>
+                </w:p>
+                <w:p>
+                  <w:pPr>
+                    <w:widowControl w:val="0"/>
+                    <w:spacing w:line="240" w:lineRule="auto"/>
+                    <w:ind w:left="700"/>
+                    <w:rPr>
+                      <w:i/>
+                      <w:sz w:val="20"/>
+                      <w:szCs w:val="20"/>
+                    </w:rPr>
+                  </w:pPr>
+                  <w:r>
+                    <w:rPr>
+                      <w:i/>
+                      <w:sz w:val="20"/>
+                      <w:szCs w:val="20"/>
+                    </w:rPr>
+                    <w:t>Bugs/fixes, among the following:</w:t>
+                  </w:r>
+                </w:p>
+                <w:p>
+                  <w:pPr>
+                    <w:pStyle w:val="Prrafodelista"/>
+                    <w:widowControl w:val="0"/>
+                    <w:numPr>
+                      <w:ilvl w:val="0"/>
+                      <w:numId w:val="5"/>
+                    </w:numPr>
+                    <w:spacing w:line="240" w:lineRule="auto"/>
+                    <w:rPr>
+                      <w:iCs/>
+                      <w:sz w:val="20"/>
+                      <w:szCs w:val="20"/>
+                    </w:rPr>
+                  </w:pPr>
+                  <w:r>
+                    <w:rPr>
+                      <w:iCs/>
+                      <w:sz w:val="20"/>
+                      <w:szCs w:val="20"/>
+                    </w:rPr>
+                    <w:t>Lerp rotation (for loop) when player faints dead</w:t>
                   </w:r>
                 </w:p>
                 <w:p>
@@ -5300,10 +6308,9 @@
                     <w:widowControl w:val="0"/>
                     <w:numPr>
                       <w:ilvl w:val="0"/>
-                      <w:numId w:val="2"/>
+                      <w:numId w:val="5"/>
                     </w:numPr>
                     <w:spacing w:line="240" w:lineRule="auto"/>
-                    <w:ind w:left="340" w:hanging="270"/>
                     <w:rPr>
                       <w:iCs/>
                       <w:sz w:val="20"/>
@@ -5316,7 +6323,258 @@
                       <w:sz w:val="20"/>
                       <w:szCs w:val="20"/>
                     </w:rPr>
-                    <w:t>Game Over Scene</w:t>
+                    <w:t xml:space="preserve">Usar Object Pooling para </w:t>
+                  </w:r>
+                  <w:proofErr w:type="spellStart"/>
+                  <w:r>
+                    <w:rPr>
+                      <w:iCs/>
+                      <w:sz w:val="20"/>
+                      <w:szCs w:val="20"/>
+                    </w:rPr>
+                    <w:t>los</w:t>
+                  </w:r>
+                  <w:proofErr w:type="spellEnd"/>
+                  <w:r>
+                    <w:rPr>
+                      <w:iCs/>
+                      <w:sz w:val="20"/>
+                      <w:szCs w:val="20"/>
+                    </w:rPr>
+                    <w:t xml:space="preserve"> laser beams que </w:t>
+                  </w:r>
+                  <w:proofErr w:type="spellStart"/>
+                  <w:r>
+                    <w:rPr>
+                      <w:iCs/>
+                      <w:sz w:val="20"/>
+                      <w:szCs w:val="20"/>
+                    </w:rPr>
+                    <w:t>dispara</w:t>
+                  </w:r>
+                  <w:proofErr w:type="spellEnd"/>
+                  <w:r>
+                    <w:rPr>
+                      <w:iCs/>
+                      <w:sz w:val="20"/>
+                      <w:szCs w:val="20"/>
+                    </w:rPr>
+                    <w:t xml:space="preserve"> </w:t>
+                  </w:r>
+                  <w:proofErr w:type="spellStart"/>
+                  <w:r>
+                    <w:rPr>
+                      <w:iCs/>
+                      <w:sz w:val="20"/>
+                      <w:szCs w:val="20"/>
+                    </w:rPr>
+                    <w:t>el</w:t>
+                  </w:r>
+                  <w:proofErr w:type="spellEnd"/>
+                  <w:r>
+                    <w:rPr>
+                      <w:iCs/>
+                      <w:sz w:val="20"/>
+                      <w:szCs w:val="20"/>
+                    </w:rPr>
+                    <w:t xml:space="preserve"> player.</w:t>
+                  </w:r>
+                </w:p>
+                <w:p>
+                  <w:pPr>
+                    <w:pStyle w:val="Prrafodelista"/>
+                    <w:widowControl w:val="0"/>
+                    <w:numPr>
+                      <w:ilvl w:val="0"/>
+                      <w:numId w:val="5"/>
+                    </w:numPr>
+                    <w:spacing w:line="240" w:lineRule="auto"/>
+                    <w:rPr>
+                      <w:iCs/>
+                      <w:sz w:val="20"/>
+                      <w:szCs w:val="20"/>
+                    </w:rPr>
+                  </w:pPr>
+                  <w:r>
+                    <w:rPr>
+                      <w:iCs/>
+                      <w:sz w:val="20"/>
+                      <w:szCs w:val="20"/>
+                    </w:rPr>
+                    <w:t>Full l</w:t>
+                  </w:r>
+                  <w:r>
+                    <w:rPr>
+                      <w:iCs/>
+                      <w:sz w:val="20"/>
+                      <w:szCs w:val="20"/>
+                    </w:rPr>
+                    <w:t>evel design: 3 levels</w:t>
+                  </w:r>
+                  <w:r>
+                    <w:rPr>
+                      <w:iCs/>
+                      <w:sz w:val="20"/>
+                      <w:szCs w:val="20"/>
+                    </w:rPr>
+                    <w:t xml:space="preserve"> (“</w:t>
+                  </w:r>
+                  <w:r>
+                    <w:rPr>
+                      <w:iCs/>
+                      <w:sz w:val="20"/>
+                      <w:szCs w:val="20"/>
+                    </w:rPr>
+                    <w:t>stages</w:t>
+                  </w:r>
+                  <w:r>
+                    <w:rPr>
+                      <w:iCs/>
+                      <w:sz w:val="20"/>
+                      <w:szCs w:val="20"/>
+                    </w:rPr>
+                    <w:t>”)</w:t>
+                  </w:r>
+                </w:p>
+                <w:p>
+                  <w:pPr>
+                    <w:pStyle w:val="Prrafodelista"/>
+                    <w:widowControl w:val="0"/>
+                    <w:numPr>
+                      <w:ilvl w:val="0"/>
+                      <w:numId w:val="5"/>
+                    </w:numPr>
+                    <w:spacing w:line="240" w:lineRule="auto"/>
+                    <w:rPr>
+                      <w:iCs/>
+                      <w:sz w:val="20"/>
+                      <w:szCs w:val="20"/>
+                    </w:rPr>
+                  </w:pPr>
+                  <w:r>
+                    <w:rPr>
+                      <w:iCs/>
+                      <w:sz w:val="20"/>
+                      <w:szCs w:val="20"/>
+                    </w:rPr>
+                    <w:t>Player should only be able to jump twice (not thrice)</w:t>
+                  </w:r>
+                </w:p>
+                <w:p>
+                  <w:pPr>
+                    <w:pStyle w:val="Prrafodelista"/>
+                    <w:widowControl w:val="0"/>
+                    <w:numPr>
+                      <w:ilvl w:val="0"/>
+                      <w:numId w:val="5"/>
+                    </w:numPr>
+                    <w:spacing w:line="240" w:lineRule="auto"/>
+                    <w:rPr>
+                      <w:iCs/>
+                      <w:sz w:val="20"/>
+                      <w:szCs w:val="20"/>
+                    </w:rPr>
+                  </w:pPr>
+                  <w:r>
+                    <w:rPr>
+                      <w:iCs/>
+                      <w:sz w:val="20"/>
+                      <w:szCs w:val="20"/>
+                    </w:rPr>
+                    <w:t>Pause</w:t>
+                  </w:r>
+                  <w:r>
+                    <w:rPr>
+                      <w:iCs/>
+                      <w:sz w:val="20"/>
+                      <w:szCs w:val="20"/>
+                    </w:rPr>
+                    <w:t xml:space="preserve"> and Resume</w:t>
+                  </w:r>
+                  <w:r>
+                    <w:rPr>
+                      <w:iCs/>
+                      <w:sz w:val="20"/>
+                      <w:szCs w:val="20"/>
+                    </w:rPr>
+                    <w:t xml:space="preserve"> </w:t>
+                  </w:r>
+                  <w:r>
+                    <w:rPr>
+                      <w:iCs/>
+                      <w:sz w:val="20"/>
+                      <w:szCs w:val="20"/>
+                    </w:rPr>
+                    <w:t>B</w:t>
+                  </w:r>
+                  <w:r>
+                    <w:rPr>
+                      <w:iCs/>
+                      <w:sz w:val="20"/>
+                      <w:szCs w:val="20"/>
+                    </w:rPr>
+                    <w:t>utton</w:t>
+                  </w:r>
+                </w:p>
+                <w:p>
+                  <w:pPr>
+                    <w:pStyle w:val="Prrafodelista"/>
+                    <w:widowControl w:val="0"/>
+                    <w:numPr>
+                      <w:ilvl w:val="0"/>
+                      <w:numId w:val="5"/>
+                    </w:numPr>
+                    <w:spacing w:line="240" w:lineRule="auto"/>
+                    <w:rPr>
+                      <w:iCs/>
+                      <w:sz w:val="20"/>
+                      <w:szCs w:val="20"/>
+                    </w:rPr>
+                  </w:pPr>
+                  <w:r>
+                    <w:rPr>
+                      <w:iCs/>
+                      <w:sz w:val="20"/>
+                      <w:szCs w:val="20"/>
+                    </w:rPr>
+                    <w:t>First attack doesn’t seem to lower the health bar</w:t>
+                  </w:r>
+                </w:p>
+                <w:p>
+                  <w:pPr>
+                    <w:widowControl w:val="0"/>
+                    <w:spacing w:line="240" w:lineRule="auto"/>
+                    <w:rPr>
+                      <w:b/>
+                      <w:bCs/>
+                      <w:iCs/>
+                      <w:sz w:val="20"/>
+                      <w:szCs w:val="20"/>
+                    </w:rPr>
+                  </w:pPr>
+                </w:p>
+                <w:p>
+                  <w:pPr>
+                    <w:widowControl w:val="0"/>
+                    <w:spacing w:line="240" w:lineRule="auto"/>
+                    <w:ind w:left="700"/>
+                    <w:rPr>
+                      <w:b/>
+                      <w:bCs/>
+                      <w:iCs/>
+                      <w:sz w:val="20"/>
+                      <w:szCs w:val="20"/>
+                    </w:rPr>
+                  </w:pPr>
+                  <w:r>
+                    <w:rPr>
+                      <w:b/>
+                      <w:bCs/>
+                      <w:iCs/>
+                      <w:sz w:val="20"/>
+                      <w:szCs w:val="20"/>
+                    </w:rPr>
+                    <w:t>1/6</w:t>
                   </w:r>
                 </w:p>
                 <w:p>
@@ -5324,10 +6582,9 @@
                     <w:widowControl w:val="0"/>
                     <w:numPr>
                       <w:ilvl w:val="0"/>
-                      <w:numId w:val="2"/>
+                      <w:numId w:val="5"/>
                     </w:numPr>
                     <w:spacing w:line="240" w:lineRule="auto"/>
-                    <w:ind w:left="340" w:hanging="270"/>
                     <w:rPr>
                       <w:iCs/>
                       <w:sz w:val="20"/>
@@ -5340,7 +6597,7 @@
                       <w:sz w:val="20"/>
                       <w:szCs w:val="20"/>
                     </w:rPr>
-                    <w:t>HighScore</w:t>
+                    <w:t>Documentation: ReadMe</w:t>
                   </w:r>
                 </w:p>
                 <w:p>
@@ -5348,10 +6605,9 @@
                     <w:widowControl w:val="0"/>
                     <w:numPr>
                       <w:ilvl w:val="0"/>
-                      <w:numId w:val="2"/>
+                      <w:numId w:val="5"/>
                     </w:numPr>
                     <w:spacing w:line="240" w:lineRule="auto"/>
-                    <w:ind w:left="340" w:hanging="270"/>
                     <w:rPr>
                       <w:iCs/>
                       <w:sz w:val="20"/>
@@ -5364,63 +6620,15 @@
                       <w:sz w:val="20"/>
                       <w:szCs w:val="20"/>
                     </w:rPr>
-                    <w:t>Persistent data (</w:t>
-                  </w:r>
-                  <w:r>
-                    <w:rPr>
-                      <w:iCs/>
-                      <w:sz w:val="20"/>
-                      <w:szCs w:val="20"/>
-                    </w:rPr>
-                    <w:t>Player</w:t>
-                  </w:r>
-                  <w:r>
-                    <w:rPr>
-                      <w:iCs/>
-                      <w:sz w:val="20"/>
-                      <w:szCs w:val="20"/>
-                    </w:rPr>
-                    <w:t>Prefs)</w:t>
-                  </w:r>
-                  <w:r>
-                    <w:rPr>
-                      <w:iCs/>
-                      <w:sz w:val="20"/>
-                      <w:szCs w:val="20"/>
-                    </w:rPr>
-                    <w:t>: scor</w:t>
-                  </w:r>
-                  <w:r>
-                    <w:rPr>
-                      <w:iCs/>
-                      <w:sz w:val="20"/>
-                      <w:szCs w:val="20"/>
-                    </w:rPr>
-                    <w:t>e</w:t>
-                  </w:r>
-                </w:p>
-                <w:p>
-                  <w:pPr>
-                    <w:widowControl w:val="0"/>
-                    <w:numPr>
-                      <w:ilvl w:val="0"/>
-                      <w:numId w:val="2"/>
-                    </w:numPr>
-                    <w:spacing w:line="240" w:lineRule="auto"/>
-                    <w:ind w:left="340" w:hanging="270"/>
-                    <w:rPr>
-                      <w:iCs/>
-                      <w:sz w:val="20"/>
-                      <w:szCs w:val="20"/>
-                    </w:rPr>
-                  </w:pPr>
-                  <w:r>
-                    <w:rPr>
-                      <w:iCs/>
-                      <w:sz w:val="20"/>
-                      <w:szCs w:val="20"/>
-                    </w:rPr>
-                    <w:t>Usar Object Pooling para los laser beams que dispara el player.</w:t>
+                    <w:t>Release 1.0: Itch</w:t>
+                  </w:r>
+                  <w:r>
+                    <w:rPr>
+                      <w:iCs/>
+                      <w:sz w:val="20"/>
+                      <w:szCs w:val="20"/>
+                    </w:rPr>
+                    <w:t xml:space="preserve"> deployment</w:t>
                   </w:r>
                 </w:p>
               </w:tc>
@@ -5507,7 +6715,28 @@
                       <w:i/>
                       <w:color w:val="0000FF"/>
                     </w:rPr>
-                    <w:t>23/5 - 27/5</w:t>
+                    <w:t xml:space="preserve">23/5 - </w:t>
+                  </w:r>
+                  <w:r>
+                    <w:rPr>
+                      <w:i/>
+                      <w:color w:val="0000FF"/>
+                    </w:rPr>
+                    <w:t>1</w:t>
+                  </w:r>
+                  <w:r>
+                    <w:rPr>
+                      <w:i/>
+                      <w:color w:val="0000FF"/>
+                    </w:rPr>
+                    <w:t>/</w:t>
+                  </w:r>
+                  <w:r>
+                    <w:rPr>
+                      <w:i/>
+                      <w:color w:val="0000FF"/>
+                    </w:rPr>
+                    <w:t>6</w:t>
                   </w:r>
                 </w:p>
               </w:tc>
@@ -5638,15 +6867,23 @@
                       <w:sz w:val="20"/>
                       <w:szCs w:val="20"/>
                     </w:rPr>
-                    <w:t>Release: bug fixes, deployment to Google Play Store,</w:t>
-                  </w:r>
-                  <w:r>
-                    <w:rPr>
-                      <w:iCs/>
-                      <w:sz w:val="20"/>
-                      <w:szCs w:val="20"/>
-                    </w:rPr>
-                    <w:t xml:space="preserve"> Itch.io publication</w:t>
+                    <w:t>Ads</w:t>
+                  </w:r>
+                  <w:r>
+                    <w:rPr>
+                      <w:iCs/>
+                      <w:sz w:val="20"/>
+                      <w:szCs w:val="20"/>
+                    </w:rPr>
+                    <w:t xml:space="preserve"> implementation</w:t>
+                  </w:r>
+                  <w:r>
+                    <w:rPr>
+                      <w:iCs/>
+                      <w:sz w:val="20"/>
+                      <w:szCs w:val="20"/>
+                    </w:rPr>
+                    <w:t xml:space="preserve"> (add button “continue”)</w:t>
                   </w:r>
                 </w:p>
                 <w:p>
@@ -5671,6 +6908,30 @@
                       <w:szCs w:val="20"/>
                     </w:rPr>
                     <w:t>Documentation: ReadMe</w:t>
+                  </w:r>
+                </w:p>
+                <w:p>
+                  <w:pPr>
+                    <w:widowControl w:val="0"/>
+                    <w:numPr>
+                      <w:ilvl w:val="0"/>
+                      <w:numId w:val="2"/>
+                    </w:numPr>
+                    <w:spacing w:line="240" w:lineRule="auto"/>
+                    <w:ind w:left="340" w:hanging="270"/>
+                    <w:rPr>
+                      <w:iCs/>
+                      <w:sz w:val="20"/>
+                      <w:szCs w:val="20"/>
+                    </w:rPr>
+                  </w:pPr>
+                  <w:r>
+                    <w:rPr>
+                      <w:iCs/>
+                      <w:sz w:val="20"/>
+                      <w:szCs w:val="20"/>
+                    </w:rPr>
+                    <w:t>Release 2.0: Google Play Store deployment</w:t>
                   </w:r>
                 </w:p>
               </w:tc>
@@ -5757,7 +7018,14 @@
                       <w:i/>
                       <w:color w:val="0000FF"/>
                     </w:rPr>
-                    <w:t>30/5 - 3/6</w:t>
+                    <w:t>2/6</w:t>
+                  </w:r>
+                  <w:r>
+                    <w:rPr>
+                      <w:i/>
+                      <w:color w:val="0000FF"/>
+                    </w:rPr>
+                    <w:t xml:space="preserve"> - 3/6</w:t>
                   </w:r>
                 </w:p>
               </w:tc>
@@ -6195,9 +7463,9 @@
         <w:t>Project Sketch</w:t>
       </w:r>
     </w:p>
-    <w:bookmarkStart w:id="16" w:name="_heading=h.lnxbz9" w:colFirst="0" w:colLast="0"/>
-    <w:bookmarkEnd w:id="16"/>
     <w:p>
+      <w:bookmarkStart w:id="16" w:name="_heading=h.lnxbz9" w:colFirst="0" w:colLast="0"/>
+      <w:bookmarkEnd w:id="16"/>
       <w:r>
         <w:rPr>
           <w:noProof/>
@@ -6256,7 +7524,7 @@
           </mc:Choice>
           <mc:Fallback>
             <w:pict>
-              <v:rect w14:anchorId="4DB578F3" id="_x0000_s1026" style="width:504.75pt;height:246.7pt;visibility:visible;mso-wrap-style:square;mso-left-percent:-10001;mso-top-percent:-10001;mso-position-horizontal:absolute;mso-position-horizontal-relative:char;mso-position-vertical:absolute;mso-position-vertical-relative:line;mso-left-percent:-10001;mso-top-percent:-10001;v-text-anchor:middle" o:gfxdata="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" fillcolor="#f3f3f3" strokecolor="#d9d9d9">
+              <v:rect w14:anchorId="4DB578F3" id="Rectángulo 2" o:spid="_x0000_s1026" style="width:504.75pt;height:246.7pt;visibility:visible;mso-wrap-style:square;mso-left-percent:-10001;mso-top-percent:-10001;mso-position-horizontal:absolute;mso-position-horizontal-relative:char;mso-position-vertical:absolute;mso-position-vertical-relative:line;mso-left-percent:-10001;mso-top-percent:-10001;v-text-anchor:middle" o:gfxdata="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" fillcolor="#f3f3f3" strokecolor="#d9d9d9">
                 <v:stroke startarrowwidth="narrow" startarrowlength="short" endarrowwidth="narrow" endarrowlength="short" joinstyle="round"/>
                 <v:textbox inset="2.53958mm,2.53958mm,2.53958mm,2.53958mm">
                   <w:txbxContent>
@@ -6288,6 +7556,120 @@
 <file path=word/numbering.xml><?xml version="1.0" encoding="utf-8"?>
 <w:numbering xmlns:wpc="http://schemas.microsoft.com/office/word/2010/wordprocessingCanvas" xmlns:cx="http://schemas.microsoft.com/office/drawing/2014/chartex" xmlns:cx1="http://schemas.microsoft.com/office/drawing/2015/9/8/chartex" xmlns:cx2="http://schemas.microsoft.com/office/drawing/2015/10/21/chartex" xmlns:cx3="http://schemas.microsoft.com/office/drawing/2016/5/9/chartex" xmlns:cx4="http://schemas.microsoft.com/office/drawing/2016/5/10/chartex" xmlns:cx5="http://schemas.microsoft.com/office/drawing/2016/5/11/chartex" xmlns:cx6="http://schemas.microsoft.com/office/drawing/2016/5/12/chartex" xmlns:cx7="http://schemas.microsoft.com/office/drawing/2016/5/13/chartex" xmlns:cx8="http://schemas.microsoft.com/office/drawing/2016/5/14/chartex" xmlns:mc="http://schemas.openxmlformats.org/markup-compatibility/2006" xmlns:aink="http://schemas.microsoft.com/office/drawing/2016/ink" xmlns:am3d="http://schemas.microsoft.com/office/drawing/2017/model3d" xmlns:o="urn:schemas-microsoft-com:office:office" xmlns:oel="http://schemas.microsoft.com/office/2019/extlst" xmlns:r="http://schemas.openxmlformats.org/officeDocument/2006/relationships" xmlns:m="http://schemas.openxmlformats.org/officeDocument/2006/math" xmlns:v="urn:schemas-microsoft-com:vml" xmlns:wp14="http://schemas.microsoft.com/office/word/2010/wordprocessingDrawing" xmlns:wp="http://schemas.openxmlformats.org/drawingml/2006/wordprocessingDrawing" xmlns:w10="urn:schemas-microsoft-com:office:word" xmlns:w="http://schemas.openxmlformats.org/wordprocessingml/2006/main" xmlns:w14="http://schemas.microsoft.com/office/word/2010/wordml" xmlns:w15="http://schemas.microsoft.com/office/word/2012/wordml" xmlns:w16cex="http://schemas.microsoft.com/office/word/2018/wordml/cex" xmlns:w16cid="http://schemas.microsoft.com/office/word/2016/wordml/cid" xmlns:w16="http://schemas.microsoft.com/office/word/2018/wordml" xmlns:w16sdtdh="http://schemas.microsoft.com/office/word/2020/wordml/sdtdatahash" xmlns:w16se="http://schemas.microsoft.com/office/word/2015/wordml/symex" xmlns:wpg="http://schemas.microsoft.com/office/word/2010/wordprocessingGroup" xmlns:wpi="http://schemas.microsoft.com/office/word/2010/wordprocessingInk" xmlns:wne="http://schemas.microsoft.com/office/word/2006/wordml" xmlns:wps="http://schemas.microsoft.com/office/word/2010/wordprocessingShape" mc:Ignorable="w14 w15 w16se w16cid w16 w16cex w16sdtdh wp14">
   <w:abstractNum w:abstractNumId="0" w15:restartNumberingAfterBreak="0">
+    <w:nsid w:val="1CC02C53"/>
+    <w:multiLevelType w:val="hybridMultilevel"/>
+    <w:tmpl w:val="20AA5C3C"/>
+    <w:lvl w:ilvl="0" w:tplc="126E7328">
+      <w:numFmt w:val="bullet"/>
+      <w:lvlText w:val=""/>
+      <w:lvlJc w:val="left"/>
+      <w:pPr>
+        <w:ind w:left="700" w:hanging="360"/>
+      </w:pPr>
+      <w:rPr>
+        <w:rFonts w:ascii="Symbol" w:eastAsia="Cabin" w:hAnsi="Symbol" w:cs="Cabin" w:hint="default"/>
+        <w:b/>
+        <w:bCs w:val="0"/>
+      </w:rPr>
+    </w:lvl>
+    <w:lvl w:ilvl="1" w:tplc="2C0A0003" w:tentative="1">
+      <w:start w:val="1"/>
+      <w:numFmt w:val="bullet"/>
+      <w:lvlText w:val="o"/>
+      <w:lvlJc w:val="left"/>
+      <w:pPr>
+        <w:ind w:left="1420" w:hanging="360"/>
+      </w:pPr>
+      <w:rPr>
+        <w:rFonts w:ascii="Courier New" w:hAnsi="Courier New" w:cs="Courier New" w:hint="default"/>
+      </w:rPr>
+    </w:lvl>
+    <w:lvl w:ilvl="2" w:tplc="2C0A0005" w:tentative="1">
+      <w:start w:val="1"/>
+      <w:numFmt w:val="bullet"/>
+      <w:lvlText w:val=""/>
+      <w:lvlJc w:val="left"/>
+      <w:pPr>
+        <w:ind w:left="2140" w:hanging="360"/>
+      </w:pPr>
+      <w:rPr>
+        <w:rFonts w:ascii="Wingdings" w:hAnsi="Wingdings" w:hint="default"/>
+      </w:rPr>
+    </w:lvl>
+    <w:lvl w:ilvl="3" w:tplc="2C0A0001" w:tentative="1">
+      <w:start w:val="1"/>
+      <w:numFmt w:val="bullet"/>
+      <w:lvlText w:val=""/>
+      <w:lvlJc w:val="left"/>
+      <w:pPr>
+        <w:ind w:left="2860" w:hanging="360"/>
+      </w:pPr>
+      <w:rPr>
+        <w:rFonts w:ascii="Symbol" w:hAnsi="Symbol" w:hint="default"/>
+      </w:rPr>
+    </w:lvl>
+    <w:lvl w:ilvl="4" w:tplc="2C0A0003" w:tentative="1">
+      <w:start w:val="1"/>
+      <w:numFmt w:val="bullet"/>
+      <w:lvlText w:val="o"/>
+      <w:lvlJc w:val="left"/>
+      <w:pPr>
+        <w:ind w:left="3580" w:hanging="360"/>
+      </w:pPr>
+      <w:rPr>
+        <w:rFonts w:ascii="Courier New" w:hAnsi="Courier New" w:cs="Courier New" w:hint="default"/>
+      </w:rPr>
+    </w:lvl>
+    <w:lvl w:ilvl="5" w:tplc="2C0A0005" w:tentative="1">
+      <w:start w:val="1"/>
+      <w:numFmt w:val="bullet"/>
+      <w:lvlText w:val=""/>
+      <w:lvlJc w:val="left"/>
+      <w:pPr>
+        <w:ind w:left="4300" w:hanging="360"/>
+      </w:pPr>
+      <w:rPr>
+        <w:rFonts w:ascii="Wingdings" w:hAnsi="Wingdings" w:hint="default"/>
+      </w:rPr>
+    </w:lvl>
+    <w:lvl w:ilvl="6" w:tplc="2C0A0001" w:tentative="1">
+      <w:start w:val="1"/>
+      <w:numFmt w:val="bullet"/>
+      <w:lvlText w:val=""/>
+      <w:lvlJc w:val="left"/>
+      <w:pPr>
+        <w:ind w:left="5020" w:hanging="360"/>
+      </w:pPr>
+      <w:rPr>
+        <w:rFonts w:ascii="Symbol" w:hAnsi="Symbol" w:hint="default"/>
+      </w:rPr>
+    </w:lvl>
+    <w:lvl w:ilvl="7" w:tplc="2C0A0003" w:tentative="1">
+      <w:start w:val="1"/>
+      <w:numFmt w:val="bullet"/>
+      <w:lvlText w:val="o"/>
+      <w:lvlJc w:val="left"/>
+      <w:pPr>
+        <w:ind w:left="5740" w:hanging="360"/>
+      </w:pPr>
+      <w:rPr>
+        <w:rFonts w:ascii="Courier New" w:hAnsi="Courier New" w:cs="Courier New" w:hint="default"/>
+      </w:rPr>
+    </w:lvl>
+    <w:lvl w:ilvl="8" w:tplc="2C0A0005" w:tentative="1">
+      <w:start w:val="1"/>
+      <w:numFmt w:val="bullet"/>
+      <w:lvlText w:val=""/>
+      <w:lvlJc w:val="left"/>
+      <w:pPr>
+        <w:ind w:left="6460" w:hanging="360"/>
+      </w:pPr>
+      <w:rPr>
+        <w:rFonts w:ascii="Wingdings" w:hAnsi="Wingdings" w:hint="default"/>
+      </w:rPr>
+    </w:lvl>
+  </w:abstractNum>
+  <w:abstractNum w:abstractNumId="1" w15:restartNumberingAfterBreak="0">
     <w:nsid w:val="2FEB11B2"/>
     <w:multiLevelType w:val="multilevel"/>
     <w:tmpl w:val="02189290"/>
@@ -6400,7 +7782,7 @@
       </w:rPr>
     </w:lvl>
   </w:abstractNum>
-  <w:abstractNum w:abstractNumId="1" w15:restartNumberingAfterBreak="0">
+  <w:abstractNum w:abstractNumId="2" w15:restartNumberingAfterBreak="0">
     <w:nsid w:val="45BD1AE9"/>
     <w:multiLevelType w:val="multilevel"/>
     <w:tmpl w:val="03AE9F4E"/>
@@ -6513,7 +7895,7 @@
       </w:rPr>
     </w:lvl>
   </w:abstractNum>
-  <w:abstractNum w:abstractNumId="2" w15:restartNumberingAfterBreak="0">
+  <w:abstractNum w:abstractNumId="3" w15:restartNumberingAfterBreak="0">
     <w:nsid w:val="60BA07EC"/>
     <w:multiLevelType w:val="hybridMultilevel"/>
     <w:tmpl w:val="16F03738"/>
@@ -6625,7 +8007,7 @@
       </w:rPr>
     </w:lvl>
   </w:abstractNum>
-  <w:abstractNum w:abstractNumId="3" w15:restartNumberingAfterBreak="0">
+  <w:abstractNum w:abstractNumId="4" w15:restartNumberingAfterBreak="0">
     <w:nsid w:val="70361407"/>
     <w:multiLevelType w:val="multilevel"/>
     <w:tmpl w:val="2F1EF4C4"/>
@@ -6739,16 +8121,19 @@
     </w:lvl>
   </w:abstractNum>
   <w:num w:numId="1" w16cid:durableId="213933772">
+    <w:abstractNumId w:val="2"/>
+  </w:num>
+  <w:num w:numId="2" w16cid:durableId="962886368">
     <w:abstractNumId w:val="1"/>
   </w:num>
-  <w:num w:numId="2" w16cid:durableId="962886368">
-    <w:abstractNumId w:val="0"/>
+  <w:num w:numId="3" w16cid:durableId="2022275559">
+    <w:abstractNumId w:val="4"/>
   </w:num>
-  <w:num w:numId="3" w16cid:durableId="2022275559">
+  <w:num w:numId="4" w16cid:durableId="1572617583">
     <w:abstractNumId w:val="3"/>
   </w:num>
-  <w:num w:numId="4" w16cid:durableId="1572617583">
-    <w:abstractNumId w:val="2"/>
+  <w:num w:numId="5" w16cid:durableId="829903240">
+    <w:abstractNumId w:val="0"/>
   </w:num>
 </w:numbering>
 </file>
@@ -8715,28 +10100,28 @@
 </file>
 
 <file path=customXml/item1.xml><?xml version="1.0" encoding="utf-8"?>
-<b:Sources xmlns:b="http://schemas.openxmlformats.org/officeDocument/2006/bibliography" xmlns="http://schemas.openxmlformats.org/officeDocument/2006/bibliography" SelectedStyle="\APASixthEditionOfficeOnline.xsl" StyleName="APA" Version="6"/>
-</file>
-
-<file path=customXml/item2.xml><?xml version="1.0" encoding="utf-8"?>
 <go:gDocsCustomXmlDataStorage xmlns:go="http://customooxmlschemas.google.com/" xmlns:r="http://schemas.openxmlformats.org/officeDocument/2006/relationships">
   <go:docsCustomData xmlns:go="http://customooxmlschemas.google.com/" roundtripDataSignature="AMtx7mi1CAz6CMs41s117hd+a9gnBQDOsw==">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</go:docsCustomData>
 </go:gDocsCustomXmlDataStorage>
 </file>
 
-<file path=customXml/itemProps1.xml><?xml version="1.0" encoding="utf-8"?>
-<ds:datastoreItem xmlns:ds="http://schemas.openxmlformats.org/officeDocument/2006/customXml" ds:itemID="{880D3F8D-69F8-4BE0-B8B4-8C6B2FC44A81}">
-  <ds:schemaRefs>
-    <ds:schemaRef ds:uri="http://schemas.openxmlformats.org/officeDocument/2006/bibliography"/>
-  </ds:schemaRefs>
-</ds:datastoreItem>
+<file path=customXml/item2.xml><?xml version="1.0" encoding="utf-8"?>
+<b:Sources xmlns:b="http://schemas.openxmlformats.org/officeDocument/2006/bibliography" xmlns="http://schemas.openxmlformats.org/officeDocument/2006/bibliography" SelectedStyle="\APASixthEditionOfficeOnline.xsl" StyleName="APA" Version="6"/>
 </file>
 
-<file path=customXml/itemProps2.xml><?xml version="1.0" encoding="utf-8"?>
+<file path=customXml/itemProps1.xml><?xml version="1.0" encoding="utf-8"?>
 <ds:datastoreItem xmlns:ds="http://schemas.openxmlformats.org/officeDocument/2006/customXml" ds:itemID="{11111111-1234-1234-1234-123412341234}">
   <ds:schemaRefs>
     <ds:schemaRef ds:uri="http://customooxmlschemas.google.com/"/>
     <ds:schemaRef ds:uri="http://schemas.openxmlformats.org/officeDocument/2006/relationships"/>
   </ds:schemaRefs>
 </ds:datastoreItem>
+</file>
+
+<file path=customXml/itemProps2.xml><?xml version="1.0" encoding="utf-8"?>
+<ds:datastoreItem xmlns:ds="http://schemas.openxmlformats.org/officeDocument/2006/customXml" ds:itemID="{880D3F8D-69F8-4BE0-B8B4-8C6B2FC44A81}">
+  <ds:schemaRefs>
+    <ds:schemaRef ds:uri="http://schemas.openxmlformats.org/officeDocument/2006/bibliography"/>
+  </ds:schemaRefs>
+</ds:datastoreItem>
 </file>
</xml_diff>

<commit_message>
Added Stage Complete implementation closes #53
</commit_message>
<xml_diff>
--- a/Documentation/GDD.docx
+++ b/Documentation/GDD.docx
@@ -537,11 +537,9 @@
               <w:widowControl w:val="0"/>
               <w:spacing w:line="240" w:lineRule="auto"/>
             </w:pPr>
-            <w:proofErr w:type="gramStart"/>
             <w:r>
               <w:t>where</w:t>
             </w:r>
-            <w:proofErr w:type="gramEnd"/>
           </w:p>
           <w:tbl>
             <w:tblPr>
@@ -1907,19 +1905,11 @@
                     </w:rPr>
                     <w:t xml:space="preserve">- evil veggies (rolling tomatoes, jumping carrots and static lettuces) will </w:t>
                   </w:r>
-                  <w:proofErr w:type="gramStart"/>
                   <w:r>
                     <w:rPr>
                       <w:color w:val="00B050"/>
                     </w:rPr>
-                    <w:t>appear:</w:t>
-                  </w:r>
-                  <w:proofErr w:type="gramEnd"/>
-                  <w:r>
-                    <w:rPr>
-                      <w:color w:val="00B050"/>
-                    </w:rPr>
-                    <w:t xml:space="preserve"> </w:t>
+                    <w:t xml:space="preserve">appear: </w:t>
                   </w:r>
                   <w:r>
                     <w:rPr>
@@ -1993,19 +1983,11 @@
                     </w:rPr>
                     <w:t xml:space="preserve">- Every some fixed time, a full HP recharger will come at full speed </w:t>
                   </w:r>
-                  <w:proofErr w:type="gramStart"/>
                   <w:r>
                     <w:rPr>
                       <w:color w:val="00B050"/>
                     </w:rPr>
-                    <w:t>from  above</w:t>
-                  </w:r>
-                  <w:proofErr w:type="gramEnd"/>
-                  <w:r>
-                    <w:rPr>
-                      <w:color w:val="00B050"/>
-                    </w:rPr>
-                    <w:t>, right to left, and the player must grab it with his/her finger.</w:t>
+                    <w:t>from  above, right to left, and the player must grab it with his/her finger.</w:t>
                   </w:r>
                 </w:p>
               </w:tc>
@@ -2490,16 +2472,8 @@
                     <w:rPr>
                       <w:color w:val="00B050"/>
                     </w:rPr>
-                    <w:t xml:space="preserve">- Number of </w:t>
-                  </w:r>
-                  <w:proofErr w:type="gramStart"/>
-                  <w:r>
-                    <w:rPr>
-                      <w:color w:val="00B050"/>
-                    </w:rPr>
-                    <w:t>level</w:t>
-                  </w:r>
-                  <w:proofErr w:type="gramEnd"/>
+                    <w:t>- Number of level</w:t>
+                  </w:r>
                 </w:p>
                 <w:p>
                   <w:pPr>
@@ -4777,7 +4751,6 @@
                     <w:t xml:space="preserve">Events: </w:t>
                   </w:r>
                   <w:proofErr w:type="spellStart"/>
-                  <w:proofErr w:type="gramStart"/>
                   <w:r>
                     <w:rPr>
                       <w:iCs/>
@@ -4801,16 +4774,7 @@
                       <w:sz w:val="20"/>
                       <w:szCs w:val="20"/>
                     </w:rPr>
-                    <w:t>(</w:t>
-                  </w:r>
-                  <w:proofErr w:type="gramEnd"/>
-                  <w:r>
-                    <w:rPr>
-                      <w:iCs/>
-                      <w:sz w:val="20"/>
-                      <w:szCs w:val="20"/>
-                    </w:rPr>
-                    <w:t xml:space="preserve">), </w:t>
+                    <w:t xml:space="preserve">(), </w:t>
                   </w:r>
                 </w:p>
                 <w:p>
@@ -5731,7 +5695,7 @@
                       <w:sz w:val="20"/>
                       <w:szCs w:val="20"/>
                     </w:rPr>
-                    <w:t xml:space="preserve"> (pasar </w:t>
+                    <w:t xml:space="preserve">; exit button (use </w:t>
                   </w:r>
                   <w:proofErr w:type="spellStart"/>
                   <w:r>
@@ -5740,7 +5704,7 @@
                       <w:sz w:val="20"/>
                       <w:szCs w:val="20"/>
                     </w:rPr>
-                    <w:t>los</w:t>
+                    <w:t>playerprefs</w:t>
                   </w:r>
                   <w:proofErr w:type="spellEnd"/>
                   <w:r>
@@ -5749,54 +5713,16 @@
                       <w:sz w:val="20"/>
                       <w:szCs w:val="20"/>
                     </w:rPr>
-                    <w:t xml:space="preserve"> singletons </w:t>
-                  </w:r>
-                  <w:proofErr w:type="gramStart"/>
-                  <w:r>
-                    <w:rPr>
-                      <w:iCs/>
-                      <w:sz w:val="20"/>
-                      <w:szCs w:val="20"/>
-                    </w:rPr>
-                    <w:t>a</w:t>
-                  </w:r>
-                  <w:proofErr w:type="gramEnd"/>
-                  <w:r>
-                    <w:rPr>
-                      <w:iCs/>
-                      <w:sz w:val="20"/>
-                      <w:szCs w:val="20"/>
-                    </w:rPr>
-                    <w:t xml:space="preserve"> </w:t>
-                  </w:r>
-                  <w:proofErr w:type="spellStart"/>
-                  <w:r>
-                    <w:rPr>
-                      <w:iCs/>
-                      <w:sz w:val="20"/>
-                      <w:szCs w:val="20"/>
-                    </w:rPr>
-                    <w:t>esta</w:t>
-                  </w:r>
-                  <w:proofErr w:type="spellEnd"/>
-                  <w:r>
-                    <w:rPr>
-                      <w:iCs/>
-                      <w:sz w:val="20"/>
-                      <w:szCs w:val="20"/>
-                    </w:rPr>
-                    <w:t xml:space="preserve"> </w:t>
-                  </w:r>
-                  <w:proofErr w:type="spellStart"/>
-                  <w:r>
-                    <w:rPr>
-                      <w:iCs/>
-                      <w:sz w:val="20"/>
-                      <w:szCs w:val="20"/>
-                    </w:rPr>
-                    <w:t>escena</w:t>
-                  </w:r>
-                  <w:proofErr w:type="spellEnd"/>
+                    <w:t xml:space="preserve"> to save high scores per level</w:t>
+                  </w:r>
+                  <w:r>
+                    <w:rPr>
+                      <w:iCs/>
+                      <w:sz w:val="20"/>
+                      <w:szCs w:val="20"/>
+                    </w:rPr>
+                    <w:t xml:space="preserve"> when exiting game</w:t>
+                  </w:r>
                   <w:r>
                     <w:rPr>
                       <w:iCs/>
@@ -5866,6 +5792,7 @@
                   <w:r>
                     <w:rPr>
                       <w:iCs/>
+                      <w:color w:val="00B050"/>
                       <w:sz w:val="20"/>
                       <w:szCs w:val="20"/>
                     </w:rPr>
@@ -5874,6 +5801,7 @@
                   <w:r>
                     <w:rPr>
                       <w:iCs/>
+                      <w:color w:val="00B050"/>
                       <w:sz w:val="20"/>
                       <w:szCs w:val="20"/>
                     </w:rPr>
@@ -5882,6 +5810,7 @@
                   <w:r>
                     <w:rPr>
                       <w:iCs/>
+                      <w:color w:val="00B050"/>
                       <w:sz w:val="20"/>
                       <w:szCs w:val="20"/>
                     </w:rPr>
@@ -5890,6 +5819,7 @@
                   <w:r>
                     <w:rPr>
                       <w:iCs/>
+                      <w:color w:val="00B050"/>
                       <w:sz w:val="20"/>
                       <w:szCs w:val="20"/>
                     </w:rPr>
@@ -5898,6 +5828,7 @@
                   <w:r>
                     <w:rPr>
                       <w:iCs/>
+                      <w:color w:val="00B050"/>
                       <w:sz w:val="20"/>
                       <w:szCs w:val="20"/>
                     </w:rPr>
@@ -5906,10 +5837,19 @@
                   <w:r>
                     <w:rPr>
                       <w:iCs/>
-                      <w:sz w:val="20"/>
-                      <w:szCs w:val="20"/>
-                    </w:rPr>
-                    <w:t xml:space="preserve">or that stage, and save to player </w:t>
+                      <w:color w:val="00B050"/>
+                      <w:sz w:val="20"/>
+                      <w:szCs w:val="20"/>
+                    </w:rPr>
+                    <w:t xml:space="preserve">or that stage, </w:t>
+                  </w:r>
+                  <w:r>
+                    <w:rPr>
+                      <w:iCs/>
+                      <w:sz w:val="20"/>
+                      <w:szCs w:val="20"/>
+                    </w:rPr>
+                    <w:t xml:space="preserve">and save to player </w:t>
                   </w:r>
                   <w:proofErr w:type="spellStart"/>
                   <w:r>
@@ -5928,41 +5868,6 @@
                       <w:szCs w:val="20"/>
                     </w:rPr>
                     <w:t>)</w:t>
-                  </w:r>
-                </w:p>
-                <w:p>
-                  <w:pPr>
-                    <w:widowControl w:val="0"/>
-                    <w:spacing w:line="240" w:lineRule="auto"/>
-                    <w:rPr>
-                      <w:iCs/>
-                      <w:sz w:val="20"/>
-                      <w:szCs w:val="20"/>
-                    </w:rPr>
-                  </w:pPr>
-                </w:p>
-                <w:p>
-                  <w:pPr>
-                    <w:widowControl w:val="0"/>
-                    <w:spacing w:line="240" w:lineRule="auto"/>
-                    <w:ind w:left="700"/>
-                    <w:rPr>
-                      <w:b/>
-                      <w:bCs/>
-                      <w:iCs/>
-                      <w:sz w:val="20"/>
-                      <w:szCs w:val="20"/>
-                    </w:rPr>
-                  </w:pPr>
-                  <w:r>
-                    <w:rPr>
-                      <w:b/>
-                      <w:bCs/>
-                      <w:iCs/>
-                      <w:sz w:val="20"/>
-                      <w:szCs w:val="20"/>
-                    </w:rPr>
-                    <w:t>26/5</w:t>
                   </w:r>
                 </w:p>
                 <w:p>
@@ -5976,6 +5881,7 @@
                     <w:spacing w:line="240" w:lineRule="auto"/>
                     <w:rPr>
                       <w:iCs/>
+                      <w:color w:val="00B050"/>
                       <w:sz w:val="20"/>
                       <w:szCs w:val="20"/>
                     </w:rPr>
@@ -5983,18 +5889,46 @@
                   <w:r>
                     <w:rPr>
                       <w:iCs/>
-                      <w:sz w:val="20"/>
-                      <w:szCs w:val="20"/>
-                    </w:rPr>
-                    <w:t xml:space="preserve">Create </w:t>
-                  </w:r>
-                  <w:r>
-                    <w:rPr>
-                      <w:iCs/>
-                      <w:sz w:val="20"/>
-                      <w:szCs w:val="20"/>
-                    </w:rPr>
-                    <w:t>3 levels (prototypes)</w:t>
+                      <w:color w:val="00B050"/>
+                      <w:sz w:val="20"/>
+                      <w:szCs w:val="20"/>
+                    </w:rPr>
+                    <w:t>Portal (exit point)</w:t>
+                  </w:r>
+                </w:p>
+                <w:p>
+                  <w:pPr>
+                    <w:widowControl w:val="0"/>
+                    <w:spacing w:line="240" w:lineRule="auto"/>
+                    <w:rPr>
+                      <w:iCs/>
+                      <w:sz w:val="20"/>
+                      <w:szCs w:val="20"/>
+                    </w:rPr>
+                  </w:pPr>
+                </w:p>
+                <w:p>
+                  <w:pPr>
+                    <w:widowControl w:val="0"/>
+                    <w:spacing w:line="240" w:lineRule="auto"/>
+                    <w:ind w:left="700"/>
+                    <w:rPr>
+                      <w:b/>
+                      <w:bCs/>
+                      <w:iCs/>
+                      <w:sz w:val="20"/>
+                      <w:szCs w:val="20"/>
+                    </w:rPr>
+                  </w:pPr>
+                  <w:r>
+                    <w:rPr>
+                      <w:b/>
+                      <w:bCs/>
+                      <w:iCs/>
+                      <w:sz w:val="20"/>
+                      <w:szCs w:val="20"/>
+                    </w:rPr>
+                    <w:t>26/5</w:t>
                   </w:r>
                 </w:p>
                 <w:p>
@@ -6018,65 +5952,15 @@
                       <w:sz w:val="20"/>
                       <w:szCs w:val="20"/>
                     </w:rPr>
-                    <w:t>Game intro scene</w:t>
-                  </w:r>
-                  <w:r>
-                    <w:rPr>
-                      <w:iCs/>
-                      <w:sz w:val="20"/>
-                      <w:szCs w:val="20"/>
-                    </w:rPr>
-                    <w:t>: “This is what happens when you don’t</w:t>
-                  </w:r>
-                  <w:r>
-                    <w:rPr>
-                      <w:iCs/>
-                      <w:sz w:val="20"/>
-                      <w:szCs w:val="20"/>
-                    </w:rPr>
-                    <w:t xml:space="preserve"> eat your veggies</w:t>
-                  </w:r>
-                  <w:r>
-                    <w:rPr>
-                      <w:iCs/>
-                      <w:sz w:val="20"/>
-                      <w:szCs w:val="20"/>
-                    </w:rPr>
-                    <w:t>. They haunt you in your dreams! It’s a veggie nightmare!” (</w:t>
-                  </w:r>
-                  <w:proofErr w:type="gramStart"/>
-                  <w:r>
-                    <w:rPr>
-                      <w:iCs/>
-                      <w:sz w:val="20"/>
-                      <w:szCs w:val="20"/>
-                    </w:rPr>
-                    <w:t>player</w:t>
-                  </w:r>
-                  <w:proofErr w:type="gramEnd"/>
-                  <w:r>
-                    <w:rPr>
-                      <w:iCs/>
-                      <w:sz w:val="20"/>
-                      <w:szCs w:val="20"/>
-                    </w:rPr>
-                    <w:t xml:space="preserve"> is seen l</w:t>
-                  </w:r>
-                  <w:r>
-                    <w:rPr>
-                      <w:iCs/>
-                      <w:sz w:val="20"/>
-                      <w:szCs w:val="20"/>
-                    </w:rPr>
-                    <w:t>ying</w:t>
-                  </w:r>
-                  <w:r>
-                    <w:rPr>
-                      <w:iCs/>
-                      <w:sz w:val="20"/>
-                      <w:szCs w:val="20"/>
-                    </w:rPr>
-                    <w:t xml:space="preserve"> in bed)</w:t>
+                    <w:t xml:space="preserve">Create </w:t>
+                  </w:r>
+                  <w:r>
+                    <w:rPr>
+                      <w:iCs/>
+                      <w:sz w:val="20"/>
+                      <w:szCs w:val="20"/>
+                    </w:rPr>
+                    <w:t>3 levels (prototypes)</w:t>
                   </w:r>
                 </w:p>
                 <w:p>
@@ -6100,92 +5984,55 @@
                       <w:sz w:val="20"/>
                       <w:szCs w:val="20"/>
                     </w:rPr>
-                    <w:t xml:space="preserve">Game </w:t>
-                  </w:r>
-                  <w:r>
-                    <w:rPr>
-                      <w:iCs/>
-                      <w:sz w:val="20"/>
-                      <w:szCs w:val="20"/>
-                    </w:rPr>
-                    <w:t xml:space="preserve">end </w:t>
-                  </w:r>
-                  <w:r>
-                    <w:rPr>
-                      <w:iCs/>
-                      <w:sz w:val="20"/>
-                      <w:szCs w:val="20"/>
-                    </w:rPr>
-                    <w:t>scene</w:t>
-                  </w:r>
-                  <w:r>
-                    <w:rPr>
-                      <w:iCs/>
-                      <w:sz w:val="20"/>
-                      <w:szCs w:val="20"/>
-                    </w:rPr>
-                    <w:t xml:space="preserve">: “You managed to escape </w:t>
-                  </w:r>
-                  <w:r>
-                    <w:rPr>
-                      <w:iCs/>
-                      <w:sz w:val="20"/>
-                      <w:szCs w:val="20"/>
-                    </w:rPr>
-                    <w:t xml:space="preserve">the </w:t>
-                  </w:r>
-                  <w:r>
-                    <w:rPr>
-                      <w:iCs/>
-                      <w:sz w:val="20"/>
-                      <w:szCs w:val="20"/>
-                    </w:rPr>
-                    <w:t>nightmare! …” (player is seen happy</w:t>
-                  </w:r>
-                  <w:r>
-                    <w:rPr>
-                      <w:iCs/>
-                      <w:sz w:val="20"/>
-                      <w:szCs w:val="20"/>
-                    </w:rPr>
-                    <w:t>). This scene takes you immediately to the landing scene (after some seconds)</w:t>
-                  </w:r>
-                </w:p>
-                <w:p>
-                  <w:pPr>
-                    <w:widowControl w:val="0"/>
-                    <w:spacing w:line="240" w:lineRule="auto"/>
-                    <w:rPr>
-                      <w:b/>
-                      <w:bCs/>
-                      <w:iCs/>
-                      <w:sz w:val="20"/>
-                      <w:szCs w:val="20"/>
-                    </w:rPr>
-                  </w:pPr>
-                </w:p>
-                <w:p>
-                  <w:pPr>
-                    <w:widowControl w:val="0"/>
-                    <w:spacing w:line="240" w:lineRule="auto"/>
-                    <w:ind w:left="700"/>
-                    <w:rPr>
-                      <w:b/>
-                      <w:bCs/>
-                      <w:iCs/>
-                      <w:sz w:val="20"/>
-                      <w:szCs w:val="20"/>
-                    </w:rPr>
-                  </w:pPr>
-                  <w:r>
-                    <w:rPr>
-                      <w:b/>
-                      <w:bCs/>
-                      <w:iCs/>
-                      <w:sz w:val="20"/>
-                      <w:szCs w:val="20"/>
-                    </w:rPr>
-                    <w:t>27/5</w:t>
+                    <w:t>Game intro scene</w:t>
+                  </w:r>
+                  <w:r>
+                    <w:rPr>
+                      <w:iCs/>
+                      <w:sz w:val="20"/>
+                      <w:szCs w:val="20"/>
+                    </w:rPr>
+                    <w:t>: “This is what happens when you don’t</w:t>
+                  </w:r>
+                  <w:r>
+                    <w:rPr>
+                      <w:iCs/>
+                      <w:sz w:val="20"/>
+                      <w:szCs w:val="20"/>
+                    </w:rPr>
+                    <w:t xml:space="preserve"> eat your veggies</w:t>
+                  </w:r>
+                  <w:r>
+                    <w:rPr>
+                      <w:iCs/>
+                      <w:sz w:val="20"/>
+                      <w:szCs w:val="20"/>
+                    </w:rPr>
+                    <w:t>. They haunt you in your dreams! It’s a veggie nightmare!” (</w:t>
+                  </w:r>
+                  <w:r>
+                    <w:rPr>
+                      <w:iCs/>
+                      <w:sz w:val="20"/>
+                      <w:szCs w:val="20"/>
+                    </w:rPr>
+                    <w:t>player is seen l</w:t>
+                  </w:r>
+                  <w:r>
+                    <w:rPr>
+                      <w:iCs/>
+                      <w:sz w:val="20"/>
+                      <w:szCs w:val="20"/>
+                    </w:rPr>
+                    <w:t>ying</w:t>
+                  </w:r>
+                  <w:r>
+                    <w:rPr>
+                      <w:iCs/>
+                      <w:sz w:val="20"/>
+                      <w:szCs w:val="20"/>
+                    </w:rPr>
+                    <w:t xml:space="preserve"> in bed)</w:t>
                   </w:r>
                 </w:p>
                 <w:p>
@@ -6209,7 +6056,183 @@
                       <w:sz w:val="20"/>
                       <w:szCs w:val="20"/>
                     </w:rPr>
-                    <w:t>Full level design: 3 levels (“stages”)</w:t>
+                    <w:t xml:space="preserve">Game </w:t>
+                  </w:r>
+                  <w:r>
+                    <w:rPr>
+                      <w:iCs/>
+                      <w:sz w:val="20"/>
+                      <w:szCs w:val="20"/>
+                    </w:rPr>
+                    <w:t xml:space="preserve">end </w:t>
+                  </w:r>
+                  <w:r>
+                    <w:rPr>
+                      <w:iCs/>
+                      <w:sz w:val="20"/>
+                      <w:szCs w:val="20"/>
+                    </w:rPr>
+                    <w:t>scene</w:t>
+                  </w:r>
+                  <w:r>
+                    <w:rPr>
+                      <w:iCs/>
+                      <w:sz w:val="20"/>
+                      <w:szCs w:val="20"/>
+                    </w:rPr>
+                    <w:t xml:space="preserve">: “You managed to escape </w:t>
+                  </w:r>
+                  <w:r>
+                    <w:rPr>
+                      <w:iCs/>
+                      <w:sz w:val="20"/>
+                      <w:szCs w:val="20"/>
+                    </w:rPr>
+                    <w:t xml:space="preserve">the </w:t>
+                  </w:r>
+                  <w:r>
+                    <w:rPr>
+                      <w:iCs/>
+                      <w:sz w:val="20"/>
+                      <w:szCs w:val="20"/>
+                    </w:rPr>
+                    <w:t>nightmare! …” (player is seen happy</w:t>
+                  </w:r>
+                  <w:r>
+                    <w:rPr>
+                      <w:iCs/>
+                      <w:sz w:val="20"/>
+                      <w:szCs w:val="20"/>
+                    </w:rPr>
+                    <w:t>). This scene takes you immediately to the landing scene (after some seconds)</w:t>
+                  </w:r>
+                  <w:r>
+                    <w:rPr>
+                      <w:iCs/>
+                      <w:sz w:val="20"/>
+                      <w:szCs w:val="20"/>
+                    </w:rPr>
+                    <w:t xml:space="preserve">: </w:t>
+                  </w:r>
+                  <w:proofErr w:type="spellStart"/>
+                  <w:r>
+                    <w:rPr>
+                      <w:i/>
+                      <w:sz w:val="20"/>
+                      <w:szCs w:val="20"/>
+                    </w:rPr>
+                    <w:t>en</w:t>
+                  </w:r>
+                  <w:proofErr w:type="spellEnd"/>
+                  <w:r>
+                    <w:rPr>
+                      <w:i/>
+                      <w:sz w:val="20"/>
+                      <w:szCs w:val="20"/>
+                    </w:rPr>
+                    <w:t xml:space="preserve"> </w:t>
+                  </w:r>
+                  <w:proofErr w:type="spellStart"/>
+                  <w:r>
+                    <w:rPr>
+                      <w:i/>
+                      <w:sz w:val="20"/>
+                      <w:szCs w:val="20"/>
+                    </w:rPr>
+                    <w:t>HUDController</w:t>
+                  </w:r>
+                  <w:proofErr w:type="spellEnd"/>
+                  <w:r>
+                    <w:rPr>
+                      <w:i/>
+                      <w:sz w:val="20"/>
+                      <w:szCs w:val="20"/>
+                    </w:rPr>
+                    <w:t xml:space="preserve">, </w:t>
+                  </w:r>
+                  <w:proofErr w:type="spellStart"/>
+                  <w:r>
+                    <w:rPr>
+                      <w:i/>
+                      <w:sz w:val="20"/>
+                      <w:szCs w:val="20"/>
+                    </w:rPr>
+                    <w:t>método</w:t>
+                  </w:r>
+                  <w:proofErr w:type="spellEnd"/>
+                  <w:r>
+                    <w:rPr>
+                      <w:i/>
+                      <w:sz w:val="20"/>
+                      <w:szCs w:val="20"/>
+                    </w:rPr>
+                    <w:t xml:space="preserve"> </w:t>
+                  </w:r>
+                  <w:proofErr w:type="spellStart"/>
+                  <w:r>
+                    <w:rPr>
+                      <w:rFonts w:ascii="Consolas" w:hAnsi="Consolas" w:cs="Consolas"/>
+                      <w:color w:val="000000"/>
+                      <w:sz w:val="19"/>
+                      <w:szCs w:val="19"/>
+                      <w:lang w:val="es-AR"/>
+                    </w:rPr>
+                    <w:t>ShowStatsCoroutine</w:t>
+                  </w:r>
+                  <w:proofErr w:type="spellEnd"/>
+                  <w:r>
+                    <w:rPr>
+                      <w:rFonts w:ascii="Consolas" w:hAnsi="Consolas" w:cs="Consolas"/>
+                      <w:color w:val="000000"/>
+                      <w:sz w:val="19"/>
+                      <w:szCs w:val="19"/>
+                      <w:lang w:val="es-AR"/>
+                    </w:rPr>
+                    <w:t>()</w:t>
+                  </w:r>
+                  <w:r>
+                    <w:rPr>
+                      <w:i/>
+                      <w:sz w:val="20"/>
+                      <w:szCs w:val="20"/>
+                    </w:rPr>
+                    <w:t xml:space="preserve">, </w:t>
+                  </w:r>
+                  <w:proofErr w:type="spellStart"/>
+                  <w:r>
+                    <w:rPr>
+                      <w:i/>
+                      <w:sz w:val="20"/>
+                      <w:szCs w:val="20"/>
+                    </w:rPr>
+                    <w:t>en</w:t>
+                  </w:r>
+                  <w:proofErr w:type="spellEnd"/>
+                  <w:r>
+                    <w:rPr>
+                      <w:i/>
+                      <w:sz w:val="20"/>
+                      <w:szCs w:val="20"/>
+                    </w:rPr>
+                    <w:t xml:space="preserve"> </w:t>
+                  </w:r>
+                  <w:proofErr w:type="spellStart"/>
+                  <w:r>
+                    <w:rPr>
+                      <w:i/>
+                      <w:sz w:val="20"/>
+                      <w:szCs w:val="20"/>
+                    </w:rPr>
+                    <w:t>el</w:t>
+                  </w:r>
+                  <w:proofErr w:type="spellEnd"/>
+                  <w:r>
+                    <w:rPr>
+                      <w:i/>
+                      <w:sz w:val="20"/>
+                      <w:szCs w:val="20"/>
+                    </w:rPr>
+                    <w:t xml:space="preserve"> else)</w:t>
                   </w:r>
                 </w:p>
                 <w:p>
@@ -6246,37 +6269,7 @@
                       <w:sz w:val="20"/>
                       <w:szCs w:val="20"/>
                     </w:rPr>
-                    <w:t>30/5</w:t>
-                  </w:r>
-                  <w:r>
-                    <w:rPr>
-                      <w:b/>
-                      <w:bCs/>
-                      <w:iCs/>
-                      <w:sz w:val="20"/>
-                      <w:szCs w:val="20"/>
-                    </w:rPr>
-                    <w:t xml:space="preserve"> – 31/5</w:t>
-                  </w:r>
-                </w:p>
-                <w:p>
-                  <w:pPr>
-                    <w:widowControl w:val="0"/>
-                    <w:spacing w:line="240" w:lineRule="auto"/>
-                    <w:ind w:left="700"/>
-                    <w:rPr>
-                      <w:i/>
-                      <w:sz w:val="20"/>
-                      <w:szCs w:val="20"/>
-                    </w:rPr>
-                  </w:pPr>
-                  <w:r>
-                    <w:rPr>
-                      <w:i/>
-                      <w:sz w:val="20"/>
-                      <w:szCs w:val="20"/>
-                    </w:rPr>
-                    <w:t>Bugs/fixes, among the following:</w:t>
+                    <w:t>27/5</w:t>
                   </w:r>
                 </w:p>
                 <w:p>
@@ -6300,84 +6293,7 @@
                       <w:sz w:val="20"/>
                       <w:szCs w:val="20"/>
                     </w:rPr>
-                    <w:t>Lerp rotation (for loop) when player faints dead</w:t>
-                  </w:r>
-                </w:p>
-                <w:p>
-                  <w:pPr>
-                    <w:widowControl w:val="0"/>
-                    <w:numPr>
-                      <w:ilvl w:val="0"/>
-                      <w:numId w:val="5"/>
-                    </w:numPr>
-                    <w:spacing w:line="240" w:lineRule="auto"/>
-                    <w:rPr>
-                      <w:iCs/>
-                      <w:sz w:val="20"/>
-                      <w:szCs w:val="20"/>
-                    </w:rPr>
-                  </w:pPr>
-                  <w:r>
-                    <w:rPr>
-                      <w:iCs/>
-                      <w:sz w:val="20"/>
-                      <w:szCs w:val="20"/>
-                    </w:rPr>
-                    <w:t xml:space="preserve">Usar Object Pooling para </w:t>
-                  </w:r>
-                  <w:proofErr w:type="spellStart"/>
-                  <w:r>
-                    <w:rPr>
-                      <w:iCs/>
-                      <w:sz w:val="20"/>
-                      <w:szCs w:val="20"/>
-                    </w:rPr>
-                    <w:t>los</w:t>
-                  </w:r>
-                  <w:proofErr w:type="spellEnd"/>
-                  <w:r>
-                    <w:rPr>
-                      <w:iCs/>
-                      <w:sz w:val="20"/>
-                      <w:szCs w:val="20"/>
-                    </w:rPr>
-                    <w:t xml:space="preserve"> laser beams que </w:t>
-                  </w:r>
-                  <w:proofErr w:type="spellStart"/>
-                  <w:r>
-                    <w:rPr>
-                      <w:iCs/>
-                      <w:sz w:val="20"/>
-                      <w:szCs w:val="20"/>
-                    </w:rPr>
-                    <w:t>dispara</w:t>
-                  </w:r>
-                  <w:proofErr w:type="spellEnd"/>
-                  <w:r>
-                    <w:rPr>
-                      <w:iCs/>
-                      <w:sz w:val="20"/>
-                      <w:szCs w:val="20"/>
-                    </w:rPr>
-                    <w:t xml:space="preserve"> </w:t>
-                  </w:r>
-                  <w:proofErr w:type="spellStart"/>
-                  <w:r>
-                    <w:rPr>
-                      <w:iCs/>
-                      <w:sz w:val="20"/>
-                      <w:szCs w:val="20"/>
-                    </w:rPr>
-                    <w:t>el</w:t>
-                  </w:r>
-                  <w:proofErr w:type="spellEnd"/>
-                  <w:r>
-                    <w:rPr>
-                      <w:iCs/>
-                      <w:sz w:val="20"/>
-                      <w:szCs w:val="20"/>
-                    </w:rPr>
-                    <w:t xml:space="preserve"> player.</w:t>
+                    <w:t>Full level design: 3 levels (“stages”)</w:t>
                   </w:r>
                 </w:p>
                 <w:p>
@@ -6401,39 +6317,7 @@
                       <w:sz w:val="20"/>
                       <w:szCs w:val="20"/>
                     </w:rPr>
-                    <w:t>Full l</w:t>
-                  </w:r>
-                  <w:r>
-                    <w:rPr>
-                      <w:iCs/>
-                      <w:sz w:val="20"/>
-                      <w:szCs w:val="20"/>
-                    </w:rPr>
-                    <w:t>evel design: 3 levels</w:t>
-                  </w:r>
-                  <w:r>
-                    <w:rPr>
-                      <w:iCs/>
-                      <w:sz w:val="20"/>
-                      <w:szCs w:val="20"/>
-                    </w:rPr>
-                    <w:t xml:space="preserve"> (“</w:t>
-                  </w:r>
-                  <w:r>
-                    <w:rPr>
-                      <w:iCs/>
-                      <w:sz w:val="20"/>
-                      <w:szCs w:val="20"/>
-                    </w:rPr>
-                    <w:t>stages</w:t>
-                  </w:r>
-                  <w:r>
-                    <w:rPr>
-                      <w:iCs/>
-                      <w:sz w:val="20"/>
-                      <w:szCs w:val="20"/>
-                    </w:rPr>
-                    <w:t>”)</w:t>
+                    <w:t>Materials, lights, skybox</w:t>
                   </w:r>
                 </w:p>
                 <w:p>
@@ -6457,7 +6341,74 @@
                       <w:sz w:val="20"/>
                       <w:szCs w:val="20"/>
                     </w:rPr>
-                    <w:t>Player should only be able to jump twice (not thrice)</w:t>
+                    <w:t>Music and sound effects</w:t>
+                  </w:r>
+                </w:p>
+                <w:p>
+                  <w:pPr>
+                    <w:widowControl w:val="0"/>
+                    <w:spacing w:line="240" w:lineRule="auto"/>
+                    <w:rPr>
+                      <w:b/>
+                      <w:bCs/>
+                      <w:iCs/>
+                      <w:sz w:val="20"/>
+                      <w:szCs w:val="20"/>
+                    </w:rPr>
+                  </w:pPr>
+                </w:p>
+                <w:p>
+                  <w:pPr>
+                    <w:widowControl w:val="0"/>
+                    <w:spacing w:line="240" w:lineRule="auto"/>
+                    <w:ind w:left="700"/>
+                    <w:rPr>
+                      <w:b/>
+                      <w:bCs/>
+                      <w:iCs/>
+                      <w:sz w:val="20"/>
+                      <w:szCs w:val="20"/>
+                    </w:rPr>
+                  </w:pPr>
+                  <w:r>
+                    <w:rPr>
+                      <w:b/>
+                      <w:bCs/>
+                      <w:iCs/>
+                      <w:sz w:val="20"/>
+                      <w:szCs w:val="20"/>
+                    </w:rPr>
+                    <w:t>30/5</w:t>
+                  </w:r>
+                  <w:r>
+                    <w:rPr>
+                      <w:b/>
+                      <w:bCs/>
+                      <w:iCs/>
+                      <w:sz w:val="20"/>
+                      <w:szCs w:val="20"/>
+                    </w:rPr>
+                    <w:t xml:space="preserve"> – 31/5</w:t>
+                  </w:r>
+                </w:p>
+                <w:p>
+                  <w:pPr>
+                    <w:widowControl w:val="0"/>
+                    <w:spacing w:line="240" w:lineRule="auto"/>
+                    <w:ind w:left="700"/>
+                    <w:rPr>
+                      <w:i/>
+                      <w:sz w:val="20"/>
+                      <w:szCs w:val="20"/>
+                    </w:rPr>
+                  </w:pPr>
+                  <w:r>
+                    <w:rPr>
+                      <w:i/>
+                      <w:sz w:val="20"/>
+                      <w:szCs w:val="20"/>
+                    </w:rPr>
+                    <w:t>Bugs/fixes, among the following:</w:t>
                   </w:r>
                 </w:p>
                 <w:p>
@@ -6481,16 +6432,59 @@
                       <w:sz w:val="20"/>
                       <w:szCs w:val="20"/>
                     </w:rPr>
-                    <w:t>Pause</w:t>
-                  </w:r>
-                  <w:r>
-                    <w:rPr>
-                      <w:iCs/>
-                      <w:sz w:val="20"/>
-                      <w:szCs w:val="20"/>
-                    </w:rPr>
-                    <w:t xml:space="preserve"> and Resume</w:t>
-                  </w:r>
+                    <w:t>Lerp rotation (for loop) when player faints dead</w:t>
+                  </w:r>
+                </w:p>
+                <w:p>
+                  <w:pPr>
+                    <w:widowControl w:val="0"/>
+                    <w:numPr>
+                      <w:ilvl w:val="0"/>
+                      <w:numId w:val="5"/>
+                    </w:numPr>
+                    <w:spacing w:line="240" w:lineRule="auto"/>
+                    <w:rPr>
+                      <w:iCs/>
+                      <w:sz w:val="20"/>
+                      <w:szCs w:val="20"/>
+                    </w:rPr>
+                  </w:pPr>
+                  <w:r>
+                    <w:rPr>
+                      <w:iCs/>
+                      <w:sz w:val="20"/>
+                      <w:szCs w:val="20"/>
+                    </w:rPr>
+                    <w:t xml:space="preserve">Usar Object Pooling para </w:t>
+                  </w:r>
+                  <w:proofErr w:type="spellStart"/>
+                  <w:r>
+                    <w:rPr>
+                      <w:iCs/>
+                      <w:sz w:val="20"/>
+                      <w:szCs w:val="20"/>
+                    </w:rPr>
+                    <w:t>los</w:t>
+                  </w:r>
+                  <w:proofErr w:type="spellEnd"/>
+                  <w:r>
+                    <w:rPr>
+                      <w:iCs/>
+                      <w:sz w:val="20"/>
+                      <w:szCs w:val="20"/>
+                    </w:rPr>
+                    <w:t xml:space="preserve"> laser beams que </w:t>
+                  </w:r>
+                  <w:proofErr w:type="spellStart"/>
+                  <w:r>
+                    <w:rPr>
+                      <w:iCs/>
+                      <w:sz w:val="20"/>
+                      <w:szCs w:val="20"/>
+                    </w:rPr>
+                    <w:t>dispara</w:t>
+                  </w:r>
+                  <w:proofErr w:type="spellEnd"/>
                   <w:r>
                     <w:rPr>
                       <w:iCs/>
@@ -6499,21 +6493,23 @@
                     </w:rPr>
                     <w:t xml:space="preserve"> </w:t>
                   </w:r>
-                  <w:r>
-                    <w:rPr>
-                      <w:iCs/>
-                      <w:sz w:val="20"/>
-                      <w:szCs w:val="20"/>
-                    </w:rPr>
-                    <w:t>B</w:t>
-                  </w:r>
-                  <w:r>
-                    <w:rPr>
-                      <w:iCs/>
-                      <w:sz w:val="20"/>
-                      <w:szCs w:val="20"/>
-                    </w:rPr>
-                    <w:t>utton</w:t>
+                  <w:proofErr w:type="spellStart"/>
+                  <w:r>
+                    <w:rPr>
+                      <w:iCs/>
+                      <w:sz w:val="20"/>
+                      <w:szCs w:val="20"/>
+                    </w:rPr>
+                    <w:t>el</w:t>
+                  </w:r>
+                  <w:proofErr w:type="spellEnd"/>
+                  <w:r>
+                    <w:rPr>
+                      <w:iCs/>
+                      <w:sz w:val="20"/>
+                      <w:szCs w:val="20"/>
+                    </w:rPr>
+                    <w:t xml:space="preserve"> player.</w:t>
                   </w:r>
                 </w:p>
                 <w:p>
@@ -6537,7 +6533,175 @@
                       <w:sz w:val="20"/>
                       <w:szCs w:val="20"/>
                     </w:rPr>
+                    <w:t>Full l</w:t>
+                  </w:r>
+                  <w:r>
+                    <w:rPr>
+                      <w:iCs/>
+                      <w:sz w:val="20"/>
+                      <w:szCs w:val="20"/>
+                    </w:rPr>
+                    <w:t>evel design: 3 levels</w:t>
+                  </w:r>
+                  <w:r>
+                    <w:rPr>
+                      <w:iCs/>
+                      <w:sz w:val="20"/>
+                      <w:szCs w:val="20"/>
+                    </w:rPr>
+                    <w:t xml:space="preserve"> (“</w:t>
+                  </w:r>
+                  <w:r>
+                    <w:rPr>
+                      <w:iCs/>
+                      <w:sz w:val="20"/>
+                      <w:szCs w:val="20"/>
+                    </w:rPr>
+                    <w:t>stages</w:t>
+                  </w:r>
+                  <w:r>
+                    <w:rPr>
+                      <w:iCs/>
+                      <w:sz w:val="20"/>
+                      <w:szCs w:val="20"/>
+                    </w:rPr>
+                    <w:t>”)</w:t>
+                  </w:r>
+                </w:p>
+                <w:p>
+                  <w:pPr>
+                    <w:pStyle w:val="Prrafodelista"/>
+                    <w:widowControl w:val="0"/>
+                    <w:numPr>
+                      <w:ilvl w:val="0"/>
+                      <w:numId w:val="5"/>
+                    </w:numPr>
+                    <w:spacing w:line="240" w:lineRule="auto"/>
+                    <w:rPr>
+                      <w:iCs/>
+                      <w:sz w:val="20"/>
+                      <w:szCs w:val="20"/>
+                    </w:rPr>
+                  </w:pPr>
+                  <w:r>
+                    <w:rPr>
+                      <w:iCs/>
+                      <w:sz w:val="20"/>
+                      <w:szCs w:val="20"/>
+                    </w:rPr>
+                    <w:t>Player should only be able to jump twice (not thrice)</w:t>
+                  </w:r>
+                </w:p>
+                <w:p>
+                  <w:pPr>
+                    <w:pStyle w:val="Prrafodelista"/>
+                    <w:widowControl w:val="0"/>
+                    <w:numPr>
+                      <w:ilvl w:val="0"/>
+                      <w:numId w:val="5"/>
+                    </w:numPr>
+                    <w:spacing w:line="240" w:lineRule="auto"/>
+                    <w:rPr>
+                      <w:iCs/>
+                      <w:sz w:val="20"/>
+                      <w:szCs w:val="20"/>
+                    </w:rPr>
+                  </w:pPr>
+                  <w:r>
+                    <w:rPr>
+                      <w:iCs/>
+                      <w:sz w:val="20"/>
+                      <w:szCs w:val="20"/>
+                    </w:rPr>
+                    <w:t>Pause</w:t>
+                  </w:r>
+                  <w:r>
+                    <w:rPr>
+                      <w:iCs/>
+                      <w:sz w:val="20"/>
+                      <w:szCs w:val="20"/>
+                    </w:rPr>
+                    <w:t xml:space="preserve"> and Resume</w:t>
+                  </w:r>
+                  <w:r>
+                    <w:rPr>
+                      <w:iCs/>
+                      <w:sz w:val="20"/>
+                      <w:szCs w:val="20"/>
+                    </w:rPr>
+                    <w:t xml:space="preserve"> </w:t>
+                  </w:r>
+                  <w:r>
+                    <w:rPr>
+                      <w:iCs/>
+                      <w:sz w:val="20"/>
+                      <w:szCs w:val="20"/>
+                    </w:rPr>
+                    <w:t>B</w:t>
+                  </w:r>
+                  <w:r>
+                    <w:rPr>
+                      <w:iCs/>
+                      <w:sz w:val="20"/>
+                      <w:szCs w:val="20"/>
+                    </w:rPr>
+                    <w:t>utton</w:t>
+                  </w:r>
+                </w:p>
+                <w:p>
+                  <w:pPr>
+                    <w:pStyle w:val="Prrafodelista"/>
+                    <w:widowControl w:val="0"/>
+                    <w:numPr>
+                      <w:ilvl w:val="0"/>
+                      <w:numId w:val="5"/>
+                    </w:numPr>
+                    <w:spacing w:line="240" w:lineRule="auto"/>
+                    <w:rPr>
+                      <w:iCs/>
+                      <w:sz w:val="20"/>
+                      <w:szCs w:val="20"/>
+                    </w:rPr>
+                  </w:pPr>
+                  <w:r>
+                    <w:rPr>
+                      <w:iCs/>
+                      <w:sz w:val="20"/>
+                      <w:szCs w:val="20"/>
+                    </w:rPr>
                     <w:t>First attack doesn’t seem to lower the health bar</w:t>
+                  </w:r>
+                </w:p>
+                <w:p>
+                  <w:pPr>
+                    <w:pStyle w:val="Prrafodelista"/>
+                    <w:widowControl w:val="0"/>
+                    <w:numPr>
+                      <w:ilvl w:val="0"/>
+                      <w:numId w:val="5"/>
+                    </w:numPr>
+                    <w:spacing w:line="240" w:lineRule="auto"/>
+                    <w:rPr>
+                      <w:iCs/>
+                      <w:sz w:val="20"/>
+                      <w:szCs w:val="20"/>
+                    </w:rPr>
+                  </w:pPr>
+                  <w:r>
+                    <w:rPr>
+                      <w:iCs/>
+                      <w:sz w:val="20"/>
+                      <w:szCs w:val="20"/>
+                    </w:rPr>
+                    <w:t>Evil Carrot jumps</w:t>
+                  </w:r>
+                  <w:r>
+                    <w:rPr>
+                      <w:iCs/>
+                      <w:sz w:val="20"/>
+                      <w:szCs w:val="20"/>
+                    </w:rPr>
+                    <w:t xml:space="preserve"> higher when it collides with player</w:t>
                   </w:r>
                 </w:p>
                 <w:p>
@@ -7463,9 +7627,9 @@
         <w:t>Project Sketch</w:t>
       </w:r>
     </w:p>
+    <w:bookmarkStart w:id="16" w:name="_heading=h.lnxbz9" w:colFirst="0" w:colLast="0"/>
+    <w:bookmarkEnd w:id="16"/>
     <w:p>
-      <w:bookmarkStart w:id="16" w:name="_heading=h.lnxbz9" w:colFirst="0" w:colLast="0"/>
-      <w:bookmarkEnd w:id="16"/>
       <w:r>
         <w:rPr>
           <w:noProof/>
@@ -10100,28 +10264,28 @@
 </file>
 
 <file path=customXml/item1.xml><?xml version="1.0" encoding="utf-8"?>
+<b:Sources xmlns:b="http://schemas.openxmlformats.org/officeDocument/2006/bibliography" xmlns="http://schemas.openxmlformats.org/officeDocument/2006/bibliography" SelectedStyle="\APASixthEditionOfficeOnline.xsl" StyleName="APA" Version="6"/>
+</file>
+
+<file path=customXml/item2.xml><?xml version="1.0" encoding="utf-8"?>
 <go:gDocsCustomXmlDataStorage xmlns:go="http://customooxmlschemas.google.com/" xmlns:r="http://schemas.openxmlformats.org/officeDocument/2006/relationships">
   <go:docsCustomData xmlns:go="http://customooxmlschemas.google.com/" roundtripDataSignature="AMtx7mi1CAz6CMs41s117hd+a9gnBQDOsw==">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</go:docsCustomData>
 </go:gDocsCustomXmlDataStorage>
 </file>
 
-<file path=customXml/item2.xml><?xml version="1.0" encoding="utf-8"?>
-<b:Sources xmlns:b="http://schemas.openxmlformats.org/officeDocument/2006/bibliography" xmlns="http://schemas.openxmlformats.org/officeDocument/2006/bibliography" SelectedStyle="\APASixthEditionOfficeOnline.xsl" StyleName="APA" Version="6"/>
+<file path=customXml/itemProps1.xml><?xml version="1.0" encoding="utf-8"?>
+<ds:datastoreItem xmlns:ds="http://schemas.openxmlformats.org/officeDocument/2006/customXml" ds:itemID="{880D3F8D-69F8-4BE0-B8B4-8C6B2FC44A81}">
+  <ds:schemaRefs>
+    <ds:schemaRef ds:uri="http://schemas.openxmlformats.org/officeDocument/2006/bibliography"/>
+  </ds:schemaRefs>
+</ds:datastoreItem>
 </file>
 
-<file path=customXml/itemProps1.xml><?xml version="1.0" encoding="utf-8"?>
+<file path=customXml/itemProps2.xml><?xml version="1.0" encoding="utf-8"?>
 <ds:datastoreItem xmlns:ds="http://schemas.openxmlformats.org/officeDocument/2006/customXml" ds:itemID="{11111111-1234-1234-1234-123412341234}">
   <ds:schemaRefs>
     <ds:schemaRef ds:uri="http://customooxmlschemas.google.com/"/>
     <ds:schemaRef ds:uri="http://schemas.openxmlformats.org/officeDocument/2006/relationships"/>
   </ds:schemaRefs>
 </ds:datastoreItem>
-</file>
-
-<file path=customXml/itemProps2.xml><?xml version="1.0" encoding="utf-8"?>
-<ds:datastoreItem xmlns:ds="http://schemas.openxmlformats.org/officeDocument/2006/customXml" ds:itemID="{880D3F8D-69F8-4BE0-B8B4-8C6B2FC44A81}">
-  <ds:schemaRefs>
-    <ds:schemaRef ds:uri="http://schemas.openxmlformats.org/officeDocument/2006/bibliography"/>
-  </ds:schemaRefs>
-</ds:datastoreItem>
 </file>
</xml_diff>

<commit_message>
Added Landing Scene implementation closes #6
</commit_message>
<xml_diff>
--- a/Documentation/GDD.docx
+++ b/Documentation/GDD.docx
@@ -537,9 +537,11 @@
               <w:widowControl w:val="0"/>
               <w:spacing w:line="240" w:lineRule="auto"/>
             </w:pPr>
+            <w:proofErr w:type="gramStart"/>
             <w:r>
               <w:t>where</w:t>
             </w:r>
+            <w:proofErr w:type="gramEnd"/>
           </w:p>
           <w:tbl>
             <w:tblPr>
@@ -1905,11 +1907,19 @@
                     </w:rPr>
                     <w:t xml:space="preserve">- evil veggies (rolling tomatoes, jumping carrots and static lettuces) will </w:t>
                   </w:r>
-                  <w:r>
-                    <w:rPr>
-                      <w:color w:val="00B050"/>
-                    </w:rPr>
-                    <w:t xml:space="preserve">appear: </w:t>
+                  <w:proofErr w:type="gramStart"/>
+                  <w:r>
+                    <w:rPr>
+                      <w:color w:val="00B050"/>
+                    </w:rPr>
+                    <w:t>appear:</w:t>
+                  </w:r>
+                  <w:proofErr w:type="gramEnd"/>
+                  <w:r>
+                    <w:rPr>
+                      <w:color w:val="00B050"/>
+                    </w:rPr>
+                    <w:t xml:space="preserve"> </w:t>
                   </w:r>
                   <w:r>
                     <w:rPr>
@@ -1983,11 +1993,19 @@
                     </w:rPr>
                     <w:t xml:space="preserve">- Every some fixed time, a full HP recharger will come at full speed </w:t>
                   </w:r>
-                  <w:r>
-                    <w:rPr>
-                      <w:color w:val="00B050"/>
-                    </w:rPr>
-                    <w:t>from  above, right to left, and the player must grab it with his/her finger.</w:t>
+                  <w:proofErr w:type="gramStart"/>
+                  <w:r>
+                    <w:rPr>
+                      <w:color w:val="00B050"/>
+                    </w:rPr>
+                    <w:t>from  above</w:t>
+                  </w:r>
+                  <w:proofErr w:type="gramEnd"/>
+                  <w:r>
+                    <w:rPr>
+                      <w:color w:val="00B050"/>
+                    </w:rPr>
+                    <w:t>, right to left, and the player must grab it with his/her finger.</w:t>
                   </w:r>
                 </w:p>
               </w:tc>
@@ -2472,8 +2490,16 @@
                     <w:rPr>
                       <w:color w:val="00B050"/>
                     </w:rPr>
-                    <w:t>- Number of level</w:t>
-                  </w:r>
+                    <w:t xml:space="preserve">- Number of </w:t>
+                  </w:r>
+                  <w:proofErr w:type="gramStart"/>
+                  <w:r>
+                    <w:rPr>
+                      <w:color w:val="00B050"/>
+                    </w:rPr>
+                    <w:t>level</w:t>
+                  </w:r>
+                  <w:proofErr w:type="gramEnd"/>
                 </w:p>
                 <w:p>
                   <w:pPr>
@@ -4748,9 +4774,11 @@
                       <w:sz w:val="20"/>
                       <w:szCs w:val="20"/>
                     </w:rPr>
+                    <w:lastRenderedPageBreak/>
                     <w:t xml:space="preserve">Events: </w:t>
                   </w:r>
                   <w:proofErr w:type="spellStart"/>
+                  <w:proofErr w:type="gramStart"/>
                   <w:r>
                     <w:rPr>
                       <w:iCs/>
@@ -4774,7 +4802,16 @@
                       <w:sz w:val="20"/>
                       <w:szCs w:val="20"/>
                     </w:rPr>
-                    <w:t xml:space="preserve">(), </w:t>
+                    <w:t>(</w:t>
+                  </w:r>
+                  <w:proofErr w:type="gramEnd"/>
+                  <w:r>
+                    <w:rPr>
+                      <w:iCs/>
+                      <w:sz w:val="20"/>
+                      <w:szCs w:val="20"/>
+                    </w:rPr>
+                    <w:t xml:space="preserve">), </w:t>
                   </w:r>
                 </w:p>
                 <w:p>
@@ -5677,6 +5714,7 @@
                     <w:spacing w:line="240" w:lineRule="auto"/>
                     <w:rPr>
                       <w:iCs/>
+                      <w:color w:val="00B050"/>
                       <w:sz w:val="20"/>
                       <w:szCs w:val="20"/>
                     </w:rPr>
@@ -5684,6 +5722,7 @@
                   <w:r>
                     <w:rPr>
                       <w:iCs/>
+                      <w:color w:val="00B050"/>
                       <w:sz w:val="20"/>
                       <w:szCs w:val="20"/>
                     </w:rPr>
@@ -5692,44 +5731,11 @@
                   <w:r>
                     <w:rPr>
                       <w:iCs/>
-                      <w:sz w:val="20"/>
-                      <w:szCs w:val="20"/>
-                    </w:rPr>
-                    <w:t xml:space="preserve">; exit button (use </w:t>
-                  </w:r>
-                  <w:proofErr w:type="spellStart"/>
-                  <w:r>
-                    <w:rPr>
-                      <w:iCs/>
-                      <w:sz w:val="20"/>
-                      <w:szCs w:val="20"/>
-                    </w:rPr>
-                    <w:t>playerprefs</w:t>
-                  </w:r>
-                  <w:proofErr w:type="spellEnd"/>
-                  <w:r>
-                    <w:rPr>
-                      <w:iCs/>
-                      <w:sz w:val="20"/>
-                      <w:szCs w:val="20"/>
-                    </w:rPr>
-                    <w:t xml:space="preserve"> to save high scores per level</w:t>
-                  </w:r>
-                  <w:r>
-                    <w:rPr>
-                      <w:iCs/>
-                      <w:sz w:val="20"/>
-                      <w:szCs w:val="20"/>
-                    </w:rPr>
-                    <w:t xml:space="preserve"> when exiting game</w:t>
-                  </w:r>
-                  <w:r>
-                    <w:rPr>
-                      <w:iCs/>
-                      <w:sz w:val="20"/>
-                      <w:szCs w:val="20"/>
-                    </w:rPr>
-                    <w:t>)</w:t>
+                      <w:color w:val="00B050"/>
+                      <w:sz w:val="20"/>
+                      <w:szCs w:val="20"/>
+                    </w:rPr>
+                    <w:t>; exit button</w:t>
                   </w:r>
                 </w:p>
                 <w:p>
@@ -5743,6 +5749,7 @@
                     <w:spacing w:line="240" w:lineRule="auto"/>
                     <w:rPr>
                       <w:iCs/>
+                      <w:color w:val="00B050"/>
                       <w:sz w:val="20"/>
                       <w:szCs w:val="20"/>
                     </w:rPr>
@@ -5750,6 +5757,7 @@
                   <w:r>
                     <w:rPr>
                       <w:iCs/>
+                      <w:color w:val="00B050"/>
                       <w:sz w:val="20"/>
                       <w:szCs w:val="20"/>
                     </w:rPr>
@@ -5759,6 +5767,7 @@
                   <w:r>
                     <w:rPr>
                       <w:iCs/>
+                      <w:color w:val="00B050"/>
                       <w:sz w:val="20"/>
                       <w:szCs w:val="20"/>
                     </w:rPr>
@@ -5768,6 +5777,7 @@
                   <w:r>
                     <w:rPr>
                       <w:iCs/>
+                      <w:color w:val="00B050"/>
                       <w:sz w:val="20"/>
                       <w:szCs w:val="20"/>
                     </w:rPr>
@@ -5841,20 +5851,22 @@
                       <w:sz w:val="20"/>
                       <w:szCs w:val="20"/>
                     </w:rPr>
-                    <w:t xml:space="preserve">or that stage, </w:t>
-                  </w:r>
-                  <w:r>
-                    <w:rPr>
-                      <w:iCs/>
-                      <w:sz w:val="20"/>
-                      <w:szCs w:val="20"/>
-                    </w:rPr>
-                    <w:t xml:space="preserve">and save to player </w:t>
+                    <w:t xml:space="preserve">or that </w:t>
+                  </w:r>
+                  <w:r>
+                    <w:rPr>
+                      <w:iCs/>
+                      <w:color w:val="00B050"/>
+                      <w:sz w:val="20"/>
+                      <w:szCs w:val="20"/>
+                    </w:rPr>
+                    <w:t xml:space="preserve">stage, and save to player </w:t>
                   </w:r>
                   <w:proofErr w:type="spellStart"/>
                   <w:r>
                     <w:rPr>
                       <w:iCs/>
+                      <w:color w:val="00B050"/>
                       <w:sz w:val="20"/>
                       <w:szCs w:val="20"/>
                     </w:rPr>
@@ -5864,6 +5876,7 @@
                   <w:r>
                     <w:rPr>
                       <w:iCs/>
+                      <w:color w:val="00B050"/>
                       <w:sz w:val="20"/>
                       <w:szCs w:val="20"/>
                     </w:rPr>
@@ -5942,6 +5955,7 @@
                     <w:spacing w:line="240" w:lineRule="auto"/>
                     <w:rPr>
                       <w:iCs/>
+                      <w:color w:val="00B050"/>
                       <w:sz w:val="20"/>
                       <w:szCs w:val="20"/>
                     </w:rPr>
@@ -5949,6 +5963,7 @@
                   <w:r>
                     <w:rPr>
                       <w:iCs/>
+                      <w:color w:val="00B050"/>
                       <w:sz w:val="20"/>
                       <w:szCs w:val="20"/>
                     </w:rPr>
@@ -5957,6 +5972,7 @@
                   <w:r>
                     <w:rPr>
                       <w:iCs/>
+                      <w:color w:val="00B050"/>
                       <w:sz w:val="20"/>
                       <w:szCs w:val="20"/>
                     </w:rPr>
@@ -6010,13 +6026,23 @@
                     </w:rPr>
                     <w:t>. They haunt you in your dreams! It’s a veggie nightmare!” (</w:t>
                   </w:r>
-                  <w:r>
-                    <w:rPr>
-                      <w:iCs/>
-                      <w:sz w:val="20"/>
-                      <w:szCs w:val="20"/>
-                    </w:rPr>
-                    <w:t>player is seen l</w:t>
+                  <w:proofErr w:type="gramStart"/>
+                  <w:r>
+                    <w:rPr>
+                      <w:iCs/>
+                      <w:sz w:val="20"/>
+                      <w:szCs w:val="20"/>
+                    </w:rPr>
+                    <w:t>player</w:t>
+                  </w:r>
+                  <w:proofErr w:type="gramEnd"/>
+                  <w:r>
+                    <w:rPr>
+                      <w:iCs/>
+                      <w:sz w:val="20"/>
+                      <w:szCs w:val="20"/>
+                    </w:rPr>
+                    <w:t xml:space="preserve"> is seen l</w:t>
                   </w:r>
                   <w:r>
                     <w:rPr>
@@ -6169,6 +6195,7 @@
                     <w:t xml:space="preserve"> </w:t>
                   </w:r>
                   <w:proofErr w:type="spellStart"/>
+                  <w:proofErr w:type="gramStart"/>
                   <w:r>
                     <w:rPr>
                       <w:rFonts w:ascii="Consolas" w:hAnsi="Consolas" w:cs="Consolas"/>
@@ -6188,7 +6215,18 @@
                       <w:szCs w:val="19"/>
                       <w:lang w:val="es-AR"/>
                     </w:rPr>
-                    <w:t>()</w:t>
+                    <w:t>(</w:t>
+                  </w:r>
+                  <w:proofErr w:type="gramEnd"/>
+                  <w:r>
+                    <w:rPr>
+                      <w:rFonts w:ascii="Consolas" w:hAnsi="Consolas" w:cs="Consolas"/>
+                      <w:color w:val="000000"/>
+                      <w:sz w:val="19"/>
+                      <w:szCs w:val="19"/>
+                      <w:lang w:val="es-AR"/>
+                    </w:rPr>
+                    <w:t>)</w:t>
                   </w:r>
                   <w:r>
                     <w:rPr>
@@ -7071,6 +7109,7 @@
                       <w:sz w:val="20"/>
                       <w:szCs w:val="20"/>
                     </w:rPr>
+                    <w:lastRenderedPageBreak/>
                     <w:t>Documentation: ReadMe</w:t>
                   </w:r>
                 </w:p>
@@ -7235,6 +7274,7 @@
               <w:rPr>
                 <w:b/>
               </w:rPr>
+              <w:lastRenderedPageBreak/>
               <w:t>Backlog</w:t>
             </w:r>
           </w:p>
@@ -7624,6 +7664,7 @@
       <w:bookmarkStart w:id="15" w:name="_heading=h.26in1rg" w:colFirst="0" w:colLast="0"/>
       <w:bookmarkEnd w:id="15"/>
       <w:r>
+        <w:lastRenderedPageBreak/>
         <w:t>Project Sketch</w:t>
       </w:r>
     </w:p>
@@ -10264,28 +10305,28 @@
 </file>
 
 <file path=customXml/item1.xml><?xml version="1.0" encoding="utf-8"?>
-<b:Sources xmlns:b="http://schemas.openxmlformats.org/officeDocument/2006/bibliography" xmlns="http://schemas.openxmlformats.org/officeDocument/2006/bibliography" SelectedStyle="\APASixthEditionOfficeOnline.xsl" StyleName="APA" Version="6"/>
-</file>
-
-<file path=customXml/item2.xml><?xml version="1.0" encoding="utf-8"?>
 <go:gDocsCustomXmlDataStorage xmlns:go="http://customooxmlschemas.google.com/" xmlns:r="http://schemas.openxmlformats.org/officeDocument/2006/relationships">
   <go:docsCustomData xmlns:go="http://customooxmlschemas.google.com/" roundtripDataSignature="AMtx7mi1CAz6CMs41s117hd+a9gnBQDOsw==">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</go:docsCustomData>
 </go:gDocsCustomXmlDataStorage>
 </file>
 
-<file path=customXml/itemProps1.xml><?xml version="1.0" encoding="utf-8"?>
-<ds:datastoreItem xmlns:ds="http://schemas.openxmlformats.org/officeDocument/2006/customXml" ds:itemID="{880D3F8D-69F8-4BE0-B8B4-8C6B2FC44A81}">
-  <ds:schemaRefs>
-    <ds:schemaRef ds:uri="http://schemas.openxmlformats.org/officeDocument/2006/bibliography"/>
-  </ds:schemaRefs>
-</ds:datastoreItem>
+<file path=customXml/item2.xml><?xml version="1.0" encoding="utf-8"?>
+<b:Sources xmlns:b="http://schemas.openxmlformats.org/officeDocument/2006/bibliography" xmlns="http://schemas.openxmlformats.org/officeDocument/2006/bibliography" SelectedStyle="\APASixthEditionOfficeOnline.xsl" StyleName="APA" Version="6"/>
 </file>
 
-<file path=customXml/itemProps2.xml><?xml version="1.0" encoding="utf-8"?>
+<file path=customXml/itemProps1.xml><?xml version="1.0" encoding="utf-8"?>
 <ds:datastoreItem xmlns:ds="http://schemas.openxmlformats.org/officeDocument/2006/customXml" ds:itemID="{11111111-1234-1234-1234-123412341234}">
   <ds:schemaRefs>
     <ds:schemaRef ds:uri="http://customooxmlschemas.google.com/"/>
     <ds:schemaRef ds:uri="http://schemas.openxmlformats.org/officeDocument/2006/relationships"/>
   </ds:schemaRefs>
 </ds:datastoreItem>
+</file>
+
+<file path=customXml/itemProps2.xml><?xml version="1.0" encoding="utf-8"?>
+<ds:datastoreItem xmlns:ds="http://schemas.openxmlformats.org/officeDocument/2006/customXml" ds:itemID="{880D3F8D-69F8-4BE0-B8B4-8C6B2FC44A81}">
+  <ds:schemaRefs>
+    <ds:schemaRef ds:uri="http://schemas.openxmlformats.org/officeDocument/2006/bibliography"/>
+  </ds:schemaRefs>
+</ds:datastoreItem>
 </file>
</xml_diff>

<commit_message>
Added Intro Scene implementation closes #57
</commit_message>
<xml_diff>
--- a/Documentation/GDD.docx
+++ b/Documentation/GDD.docx
@@ -4774,7 +4774,6 @@
                       <w:sz w:val="20"/>
                       <w:szCs w:val="20"/>
                     </w:rPr>
-                    <w:lastRenderedPageBreak/>
                     <w:t xml:space="preserve">Events: </w:t>
                   </w:r>
                   <w:proofErr w:type="spellStart"/>
@@ -5990,6 +5989,7 @@
                     <w:spacing w:line="240" w:lineRule="auto"/>
                     <w:rPr>
                       <w:iCs/>
+                      <w:color w:val="00B050"/>
                       <w:sz w:val="20"/>
                       <w:szCs w:val="20"/>
                     </w:rPr>
@@ -5997,6 +5997,7 @@
                   <w:r>
                     <w:rPr>
                       <w:iCs/>
+                      <w:color w:val="00B050"/>
                       <w:sz w:val="20"/>
                       <w:szCs w:val="20"/>
                     </w:rPr>
@@ -6005,6 +6006,7 @@
                   <w:r>
                     <w:rPr>
                       <w:iCs/>
+                      <w:color w:val="00B050"/>
                       <w:sz w:val="20"/>
                       <w:szCs w:val="20"/>
                     </w:rPr>
@@ -6013,6 +6015,7 @@
                   <w:r>
                     <w:rPr>
                       <w:iCs/>
+                      <w:color w:val="00B050"/>
                       <w:sz w:val="20"/>
                       <w:szCs w:val="20"/>
                     </w:rPr>
@@ -6021,6 +6024,7 @@
                   <w:r>
                     <w:rPr>
                       <w:iCs/>
+                      <w:color w:val="00B050"/>
                       <w:sz w:val="20"/>
                       <w:szCs w:val="20"/>
                     </w:rPr>
@@ -6030,6 +6034,7 @@
                   <w:r>
                     <w:rPr>
                       <w:iCs/>
+                      <w:color w:val="00B050"/>
                       <w:sz w:val="20"/>
                       <w:szCs w:val="20"/>
                     </w:rPr>
@@ -6039,6 +6044,7 @@
                   <w:r>
                     <w:rPr>
                       <w:iCs/>
+                      <w:color w:val="00B050"/>
                       <w:sz w:val="20"/>
                       <w:szCs w:val="20"/>
                     </w:rPr>
@@ -6047,6 +6053,7 @@
                   <w:r>
                     <w:rPr>
                       <w:iCs/>
+                      <w:color w:val="00B050"/>
                       <w:sz w:val="20"/>
                       <w:szCs w:val="20"/>
                     </w:rPr>
@@ -6055,6 +6062,7 @@
                   <w:r>
                     <w:rPr>
                       <w:iCs/>
+                      <w:color w:val="00B050"/>
                       <w:sz w:val="20"/>
                       <w:szCs w:val="20"/>
                     </w:rPr>
@@ -7109,7 +7117,6 @@
                       <w:sz w:val="20"/>
                       <w:szCs w:val="20"/>
                     </w:rPr>
-                    <w:lastRenderedPageBreak/>
                     <w:t>Documentation: ReadMe</w:t>
                   </w:r>
                 </w:p>
@@ -7274,7 +7281,6 @@
               <w:rPr>
                 <w:b/>
               </w:rPr>
-              <w:lastRenderedPageBreak/>
               <w:t>Backlog</w:t>
             </w:r>
           </w:p>
@@ -7664,7 +7670,6 @@
       <w:bookmarkStart w:id="15" w:name="_heading=h.26in1rg" w:colFirst="0" w:colLast="0"/>
       <w:bookmarkEnd w:id="15"/>
       <w:r>
-        <w:lastRenderedPageBreak/>
         <w:t>Project Sketch</w:t>
       </w:r>
     </w:p>
@@ -10305,28 +10310,28 @@
 </file>
 
 <file path=customXml/item1.xml><?xml version="1.0" encoding="utf-8"?>
+<b:Sources xmlns:b="http://schemas.openxmlformats.org/officeDocument/2006/bibliography" xmlns="http://schemas.openxmlformats.org/officeDocument/2006/bibliography" SelectedStyle="\APASixthEditionOfficeOnline.xsl" StyleName="APA" Version="6"/>
+</file>
+
+<file path=customXml/item2.xml><?xml version="1.0" encoding="utf-8"?>
 <go:gDocsCustomXmlDataStorage xmlns:go="http://customooxmlschemas.google.com/" xmlns:r="http://schemas.openxmlformats.org/officeDocument/2006/relationships">
   <go:docsCustomData xmlns:go="http://customooxmlschemas.google.com/" roundtripDataSignature="AMtx7mi1CAz6CMs41s117hd+a9gnBQDOsw==">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</go:docsCustomData>
 </go:gDocsCustomXmlDataStorage>
 </file>
 
-<file path=customXml/item2.xml><?xml version="1.0" encoding="utf-8"?>
-<b:Sources xmlns:b="http://schemas.openxmlformats.org/officeDocument/2006/bibliography" xmlns="http://schemas.openxmlformats.org/officeDocument/2006/bibliography" SelectedStyle="\APASixthEditionOfficeOnline.xsl" StyleName="APA" Version="6"/>
+<file path=customXml/itemProps1.xml><?xml version="1.0" encoding="utf-8"?>
+<ds:datastoreItem xmlns:ds="http://schemas.openxmlformats.org/officeDocument/2006/customXml" ds:itemID="{880D3F8D-69F8-4BE0-B8B4-8C6B2FC44A81}">
+  <ds:schemaRefs>
+    <ds:schemaRef ds:uri="http://schemas.openxmlformats.org/officeDocument/2006/bibliography"/>
+  </ds:schemaRefs>
+</ds:datastoreItem>
 </file>
 
-<file path=customXml/itemProps1.xml><?xml version="1.0" encoding="utf-8"?>
+<file path=customXml/itemProps2.xml><?xml version="1.0" encoding="utf-8"?>
 <ds:datastoreItem xmlns:ds="http://schemas.openxmlformats.org/officeDocument/2006/customXml" ds:itemID="{11111111-1234-1234-1234-123412341234}">
   <ds:schemaRefs>
     <ds:schemaRef ds:uri="http://customooxmlschemas.google.com/"/>
     <ds:schemaRef ds:uri="http://schemas.openxmlformats.org/officeDocument/2006/relationships"/>
   </ds:schemaRefs>
 </ds:datastoreItem>
-</file>
-
-<file path=customXml/itemProps2.xml><?xml version="1.0" encoding="utf-8"?>
-<ds:datastoreItem xmlns:ds="http://schemas.openxmlformats.org/officeDocument/2006/customXml" ds:itemID="{880D3F8D-69F8-4BE0-B8B4-8C6B2FC44A81}">
-  <ds:schemaRefs>
-    <ds:schemaRef ds:uri="http://schemas.openxmlformats.org/officeDocument/2006/bibliography"/>
-  </ds:schemaRefs>
-</ds:datastoreItem>
 </file>
</xml_diff>

<commit_message>
Added Outro Scene implementation closes #59
</commit_message>
<xml_diff>
--- a/Documentation/GDD.docx
+++ b/Documentation/GDD.docx
@@ -6080,6 +6080,7 @@
                     <w:spacing w:line="240" w:lineRule="auto"/>
                     <w:rPr>
                       <w:iCs/>
+                      <w:color w:val="00B050"/>
                       <w:sz w:val="20"/>
                       <w:szCs w:val="20"/>
                     </w:rPr>
@@ -6087,6 +6088,7 @@
                   <w:r>
                     <w:rPr>
                       <w:iCs/>
+                      <w:color w:val="00B050"/>
                       <w:sz w:val="20"/>
                       <w:szCs w:val="20"/>
                     </w:rPr>
@@ -6095,6 +6097,7 @@
                   <w:r>
                     <w:rPr>
                       <w:iCs/>
+                      <w:color w:val="00B050"/>
                       <w:sz w:val="20"/>
                       <w:szCs w:val="20"/>
                     </w:rPr>
@@ -6103,6 +6106,7 @@
                   <w:r>
                     <w:rPr>
                       <w:iCs/>
+                      <w:color w:val="00B050"/>
                       <w:sz w:val="20"/>
                       <w:szCs w:val="20"/>
                     </w:rPr>
@@ -6111,6 +6115,7 @@
                   <w:r>
                     <w:rPr>
                       <w:iCs/>
+                      <w:color w:val="00B050"/>
                       <w:sz w:val="20"/>
                       <w:szCs w:val="20"/>
                     </w:rPr>
@@ -6119,6 +6124,7 @@
                   <w:r>
                     <w:rPr>
                       <w:iCs/>
+                      <w:color w:val="00B050"/>
                       <w:sz w:val="20"/>
                       <w:szCs w:val="20"/>
                     </w:rPr>
@@ -6127,6 +6133,7 @@
                   <w:r>
                     <w:rPr>
                       <w:iCs/>
+                      <w:color w:val="00B050"/>
                       <w:sz w:val="20"/>
                       <w:szCs w:val="20"/>
                     </w:rPr>
@@ -6135,6 +6142,7 @@
                   <w:r>
                     <w:rPr>
                       <w:iCs/>
+                      <w:color w:val="00B050"/>
                       <w:sz w:val="20"/>
                       <w:szCs w:val="20"/>
                     </w:rPr>
@@ -6143,6 +6151,7 @@
                   <w:r>
                     <w:rPr>
                       <w:iCs/>
+                      <w:color w:val="00B050"/>
                       <w:sz w:val="20"/>
                       <w:szCs w:val="20"/>
                     </w:rPr>
@@ -6152,6 +6161,7 @@
                   <w:r>
                     <w:rPr>
                       <w:i/>
+                      <w:color w:val="00B050"/>
                       <w:sz w:val="20"/>
                       <w:szCs w:val="20"/>
                     </w:rPr>
@@ -6161,6 +6171,7 @@
                   <w:r>
                     <w:rPr>
                       <w:i/>
+                      <w:color w:val="00B050"/>
                       <w:sz w:val="20"/>
                       <w:szCs w:val="20"/>
                     </w:rPr>
@@ -6170,6 +6181,7 @@
                   <w:r>
                     <w:rPr>
                       <w:i/>
+                      <w:color w:val="00B050"/>
                       <w:sz w:val="20"/>
                       <w:szCs w:val="20"/>
                     </w:rPr>
@@ -6179,6 +6191,7 @@
                   <w:r>
                     <w:rPr>
                       <w:i/>
+                      <w:color w:val="00B050"/>
                       <w:sz w:val="20"/>
                       <w:szCs w:val="20"/>
                     </w:rPr>
@@ -6188,6 +6201,7 @@
                   <w:r>
                     <w:rPr>
                       <w:i/>
+                      <w:color w:val="00B050"/>
                       <w:sz w:val="20"/>
                       <w:szCs w:val="20"/>
                     </w:rPr>
@@ -6197,6 +6211,7 @@
                   <w:r>
                     <w:rPr>
                       <w:i/>
+                      <w:color w:val="00B050"/>
                       <w:sz w:val="20"/>
                       <w:szCs w:val="20"/>
                     </w:rPr>
@@ -6207,7 +6222,7 @@
                   <w:r>
                     <w:rPr>
                       <w:rFonts w:ascii="Consolas" w:hAnsi="Consolas" w:cs="Consolas"/>
-                      <w:color w:val="000000"/>
+                      <w:color w:val="00B050"/>
                       <w:sz w:val="19"/>
                       <w:szCs w:val="19"/>
                       <w:lang w:val="es-AR"/>
@@ -6218,7 +6233,7 @@
                   <w:r>
                     <w:rPr>
                       <w:rFonts w:ascii="Consolas" w:hAnsi="Consolas" w:cs="Consolas"/>
-                      <w:color w:val="000000"/>
+                      <w:color w:val="00B050"/>
                       <w:sz w:val="19"/>
                       <w:szCs w:val="19"/>
                       <w:lang w:val="es-AR"/>
@@ -6229,7 +6244,7 @@
                   <w:r>
                     <w:rPr>
                       <w:rFonts w:ascii="Consolas" w:hAnsi="Consolas" w:cs="Consolas"/>
-                      <w:color w:val="000000"/>
+                      <w:color w:val="00B050"/>
                       <w:sz w:val="19"/>
                       <w:szCs w:val="19"/>
                       <w:lang w:val="es-AR"/>
@@ -6239,6 +6254,7 @@
                   <w:r>
                     <w:rPr>
                       <w:i/>
+                      <w:color w:val="00B050"/>
                       <w:sz w:val="20"/>
                       <w:szCs w:val="20"/>
                     </w:rPr>
@@ -6248,6 +6264,7 @@
                   <w:r>
                     <w:rPr>
                       <w:i/>
+                      <w:color w:val="00B050"/>
                       <w:sz w:val="20"/>
                       <w:szCs w:val="20"/>
                     </w:rPr>
@@ -6257,6 +6274,7 @@
                   <w:r>
                     <w:rPr>
                       <w:i/>
+                      <w:color w:val="00B050"/>
                       <w:sz w:val="20"/>
                       <w:szCs w:val="20"/>
                     </w:rPr>
@@ -6266,6 +6284,7 @@
                   <w:r>
                     <w:rPr>
                       <w:i/>
+                      <w:color w:val="00B050"/>
                       <w:sz w:val="20"/>
                       <w:szCs w:val="20"/>
                     </w:rPr>
@@ -6275,6 +6294,7 @@
                   <w:r>
                     <w:rPr>
                       <w:i/>
+                      <w:color w:val="00B050"/>
                       <w:sz w:val="20"/>
                       <w:szCs w:val="20"/>
                     </w:rPr>
@@ -6388,6 +6408,120 @@
                       <w:szCs w:val="20"/>
                     </w:rPr>
                     <w:t>Music and sound effects</w:t>
+                  </w:r>
+                </w:p>
+                <w:p>
+                  <w:pPr>
+                    <w:pStyle w:val="Prrafodelista"/>
+                    <w:widowControl w:val="0"/>
+                    <w:numPr>
+                      <w:ilvl w:val="0"/>
+                      <w:numId w:val="5"/>
+                    </w:numPr>
+                    <w:spacing w:line="240" w:lineRule="auto"/>
+                    <w:rPr>
+                      <w:iCs/>
+                      <w:sz w:val="20"/>
+                      <w:szCs w:val="20"/>
+                    </w:rPr>
+                  </w:pPr>
+                  <w:proofErr w:type="spellStart"/>
+                  <w:r>
+                    <w:rPr>
+                      <w:iCs/>
+                      <w:sz w:val="20"/>
+                      <w:szCs w:val="20"/>
+                    </w:rPr>
+                    <w:t>Corregir</w:t>
+                  </w:r>
+                  <w:proofErr w:type="spellEnd"/>
+                  <w:r>
+                    <w:rPr>
+                      <w:iCs/>
+                      <w:sz w:val="20"/>
+                      <w:szCs w:val="20"/>
+                    </w:rPr>
+                    <w:t xml:space="preserve"> </w:t>
+                  </w:r>
+                  <w:r>
+                    <w:rPr>
+                      <w:iCs/>
+                      <w:sz w:val="20"/>
+                      <w:szCs w:val="20"/>
+                    </w:rPr>
+                    <w:t>high score (</w:t>
+                  </w:r>
+                  <w:proofErr w:type="spellStart"/>
+                  <w:r>
+                    <w:rPr>
+                      <w:iCs/>
+                      <w:sz w:val="20"/>
+                      <w:szCs w:val="20"/>
+                    </w:rPr>
+                    <w:t>muestra</w:t>
+                  </w:r>
+                  <w:proofErr w:type="spellEnd"/>
+                  <w:r>
+                    <w:rPr>
+                      <w:iCs/>
+                      <w:sz w:val="20"/>
+                      <w:szCs w:val="20"/>
+                    </w:rPr>
+                    <w:t xml:space="preserve"> </w:t>
+                  </w:r>
+                  <w:proofErr w:type="spellStart"/>
+                  <w:r>
+                    <w:rPr>
+                      <w:iCs/>
+                      <w:sz w:val="20"/>
+                      <w:szCs w:val="20"/>
+                    </w:rPr>
+                    <w:t>el</w:t>
+                  </w:r>
+                  <w:proofErr w:type="spellEnd"/>
+                  <w:r>
+                    <w:rPr>
+                      <w:iCs/>
+                      <w:sz w:val="20"/>
+                      <w:szCs w:val="20"/>
+                    </w:rPr>
+                    <w:t xml:space="preserve"> high score sin </w:t>
+                  </w:r>
+                  <w:proofErr w:type="spellStart"/>
+                  <w:r>
+                    <w:rPr>
+                      <w:iCs/>
+                      <w:sz w:val="20"/>
+                      <w:szCs w:val="20"/>
+                    </w:rPr>
+                    <w:t>incluir</w:t>
+                  </w:r>
+                  <w:proofErr w:type="spellEnd"/>
+                  <w:r>
+                    <w:rPr>
+                      <w:iCs/>
+                      <w:sz w:val="20"/>
+                      <w:szCs w:val="20"/>
+                    </w:rPr>
+                    <w:t xml:space="preserve"> </w:t>
+                  </w:r>
+                  <w:proofErr w:type="spellStart"/>
+                  <w:r>
+                    <w:rPr>
+                      <w:iCs/>
+                      <w:sz w:val="20"/>
+                      <w:szCs w:val="20"/>
+                    </w:rPr>
+                    <w:t>el</w:t>
+                  </w:r>
+                  <w:proofErr w:type="spellEnd"/>
+                  <w:r>
+                    <w:rPr>
+                      <w:iCs/>
+                      <w:sz w:val="20"/>
+                      <w:szCs w:val="20"/>
+                    </w:rPr>
+                    <w:t xml:space="preserve"> bonus hp)</w:t>
                   </w:r>
                 </w:p>
                 <w:p>
@@ -10310,28 +10444,28 @@
 </file>
 
 <file path=customXml/item1.xml><?xml version="1.0" encoding="utf-8"?>
-<b:Sources xmlns:b="http://schemas.openxmlformats.org/officeDocument/2006/bibliography" xmlns="http://schemas.openxmlformats.org/officeDocument/2006/bibliography" SelectedStyle="\APASixthEditionOfficeOnline.xsl" StyleName="APA" Version="6"/>
-</file>
-
-<file path=customXml/item2.xml><?xml version="1.0" encoding="utf-8"?>
 <go:gDocsCustomXmlDataStorage xmlns:go="http://customooxmlschemas.google.com/" xmlns:r="http://schemas.openxmlformats.org/officeDocument/2006/relationships">
   <go:docsCustomData xmlns:go="http://customooxmlschemas.google.com/" roundtripDataSignature="AMtx7mi1CAz6CMs41s117hd+a9gnBQDOsw==">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</go:docsCustomData>
 </go:gDocsCustomXmlDataStorage>
 </file>
 
-<file path=customXml/itemProps1.xml><?xml version="1.0" encoding="utf-8"?>
-<ds:datastoreItem xmlns:ds="http://schemas.openxmlformats.org/officeDocument/2006/customXml" ds:itemID="{880D3F8D-69F8-4BE0-B8B4-8C6B2FC44A81}">
-  <ds:schemaRefs>
-    <ds:schemaRef ds:uri="http://schemas.openxmlformats.org/officeDocument/2006/bibliography"/>
-  </ds:schemaRefs>
-</ds:datastoreItem>
+<file path=customXml/item2.xml><?xml version="1.0" encoding="utf-8"?>
+<b:Sources xmlns:b="http://schemas.openxmlformats.org/officeDocument/2006/bibliography" xmlns="http://schemas.openxmlformats.org/officeDocument/2006/bibliography" SelectedStyle="\APASixthEditionOfficeOnline.xsl" StyleName="APA" Version="6"/>
 </file>
 
-<file path=customXml/itemProps2.xml><?xml version="1.0" encoding="utf-8"?>
+<file path=customXml/itemProps1.xml><?xml version="1.0" encoding="utf-8"?>
 <ds:datastoreItem xmlns:ds="http://schemas.openxmlformats.org/officeDocument/2006/customXml" ds:itemID="{11111111-1234-1234-1234-123412341234}">
   <ds:schemaRefs>
     <ds:schemaRef ds:uri="http://customooxmlschemas.google.com/"/>
     <ds:schemaRef ds:uri="http://schemas.openxmlformats.org/officeDocument/2006/relationships"/>
   </ds:schemaRefs>
 </ds:datastoreItem>
+</file>
+
+<file path=customXml/itemProps2.xml><?xml version="1.0" encoding="utf-8"?>
+<ds:datastoreItem xmlns:ds="http://schemas.openxmlformats.org/officeDocument/2006/customXml" ds:itemID="{880D3F8D-69F8-4BE0-B8B4-8C6B2FC44A81}">
+  <ds:schemaRefs>
+    <ds:schemaRef ds:uri="http://schemas.openxmlformats.org/officeDocument/2006/bibliography"/>
+  </ds:schemaRefs>
+</ds:datastoreItem>
 </file>
</xml_diff>

<commit_message>
Added Level 1 full design closes #61
</commit_message>
<xml_diff>
--- a/Documentation/GDD.docx
+++ b/Documentation/GDD.docx
@@ -537,11 +537,9 @@
               <w:widowControl w:val="0"/>
               <w:spacing w:line="240" w:lineRule="auto"/>
             </w:pPr>
-            <w:proofErr w:type="gramStart"/>
             <w:r>
               <w:t>where</w:t>
             </w:r>
-            <w:proofErr w:type="gramEnd"/>
           </w:p>
           <w:tbl>
             <w:tblPr>
@@ -1907,19 +1905,11 @@
                     </w:rPr>
                     <w:t xml:space="preserve">- evil veggies (rolling tomatoes, jumping carrots and static lettuces) will </w:t>
                   </w:r>
-                  <w:proofErr w:type="gramStart"/>
-                  <w:r>
-                    <w:rPr>
-                      <w:color w:val="00B050"/>
-                    </w:rPr>
-                    <w:t>appear:</w:t>
-                  </w:r>
-                  <w:proofErr w:type="gramEnd"/>
-                  <w:r>
-                    <w:rPr>
-                      <w:color w:val="00B050"/>
-                    </w:rPr>
-                    <w:t xml:space="preserve"> </w:t>
+                  <w:r>
+                    <w:rPr>
+                      <w:color w:val="00B050"/>
+                    </w:rPr>
+                    <w:t xml:space="preserve">appear: </w:t>
                   </w:r>
                   <w:r>
                     <w:rPr>
@@ -1993,19 +1983,11 @@
                     </w:rPr>
                     <w:t xml:space="preserve">- Every some fixed time, a full HP recharger will come at full speed </w:t>
                   </w:r>
-                  <w:proofErr w:type="gramStart"/>
-                  <w:r>
-                    <w:rPr>
-                      <w:color w:val="00B050"/>
-                    </w:rPr>
-                    <w:t>from  above</w:t>
-                  </w:r>
-                  <w:proofErr w:type="gramEnd"/>
-                  <w:r>
-                    <w:rPr>
-                      <w:color w:val="00B050"/>
-                    </w:rPr>
-                    <w:t>, right to left, and the player must grab it with his/her finger.</w:t>
+                  <w:r>
+                    <w:rPr>
+                      <w:color w:val="00B050"/>
+                    </w:rPr>
+                    <w:t>from  above, right to left, and the player must grab it with his/her finger.</w:t>
                   </w:r>
                 </w:p>
               </w:tc>
@@ -2490,16 +2472,8 @@
                     <w:rPr>
                       <w:color w:val="00B050"/>
                     </w:rPr>
-                    <w:t xml:space="preserve">- Number of </w:t>
-                  </w:r>
-                  <w:proofErr w:type="gramStart"/>
-                  <w:r>
-                    <w:rPr>
-                      <w:color w:val="00B050"/>
-                    </w:rPr>
-                    <w:t>level</w:t>
-                  </w:r>
-                  <w:proofErr w:type="gramEnd"/>
+                    <w:t>- Number of level</w:t>
+                  </w:r>
                 </w:p>
                 <w:p>
                   <w:pPr>
@@ -3490,7 +3464,6 @@
         </w:rPr>
         <w:t xml:space="preserve">     * </w:t>
       </w:r>
-      <w:proofErr w:type="spellStart"/>
       <w:r>
         <w:rPr>
           <w:rFonts w:ascii="Arial" w:eastAsia="Arial" w:hAnsi="Arial" w:cs="Arial"/>
@@ -3499,7 +3472,6 @@
         </w:rPr>
         <w:t>Health.cs</w:t>
       </w:r>
-      <w:proofErr w:type="spellEnd"/>
     </w:p>
     <w:p>
       <w:pPr>
@@ -3525,7 +3497,6 @@
         </w:rPr>
         <w:t xml:space="preserve">     * </w:t>
       </w:r>
-      <w:proofErr w:type="spellStart"/>
       <w:r>
         <w:rPr>
           <w:rFonts w:ascii="Arial" w:eastAsia="Arial" w:hAnsi="Arial" w:cs="Arial"/>
@@ -3534,7 +3505,6 @@
         </w:rPr>
         <w:t>HealthBar.cs</w:t>
       </w:r>
-      <w:proofErr w:type="spellEnd"/>
     </w:p>
     <w:p>
       <w:pPr>
@@ -3598,7 +3568,6 @@
         </w:rPr>
         <w:t xml:space="preserve">     * </w:t>
       </w:r>
-      <w:proofErr w:type="spellStart"/>
       <w:r>
         <w:rPr>
           <w:rFonts w:ascii="Arial" w:eastAsia="Arial" w:hAnsi="Arial" w:cs="Arial"/>
@@ -3607,7 +3576,6 @@
         </w:rPr>
         <w:t>GameManager.cs</w:t>
       </w:r>
-      <w:proofErr w:type="spellEnd"/>
     </w:p>
     <w:p>
       <w:pPr>
@@ -3654,27 +3622,34 @@
           <w:i/>
           <w:color w:val="222222"/>
         </w:rPr>
-        <w:t xml:space="preserve"> * </w:t>
+        <w:t xml:space="preserve"> * EnemyController.cs</w:t>
       </w:r>
-      <w:proofErr w:type="spellStart"/>
-      <w:r>
+    </w:p>
+    <w:p>
+      <w:pPr>
+        <w:shd w:val="clear" w:color="auto" w:fill="FFFFFF"/>
         <w:rPr>
           <w:rFonts w:ascii="Arial" w:eastAsia="Arial" w:hAnsi="Arial" w:cs="Arial"/>
           <w:i/>
           <w:color w:val="222222"/>
         </w:rPr>
-        <w:t>EnemyController.cs</w:t>
-      </w:r>
-      <w:proofErr w:type="spellEnd"/>
-    </w:p>
-    <w:p>
-      <w:pPr>
-        <w:shd w:val="clear" w:color="auto" w:fill="FFFFFF"/>
+      </w:pPr>
+      <w:r>
         <w:rPr>
           <w:rFonts w:ascii="Arial" w:eastAsia="Arial" w:hAnsi="Arial" w:cs="Arial"/>
           <w:i/>
           <w:color w:val="222222"/>
         </w:rPr>
+        <w:t xml:space="preserve">      * PlayerController.cs</w:t>
+      </w:r>
+    </w:p>
+    <w:p>
+      <w:pPr>
+        <w:shd w:val="clear" w:color="auto" w:fill="FFFFFF"/>
+        <w:rPr>
+          <w:rFonts w:ascii="Arial" w:eastAsia="Arial" w:hAnsi="Arial" w:cs="Arial"/>
+          <w:color w:val="FF9900"/>
+        </w:rPr>
       </w:pPr>
       <w:r>
         <w:rPr>
@@ -3682,45 +3657,8 @@
           <w:i/>
           <w:color w:val="222222"/>
         </w:rPr>
-        <w:t xml:space="preserve">      * </w:t>
+        <w:t xml:space="preserve">      * PickupController.cs</w:t>
       </w:r>
-      <w:proofErr w:type="spellStart"/>
-      <w:r>
-        <w:rPr>
-          <w:rFonts w:ascii="Arial" w:eastAsia="Arial" w:hAnsi="Arial" w:cs="Arial"/>
-          <w:i/>
-          <w:color w:val="222222"/>
-        </w:rPr>
-        <w:t>PlayerController.cs</w:t>
-      </w:r>
-      <w:proofErr w:type="spellEnd"/>
-    </w:p>
-    <w:p>
-      <w:pPr>
-        <w:shd w:val="clear" w:color="auto" w:fill="FFFFFF"/>
-        <w:rPr>
-          <w:rFonts w:ascii="Arial" w:eastAsia="Arial" w:hAnsi="Arial" w:cs="Arial"/>
-          <w:color w:val="FF9900"/>
-        </w:rPr>
-      </w:pPr>
-      <w:r>
-        <w:rPr>
-          <w:rFonts w:ascii="Arial" w:eastAsia="Arial" w:hAnsi="Arial" w:cs="Arial"/>
-          <w:i/>
-          <w:color w:val="222222"/>
-        </w:rPr>
-        <w:t xml:space="preserve">      * </w:t>
-      </w:r>
-      <w:proofErr w:type="spellStart"/>
-      <w:r>
-        <w:rPr>
-          <w:rFonts w:ascii="Arial" w:eastAsia="Arial" w:hAnsi="Arial" w:cs="Arial"/>
-          <w:i/>
-          <w:color w:val="222222"/>
-        </w:rPr>
-        <w:t>PickupController.cs</w:t>
-      </w:r>
-      <w:proofErr w:type="spellEnd"/>
     </w:p>
     <w:p>
       <w:pPr>
@@ -3761,23 +3699,31 @@
         </w:rPr>
         <w:t xml:space="preserve">      * </w:t>
       </w:r>
-      <w:proofErr w:type="spellStart"/>
       <w:r>
         <w:rPr>
           <w:rFonts w:ascii="Arial" w:eastAsia="Arial" w:hAnsi="Arial" w:cs="Arial"/>
           <w:i/>
           <w:color w:val="222222"/>
         </w:rPr>
-        <w:t>LandingController.cs</w:t>
+        <w:t xml:space="preserve">LandingController.cs </w:t>
       </w:r>
-      <w:proofErr w:type="spellEnd"/>
-      <w:r>
+    </w:p>
+    <w:p>
+      <w:pPr>
+        <w:shd w:val="clear" w:color="auto" w:fill="FFFFFF"/>
         <w:rPr>
           <w:rFonts w:ascii="Arial" w:eastAsia="Arial" w:hAnsi="Arial" w:cs="Arial"/>
           <w:i/>
           <w:color w:val="222222"/>
         </w:rPr>
-        <w:t xml:space="preserve"> </w:t>
+      </w:pPr>
+      <w:r>
+        <w:rPr>
+          <w:rFonts w:ascii="Arial" w:eastAsia="Arial" w:hAnsi="Arial" w:cs="Arial"/>
+          <w:i/>
+          <w:color w:val="222222"/>
+        </w:rPr>
+        <w:t xml:space="preserve">      * HUDController.cs</w:t>
       </w:r>
     </w:p>
     <w:p>
@@ -3785,8 +3731,7 @@
         <w:shd w:val="clear" w:color="auto" w:fill="FFFFFF"/>
         <w:rPr>
           <w:rFonts w:ascii="Arial" w:eastAsia="Arial" w:hAnsi="Arial" w:cs="Arial"/>
-          <w:i/>
-          <w:color w:val="222222"/>
+          <w:color w:val="FF9900"/>
         </w:rPr>
       </w:pPr>
       <w:r>
@@ -3795,229 +3740,38 @@
           <w:i/>
           <w:color w:val="222222"/>
         </w:rPr>
-        <w:t xml:space="preserve">      * </w:t>
+        <w:t xml:space="preserve">      * GameOverController.cs </w:t>
       </w:r>
-      <w:proofErr w:type="spellStart"/>
+      <w:r>
+        <w:rPr>
+          <w:rFonts w:ascii="Arial" w:eastAsia="Arial" w:hAnsi="Arial" w:cs="Arial"/>
+          <w:color w:val="FF9900"/>
+        </w:rPr>
+        <w:t>(controla el UI del canvas cuando pierde)</w:t>
+      </w:r>
+    </w:p>
+    <w:p>
+      <w:pPr>
+        <w:shd w:val="clear" w:color="auto" w:fill="FFFFFF"/>
+        <w:rPr>
+          <w:rFonts w:ascii="Arial" w:eastAsia="Arial" w:hAnsi="Arial" w:cs="Arial"/>
+          <w:color w:val="FF9900"/>
+        </w:rPr>
+      </w:pPr>
       <w:r>
         <w:rPr>
           <w:rFonts w:ascii="Arial" w:eastAsia="Arial" w:hAnsi="Arial" w:cs="Arial"/>
           <w:i/>
           <w:color w:val="222222"/>
         </w:rPr>
-        <w:t>HUDController.cs</w:t>
+        <w:t xml:space="preserve">      * GameEndController.cs </w:t>
       </w:r>
-      <w:proofErr w:type="spellEnd"/>
-    </w:p>
-    <w:p>
-      <w:pPr>
-        <w:shd w:val="clear" w:color="auto" w:fill="FFFFFF"/>
+      <w:r>
         <w:rPr>
           <w:rFonts w:ascii="Arial" w:eastAsia="Arial" w:hAnsi="Arial" w:cs="Arial"/>
           <w:color w:val="FF9900"/>
         </w:rPr>
-      </w:pPr>
-      <w:r>
-        <w:rPr>
-          <w:rFonts w:ascii="Arial" w:eastAsia="Arial" w:hAnsi="Arial" w:cs="Arial"/>
-          <w:i/>
-          <w:color w:val="222222"/>
-        </w:rPr>
-        <w:t xml:space="preserve">      * </w:t>
-      </w:r>
-      <w:proofErr w:type="spellStart"/>
-      <w:r>
-        <w:rPr>
-          <w:rFonts w:ascii="Arial" w:eastAsia="Arial" w:hAnsi="Arial" w:cs="Arial"/>
-          <w:i/>
-          <w:color w:val="222222"/>
-        </w:rPr>
-        <w:t>GameOverController.cs</w:t>
-      </w:r>
-      <w:proofErr w:type="spellEnd"/>
-      <w:r>
-        <w:rPr>
-          <w:rFonts w:ascii="Arial" w:eastAsia="Arial" w:hAnsi="Arial" w:cs="Arial"/>
-          <w:i/>
-          <w:color w:val="222222"/>
-        </w:rPr>
-        <w:t xml:space="preserve"> </w:t>
-      </w:r>
-      <w:r>
-        <w:rPr>
-          <w:rFonts w:ascii="Arial" w:eastAsia="Arial" w:hAnsi="Arial" w:cs="Arial"/>
-          <w:color w:val="FF9900"/>
-        </w:rPr>
-        <w:t>(</w:t>
-      </w:r>
-      <w:proofErr w:type="spellStart"/>
-      <w:r>
-        <w:rPr>
-          <w:rFonts w:ascii="Arial" w:eastAsia="Arial" w:hAnsi="Arial" w:cs="Arial"/>
-          <w:color w:val="FF9900"/>
-        </w:rPr>
-        <w:t>controla</w:t>
-      </w:r>
-      <w:proofErr w:type="spellEnd"/>
-      <w:r>
-        <w:rPr>
-          <w:rFonts w:ascii="Arial" w:eastAsia="Arial" w:hAnsi="Arial" w:cs="Arial"/>
-          <w:color w:val="FF9900"/>
-        </w:rPr>
-        <w:t xml:space="preserve"> </w:t>
-      </w:r>
-      <w:proofErr w:type="spellStart"/>
-      <w:r>
-        <w:rPr>
-          <w:rFonts w:ascii="Arial" w:eastAsia="Arial" w:hAnsi="Arial" w:cs="Arial"/>
-          <w:color w:val="FF9900"/>
-        </w:rPr>
-        <w:t>el</w:t>
-      </w:r>
-      <w:proofErr w:type="spellEnd"/>
-      <w:r>
-        <w:rPr>
-          <w:rFonts w:ascii="Arial" w:eastAsia="Arial" w:hAnsi="Arial" w:cs="Arial"/>
-          <w:color w:val="FF9900"/>
-        </w:rPr>
-        <w:t xml:space="preserve"> UI del canvas </w:t>
-      </w:r>
-      <w:proofErr w:type="spellStart"/>
-      <w:r>
-        <w:rPr>
-          <w:rFonts w:ascii="Arial" w:eastAsia="Arial" w:hAnsi="Arial" w:cs="Arial"/>
-          <w:color w:val="FF9900"/>
-        </w:rPr>
-        <w:t>cuando</w:t>
-      </w:r>
-      <w:proofErr w:type="spellEnd"/>
-      <w:r>
-        <w:rPr>
-          <w:rFonts w:ascii="Arial" w:eastAsia="Arial" w:hAnsi="Arial" w:cs="Arial"/>
-          <w:color w:val="FF9900"/>
-        </w:rPr>
-        <w:t xml:space="preserve"> </w:t>
-      </w:r>
-      <w:proofErr w:type="spellStart"/>
-      <w:r>
-        <w:rPr>
-          <w:rFonts w:ascii="Arial" w:eastAsia="Arial" w:hAnsi="Arial" w:cs="Arial"/>
-          <w:color w:val="FF9900"/>
-        </w:rPr>
-        <w:t>pierde</w:t>
-      </w:r>
-      <w:proofErr w:type="spellEnd"/>
-      <w:r>
-        <w:rPr>
-          <w:rFonts w:ascii="Arial" w:eastAsia="Arial" w:hAnsi="Arial" w:cs="Arial"/>
-          <w:color w:val="FF9900"/>
-        </w:rPr>
-        <w:t>)</w:t>
-      </w:r>
-    </w:p>
-    <w:p>
-      <w:pPr>
-        <w:shd w:val="clear" w:color="auto" w:fill="FFFFFF"/>
-        <w:rPr>
-          <w:rFonts w:ascii="Arial" w:eastAsia="Arial" w:hAnsi="Arial" w:cs="Arial"/>
-          <w:color w:val="FF9900"/>
-        </w:rPr>
-      </w:pPr>
-      <w:r>
-        <w:rPr>
-          <w:rFonts w:ascii="Arial" w:eastAsia="Arial" w:hAnsi="Arial" w:cs="Arial"/>
-          <w:i/>
-          <w:color w:val="222222"/>
-        </w:rPr>
-        <w:t xml:space="preserve">      * </w:t>
-      </w:r>
-      <w:proofErr w:type="spellStart"/>
-      <w:r>
-        <w:rPr>
-          <w:rFonts w:ascii="Arial" w:eastAsia="Arial" w:hAnsi="Arial" w:cs="Arial"/>
-          <w:i/>
-          <w:color w:val="222222"/>
-        </w:rPr>
-        <w:t>GameEndController.cs</w:t>
-      </w:r>
-      <w:proofErr w:type="spellEnd"/>
-      <w:r>
-        <w:rPr>
-          <w:rFonts w:ascii="Arial" w:eastAsia="Arial" w:hAnsi="Arial" w:cs="Arial"/>
-          <w:i/>
-          <w:color w:val="222222"/>
-        </w:rPr>
-        <w:t xml:space="preserve"> </w:t>
-      </w:r>
-      <w:r>
-        <w:rPr>
-          <w:rFonts w:ascii="Arial" w:eastAsia="Arial" w:hAnsi="Arial" w:cs="Arial"/>
-          <w:color w:val="FF9900"/>
-        </w:rPr>
-        <w:t>(</w:t>
-      </w:r>
-      <w:proofErr w:type="spellStart"/>
-      <w:r>
-        <w:rPr>
-          <w:rFonts w:ascii="Arial" w:eastAsia="Arial" w:hAnsi="Arial" w:cs="Arial"/>
-          <w:color w:val="FF9900"/>
-        </w:rPr>
-        <w:t>controla</w:t>
-      </w:r>
-      <w:proofErr w:type="spellEnd"/>
-      <w:r>
-        <w:rPr>
-          <w:rFonts w:ascii="Arial" w:eastAsia="Arial" w:hAnsi="Arial" w:cs="Arial"/>
-          <w:color w:val="FF9900"/>
-        </w:rPr>
-        <w:t xml:space="preserve"> </w:t>
-      </w:r>
-      <w:proofErr w:type="spellStart"/>
-      <w:r>
-        <w:rPr>
-          <w:rFonts w:ascii="Arial" w:eastAsia="Arial" w:hAnsi="Arial" w:cs="Arial"/>
-          <w:color w:val="FF9900"/>
-        </w:rPr>
-        <w:t>el</w:t>
-      </w:r>
-      <w:proofErr w:type="spellEnd"/>
-      <w:r>
-        <w:rPr>
-          <w:rFonts w:ascii="Arial" w:eastAsia="Arial" w:hAnsi="Arial" w:cs="Arial"/>
-          <w:color w:val="FF9900"/>
-        </w:rPr>
-        <w:t xml:space="preserve"> UI del canvas </w:t>
-      </w:r>
-      <w:proofErr w:type="spellStart"/>
-      <w:r>
-        <w:rPr>
-          <w:rFonts w:ascii="Arial" w:eastAsia="Arial" w:hAnsi="Arial" w:cs="Arial"/>
-          <w:color w:val="FF9900"/>
-        </w:rPr>
-        <w:t>cuando</w:t>
-      </w:r>
-      <w:proofErr w:type="spellEnd"/>
-      <w:r>
-        <w:rPr>
-          <w:rFonts w:ascii="Arial" w:eastAsia="Arial" w:hAnsi="Arial" w:cs="Arial"/>
-          <w:color w:val="FF9900"/>
-        </w:rPr>
-        <w:t xml:space="preserve"> </w:t>
-      </w:r>
-      <w:proofErr w:type="spellStart"/>
-      <w:r>
-        <w:rPr>
-          <w:rFonts w:ascii="Arial" w:eastAsia="Arial" w:hAnsi="Arial" w:cs="Arial"/>
-          <w:color w:val="FF9900"/>
-        </w:rPr>
-        <w:t>gana</w:t>
-      </w:r>
-      <w:proofErr w:type="spellEnd"/>
-      <w:r>
-        <w:rPr>
-          <w:rFonts w:ascii="Arial" w:eastAsia="Arial" w:hAnsi="Arial" w:cs="Arial"/>
-          <w:color w:val="FF9900"/>
-        </w:rPr>
-        <w:t>)</w:t>
+        <w:t>(controla el UI del canvas cuando gana)</w:t>
       </w:r>
     </w:p>
     <w:p>
@@ -4668,25 +4422,7 @@
                       <w:sz w:val="20"/>
                       <w:szCs w:val="20"/>
                     </w:rPr>
-                    <w:t>, follow camera (</w:t>
-                  </w:r>
-                  <w:proofErr w:type="spellStart"/>
-                  <w:r>
-                    <w:rPr>
-                      <w:iCs/>
-                      <w:sz w:val="20"/>
-                      <w:szCs w:val="20"/>
-                    </w:rPr>
-                    <w:t>Cinemachine</w:t>
-                  </w:r>
-                  <w:proofErr w:type="spellEnd"/>
-                  <w:r>
-                    <w:rPr>
-                      <w:iCs/>
-                      <w:sz w:val="20"/>
-                      <w:szCs w:val="20"/>
-                    </w:rPr>
-                    <w:t>)</w:t>
+                    <w:t>, follow camera (Cinemachine)</w:t>
                   </w:r>
                   <w:r>
                     <w:rPr>
@@ -4776,8 +4512,6 @@
                     </w:rPr>
                     <w:t xml:space="preserve">Events: </w:t>
                   </w:r>
-                  <w:proofErr w:type="spellStart"/>
-                  <w:proofErr w:type="gramStart"/>
                   <w:r>
                     <w:rPr>
                       <w:iCs/>
@@ -4794,23 +4528,13 @@
                     </w:rPr>
                     <w:t>th</w:t>
                   </w:r>
-                  <w:proofErr w:type="spellEnd"/>
-                  <w:r>
-                    <w:rPr>
-                      <w:iCs/>
-                      <w:sz w:val="20"/>
-                      <w:szCs w:val="20"/>
-                    </w:rPr>
-                    <w:t>(</w:t>
-                  </w:r>
-                  <w:proofErr w:type="gramEnd"/>
-                  <w:r>
-                    <w:rPr>
-                      <w:iCs/>
-                      <w:sz w:val="20"/>
-                      <w:szCs w:val="20"/>
-                    </w:rPr>
-                    <w:t xml:space="preserve">), </w:t>
+                  <w:r>
+                    <w:rPr>
+                      <w:iCs/>
+                      <w:sz w:val="20"/>
+                      <w:szCs w:val="20"/>
+                    </w:rPr>
+                    <w:t xml:space="preserve">(), </w:t>
                   </w:r>
                 </w:p>
                 <w:p>
@@ -5159,9 +4883,32 @@
                       <w:sz w:val="20"/>
                       <w:szCs w:val="20"/>
                     </w:rPr>
-                    <w:t xml:space="preserve"> </w:t>
-                  </w:r>
-                  <w:proofErr w:type="spellStart"/>
+                    <w:t xml:space="preserve"> Evil</w:t>
+                  </w:r>
+                  <w:r>
+                    <w:rPr>
+                      <w:iCs/>
+                      <w:sz w:val="20"/>
+                      <w:szCs w:val="20"/>
+                    </w:rPr>
+                    <w:t>Veggie</w:t>
+                  </w:r>
+                  <w:r>
+                    <w:rPr>
+                      <w:iCs/>
+                      <w:sz w:val="20"/>
+                      <w:szCs w:val="20"/>
+                    </w:rPr>
+                    <w:t xml:space="preserve"> (</w:t>
+                  </w:r>
+                  <w:r>
+                    <w:rPr>
+                      <w:iCs/>
+                      <w:sz w:val="20"/>
+                      <w:szCs w:val="20"/>
+                    </w:rPr>
+                    <w:t xml:space="preserve">inherits </w:t>
+                  </w:r>
                   <w:r>
                     <w:rPr>
                       <w:iCs/>
@@ -5176,112 +4923,31 @@
                       <w:sz w:val="20"/>
                       <w:szCs w:val="20"/>
                     </w:rPr>
-                    <w:t>Veggie</w:t>
-                  </w:r>
-                  <w:proofErr w:type="spellEnd"/>
-                  <w:r>
-                    <w:rPr>
-                      <w:iCs/>
-                      <w:sz w:val="20"/>
-                      <w:szCs w:val="20"/>
-                    </w:rPr>
-                    <w:t xml:space="preserve"> (</w:t>
-                  </w:r>
-                  <w:r>
-                    <w:rPr>
-                      <w:iCs/>
-                      <w:sz w:val="20"/>
-                      <w:szCs w:val="20"/>
-                    </w:rPr>
-                    <w:t xml:space="preserve">inherits </w:t>
-                  </w:r>
-                  <w:proofErr w:type="spellStart"/>
-                  <w:r>
-                    <w:rPr>
-                      <w:iCs/>
-                      <w:sz w:val="20"/>
-                      <w:szCs w:val="20"/>
-                    </w:rPr>
-                    <w:t>Evil</w:t>
-                  </w:r>
-                  <w:r>
-                    <w:rPr>
-                      <w:iCs/>
-                      <w:sz w:val="20"/>
-                      <w:szCs w:val="20"/>
-                    </w:rPr>
                     <w:t>Mushroom</w:t>
                   </w:r>
-                  <w:proofErr w:type="spellEnd"/>
-                  <w:r>
-                    <w:rPr>
-                      <w:iCs/>
-                      <w:sz w:val="20"/>
-                      <w:szCs w:val="20"/>
-                    </w:rPr>
-                    <w:t xml:space="preserve">, </w:t>
-                  </w:r>
-                  <w:proofErr w:type="spellStart"/>
-                  <w:r>
-                    <w:rPr>
-                      <w:iCs/>
-                      <w:sz w:val="20"/>
-                      <w:szCs w:val="20"/>
-                    </w:rPr>
-                    <w:t>EvilTomato</w:t>
-                  </w:r>
-                  <w:proofErr w:type="spellEnd"/>
-                  <w:r>
-                    <w:rPr>
-                      <w:iCs/>
-                      <w:sz w:val="20"/>
-                      <w:szCs w:val="20"/>
-                    </w:rPr>
-                    <w:t xml:space="preserve">, </w:t>
-                  </w:r>
-                  <w:proofErr w:type="spellStart"/>
-                  <w:r>
-                    <w:rPr>
-                      <w:iCs/>
-                      <w:sz w:val="20"/>
-                      <w:szCs w:val="20"/>
-                    </w:rPr>
-                    <w:t>EvilCarrot</w:t>
-                  </w:r>
-                  <w:proofErr w:type="spellEnd"/>
-                  <w:r>
-                    <w:rPr>
-                      <w:iCs/>
-                      <w:sz w:val="20"/>
-                      <w:szCs w:val="20"/>
-                    </w:rPr>
-                    <w:t>)</w:t>
-                  </w:r>
-                  <w:r>
-                    <w:rPr>
-                      <w:iCs/>
-                      <w:sz w:val="20"/>
-                      <w:szCs w:val="20"/>
-                    </w:rPr>
-                    <w:t xml:space="preserve">, each enemy has an </w:t>
-                  </w:r>
-                  <w:proofErr w:type="spellStart"/>
-                  <w:r>
-                    <w:rPr>
-                      <w:iCs/>
-                      <w:sz w:val="20"/>
-                      <w:szCs w:val="20"/>
-                    </w:rPr>
-                    <w:t>enum</w:t>
-                  </w:r>
-                  <w:proofErr w:type="spellEnd"/>
-                  <w:r>
-                    <w:rPr>
-                      <w:iCs/>
-                      <w:sz w:val="20"/>
-                      <w:szCs w:val="20"/>
-                    </w:rPr>
-                    <w:t xml:space="preserve"> (mild/tough)</w:t>
+                  <w:r>
+                    <w:rPr>
+                      <w:iCs/>
+                      <w:sz w:val="20"/>
+                      <w:szCs w:val="20"/>
+                    </w:rPr>
+                    <w:t>, EvilTomato</w:t>
+                  </w:r>
+                  <w:r>
+                    <w:rPr>
+                      <w:iCs/>
+                      <w:sz w:val="20"/>
+                      <w:szCs w:val="20"/>
+                    </w:rPr>
+                    <w:t>, EvilCarrot)</w:t>
+                  </w:r>
+                  <w:r>
+                    <w:rPr>
+                      <w:iCs/>
+                      <w:sz w:val="20"/>
+                      <w:szCs w:val="20"/>
+                    </w:rPr>
+                    <w:t>, each enemy has an enum (mild/tough)</w:t>
                   </w:r>
                 </w:p>
                 <w:p>
@@ -5339,23 +5005,13 @@
                       <w:szCs w:val="20"/>
                     </w:rPr>
                   </w:pPr>
-                  <w:proofErr w:type="spellStart"/>
-                  <w:r>
-                    <w:rPr>
-                      <w:iCs/>
-                      <w:sz w:val="20"/>
-                      <w:szCs w:val="20"/>
-                    </w:rPr>
-                    <w:t>HealthBoost</w:t>
-                  </w:r>
-                  <w:proofErr w:type="spellEnd"/>
-                  <w:r>
-                    <w:rPr>
-                      <w:iCs/>
-                      <w:sz w:val="20"/>
-                      <w:szCs w:val="20"/>
-                    </w:rPr>
-                    <w:t xml:space="preserve"> class</w:t>
+                  <w:r>
+                    <w:rPr>
+                      <w:iCs/>
+                      <w:sz w:val="20"/>
+                      <w:szCs w:val="20"/>
+                    </w:rPr>
+                    <w:t>HealthBoost class</w:t>
                   </w:r>
                   <w:r>
                     <w:rPr>
@@ -5403,18 +5059,8 @@
                       <w:sz w:val="20"/>
                       <w:szCs w:val="20"/>
                     </w:rPr>
-                    <w:t xml:space="preserve">Use </w:t>
-                  </w:r>
-                  <w:proofErr w:type="spellStart"/>
-                  <w:r>
-                    <w:rPr>
-                      <w:iCs/>
-                      <w:sz w:val="20"/>
-                      <w:szCs w:val="20"/>
-                    </w:rPr>
-                    <w:t>Raycast</w:t>
-                  </w:r>
-                  <w:proofErr w:type="spellEnd"/>
+                    <w:t>Use Raycast</w:t>
+                  </w:r>
                   <w:r>
                     <w:rPr>
                       <w:iCs/>
@@ -5760,27 +5406,7 @@
                       <w:sz w:val="20"/>
                       <w:szCs w:val="20"/>
                     </w:rPr>
-                    <w:t>High Score management (</w:t>
-                  </w:r>
-                  <w:proofErr w:type="spellStart"/>
-                  <w:r>
-                    <w:rPr>
-                      <w:iCs/>
-                      <w:color w:val="00B050"/>
-                      <w:sz w:val="20"/>
-                      <w:szCs w:val="20"/>
-                    </w:rPr>
-                    <w:t>PlayerPrefs</w:t>
-                  </w:r>
-                  <w:proofErr w:type="spellEnd"/>
-                  <w:r>
-                    <w:rPr>
-                      <w:iCs/>
-                      <w:color w:val="00B050"/>
-                      <w:sz w:val="20"/>
-                      <w:szCs w:val="20"/>
-                    </w:rPr>
-                    <w:t>)</w:t>
+                    <w:t>High Score management (PlayerPrefs)</w:t>
                   </w:r>
                 </w:p>
                 <w:p>
@@ -5859,19 +5485,8 @@
                       <w:sz w:val="20"/>
                       <w:szCs w:val="20"/>
                     </w:rPr>
-                    <w:t xml:space="preserve">stage, and save to player </w:t>
-                  </w:r>
-                  <w:proofErr w:type="spellStart"/>
-                  <w:r>
-                    <w:rPr>
-                      <w:iCs/>
-                      <w:color w:val="00B050"/>
-                      <w:sz w:val="20"/>
-                      <w:szCs w:val="20"/>
-                    </w:rPr>
-                    <w:t>prefs</w:t>
-                  </w:r>
-                  <w:proofErr w:type="spellEnd"/>
+                    <w:t>stage, and save to player prefs</w:t>
+                  </w:r>
                   <w:r>
                     <w:rPr>
                       <w:iCs/>
@@ -6030,25 +5645,14 @@
                     </w:rPr>
                     <w:t>. They haunt you in your dreams! It’s a veggie nightmare!” (</w:t>
                   </w:r>
-                  <w:proofErr w:type="gramStart"/>
-                  <w:r>
-                    <w:rPr>
-                      <w:iCs/>
-                      <w:color w:val="00B050"/>
-                      <w:sz w:val="20"/>
-                      <w:szCs w:val="20"/>
-                    </w:rPr>
-                    <w:t>player</w:t>
-                  </w:r>
-                  <w:proofErr w:type="gramEnd"/>
-                  <w:r>
-                    <w:rPr>
-                      <w:iCs/>
-                      <w:color w:val="00B050"/>
-                      <w:sz w:val="20"/>
-                      <w:szCs w:val="20"/>
-                    </w:rPr>
-                    <w:t xml:space="preserve"> is seen l</w:t>
+                  <w:r>
+                    <w:rPr>
+                      <w:iCs/>
+                      <w:color w:val="00B050"/>
+                      <w:sz w:val="20"/>
+                      <w:szCs w:val="20"/>
+                    </w:rPr>
+                    <w:t>player is seen l</w:t>
                   </w:r>
                   <w:r>
                     <w:rPr>
@@ -6157,7 +5761,6 @@
                     </w:rPr>
                     <w:t xml:space="preserve">: </w:t>
                   </w:r>
-                  <w:proofErr w:type="spellStart"/>
                   <w:r>
                     <w:rPr>
                       <w:i/>
@@ -6165,60 +5768,8 @@
                       <w:sz w:val="20"/>
                       <w:szCs w:val="20"/>
                     </w:rPr>
-                    <w:t>en</w:t>
-                  </w:r>
-                  <w:proofErr w:type="spellEnd"/>
-                  <w:r>
-                    <w:rPr>
-                      <w:i/>
-                      <w:color w:val="00B050"/>
-                      <w:sz w:val="20"/>
-                      <w:szCs w:val="20"/>
-                    </w:rPr>
-                    <w:t xml:space="preserve"> </w:t>
-                  </w:r>
-                  <w:proofErr w:type="spellStart"/>
-                  <w:r>
-                    <w:rPr>
-                      <w:i/>
-                      <w:color w:val="00B050"/>
-                      <w:sz w:val="20"/>
-                      <w:szCs w:val="20"/>
-                    </w:rPr>
-                    <w:t>HUDController</w:t>
-                  </w:r>
-                  <w:proofErr w:type="spellEnd"/>
-                  <w:r>
-                    <w:rPr>
-                      <w:i/>
-                      <w:color w:val="00B050"/>
-                      <w:sz w:val="20"/>
-                      <w:szCs w:val="20"/>
-                    </w:rPr>
-                    <w:t xml:space="preserve">, </w:t>
-                  </w:r>
-                  <w:proofErr w:type="spellStart"/>
-                  <w:r>
-                    <w:rPr>
-                      <w:i/>
-                      <w:color w:val="00B050"/>
-                      <w:sz w:val="20"/>
-                      <w:szCs w:val="20"/>
-                    </w:rPr>
-                    <w:t>método</w:t>
-                  </w:r>
-                  <w:proofErr w:type="spellEnd"/>
-                  <w:r>
-                    <w:rPr>
-                      <w:i/>
-                      <w:color w:val="00B050"/>
-                      <w:sz w:val="20"/>
-                      <w:szCs w:val="20"/>
-                    </w:rPr>
-                    <w:t xml:space="preserve"> </w:t>
-                  </w:r>
-                  <w:proofErr w:type="spellStart"/>
-                  <w:proofErr w:type="gramStart"/>
+                    <w:t xml:space="preserve">en HUDController, método </w:t>
+                  </w:r>
                   <w:r>
                     <w:rPr>
                       <w:rFonts w:ascii="Consolas" w:hAnsi="Consolas" w:cs="Consolas"/>
@@ -6227,29 +5778,7 @@
                       <w:szCs w:val="19"/>
                       <w:lang w:val="es-AR"/>
                     </w:rPr>
-                    <w:t>ShowStatsCoroutine</w:t>
-                  </w:r>
-                  <w:proofErr w:type="spellEnd"/>
-                  <w:r>
-                    <w:rPr>
-                      <w:rFonts w:ascii="Consolas" w:hAnsi="Consolas" w:cs="Consolas"/>
-                      <w:color w:val="00B050"/>
-                      <w:sz w:val="19"/>
-                      <w:szCs w:val="19"/>
-                      <w:lang w:val="es-AR"/>
-                    </w:rPr>
-                    <w:t>(</w:t>
-                  </w:r>
-                  <w:proofErr w:type="gramEnd"/>
-                  <w:r>
-                    <w:rPr>
-                      <w:rFonts w:ascii="Consolas" w:hAnsi="Consolas" w:cs="Consolas"/>
-                      <w:color w:val="00B050"/>
-                      <w:sz w:val="19"/>
-                      <w:szCs w:val="19"/>
-                      <w:lang w:val="es-AR"/>
-                    </w:rPr>
-                    <w:t>)</w:t>
+                    <w:t>ShowStatsCoroutine()</w:t>
                   </w:r>
                   <w:r>
                     <w:rPr>
@@ -6258,47 +5787,7 @@
                       <w:sz w:val="20"/>
                       <w:szCs w:val="20"/>
                     </w:rPr>
-                    <w:t xml:space="preserve">, </w:t>
-                  </w:r>
-                  <w:proofErr w:type="spellStart"/>
-                  <w:r>
-                    <w:rPr>
-                      <w:i/>
-                      <w:color w:val="00B050"/>
-                      <w:sz w:val="20"/>
-                      <w:szCs w:val="20"/>
-                    </w:rPr>
-                    <w:t>en</w:t>
-                  </w:r>
-                  <w:proofErr w:type="spellEnd"/>
-                  <w:r>
-                    <w:rPr>
-                      <w:i/>
-                      <w:color w:val="00B050"/>
-                      <w:sz w:val="20"/>
-                      <w:szCs w:val="20"/>
-                    </w:rPr>
-                    <w:t xml:space="preserve"> </w:t>
-                  </w:r>
-                  <w:proofErr w:type="spellStart"/>
-                  <w:r>
-                    <w:rPr>
-                      <w:i/>
-                      <w:color w:val="00B050"/>
-                      <w:sz w:val="20"/>
-                      <w:szCs w:val="20"/>
-                    </w:rPr>
-                    <w:t>el</w:t>
-                  </w:r>
-                  <w:proofErr w:type="spellEnd"/>
-                  <w:r>
-                    <w:rPr>
-                      <w:i/>
-                      <w:color w:val="00B050"/>
-                      <w:sz w:val="20"/>
-                      <w:szCs w:val="20"/>
-                    </w:rPr>
-                    <w:t xml:space="preserve"> else)</w:t>
+                    <w:t>, en el else)</w:t>
                   </w:r>
                 </w:p>
                 <w:p>
@@ -6349,6 +5838,7 @@
                     <w:spacing w:line="240" w:lineRule="auto"/>
                     <w:rPr>
                       <w:iCs/>
+                      <w:color w:val="00B050"/>
                       <w:sz w:val="20"/>
                       <w:szCs w:val="20"/>
                     </w:rPr>
@@ -6356,6 +5846,7 @@
                   <w:r>
                     <w:rPr>
                       <w:iCs/>
+                      <w:color w:val="00B050"/>
                       <w:sz w:val="20"/>
                       <w:szCs w:val="20"/>
                     </w:rPr>
@@ -6373,6 +5864,7 @@
                     <w:spacing w:line="240" w:lineRule="auto"/>
                     <w:rPr>
                       <w:iCs/>
+                      <w:color w:val="00B050"/>
                       <w:sz w:val="20"/>
                       <w:szCs w:val="20"/>
                     </w:rPr>
@@ -6380,6 +5872,7 @@
                   <w:r>
                     <w:rPr>
                       <w:iCs/>
+                      <w:color w:val="00B050"/>
                       <w:sz w:val="20"/>
                       <w:szCs w:val="20"/>
                     </w:rPr>
@@ -6407,7 +5900,74 @@
                       <w:sz w:val="20"/>
                       <w:szCs w:val="20"/>
                     </w:rPr>
-                    <w:t>Music and sound effects</w:t>
+                    <w:t>Corregir high score (muestra el high score sin incluir el bonus hp)</w:t>
+                  </w:r>
+                </w:p>
+                <w:p>
+                  <w:pPr>
+                    <w:widowControl w:val="0"/>
+                    <w:spacing w:line="240" w:lineRule="auto"/>
+                    <w:rPr>
+                      <w:b/>
+                      <w:bCs/>
+                      <w:iCs/>
+                      <w:sz w:val="20"/>
+                      <w:szCs w:val="20"/>
+                    </w:rPr>
+                  </w:pPr>
+                </w:p>
+                <w:p>
+                  <w:pPr>
+                    <w:widowControl w:val="0"/>
+                    <w:spacing w:line="240" w:lineRule="auto"/>
+                    <w:ind w:left="700"/>
+                    <w:rPr>
+                      <w:b/>
+                      <w:bCs/>
+                      <w:iCs/>
+                      <w:sz w:val="20"/>
+                      <w:szCs w:val="20"/>
+                    </w:rPr>
+                  </w:pPr>
+                  <w:r>
+                    <w:rPr>
+                      <w:b/>
+                      <w:bCs/>
+                      <w:iCs/>
+                      <w:sz w:val="20"/>
+                      <w:szCs w:val="20"/>
+                    </w:rPr>
+                    <w:t>30/5</w:t>
+                  </w:r>
+                  <w:r>
+                    <w:rPr>
+                      <w:b/>
+                      <w:bCs/>
+                      <w:iCs/>
+                      <w:sz w:val="20"/>
+                      <w:szCs w:val="20"/>
+                    </w:rPr>
+                    <w:t xml:space="preserve"> – 31/5</w:t>
+                  </w:r>
+                </w:p>
+                <w:p>
+                  <w:pPr>
+                    <w:widowControl w:val="0"/>
+                    <w:spacing w:line="240" w:lineRule="auto"/>
+                    <w:ind w:left="700"/>
+                    <w:rPr>
+                      <w:i/>
+                      <w:sz w:val="20"/>
+                      <w:szCs w:val="20"/>
+                    </w:rPr>
+                  </w:pPr>
+                  <w:r>
+                    <w:rPr>
+                      <w:i/>
+                      <w:sz w:val="20"/>
+                      <w:szCs w:val="20"/>
+                    </w:rPr>
+                    <w:t>Bugs/fixes, among the following:</w:t>
                   </w:r>
                 </w:p>
                 <w:p>
@@ -6425,170 +5985,13 @@
                       <w:szCs w:val="20"/>
                     </w:rPr>
                   </w:pPr>
-                  <w:proofErr w:type="spellStart"/>
-                  <w:r>
-                    <w:rPr>
-                      <w:iCs/>
-                      <w:sz w:val="20"/>
-                      <w:szCs w:val="20"/>
-                    </w:rPr>
-                    <w:t>Corregir</w:t>
-                  </w:r>
-                  <w:proofErr w:type="spellEnd"/>
-                  <w:r>
-                    <w:rPr>
-                      <w:iCs/>
-                      <w:sz w:val="20"/>
-                      <w:szCs w:val="20"/>
-                    </w:rPr>
-                    <w:t xml:space="preserve"> </w:t>
-                  </w:r>
-                  <w:r>
-                    <w:rPr>
-                      <w:iCs/>
-                      <w:sz w:val="20"/>
-                      <w:szCs w:val="20"/>
-                    </w:rPr>
-                    <w:t>high score (</w:t>
-                  </w:r>
-                  <w:proofErr w:type="spellStart"/>
-                  <w:r>
-                    <w:rPr>
-                      <w:iCs/>
-                      <w:sz w:val="20"/>
-                      <w:szCs w:val="20"/>
-                    </w:rPr>
-                    <w:t>muestra</w:t>
-                  </w:r>
-                  <w:proofErr w:type="spellEnd"/>
-                  <w:r>
-                    <w:rPr>
-                      <w:iCs/>
-                      <w:sz w:val="20"/>
-                      <w:szCs w:val="20"/>
-                    </w:rPr>
-                    <w:t xml:space="preserve"> </w:t>
-                  </w:r>
-                  <w:proofErr w:type="spellStart"/>
-                  <w:r>
-                    <w:rPr>
-                      <w:iCs/>
-                      <w:sz w:val="20"/>
-                      <w:szCs w:val="20"/>
-                    </w:rPr>
-                    <w:t>el</w:t>
-                  </w:r>
-                  <w:proofErr w:type="spellEnd"/>
-                  <w:r>
-                    <w:rPr>
-                      <w:iCs/>
-                      <w:sz w:val="20"/>
-                      <w:szCs w:val="20"/>
-                    </w:rPr>
-                    <w:t xml:space="preserve"> high score sin </w:t>
-                  </w:r>
-                  <w:proofErr w:type="spellStart"/>
-                  <w:r>
-                    <w:rPr>
-                      <w:iCs/>
-                      <w:sz w:val="20"/>
-                      <w:szCs w:val="20"/>
-                    </w:rPr>
-                    <w:t>incluir</w:t>
-                  </w:r>
-                  <w:proofErr w:type="spellEnd"/>
-                  <w:r>
-                    <w:rPr>
-                      <w:iCs/>
-                      <w:sz w:val="20"/>
-                      <w:szCs w:val="20"/>
-                    </w:rPr>
-                    <w:t xml:space="preserve"> </w:t>
-                  </w:r>
-                  <w:proofErr w:type="spellStart"/>
-                  <w:r>
-                    <w:rPr>
-                      <w:iCs/>
-                      <w:sz w:val="20"/>
-                      <w:szCs w:val="20"/>
-                    </w:rPr>
-                    <w:t>el</w:t>
-                  </w:r>
-                  <w:proofErr w:type="spellEnd"/>
-                  <w:r>
-                    <w:rPr>
-                      <w:iCs/>
-                      <w:sz w:val="20"/>
-                      <w:szCs w:val="20"/>
-                    </w:rPr>
-                    <w:t xml:space="preserve"> bonus hp)</w:t>
-                  </w:r>
-                </w:p>
-                <w:p>
-                  <w:pPr>
-                    <w:widowControl w:val="0"/>
-                    <w:spacing w:line="240" w:lineRule="auto"/>
-                    <w:rPr>
-                      <w:b/>
-                      <w:bCs/>
-                      <w:iCs/>
-                      <w:sz w:val="20"/>
-                      <w:szCs w:val="20"/>
-                    </w:rPr>
-                  </w:pPr>
-                </w:p>
-                <w:p>
-                  <w:pPr>
-                    <w:widowControl w:val="0"/>
-                    <w:spacing w:line="240" w:lineRule="auto"/>
-                    <w:ind w:left="700"/>
-                    <w:rPr>
-                      <w:b/>
-                      <w:bCs/>
-                      <w:iCs/>
-                      <w:sz w:val="20"/>
-                      <w:szCs w:val="20"/>
-                    </w:rPr>
-                  </w:pPr>
-                  <w:r>
-                    <w:rPr>
-                      <w:b/>
-                      <w:bCs/>
-                      <w:iCs/>
-                      <w:sz w:val="20"/>
-                      <w:szCs w:val="20"/>
-                    </w:rPr>
-                    <w:t>30/5</w:t>
-                  </w:r>
-                  <w:r>
-                    <w:rPr>
-                      <w:b/>
-                      <w:bCs/>
-                      <w:iCs/>
-                      <w:sz w:val="20"/>
-                      <w:szCs w:val="20"/>
-                    </w:rPr>
-                    <w:t xml:space="preserve"> – 31/5</w:t>
-                  </w:r>
-                </w:p>
-                <w:p>
-                  <w:pPr>
-                    <w:widowControl w:val="0"/>
-                    <w:spacing w:line="240" w:lineRule="auto"/>
-                    <w:ind w:left="700"/>
-                    <w:rPr>
-                      <w:i/>
-                      <w:sz w:val="20"/>
-                      <w:szCs w:val="20"/>
-                    </w:rPr>
-                  </w:pPr>
-                  <w:r>
-                    <w:rPr>
-                      <w:i/>
-                      <w:sz w:val="20"/>
-                      <w:szCs w:val="20"/>
-                    </w:rPr>
-                    <w:t>Bugs/fixes, among the following:</w:t>
+                  <w:r>
+                    <w:rPr>
+                      <w:iCs/>
+                      <w:sz w:val="20"/>
+                      <w:szCs w:val="20"/>
+                    </w:rPr>
+                    <w:t>ToughEffect (modificar particle effect)</w:t>
                   </w:r>
                 </w:p>
                 <w:p>
@@ -6612,84 +6015,7 @@
                       <w:sz w:val="20"/>
                       <w:szCs w:val="20"/>
                     </w:rPr>
-                    <w:t>Lerp rotation (for loop) when player faints dead</w:t>
-                  </w:r>
-                </w:p>
-                <w:p>
-                  <w:pPr>
-                    <w:widowControl w:val="0"/>
-                    <w:numPr>
-                      <w:ilvl w:val="0"/>
-                      <w:numId w:val="5"/>
-                    </w:numPr>
-                    <w:spacing w:line="240" w:lineRule="auto"/>
-                    <w:rPr>
-                      <w:iCs/>
-                      <w:sz w:val="20"/>
-                      <w:szCs w:val="20"/>
-                    </w:rPr>
-                  </w:pPr>
-                  <w:r>
-                    <w:rPr>
-                      <w:iCs/>
-                      <w:sz w:val="20"/>
-                      <w:szCs w:val="20"/>
-                    </w:rPr>
-                    <w:t xml:space="preserve">Usar Object Pooling para </w:t>
-                  </w:r>
-                  <w:proofErr w:type="spellStart"/>
-                  <w:r>
-                    <w:rPr>
-                      <w:iCs/>
-                      <w:sz w:val="20"/>
-                      <w:szCs w:val="20"/>
-                    </w:rPr>
-                    <w:t>los</w:t>
-                  </w:r>
-                  <w:proofErr w:type="spellEnd"/>
-                  <w:r>
-                    <w:rPr>
-                      <w:iCs/>
-                      <w:sz w:val="20"/>
-                      <w:szCs w:val="20"/>
-                    </w:rPr>
-                    <w:t xml:space="preserve"> laser beams que </w:t>
-                  </w:r>
-                  <w:proofErr w:type="spellStart"/>
-                  <w:r>
-                    <w:rPr>
-                      <w:iCs/>
-                      <w:sz w:val="20"/>
-                      <w:szCs w:val="20"/>
-                    </w:rPr>
-                    <w:t>dispara</w:t>
-                  </w:r>
-                  <w:proofErr w:type="spellEnd"/>
-                  <w:r>
-                    <w:rPr>
-                      <w:iCs/>
-                      <w:sz w:val="20"/>
-                      <w:szCs w:val="20"/>
-                    </w:rPr>
-                    <w:t xml:space="preserve"> </w:t>
-                  </w:r>
-                  <w:proofErr w:type="spellStart"/>
-                  <w:r>
-                    <w:rPr>
-                      <w:iCs/>
-                      <w:sz w:val="20"/>
-                      <w:szCs w:val="20"/>
-                    </w:rPr>
-                    <w:t>el</w:t>
-                  </w:r>
-                  <w:proofErr w:type="spellEnd"/>
-                  <w:r>
-                    <w:rPr>
-                      <w:iCs/>
-                      <w:sz w:val="20"/>
-                      <w:szCs w:val="20"/>
-                    </w:rPr>
-                    <w:t xml:space="preserve"> player.</w:t>
+                    <w:t>Poner hamburguesas de distinto color por level</w:t>
                   </w:r>
                 </w:p>
                 <w:p>
@@ -6713,39 +6039,7 @@
                       <w:sz w:val="20"/>
                       <w:szCs w:val="20"/>
                     </w:rPr>
-                    <w:t>Full l</w:t>
-                  </w:r>
-                  <w:r>
-                    <w:rPr>
-                      <w:iCs/>
-                      <w:sz w:val="20"/>
-                      <w:szCs w:val="20"/>
-                    </w:rPr>
-                    <w:t>evel design: 3 levels</w:t>
-                  </w:r>
-                  <w:r>
-                    <w:rPr>
-                      <w:iCs/>
-                      <w:sz w:val="20"/>
-                      <w:szCs w:val="20"/>
-                    </w:rPr>
-                    <w:t xml:space="preserve"> (“</w:t>
-                  </w:r>
-                  <w:r>
-                    <w:rPr>
-                      <w:iCs/>
-                      <w:sz w:val="20"/>
-                      <w:szCs w:val="20"/>
-                    </w:rPr>
-                    <w:t>stages</w:t>
-                  </w:r>
-                  <w:r>
-                    <w:rPr>
-                      <w:iCs/>
-                      <w:sz w:val="20"/>
-                      <w:szCs w:val="20"/>
-                    </w:rPr>
-                    <w:t>”)</w:t>
+                    <w:t>Music and sound effects</w:t>
                   </w:r>
                 </w:p>
                 <w:p>
@@ -6769,7 +6063,7 @@
                       <w:sz w:val="20"/>
                       <w:szCs w:val="20"/>
                     </w:rPr>
-                    <w:t>Player should only be able to jump twice (not thrice)</w:t>
+                    <w:t>Corregir el laser beam (cambiar modelo)</w:t>
                   </w:r>
                 </w:p>
                 <w:p>
@@ -6793,39 +6087,7 @@
                       <w:sz w:val="20"/>
                       <w:szCs w:val="20"/>
                     </w:rPr>
-                    <w:t>Pause</w:t>
-                  </w:r>
-                  <w:r>
-                    <w:rPr>
-                      <w:iCs/>
-                      <w:sz w:val="20"/>
-                      <w:szCs w:val="20"/>
-                    </w:rPr>
-                    <w:t xml:space="preserve"> and Resume</w:t>
-                  </w:r>
-                  <w:r>
-                    <w:rPr>
-                      <w:iCs/>
-                      <w:sz w:val="20"/>
-                      <w:szCs w:val="20"/>
-                    </w:rPr>
-                    <w:t xml:space="preserve"> </w:t>
-                  </w:r>
-                  <w:r>
-                    <w:rPr>
-                      <w:iCs/>
-                      <w:sz w:val="20"/>
-                      <w:szCs w:val="20"/>
-                    </w:rPr>
-                    <w:t>B</w:t>
-                  </w:r>
-                  <w:r>
-                    <w:rPr>
-                      <w:iCs/>
-                      <w:sz w:val="20"/>
-                      <w:szCs w:val="20"/>
-                    </w:rPr>
-                    <w:t>utton</w:t>
+                    <w:t>Aumentar velocidades de los enemigos de niveles 2 y 3 y en nivel 3 solo poner enemigos Tough</w:t>
                   </w:r>
                 </w:p>
                 <w:p>
@@ -6849,7 +6111,7 @@
                       <w:sz w:val="20"/>
                       <w:szCs w:val="20"/>
                     </w:rPr>
-                    <w:t>First attack doesn’t seem to lower the health bar</w:t>
+                    <w:t>Diseñar levels 2 y 3</w:t>
                   </w:r>
                 </w:p>
                 <w:p>
@@ -6873,6 +6135,101 @@
                       <w:sz w:val="20"/>
                       <w:szCs w:val="20"/>
                     </w:rPr>
+                    <w:t>Lerp rotation (for loop) when player faints dead</w:t>
+                  </w:r>
+                </w:p>
+                <w:p>
+                  <w:pPr>
+                    <w:widowControl w:val="0"/>
+                    <w:numPr>
+                      <w:ilvl w:val="0"/>
+                      <w:numId w:val="5"/>
+                    </w:numPr>
+                    <w:spacing w:line="240" w:lineRule="auto"/>
+                    <w:rPr>
+                      <w:iCs/>
+                      <w:sz w:val="20"/>
+                      <w:szCs w:val="20"/>
+                    </w:rPr>
+                  </w:pPr>
+                  <w:r>
+                    <w:rPr>
+                      <w:iCs/>
+                      <w:sz w:val="20"/>
+                      <w:szCs w:val="20"/>
+                    </w:rPr>
+                    <w:t>Usar Object Pooling para los laser beams que dispara el player.</w:t>
+                  </w:r>
+                </w:p>
+                <w:p>
+                  <w:pPr>
+                    <w:pStyle w:val="Prrafodelista"/>
+                    <w:widowControl w:val="0"/>
+                    <w:numPr>
+                      <w:ilvl w:val="0"/>
+                      <w:numId w:val="5"/>
+                    </w:numPr>
+                    <w:spacing w:line="240" w:lineRule="auto"/>
+                    <w:rPr>
+                      <w:iCs/>
+                      <w:sz w:val="20"/>
+                      <w:szCs w:val="20"/>
+                    </w:rPr>
+                  </w:pPr>
+                  <w:r>
+                    <w:rPr>
+                      <w:iCs/>
+                      <w:sz w:val="20"/>
+                      <w:szCs w:val="20"/>
+                    </w:rPr>
+                    <w:t>Player should only be able to jump twice (not thrice)</w:t>
+                  </w:r>
+                </w:p>
+                <w:p>
+                  <w:pPr>
+                    <w:pStyle w:val="Prrafodelista"/>
+                    <w:widowControl w:val="0"/>
+                    <w:numPr>
+                      <w:ilvl w:val="0"/>
+                      <w:numId w:val="5"/>
+                    </w:numPr>
+                    <w:spacing w:line="240" w:lineRule="auto"/>
+                    <w:rPr>
+                      <w:iCs/>
+                      <w:sz w:val="20"/>
+                      <w:szCs w:val="20"/>
+                    </w:rPr>
+                  </w:pPr>
+                  <w:r>
+                    <w:rPr>
+                      <w:iCs/>
+                      <w:sz w:val="20"/>
+                      <w:szCs w:val="20"/>
+                    </w:rPr>
+                    <w:t>First attack doesn’t seem to lower the health bar</w:t>
+                  </w:r>
+                </w:p>
+                <w:p>
+                  <w:pPr>
+                    <w:pStyle w:val="Prrafodelista"/>
+                    <w:widowControl w:val="0"/>
+                    <w:numPr>
+                      <w:ilvl w:val="0"/>
+                      <w:numId w:val="5"/>
+                    </w:numPr>
+                    <w:spacing w:line="240" w:lineRule="auto"/>
+                    <w:rPr>
+                      <w:iCs/>
+                      <w:sz w:val="20"/>
+                      <w:szCs w:val="20"/>
+                    </w:rPr>
+                  </w:pPr>
+                  <w:r>
+                    <w:rPr>
+                      <w:iCs/>
+                      <w:sz w:val="20"/>
+                      <w:szCs w:val="20"/>
+                    </w:rPr>
                     <w:t>Evil Carrot jumps</w:t>
                   </w:r>
                   <w:r>
@@ -6882,6 +6239,54 @@
                       <w:szCs w:val="20"/>
                     </w:rPr>
                     <w:t xml:space="preserve"> higher when it collides with player</w:t>
+                  </w:r>
+                </w:p>
+                <w:p>
+                  <w:pPr>
+                    <w:pStyle w:val="Prrafodelista"/>
+                    <w:widowControl w:val="0"/>
+                    <w:numPr>
+                      <w:ilvl w:val="0"/>
+                      <w:numId w:val="5"/>
+                    </w:numPr>
+                    <w:spacing w:line="240" w:lineRule="auto"/>
+                    <w:rPr>
+                      <w:iCs/>
+                      <w:sz w:val="20"/>
+                      <w:szCs w:val="20"/>
+                    </w:rPr>
+                  </w:pPr>
+                  <w:r>
+                    <w:rPr>
+                      <w:iCs/>
+                      <w:sz w:val="20"/>
+                      <w:szCs w:val="20"/>
+                    </w:rPr>
+                    <w:t>Detener camara mientras player choca contra una plataforma</w:t>
+                  </w:r>
+                </w:p>
+                <w:p>
+                  <w:pPr>
+                    <w:pStyle w:val="Prrafodelista"/>
+                    <w:widowControl w:val="0"/>
+                    <w:numPr>
+                      <w:ilvl w:val="0"/>
+                      <w:numId w:val="5"/>
+                    </w:numPr>
+                    <w:spacing w:line="240" w:lineRule="auto"/>
+                    <w:rPr>
+                      <w:iCs/>
+                      <w:sz w:val="20"/>
+                      <w:szCs w:val="20"/>
+                    </w:rPr>
+                  </w:pPr>
+                  <w:r>
+                    <w:rPr>
+                      <w:iCs/>
+                      <w:sz w:val="20"/>
+                      <w:szCs w:val="20"/>
+                    </w:rPr>
+                    <w:t>El mushroom Tough no se pone blanco la primera vez que lo ataca el player</w:t>
                   </w:r>
                 </w:p>
                 <w:p>

</xml_diff>

<commit_message>
Added bug fix (still a bug) closes #63
</commit_message>
<xml_diff>
--- a/Documentation/GDD.docx
+++ b/Documentation/GDD.docx
@@ -537,9 +537,11 @@
               <w:widowControl w:val="0"/>
               <w:spacing w:line="240" w:lineRule="auto"/>
             </w:pPr>
+            <w:proofErr w:type="gramStart"/>
             <w:r>
               <w:t>where</w:t>
             </w:r>
+            <w:proofErr w:type="gramEnd"/>
           </w:p>
           <w:tbl>
             <w:tblPr>
@@ -1905,11 +1907,19 @@
                     </w:rPr>
                     <w:t xml:space="preserve">- evil veggies (rolling tomatoes, jumping carrots and static lettuces) will </w:t>
                   </w:r>
-                  <w:r>
-                    <w:rPr>
-                      <w:color w:val="00B050"/>
-                    </w:rPr>
-                    <w:t xml:space="preserve">appear: </w:t>
+                  <w:proofErr w:type="gramStart"/>
+                  <w:r>
+                    <w:rPr>
+                      <w:color w:val="00B050"/>
+                    </w:rPr>
+                    <w:t>appear:</w:t>
+                  </w:r>
+                  <w:proofErr w:type="gramEnd"/>
+                  <w:r>
+                    <w:rPr>
+                      <w:color w:val="00B050"/>
+                    </w:rPr>
+                    <w:t xml:space="preserve"> </w:t>
                   </w:r>
                   <w:r>
                     <w:rPr>
@@ -1983,11 +1993,19 @@
                     </w:rPr>
                     <w:t xml:space="preserve">- Every some fixed time, a full HP recharger will come at full speed </w:t>
                   </w:r>
-                  <w:r>
-                    <w:rPr>
-                      <w:color w:val="00B050"/>
-                    </w:rPr>
-                    <w:t>from  above, right to left, and the player must grab it with his/her finger.</w:t>
+                  <w:proofErr w:type="gramStart"/>
+                  <w:r>
+                    <w:rPr>
+                      <w:color w:val="00B050"/>
+                    </w:rPr>
+                    <w:t>from  above</w:t>
+                  </w:r>
+                  <w:proofErr w:type="gramEnd"/>
+                  <w:r>
+                    <w:rPr>
+                      <w:color w:val="00B050"/>
+                    </w:rPr>
+                    <w:t>, right to left, and the player must grab it with his/her finger.</w:t>
                   </w:r>
                 </w:p>
               </w:tc>
@@ -2472,8 +2490,16 @@
                     <w:rPr>
                       <w:color w:val="00B050"/>
                     </w:rPr>
-                    <w:t>- Number of level</w:t>
-                  </w:r>
+                    <w:t xml:space="preserve">- Number of </w:t>
+                  </w:r>
+                  <w:proofErr w:type="gramStart"/>
+                  <w:r>
+                    <w:rPr>
+                      <w:color w:val="00B050"/>
+                    </w:rPr>
+                    <w:t>level</w:t>
+                  </w:r>
+                  <w:proofErr w:type="gramEnd"/>
                 </w:p>
                 <w:p>
                   <w:pPr>
@@ -3464,6 +3490,7 @@
         </w:rPr>
         <w:t xml:space="preserve">     * </w:t>
       </w:r>
+      <w:proofErr w:type="spellStart"/>
       <w:r>
         <w:rPr>
           <w:rFonts w:ascii="Arial" w:eastAsia="Arial" w:hAnsi="Arial" w:cs="Arial"/>
@@ -3472,6 +3499,7 @@
         </w:rPr>
         <w:t>Health.cs</w:t>
       </w:r>
+      <w:proofErr w:type="spellEnd"/>
     </w:p>
     <w:p>
       <w:pPr>
@@ -3497,6 +3525,7 @@
         </w:rPr>
         <w:t xml:space="preserve">     * </w:t>
       </w:r>
+      <w:proofErr w:type="spellStart"/>
       <w:r>
         <w:rPr>
           <w:rFonts w:ascii="Arial" w:eastAsia="Arial" w:hAnsi="Arial" w:cs="Arial"/>
@@ -3505,6 +3534,7 @@
         </w:rPr>
         <w:t>HealthBar.cs</w:t>
       </w:r>
+      <w:proofErr w:type="spellEnd"/>
     </w:p>
     <w:p>
       <w:pPr>
@@ -3568,6 +3598,7 @@
         </w:rPr>
         <w:t xml:space="preserve">     * </w:t>
       </w:r>
+      <w:proofErr w:type="spellStart"/>
       <w:r>
         <w:rPr>
           <w:rFonts w:ascii="Arial" w:eastAsia="Arial" w:hAnsi="Arial" w:cs="Arial"/>
@@ -3576,6 +3607,7 @@
         </w:rPr>
         <w:t>GameManager.cs</w:t>
       </w:r>
+      <w:proofErr w:type="spellEnd"/>
     </w:p>
     <w:p>
       <w:pPr>
@@ -3622,8 +3654,18 @@
           <w:i/>
           <w:color w:val="222222"/>
         </w:rPr>
-        <w:t xml:space="preserve"> * EnemyController.cs</w:t>
+        <w:t xml:space="preserve"> * </w:t>
       </w:r>
+      <w:proofErr w:type="spellStart"/>
+      <w:r>
+        <w:rPr>
+          <w:rFonts w:ascii="Arial" w:eastAsia="Arial" w:hAnsi="Arial" w:cs="Arial"/>
+          <w:i/>
+          <w:color w:val="222222"/>
+        </w:rPr>
+        <w:t>EnemyController.cs</w:t>
+      </w:r>
+      <w:proofErr w:type="spellEnd"/>
     </w:p>
     <w:p>
       <w:pPr>
@@ -3640,8 +3682,18 @@
           <w:i/>
           <w:color w:val="222222"/>
         </w:rPr>
-        <w:t xml:space="preserve">      * PlayerController.cs</w:t>
+        <w:t xml:space="preserve">      * </w:t>
       </w:r>
+      <w:proofErr w:type="spellStart"/>
+      <w:r>
+        <w:rPr>
+          <w:rFonts w:ascii="Arial" w:eastAsia="Arial" w:hAnsi="Arial" w:cs="Arial"/>
+          <w:i/>
+          <w:color w:val="222222"/>
+        </w:rPr>
+        <w:t>PlayerController.cs</w:t>
+      </w:r>
+      <w:proofErr w:type="spellEnd"/>
     </w:p>
     <w:p>
       <w:pPr>
@@ -3657,8 +3709,18 @@
           <w:i/>
           <w:color w:val="222222"/>
         </w:rPr>
-        <w:t xml:space="preserve">      * PickupController.cs</w:t>
+        <w:t xml:space="preserve">      * </w:t>
       </w:r>
+      <w:proofErr w:type="spellStart"/>
+      <w:r>
+        <w:rPr>
+          <w:rFonts w:ascii="Arial" w:eastAsia="Arial" w:hAnsi="Arial" w:cs="Arial"/>
+          <w:i/>
+          <w:color w:val="222222"/>
+        </w:rPr>
+        <w:t>PickupController.cs</w:t>
+      </w:r>
+      <w:proofErr w:type="spellEnd"/>
     </w:p>
     <w:p>
       <w:pPr>
@@ -3699,13 +3761,23 @@
         </w:rPr>
         <w:t xml:space="preserve">      * </w:t>
       </w:r>
+      <w:proofErr w:type="spellStart"/>
       <w:r>
         <w:rPr>
           <w:rFonts w:ascii="Arial" w:eastAsia="Arial" w:hAnsi="Arial" w:cs="Arial"/>
           <w:i/>
           <w:color w:val="222222"/>
         </w:rPr>
-        <w:t xml:space="preserve">LandingController.cs </w:t>
+        <w:t>LandingController.cs</w:t>
+      </w:r>
+      <w:proofErr w:type="spellEnd"/>
+      <w:r>
+        <w:rPr>
+          <w:rFonts w:ascii="Arial" w:eastAsia="Arial" w:hAnsi="Arial" w:cs="Arial"/>
+          <w:i/>
+          <w:color w:val="222222"/>
+        </w:rPr>
+        <w:t xml:space="preserve"> </w:t>
       </w:r>
     </w:p>
     <w:p>
@@ -3723,7 +3795,123 @@
           <w:i/>
           <w:color w:val="222222"/>
         </w:rPr>
-        <w:t xml:space="preserve">      * HUDController.cs</w:t>
+        <w:t xml:space="preserve">      * </w:t>
+      </w:r>
+      <w:proofErr w:type="spellStart"/>
+      <w:r>
+        <w:rPr>
+          <w:rFonts w:ascii="Arial" w:eastAsia="Arial" w:hAnsi="Arial" w:cs="Arial"/>
+          <w:i/>
+          <w:color w:val="222222"/>
+        </w:rPr>
+        <w:t>HUDController.cs</w:t>
+      </w:r>
+      <w:proofErr w:type="spellEnd"/>
+    </w:p>
+    <w:p>
+      <w:pPr>
+        <w:shd w:val="clear" w:color="auto" w:fill="FFFFFF"/>
+        <w:rPr>
+          <w:rFonts w:ascii="Arial" w:eastAsia="Arial" w:hAnsi="Arial" w:cs="Arial"/>
+          <w:color w:val="FF9900"/>
+        </w:rPr>
+      </w:pPr>
+      <w:r>
+        <w:rPr>
+          <w:rFonts w:ascii="Arial" w:eastAsia="Arial" w:hAnsi="Arial" w:cs="Arial"/>
+          <w:i/>
+          <w:color w:val="222222"/>
+        </w:rPr>
+        <w:t xml:space="preserve">      * </w:t>
+      </w:r>
+      <w:proofErr w:type="spellStart"/>
+      <w:r>
+        <w:rPr>
+          <w:rFonts w:ascii="Arial" w:eastAsia="Arial" w:hAnsi="Arial" w:cs="Arial"/>
+          <w:i/>
+          <w:color w:val="222222"/>
+        </w:rPr>
+        <w:t>GameOverController.cs</w:t>
+      </w:r>
+      <w:proofErr w:type="spellEnd"/>
+      <w:r>
+        <w:rPr>
+          <w:rFonts w:ascii="Arial" w:eastAsia="Arial" w:hAnsi="Arial" w:cs="Arial"/>
+          <w:i/>
+          <w:color w:val="222222"/>
+        </w:rPr>
+        <w:t xml:space="preserve"> </w:t>
+      </w:r>
+      <w:r>
+        <w:rPr>
+          <w:rFonts w:ascii="Arial" w:eastAsia="Arial" w:hAnsi="Arial" w:cs="Arial"/>
+          <w:color w:val="FF9900"/>
+        </w:rPr>
+        <w:t>(</w:t>
+      </w:r>
+      <w:proofErr w:type="spellStart"/>
+      <w:r>
+        <w:rPr>
+          <w:rFonts w:ascii="Arial" w:eastAsia="Arial" w:hAnsi="Arial" w:cs="Arial"/>
+          <w:color w:val="FF9900"/>
+        </w:rPr>
+        <w:t>controla</w:t>
+      </w:r>
+      <w:proofErr w:type="spellEnd"/>
+      <w:r>
+        <w:rPr>
+          <w:rFonts w:ascii="Arial" w:eastAsia="Arial" w:hAnsi="Arial" w:cs="Arial"/>
+          <w:color w:val="FF9900"/>
+        </w:rPr>
+        <w:t xml:space="preserve"> </w:t>
+      </w:r>
+      <w:proofErr w:type="spellStart"/>
+      <w:r>
+        <w:rPr>
+          <w:rFonts w:ascii="Arial" w:eastAsia="Arial" w:hAnsi="Arial" w:cs="Arial"/>
+          <w:color w:val="FF9900"/>
+        </w:rPr>
+        <w:t>el</w:t>
+      </w:r>
+      <w:proofErr w:type="spellEnd"/>
+      <w:r>
+        <w:rPr>
+          <w:rFonts w:ascii="Arial" w:eastAsia="Arial" w:hAnsi="Arial" w:cs="Arial"/>
+          <w:color w:val="FF9900"/>
+        </w:rPr>
+        <w:t xml:space="preserve"> UI del canvas </w:t>
+      </w:r>
+      <w:proofErr w:type="spellStart"/>
+      <w:r>
+        <w:rPr>
+          <w:rFonts w:ascii="Arial" w:eastAsia="Arial" w:hAnsi="Arial" w:cs="Arial"/>
+          <w:color w:val="FF9900"/>
+        </w:rPr>
+        <w:t>cuando</w:t>
+      </w:r>
+      <w:proofErr w:type="spellEnd"/>
+      <w:r>
+        <w:rPr>
+          <w:rFonts w:ascii="Arial" w:eastAsia="Arial" w:hAnsi="Arial" w:cs="Arial"/>
+          <w:color w:val="FF9900"/>
+        </w:rPr>
+        <w:t xml:space="preserve"> </w:t>
+      </w:r>
+      <w:proofErr w:type="spellStart"/>
+      <w:r>
+        <w:rPr>
+          <w:rFonts w:ascii="Arial" w:eastAsia="Arial" w:hAnsi="Arial" w:cs="Arial"/>
+          <w:color w:val="FF9900"/>
+        </w:rPr>
+        <w:t>pierde</w:t>
+      </w:r>
+      <w:proofErr w:type="spellEnd"/>
+      <w:r>
+        <w:rPr>
+          <w:rFonts w:ascii="Arial" w:eastAsia="Arial" w:hAnsi="Arial" w:cs="Arial"/>
+          <w:color w:val="FF9900"/>
+        </w:rPr>
+        <w:t>)</w:t>
       </w:r>
     </w:p>
     <w:p>
@@ -3740,38 +3928,96 @@
           <w:i/>
           <w:color w:val="222222"/>
         </w:rPr>
-        <w:t xml:space="preserve">      * GameOverController.cs </w:t>
+        <w:t xml:space="preserve">      * </w:t>
+      </w:r>
+      <w:proofErr w:type="spellStart"/>
+      <w:r>
+        <w:rPr>
+          <w:rFonts w:ascii="Arial" w:eastAsia="Arial" w:hAnsi="Arial" w:cs="Arial"/>
+          <w:i/>
+          <w:color w:val="222222"/>
+        </w:rPr>
+        <w:t>GameEndController.cs</w:t>
+      </w:r>
+      <w:proofErr w:type="spellEnd"/>
+      <w:r>
+        <w:rPr>
+          <w:rFonts w:ascii="Arial" w:eastAsia="Arial" w:hAnsi="Arial" w:cs="Arial"/>
+          <w:i/>
+          <w:color w:val="222222"/>
+        </w:rPr>
+        <w:t xml:space="preserve"> </w:t>
       </w:r>
       <w:r>
         <w:rPr>
           <w:rFonts w:ascii="Arial" w:eastAsia="Arial" w:hAnsi="Arial" w:cs="Arial"/>
           <w:color w:val="FF9900"/>
         </w:rPr>
-        <w:t>(controla el UI del canvas cuando pierde)</w:t>
+        <w:t>(</w:t>
       </w:r>
-    </w:p>
-    <w:p>
-      <w:pPr>
-        <w:shd w:val="clear" w:color="auto" w:fill="FFFFFF"/>
-        <w:rPr>
-          <w:rFonts w:ascii="Arial" w:eastAsia="Arial" w:hAnsi="Arial" w:cs="Arial"/>
-          <w:color w:val="FF9900"/>
-        </w:rPr>
-      </w:pPr>
-      <w:r>
-        <w:rPr>
-          <w:rFonts w:ascii="Arial" w:eastAsia="Arial" w:hAnsi="Arial" w:cs="Arial"/>
-          <w:i/>
-          <w:color w:val="222222"/>
-        </w:rPr>
-        <w:t xml:space="preserve">      * GameEndController.cs </w:t>
-      </w:r>
+      <w:proofErr w:type="spellStart"/>
       <w:r>
         <w:rPr>
           <w:rFonts w:ascii="Arial" w:eastAsia="Arial" w:hAnsi="Arial" w:cs="Arial"/>
           <w:color w:val="FF9900"/>
         </w:rPr>
-        <w:t>(controla el UI del canvas cuando gana)</w:t>
+        <w:t>controla</w:t>
+      </w:r>
+      <w:proofErr w:type="spellEnd"/>
+      <w:r>
+        <w:rPr>
+          <w:rFonts w:ascii="Arial" w:eastAsia="Arial" w:hAnsi="Arial" w:cs="Arial"/>
+          <w:color w:val="FF9900"/>
+        </w:rPr>
+        <w:t xml:space="preserve"> </w:t>
+      </w:r>
+      <w:proofErr w:type="spellStart"/>
+      <w:r>
+        <w:rPr>
+          <w:rFonts w:ascii="Arial" w:eastAsia="Arial" w:hAnsi="Arial" w:cs="Arial"/>
+          <w:color w:val="FF9900"/>
+        </w:rPr>
+        <w:t>el</w:t>
+      </w:r>
+      <w:proofErr w:type="spellEnd"/>
+      <w:r>
+        <w:rPr>
+          <w:rFonts w:ascii="Arial" w:eastAsia="Arial" w:hAnsi="Arial" w:cs="Arial"/>
+          <w:color w:val="FF9900"/>
+        </w:rPr>
+        <w:t xml:space="preserve"> UI del canvas </w:t>
+      </w:r>
+      <w:proofErr w:type="spellStart"/>
+      <w:r>
+        <w:rPr>
+          <w:rFonts w:ascii="Arial" w:eastAsia="Arial" w:hAnsi="Arial" w:cs="Arial"/>
+          <w:color w:val="FF9900"/>
+        </w:rPr>
+        <w:t>cuando</w:t>
+      </w:r>
+      <w:proofErr w:type="spellEnd"/>
+      <w:r>
+        <w:rPr>
+          <w:rFonts w:ascii="Arial" w:eastAsia="Arial" w:hAnsi="Arial" w:cs="Arial"/>
+          <w:color w:val="FF9900"/>
+        </w:rPr>
+        <w:t xml:space="preserve"> </w:t>
+      </w:r>
+      <w:proofErr w:type="spellStart"/>
+      <w:r>
+        <w:rPr>
+          <w:rFonts w:ascii="Arial" w:eastAsia="Arial" w:hAnsi="Arial" w:cs="Arial"/>
+          <w:color w:val="FF9900"/>
+        </w:rPr>
+        <w:t>gana</w:t>
+      </w:r>
+      <w:proofErr w:type="spellEnd"/>
+      <w:r>
+        <w:rPr>
+          <w:rFonts w:ascii="Arial" w:eastAsia="Arial" w:hAnsi="Arial" w:cs="Arial"/>
+          <w:color w:val="FF9900"/>
+        </w:rPr>
+        <w:t>)</w:t>
       </w:r>
     </w:p>
     <w:p>
@@ -4422,7 +4668,25 @@
                       <w:sz w:val="20"/>
                       <w:szCs w:val="20"/>
                     </w:rPr>
-                    <w:t>, follow camera (Cinemachine)</w:t>
+                    <w:t>, follow camera (</w:t>
+                  </w:r>
+                  <w:proofErr w:type="spellStart"/>
+                  <w:r>
+                    <w:rPr>
+                      <w:iCs/>
+                      <w:sz w:val="20"/>
+                      <w:szCs w:val="20"/>
+                    </w:rPr>
+                    <w:t>Cinemachine</w:t>
+                  </w:r>
+                  <w:proofErr w:type="spellEnd"/>
+                  <w:r>
+                    <w:rPr>
+                      <w:iCs/>
+                      <w:sz w:val="20"/>
+                      <w:szCs w:val="20"/>
+                    </w:rPr>
+                    <w:t>)</w:t>
                   </w:r>
                   <w:r>
                     <w:rPr>
@@ -4510,8 +4774,11 @@
                       <w:sz w:val="20"/>
                       <w:szCs w:val="20"/>
                     </w:rPr>
+                    <w:lastRenderedPageBreak/>
                     <w:t xml:space="preserve">Events: </w:t>
                   </w:r>
+                  <w:proofErr w:type="spellStart"/>
+                  <w:proofErr w:type="gramStart"/>
                   <w:r>
                     <w:rPr>
                       <w:iCs/>
@@ -4528,13 +4795,23 @@
                     </w:rPr>
                     <w:t>th</w:t>
                   </w:r>
-                  <w:r>
-                    <w:rPr>
-                      <w:iCs/>
-                      <w:sz w:val="20"/>
-                      <w:szCs w:val="20"/>
-                    </w:rPr>
-                    <w:t xml:space="preserve">(), </w:t>
+                  <w:proofErr w:type="spellEnd"/>
+                  <w:r>
+                    <w:rPr>
+                      <w:iCs/>
+                      <w:sz w:val="20"/>
+                      <w:szCs w:val="20"/>
+                    </w:rPr>
+                    <w:t>(</w:t>
+                  </w:r>
+                  <w:proofErr w:type="gramEnd"/>
+                  <w:r>
+                    <w:rPr>
+                      <w:iCs/>
+                      <w:sz w:val="20"/>
+                      <w:szCs w:val="20"/>
+                    </w:rPr>
+                    <w:t xml:space="preserve">), </w:t>
                   </w:r>
                 </w:p>
                 <w:p>
@@ -4883,7 +5160,16 @@
                       <w:sz w:val="20"/>
                       <w:szCs w:val="20"/>
                     </w:rPr>
-                    <w:t xml:space="preserve"> Evil</w:t>
+                    <w:t xml:space="preserve"> </w:t>
+                  </w:r>
+                  <w:proofErr w:type="spellStart"/>
+                  <w:r>
+                    <w:rPr>
+                      <w:iCs/>
+                      <w:sz w:val="20"/>
+                      <w:szCs w:val="20"/>
+                    </w:rPr>
+                    <w:t>Evil</w:t>
                   </w:r>
                   <w:r>
                     <w:rPr>
@@ -4893,6 +5179,7 @@
                     </w:rPr>
                     <w:t>Veggie</w:t>
                   </w:r>
+                  <w:proofErr w:type="spellEnd"/>
                   <w:r>
                     <w:rPr>
                       <w:iCs/>
@@ -4909,6 +5196,7 @@
                     </w:rPr>
                     <w:t xml:space="preserve">inherits </w:t>
                   </w:r>
+                  <w:proofErr w:type="spellStart"/>
                   <w:r>
                     <w:rPr>
                       <w:iCs/>
@@ -4925,29 +5213,76 @@
                     </w:rPr>
                     <w:t>Mushroom</w:t>
                   </w:r>
-                  <w:r>
-                    <w:rPr>
-                      <w:iCs/>
-                      <w:sz w:val="20"/>
-                      <w:szCs w:val="20"/>
-                    </w:rPr>
-                    <w:t>, EvilTomato</w:t>
-                  </w:r>
-                  <w:r>
-                    <w:rPr>
-                      <w:iCs/>
-                      <w:sz w:val="20"/>
-                      <w:szCs w:val="20"/>
-                    </w:rPr>
-                    <w:t>, EvilCarrot)</w:t>
-                  </w:r>
-                  <w:r>
-                    <w:rPr>
-                      <w:iCs/>
-                      <w:sz w:val="20"/>
-                      <w:szCs w:val="20"/>
-                    </w:rPr>
-                    <w:t>, each enemy has an enum (mild/tough)</w:t>
+                  <w:proofErr w:type="spellEnd"/>
+                  <w:r>
+                    <w:rPr>
+                      <w:iCs/>
+                      <w:sz w:val="20"/>
+                      <w:szCs w:val="20"/>
+                    </w:rPr>
+                    <w:t xml:space="preserve">, </w:t>
+                  </w:r>
+                  <w:proofErr w:type="spellStart"/>
+                  <w:r>
+                    <w:rPr>
+                      <w:iCs/>
+                      <w:sz w:val="20"/>
+                      <w:szCs w:val="20"/>
+                    </w:rPr>
+                    <w:t>EvilTomato</w:t>
+                  </w:r>
+                  <w:proofErr w:type="spellEnd"/>
+                  <w:r>
+                    <w:rPr>
+                      <w:iCs/>
+                      <w:sz w:val="20"/>
+                      <w:szCs w:val="20"/>
+                    </w:rPr>
+                    <w:t xml:space="preserve">, </w:t>
+                  </w:r>
+                  <w:proofErr w:type="spellStart"/>
+                  <w:r>
+                    <w:rPr>
+                      <w:iCs/>
+                      <w:sz w:val="20"/>
+                      <w:szCs w:val="20"/>
+                    </w:rPr>
+                    <w:t>EvilCarrot</w:t>
+                  </w:r>
+                  <w:proofErr w:type="spellEnd"/>
+                  <w:r>
+                    <w:rPr>
+                      <w:iCs/>
+                      <w:sz w:val="20"/>
+                      <w:szCs w:val="20"/>
+                    </w:rPr>
+                    <w:t>)</w:t>
+                  </w:r>
+                  <w:r>
+                    <w:rPr>
+                      <w:iCs/>
+                      <w:sz w:val="20"/>
+                      <w:szCs w:val="20"/>
+                    </w:rPr>
+                    <w:t xml:space="preserve">, each enemy has an </w:t>
+                  </w:r>
+                  <w:proofErr w:type="spellStart"/>
+                  <w:r>
+                    <w:rPr>
+                      <w:iCs/>
+                      <w:sz w:val="20"/>
+                      <w:szCs w:val="20"/>
+                    </w:rPr>
+                    <w:t>enum</w:t>
+                  </w:r>
+                  <w:proofErr w:type="spellEnd"/>
+                  <w:r>
+                    <w:rPr>
+                      <w:iCs/>
+                      <w:sz w:val="20"/>
+                      <w:szCs w:val="20"/>
+                    </w:rPr>
+                    <w:t xml:space="preserve"> (mild/tough)</w:t>
                   </w:r>
                 </w:p>
                 <w:p>
@@ -5005,13 +5340,23 @@
                       <w:szCs w:val="20"/>
                     </w:rPr>
                   </w:pPr>
-                  <w:r>
-                    <w:rPr>
-                      <w:iCs/>
-                      <w:sz w:val="20"/>
-                      <w:szCs w:val="20"/>
-                    </w:rPr>
-                    <w:t>HealthBoost class</w:t>
+                  <w:proofErr w:type="spellStart"/>
+                  <w:r>
+                    <w:rPr>
+                      <w:iCs/>
+                      <w:sz w:val="20"/>
+                      <w:szCs w:val="20"/>
+                    </w:rPr>
+                    <w:t>HealthBoost</w:t>
+                  </w:r>
+                  <w:proofErr w:type="spellEnd"/>
+                  <w:r>
+                    <w:rPr>
+                      <w:iCs/>
+                      <w:sz w:val="20"/>
+                      <w:szCs w:val="20"/>
+                    </w:rPr>
+                    <w:t xml:space="preserve"> class</w:t>
                   </w:r>
                   <w:r>
                     <w:rPr>
@@ -5059,8 +5404,18 @@
                       <w:sz w:val="20"/>
                       <w:szCs w:val="20"/>
                     </w:rPr>
-                    <w:t>Use Raycast</w:t>
-                  </w:r>
+                    <w:t xml:space="preserve">Use </w:t>
+                  </w:r>
+                  <w:proofErr w:type="spellStart"/>
+                  <w:r>
+                    <w:rPr>
+                      <w:iCs/>
+                      <w:sz w:val="20"/>
+                      <w:szCs w:val="20"/>
+                    </w:rPr>
+                    <w:t>Raycast</w:t>
+                  </w:r>
+                  <w:proofErr w:type="spellEnd"/>
                   <w:r>
                     <w:rPr>
                       <w:iCs/>
@@ -5406,7 +5761,27 @@
                       <w:sz w:val="20"/>
                       <w:szCs w:val="20"/>
                     </w:rPr>
-                    <w:t>High Score management (PlayerPrefs)</w:t>
+                    <w:t>High Score management (</w:t>
+                  </w:r>
+                  <w:proofErr w:type="spellStart"/>
+                  <w:r>
+                    <w:rPr>
+                      <w:iCs/>
+                      <w:color w:val="00B050"/>
+                      <w:sz w:val="20"/>
+                      <w:szCs w:val="20"/>
+                    </w:rPr>
+                    <w:t>PlayerPrefs</w:t>
+                  </w:r>
+                  <w:proofErr w:type="spellEnd"/>
+                  <w:r>
+                    <w:rPr>
+                      <w:iCs/>
+                      <w:color w:val="00B050"/>
+                      <w:sz w:val="20"/>
+                      <w:szCs w:val="20"/>
+                    </w:rPr>
+                    <w:t>)</w:t>
                   </w:r>
                 </w:p>
                 <w:p>
@@ -5485,8 +5860,19 @@
                       <w:sz w:val="20"/>
                       <w:szCs w:val="20"/>
                     </w:rPr>
-                    <w:t>stage, and save to player prefs</w:t>
-                  </w:r>
+                    <w:t xml:space="preserve">stage, and save to player </w:t>
+                  </w:r>
+                  <w:proofErr w:type="spellStart"/>
+                  <w:r>
+                    <w:rPr>
+                      <w:iCs/>
+                      <w:color w:val="00B050"/>
+                      <w:sz w:val="20"/>
+                      <w:szCs w:val="20"/>
+                    </w:rPr>
+                    <w:t>prefs</w:t>
+                  </w:r>
+                  <w:proofErr w:type="spellEnd"/>
                   <w:r>
                     <w:rPr>
                       <w:iCs/>
@@ -5645,14 +6031,25 @@
                     </w:rPr>
                     <w:t>. They haunt you in your dreams! It’s a veggie nightmare!” (</w:t>
                   </w:r>
-                  <w:r>
-                    <w:rPr>
-                      <w:iCs/>
-                      <w:color w:val="00B050"/>
-                      <w:sz w:val="20"/>
-                      <w:szCs w:val="20"/>
-                    </w:rPr>
-                    <w:t>player is seen l</w:t>
+                  <w:proofErr w:type="gramStart"/>
+                  <w:r>
+                    <w:rPr>
+                      <w:iCs/>
+                      <w:color w:val="00B050"/>
+                      <w:sz w:val="20"/>
+                      <w:szCs w:val="20"/>
+                    </w:rPr>
+                    <w:t>player</w:t>
+                  </w:r>
+                  <w:proofErr w:type="gramEnd"/>
+                  <w:r>
+                    <w:rPr>
+                      <w:iCs/>
+                      <w:color w:val="00B050"/>
+                      <w:sz w:val="20"/>
+                      <w:szCs w:val="20"/>
+                    </w:rPr>
+                    <w:t xml:space="preserve"> is seen l</w:t>
                   </w:r>
                   <w:r>
                     <w:rPr>
@@ -5761,6 +6158,7 @@
                     </w:rPr>
                     <w:t xml:space="preserve">: </w:t>
                   </w:r>
+                  <w:proofErr w:type="spellStart"/>
                   <w:r>
                     <w:rPr>
                       <w:i/>
@@ -5768,8 +6166,60 @@
                       <w:sz w:val="20"/>
                       <w:szCs w:val="20"/>
                     </w:rPr>
-                    <w:t xml:space="preserve">en HUDController, método </w:t>
-                  </w:r>
+                    <w:t>en</w:t>
+                  </w:r>
+                  <w:proofErr w:type="spellEnd"/>
+                  <w:r>
+                    <w:rPr>
+                      <w:i/>
+                      <w:color w:val="00B050"/>
+                      <w:sz w:val="20"/>
+                      <w:szCs w:val="20"/>
+                    </w:rPr>
+                    <w:t xml:space="preserve"> </w:t>
+                  </w:r>
+                  <w:proofErr w:type="spellStart"/>
+                  <w:r>
+                    <w:rPr>
+                      <w:i/>
+                      <w:color w:val="00B050"/>
+                      <w:sz w:val="20"/>
+                      <w:szCs w:val="20"/>
+                    </w:rPr>
+                    <w:t>HUDController</w:t>
+                  </w:r>
+                  <w:proofErr w:type="spellEnd"/>
+                  <w:r>
+                    <w:rPr>
+                      <w:i/>
+                      <w:color w:val="00B050"/>
+                      <w:sz w:val="20"/>
+                      <w:szCs w:val="20"/>
+                    </w:rPr>
+                    <w:t xml:space="preserve">, </w:t>
+                  </w:r>
+                  <w:proofErr w:type="spellStart"/>
+                  <w:r>
+                    <w:rPr>
+                      <w:i/>
+                      <w:color w:val="00B050"/>
+                      <w:sz w:val="20"/>
+                      <w:szCs w:val="20"/>
+                    </w:rPr>
+                    <w:t>método</w:t>
+                  </w:r>
+                  <w:proofErr w:type="spellEnd"/>
+                  <w:r>
+                    <w:rPr>
+                      <w:i/>
+                      <w:color w:val="00B050"/>
+                      <w:sz w:val="20"/>
+                      <w:szCs w:val="20"/>
+                    </w:rPr>
+                    <w:t xml:space="preserve"> </w:t>
+                  </w:r>
+                  <w:proofErr w:type="spellStart"/>
+                  <w:proofErr w:type="gramStart"/>
                   <w:r>
                     <w:rPr>
                       <w:rFonts w:ascii="Consolas" w:hAnsi="Consolas" w:cs="Consolas"/>
@@ -5778,7 +6228,29 @@
                       <w:szCs w:val="19"/>
                       <w:lang w:val="es-AR"/>
                     </w:rPr>
-                    <w:t>ShowStatsCoroutine()</w:t>
+                    <w:t>ShowStatsCoroutine</w:t>
+                  </w:r>
+                  <w:proofErr w:type="spellEnd"/>
+                  <w:r>
+                    <w:rPr>
+                      <w:rFonts w:ascii="Consolas" w:hAnsi="Consolas" w:cs="Consolas"/>
+                      <w:color w:val="00B050"/>
+                      <w:sz w:val="19"/>
+                      <w:szCs w:val="19"/>
+                      <w:lang w:val="es-AR"/>
+                    </w:rPr>
+                    <w:t>(</w:t>
+                  </w:r>
+                  <w:proofErr w:type="gramEnd"/>
+                  <w:r>
+                    <w:rPr>
+                      <w:rFonts w:ascii="Consolas" w:hAnsi="Consolas" w:cs="Consolas"/>
+                      <w:color w:val="00B050"/>
+                      <w:sz w:val="19"/>
+                      <w:szCs w:val="19"/>
+                      <w:lang w:val="es-AR"/>
+                    </w:rPr>
+                    <w:t>)</w:t>
                   </w:r>
                   <w:r>
                     <w:rPr>
@@ -5787,7 +6259,47 @@
                       <w:sz w:val="20"/>
                       <w:szCs w:val="20"/>
                     </w:rPr>
-                    <w:t>, en el else)</w:t>
+                    <w:t xml:space="preserve">, </w:t>
+                  </w:r>
+                  <w:proofErr w:type="spellStart"/>
+                  <w:r>
+                    <w:rPr>
+                      <w:i/>
+                      <w:color w:val="00B050"/>
+                      <w:sz w:val="20"/>
+                      <w:szCs w:val="20"/>
+                    </w:rPr>
+                    <w:t>en</w:t>
+                  </w:r>
+                  <w:proofErr w:type="spellEnd"/>
+                  <w:r>
+                    <w:rPr>
+                      <w:i/>
+                      <w:color w:val="00B050"/>
+                      <w:sz w:val="20"/>
+                      <w:szCs w:val="20"/>
+                    </w:rPr>
+                    <w:t xml:space="preserve"> </w:t>
+                  </w:r>
+                  <w:proofErr w:type="spellStart"/>
+                  <w:r>
+                    <w:rPr>
+                      <w:i/>
+                      <w:color w:val="00B050"/>
+                      <w:sz w:val="20"/>
+                      <w:szCs w:val="20"/>
+                    </w:rPr>
+                    <w:t>el</w:t>
+                  </w:r>
+                  <w:proofErr w:type="spellEnd"/>
+                  <w:r>
+                    <w:rPr>
+                      <w:i/>
+                      <w:color w:val="00B050"/>
+                      <w:sz w:val="20"/>
+                      <w:szCs w:val="20"/>
+                    </w:rPr>
+                    <w:t xml:space="preserve"> else)</w:t>
                   </w:r>
                 </w:p>
                 <w:p>
@@ -5894,14 +6406,841 @@
                       <w:szCs w:val="20"/>
                     </w:rPr>
                   </w:pPr>
-                  <w:r>
-                    <w:rPr>
-                      <w:iCs/>
-                      <w:sz w:val="20"/>
-                      <w:szCs w:val="20"/>
-                    </w:rPr>
-                    <w:t>Corregir high score (muestra el high score sin incluir el bonus hp)</w:t>
-                  </w:r>
+                  <w:proofErr w:type="spellStart"/>
+                  <w:r>
+                    <w:rPr>
+                      <w:iCs/>
+                      <w:sz w:val="20"/>
+                      <w:szCs w:val="20"/>
+                    </w:rPr>
+                    <w:t>Corregir</w:t>
+                  </w:r>
+                  <w:proofErr w:type="spellEnd"/>
+                  <w:r>
+                    <w:rPr>
+                      <w:iCs/>
+                      <w:sz w:val="20"/>
+                      <w:szCs w:val="20"/>
+                    </w:rPr>
+                    <w:t xml:space="preserve"> high score (</w:t>
+                  </w:r>
+                  <w:proofErr w:type="spellStart"/>
+                  <w:r>
+                    <w:rPr>
+                      <w:iCs/>
+                      <w:sz w:val="20"/>
+                      <w:szCs w:val="20"/>
+                    </w:rPr>
+                    <w:t>muestra</w:t>
+                  </w:r>
+                  <w:proofErr w:type="spellEnd"/>
+                  <w:r>
+                    <w:rPr>
+                      <w:iCs/>
+                      <w:sz w:val="20"/>
+                      <w:szCs w:val="20"/>
+                    </w:rPr>
+                    <w:t xml:space="preserve"> </w:t>
+                  </w:r>
+                  <w:proofErr w:type="spellStart"/>
+                  <w:r>
+                    <w:rPr>
+                      <w:iCs/>
+                      <w:sz w:val="20"/>
+                      <w:szCs w:val="20"/>
+                    </w:rPr>
+                    <w:t>el</w:t>
+                  </w:r>
+                  <w:proofErr w:type="spellEnd"/>
+                  <w:r>
+                    <w:rPr>
+                      <w:iCs/>
+                      <w:sz w:val="20"/>
+                      <w:szCs w:val="20"/>
+                    </w:rPr>
+                    <w:t xml:space="preserve"> high score sin </w:t>
+                  </w:r>
+                  <w:proofErr w:type="spellStart"/>
+                  <w:r>
+                    <w:rPr>
+                      <w:iCs/>
+                      <w:sz w:val="20"/>
+                      <w:szCs w:val="20"/>
+                    </w:rPr>
+                    <w:t>incluir</w:t>
+                  </w:r>
+                  <w:proofErr w:type="spellEnd"/>
+                  <w:r>
+                    <w:rPr>
+                      <w:iCs/>
+                      <w:sz w:val="20"/>
+                      <w:szCs w:val="20"/>
+                    </w:rPr>
+                    <w:t xml:space="preserve"> </w:t>
+                  </w:r>
+                  <w:proofErr w:type="spellStart"/>
+                  <w:r>
+                    <w:rPr>
+                      <w:iCs/>
+                      <w:sz w:val="20"/>
+                      <w:szCs w:val="20"/>
+                    </w:rPr>
+                    <w:t>el</w:t>
+                  </w:r>
+                  <w:proofErr w:type="spellEnd"/>
+                  <w:r>
+                    <w:rPr>
+                      <w:iCs/>
+                      <w:sz w:val="20"/>
+                      <w:szCs w:val="20"/>
+                    </w:rPr>
+                    <w:t xml:space="preserve"> bonus hp)</w:t>
+                  </w:r>
+                  <w:r>
+                    <w:rPr>
+                      <w:iCs/>
+                      <w:sz w:val="20"/>
+                      <w:szCs w:val="20"/>
+                    </w:rPr>
+                    <w:t xml:space="preserve">: </w:t>
+                  </w:r>
+                  <w:proofErr w:type="spellStart"/>
+                  <w:r>
+                    <w:rPr>
+                      <w:iCs/>
+                      <w:sz w:val="20"/>
+                      <w:szCs w:val="20"/>
+                    </w:rPr>
+                    <w:t>en</w:t>
+                  </w:r>
+                  <w:proofErr w:type="spellEnd"/>
+                  <w:r>
+                    <w:rPr>
+                      <w:iCs/>
+                      <w:sz w:val="20"/>
+                      <w:szCs w:val="20"/>
+                    </w:rPr>
+                    <w:t xml:space="preserve"> </w:t>
+                  </w:r>
+                  <w:proofErr w:type="spellStart"/>
+                  <w:r>
+                    <w:rPr>
+                      <w:iCs/>
+                      <w:sz w:val="20"/>
+                      <w:szCs w:val="20"/>
+                    </w:rPr>
+                    <w:t>el</w:t>
+                  </w:r>
+                  <w:proofErr w:type="spellEnd"/>
+                  <w:r>
+                    <w:rPr>
+                      <w:iCs/>
+                      <w:sz w:val="20"/>
+                      <w:szCs w:val="20"/>
+                    </w:rPr>
+                    <w:t xml:space="preserve"> HUD</w:t>
+                  </w:r>
+                  <w:r>
+                    <w:rPr>
+                      <w:iCs/>
+                      <w:sz w:val="20"/>
+                      <w:szCs w:val="20"/>
+                    </w:rPr>
+                    <w:t xml:space="preserve">, </w:t>
+                  </w:r>
+                  <w:proofErr w:type="spellStart"/>
+                  <w:r>
+                    <w:rPr>
+                      <w:iCs/>
+                      <w:sz w:val="20"/>
+                      <w:szCs w:val="20"/>
+                    </w:rPr>
+                    <w:t>en</w:t>
+                  </w:r>
+                  <w:proofErr w:type="spellEnd"/>
+                  <w:r>
+                    <w:rPr>
+                      <w:iCs/>
+                      <w:sz w:val="20"/>
+                      <w:szCs w:val="20"/>
+                    </w:rPr>
+                    <w:t xml:space="preserve"> High Score se </w:t>
+                  </w:r>
+                  <w:proofErr w:type="spellStart"/>
+                  <w:r>
+                    <w:rPr>
+                      <w:iCs/>
+                      <w:sz w:val="20"/>
+                      <w:szCs w:val="20"/>
+                    </w:rPr>
+                    <w:t>muestra</w:t>
+                  </w:r>
+                  <w:proofErr w:type="spellEnd"/>
+                  <w:r>
+                    <w:rPr>
+                      <w:iCs/>
+                      <w:sz w:val="20"/>
+                      <w:szCs w:val="20"/>
+                    </w:rPr>
+                    <w:t xml:space="preserve"> </w:t>
+                  </w:r>
+                  <w:proofErr w:type="spellStart"/>
+                  <w:r>
+                    <w:rPr>
+                      <w:iCs/>
+                      <w:sz w:val="20"/>
+                      <w:szCs w:val="20"/>
+                    </w:rPr>
+                    <w:t>el</w:t>
+                  </w:r>
+                  <w:proofErr w:type="spellEnd"/>
+                  <w:r>
+                    <w:rPr>
+                      <w:iCs/>
+                      <w:sz w:val="20"/>
+                      <w:szCs w:val="20"/>
+                    </w:rPr>
+                    <w:t xml:space="preserve"> score </w:t>
+                  </w:r>
+                  <w:proofErr w:type="spellStart"/>
+                  <w:r>
+                    <w:rPr>
+                      <w:iCs/>
+                      <w:sz w:val="20"/>
+                      <w:szCs w:val="20"/>
+                    </w:rPr>
+                    <w:t>alcanzado</w:t>
+                  </w:r>
+                  <w:proofErr w:type="spellEnd"/>
+                  <w:r>
+                    <w:rPr>
+                      <w:iCs/>
+                      <w:sz w:val="20"/>
+                      <w:szCs w:val="20"/>
+                    </w:rPr>
+                    <w:t xml:space="preserve"> </w:t>
+                  </w:r>
+                  <w:proofErr w:type="spellStart"/>
+                  <w:r>
+                    <w:rPr>
+                      <w:iCs/>
+                      <w:sz w:val="20"/>
+                      <w:szCs w:val="20"/>
+                    </w:rPr>
+                    <w:t>previamente</w:t>
+                  </w:r>
+                  <w:proofErr w:type="spellEnd"/>
+                  <w:r>
+                    <w:rPr>
+                      <w:iCs/>
+                      <w:sz w:val="20"/>
+                      <w:szCs w:val="20"/>
+                    </w:rPr>
+                    <w:t xml:space="preserve"> </w:t>
+                  </w:r>
+                  <w:proofErr w:type="spellStart"/>
+                  <w:r>
+                    <w:rPr>
+                      <w:iCs/>
+                      <w:sz w:val="20"/>
+                      <w:szCs w:val="20"/>
+                    </w:rPr>
+                    <w:t>en</w:t>
+                  </w:r>
+                  <w:proofErr w:type="spellEnd"/>
+                  <w:r>
+                    <w:rPr>
+                      <w:iCs/>
+                      <w:sz w:val="20"/>
+                      <w:szCs w:val="20"/>
+                    </w:rPr>
+                    <w:t xml:space="preserve"> ese </w:t>
+                  </w:r>
+                  <w:proofErr w:type="spellStart"/>
+                  <w:r>
+                    <w:rPr>
+                      <w:iCs/>
+                      <w:sz w:val="20"/>
+                      <w:szCs w:val="20"/>
+                    </w:rPr>
+                    <w:t>nivel</w:t>
+                  </w:r>
+                  <w:proofErr w:type="spellEnd"/>
+                  <w:r>
+                    <w:rPr>
+                      <w:iCs/>
+                      <w:sz w:val="20"/>
+                      <w:szCs w:val="20"/>
+                    </w:rPr>
+                    <w:t xml:space="preserve"> + 100 puntos (HP </w:t>
+                  </w:r>
+                  <w:proofErr w:type="spellStart"/>
+                  <w:r>
+                    <w:rPr>
+                      <w:iCs/>
+                      <w:sz w:val="20"/>
+                      <w:szCs w:val="20"/>
+                    </w:rPr>
+                    <w:t>inicial</w:t>
+                  </w:r>
+                  <w:proofErr w:type="spellEnd"/>
+                  <w:r>
+                    <w:rPr>
+                      <w:iCs/>
+                      <w:sz w:val="20"/>
+                      <w:szCs w:val="20"/>
+                    </w:rPr>
+                    <w:t xml:space="preserve">), </w:t>
+                  </w:r>
+                  <w:proofErr w:type="spellStart"/>
+                  <w:r>
+                    <w:rPr>
+                      <w:iCs/>
+                      <w:sz w:val="20"/>
+                      <w:szCs w:val="20"/>
+                    </w:rPr>
+                    <w:t>pero</w:t>
+                  </w:r>
+                  <w:proofErr w:type="spellEnd"/>
+                  <w:r>
+                    <w:rPr>
+                      <w:iCs/>
+                      <w:sz w:val="20"/>
+                      <w:szCs w:val="20"/>
+                    </w:rPr>
+                    <w:t xml:space="preserve"> </w:t>
+                  </w:r>
+                  <w:proofErr w:type="spellStart"/>
+                  <w:r>
+                    <w:rPr>
+                      <w:iCs/>
+                      <w:sz w:val="20"/>
+                      <w:szCs w:val="20"/>
+                    </w:rPr>
+                    <w:t>deberia</w:t>
+                  </w:r>
+                  <w:proofErr w:type="spellEnd"/>
+                  <w:r>
+                    <w:rPr>
+                      <w:iCs/>
+                      <w:sz w:val="20"/>
+                      <w:szCs w:val="20"/>
+                    </w:rPr>
+                    <w:t xml:space="preserve"> </w:t>
+                  </w:r>
+                  <w:proofErr w:type="spellStart"/>
+                  <w:r>
+                    <w:rPr>
+                      <w:iCs/>
+                      <w:sz w:val="20"/>
+                      <w:szCs w:val="20"/>
+                    </w:rPr>
+                    <w:t>mostrar</w:t>
+                  </w:r>
+                  <w:proofErr w:type="spellEnd"/>
+                  <w:r>
+                    <w:rPr>
+                      <w:iCs/>
+                      <w:sz w:val="20"/>
+                      <w:szCs w:val="20"/>
+                    </w:rPr>
+                    <w:t xml:space="preserve"> </w:t>
+                  </w:r>
+                  <w:proofErr w:type="spellStart"/>
+                  <w:r>
+                    <w:rPr>
+                      <w:iCs/>
+                      <w:sz w:val="20"/>
+                      <w:szCs w:val="20"/>
+                    </w:rPr>
+                    <w:t>el</w:t>
+                  </w:r>
+                  <w:proofErr w:type="spellEnd"/>
+                  <w:r>
+                    <w:rPr>
+                      <w:iCs/>
+                      <w:sz w:val="20"/>
+                      <w:szCs w:val="20"/>
+                    </w:rPr>
+                    <w:t xml:space="preserve"> </w:t>
+                  </w:r>
+                  <w:proofErr w:type="spellStart"/>
+                  <w:r>
+                    <w:rPr>
+                      <w:iCs/>
+                      <w:sz w:val="20"/>
+                      <w:szCs w:val="20"/>
+                    </w:rPr>
+                    <w:t>highscore</w:t>
+                  </w:r>
+                  <w:proofErr w:type="spellEnd"/>
+                  <w:r>
+                    <w:rPr>
+                      <w:iCs/>
+                      <w:sz w:val="20"/>
+                      <w:szCs w:val="20"/>
+                    </w:rPr>
+                    <w:t xml:space="preserve"> del </w:t>
+                  </w:r>
+                  <w:proofErr w:type="spellStart"/>
+                  <w:r>
+                    <w:rPr>
+                      <w:iCs/>
+                      <w:sz w:val="20"/>
+                      <w:szCs w:val="20"/>
+                    </w:rPr>
+                    <w:t>nivel</w:t>
+                  </w:r>
+                  <w:proofErr w:type="spellEnd"/>
+                  <w:r>
+                    <w:rPr>
+                      <w:iCs/>
+                      <w:sz w:val="20"/>
+                      <w:szCs w:val="20"/>
+                    </w:rPr>
+                    <w:t>:</w:t>
+                  </w:r>
+                </w:p>
+                <w:p>
+                  <w:pPr>
+                    <w:widowControl w:val="0"/>
+                    <w:spacing w:line="240" w:lineRule="auto"/>
+                    <w:rPr>
+                      <w:iCs/>
+                      <w:sz w:val="20"/>
+                      <w:szCs w:val="20"/>
+                    </w:rPr>
+                  </w:pPr>
+                  <w:r>
+                    <w:rPr>
+                      <w:iCs/>
+                      <w:sz w:val="20"/>
+                      <w:szCs w:val="20"/>
+                    </w:rPr>
+                    <w:tab/>
+                  </w:r>
+                </w:p>
+                <w:p>
+                  <w:pPr>
+                    <w:widowControl w:val="0"/>
+                    <w:spacing w:line="240" w:lineRule="auto"/>
+                    <w:rPr>
+                      <w:iCs/>
+                      <w:sz w:val="20"/>
+                      <w:szCs w:val="20"/>
+                    </w:rPr>
+                  </w:pPr>
+                </w:p>
+                <w:p>
+                  <w:pPr>
+                    <w:widowControl w:val="0"/>
+                    <w:spacing w:line="240" w:lineRule="auto"/>
+                    <w:rPr>
+                      <w:iCs/>
+                      <w:sz w:val="20"/>
+                      <w:szCs w:val="20"/>
+                    </w:rPr>
+                  </w:pPr>
+                  <w:r>
+                    <w:rPr>
+                      <w:iCs/>
+                      <w:sz w:val="20"/>
+                      <w:szCs w:val="20"/>
+                    </w:rPr>
+                    <w:t>LV 1</w:t>
+                  </w:r>
+                </w:p>
+                <w:p>
+                  <w:pPr>
+                    <w:widowControl w:val="0"/>
+                    <w:spacing w:line="240" w:lineRule="auto"/>
+                    <w:rPr>
+                      <w:iCs/>
+                      <w:sz w:val="20"/>
+                      <w:szCs w:val="20"/>
+                    </w:rPr>
+                  </w:pPr>
+                  <w:r>
+                    <w:rPr>
+                      <w:iCs/>
+                      <w:sz w:val="20"/>
+                      <w:szCs w:val="20"/>
+                    </w:rPr>
+                    <w:t xml:space="preserve">10+96 = 106 HS (al </w:t>
+                  </w:r>
+                  <w:proofErr w:type="spellStart"/>
+                  <w:r>
+                    <w:rPr>
+                      <w:iCs/>
+                      <w:sz w:val="20"/>
+                      <w:szCs w:val="20"/>
+                    </w:rPr>
+                    <w:t>cerrar</w:t>
+                  </w:r>
+                  <w:proofErr w:type="spellEnd"/>
+                  <w:r>
+                    <w:rPr>
+                      <w:iCs/>
+                      <w:sz w:val="20"/>
+                      <w:szCs w:val="20"/>
+                    </w:rPr>
+                    <w:t xml:space="preserve"> la app </w:t>
+                  </w:r>
+                  <w:proofErr w:type="spellStart"/>
+                  <w:r>
+                    <w:rPr>
+                      <w:iCs/>
+                      <w:sz w:val="20"/>
+                      <w:szCs w:val="20"/>
+                    </w:rPr>
+                    <w:t>en</w:t>
+                  </w:r>
+                  <w:proofErr w:type="spellEnd"/>
+                  <w:r>
+                    <w:rPr>
+                      <w:iCs/>
+                      <w:sz w:val="20"/>
+                      <w:szCs w:val="20"/>
+                    </w:rPr>
+                    <w:t xml:space="preserve"> </w:t>
+                  </w:r>
+                  <w:proofErr w:type="spellStart"/>
+                  <w:r>
+                    <w:rPr>
+                      <w:iCs/>
+                      <w:sz w:val="20"/>
+                      <w:szCs w:val="20"/>
+                    </w:rPr>
+                    <w:t>el</w:t>
+                  </w:r>
+                  <w:proofErr w:type="spellEnd"/>
+                  <w:r>
+                    <w:rPr>
+                      <w:iCs/>
+                      <w:sz w:val="20"/>
+                      <w:szCs w:val="20"/>
+                    </w:rPr>
+                    <w:t xml:space="preserve"> </w:t>
+                  </w:r>
+                  <w:proofErr w:type="spellStart"/>
+                  <w:r>
+                    <w:rPr>
+                      <w:iCs/>
+                      <w:sz w:val="20"/>
+                      <w:szCs w:val="20"/>
+                    </w:rPr>
+                    <w:t>tercer</w:t>
+                  </w:r>
+                  <w:proofErr w:type="spellEnd"/>
+                  <w:r>
+                    <w:rPr>
+                      <w:iCs/>
+                      <w:sz w:val="20"/>
+                      <w:szCs w:val="20"/>
+                    </w:rPr>
+                    <w:t xml:space="preserve"> </w:t>
+                  </w:r>
+                  <w:proofErr w:type="spellStart"/>
+                  <w:r>
+                    <w:rPr>
+                      <w:iCs/>
+                      <w:sz w:val="20"/>
+                      <w:szCs w:val="20"/>
+                    </w:rPr>
+                    <w:t>nivel</w:t>
+                  </w:r>
+                  <w:proofErr w:type="spellEnd"/>
+                  <w:r>
+                    <w:rPr>
+                      <w:iCs/>
+                      <w:sz w:val="20"/>
+                      <w:szCs w:val="20"/>
+                    </w:rPr>
+                    <w:t xml:space="preserve"> y </w:t>
+                  </w:r>
+                  <w:proofErr w:type="spellStart"/>
+                  <w:r>
+                    <w:rPr>
+                      <w:iCs/>
+                      <w:sz w:val="20"/>
+                      <w:szCs w:val="20"/>
+                    </w:rPr>
+                    <w:t>cargar</w:t>
+                  </w:r>
+                  <w:proofErr w:type="spellEnd"/>
+                  <w:r>
+                    <w:rPr>
+                      <w:iCs/>
+                      <w:sz w:val="20"/>
+                      <w:szCs w:val="20"/>
+                    </w:rPr>
+                    <w:t xml:space="preserve"> </w:t>
+                  </w:r>
+                  <w:proofErr w:type="spellStart"/>
+                  <w:r>
+                    <w:rPr>
+                      <w:iCs/>
+                      <w:sz w:val="20"/>
+                      <w:szCs w:val="20"/>
+                    </w:rPr>
+                    <w:t>el</w:t>
+                  </w:r>
+                  <w:proofErr w:type="spellEnd"/>
+                </w:p>
+                <w:p>
+                  <w:pPr>
+                    <w:widowControl w:val="0"/>
+                    <w:spacing w:line="240" w:lineRule="auto"/>
+                    <w:rPr>
+                      <w:iCs/>
+                      <w:sz w:val="20"/>
+                      <w:szCs w:val="20"/>
+                    </w:rPr>
+                  </w:pPr>
+                  <w:proofErr w:type="spellStart"/>
+                  <w:r>
+                    <w:rPr>
+                      <w:iCs/>
+                      <w:sz w:val="20"/>
+                      <w:szCs w:val="20"/>
+                    </w:rPr>
+                    <w:t>juego</w:t>
+                  </w:r>
+                  <w:proofErr w:type="spellEnd"/>
+                  <w:r>
+                    <w:rPr>
+                      <w:iCs/>
+                      <w:sz w:val="20"/>
+                      <w:szCs w:val="20"/>
+                    </w:rPr>
+                    <w:t xml:space="preserve"> </w:t>
+                  </w:r>
+                  <w:proofErr w:type="spellStart"/>
+                  <w:r>
+                    <w:rPr>
+                      <w:iCs/>
+                      <w:sz w:val="20"/>
+                      <w:szCs w:val="20"/>
+                    </w:rPr>
+                    <w:t>nuevamente</w:t>
+                  </w:r>
+                  <w:proofErr w:type="spellEnd"/>
+                  <w:r>
+                    <w:rPr>
+                      <w:iCs/>
+                      <w:sz w:val="20"/>
+                      <w:szCs w:val="20"/>
+                    </w:rPr>
+                    <w:t xml:space="preserve">, </w:t>
+                  </w:r>
+                  <w:proofErr w:type="spellStart"/>
+                  <w:r>
+                    <w:rPr>
+                      <w:iCs/>
+                      <w:sz w:val="20"/>
+                      <w:szCs w:val="20"/>
+                    </w:rPr>
+                    <w:t>el</w:t>
+                  </w:r>
+                  <w:proofErr w:type="spellEnd"/>
+                  <w:r>
+                    <w:rPr>
+                      <w:iCs/>
+                      <w:sz w:val="20"/>
+                      <w:szCs w:val="20"/>
+                    </w:rPr>
+                    <w:t xml:space="preserve"> high score es 110 (10+100), o sea </w:t>
+                  </w:r>
+                  <w:proofErr w:type="spellStart"/>
+                  <w:r>
+                    <w:rPr>
+                      <w:iCs/>
+                      <w:sz w:val="20"/>
+                      <w:szCs w:val="20"/>
+                    </w:rPr>
+                    <w:t>suma</w:t>
+                  </w:r>
+                  <w:proofErr w:type="spellEnd"/>
+                  <w:r>
+                    <w:rPr>
+                      <w:iCs/>
+                      <w:sz w:val="20"/>
+                      <w:szCs w:val="20"/>
+                    </w:rPr>
+                    <w:t xml:space="preserve"> al score </w:t>
+                  </w:r>
+                  <w:proofErr w:type="spellStart"/>
+                  <w:r>
+                    <w:rPr>
+                      <w:iCs/>
+                      <w:sz w:val="20"/>
+                      <w:szCs w:val="20"/>
+                    </w:rPr>
+                    <w:t>obtenido</w:t>
+                  </w:r>
+                  <w:proofErr w:type="spellEnd"/>
+                  <w:r>
+                    <w:rPr>
+                      <w:iCs/>
+                      <w:sz w:val="20"/>
+                      <w:szCs w:val="20"/>
+                    </w:rPr>
+                    <w:t xml:space="preserve">, 100 puntos que es </w:t>
+                  </w:r>
+                  <w:proofErr w:type="spellStart"/>
+                  <w:r>
+                    <w:rPr>
+                      <w:iCs/>
+                      <w:sz w:val="20"/>
+                      <w:szCs w:val="20"/>
+                    </w:rPr>
+                    <w:t>el</w:t>
+                  </w:r>
+                  <w:proofErr w:type="spellEnd"/>
+                  <w:r>
+                    <w:rPr>
+                      <w:iCs/>
+                      <w:sz w:val="20"/>
+                      <w:szCs w:val="20"/>
+                    </w:rPr>
+                    <w:t xml:space="preserve"> </w:t>
+                  </w:r>
+                  <w:proofErr w:type="spellStart"/>
+                  <w:r>
+                    <w:rPr>
+                      <w:iCs/>
+                      <w:sz w:val="20"/>
+                      <w:szCs w:val="20"/>
+                    </w:rPr>
+                    <w:t>healthPoints</w:t>
+                  </w:r>
+                  <w:proofErr w:type="spellEnd"/>
+                  <w:r>
+                    <w:rPr>
+                      <w:iCs/>
+                      <w:sz w:val="20"/>
+                      <w:szCs w:val="20"/>
+                    </w:rPr>
+                    <w:t xml:space="preserve"> </w:t>
+                  </w:r>
+                  <w:proofErr w:type="spellStart"/>
+                  <w:r>
+                    <w:rPr>
+                      <w:iCs/>
+                      <w:sz w:val="20"/>
+                      <w:szCs w:val="20"/>
+                    </w:rPr>
+                    <w:t>inicial</w:t>
+                  </w:r>
+                  <w:proofErr w:type="spellEnd"/>
+                  <w:r>
+                    <w:rPr>
+                      <w:iCs/>
+                      <w:sz w:val="20"/>
+                      <w:szCs w:val="20"/>
+                    </w:rPr>
+                    <w:t>)</w:t>
+                  </w:r>
+                </w:p>
+                <w:p>
+                  <w:pPr>
+                    <w:widowControl w:val="0"/>
+                    <w:spacing w:line="240" w:lineRule="auto"/>
+                    <w:rPr>
+                      <w:iCs/>
+                      <w:sz w:val="20"/>
+                      <w:szCs w:val="20"/>
+                    </w:rPr>
+                  </w:pPr>
+                </w:p>
+                <w:p>
+                  <w:pPr>
+                    <w:widowControl w:val="0"/>
+                    <w:spacing w:line="240" w:lineRule="auto"/>
+                    <w:rPr>
+                      <w:iCs/>
+                      <w:sz w:val="20"/>
+                      <w:szCs w:val="20"/>
+                    </w:rPr>
+                  </w:pPr>
+                  <w:r>
+                    <w:rPr>
+                      <w:iCs/>
+                      <w:sz w:val="20"/>
+                      <w:szCs w:val="20"/>
+                    </w:rPr>
+                    <w:t>LV 2</w:t>
+                  </w:r>
+                </w:p>
+                <w:p>
+                  <w:pPr>
+                    <w:widowControl w:val="0"/>
+                    <w:spacing w:line="240" w:lineRule="auto"/>
+                    <w:rPr>
+                      <w:iCs/>
+                      <w:sz w:val="20"/>
+                      <w:szCs w:val="20"/>
+                    </w:rPr>
+                  </w:pPr>
+                  <w:r>
+                    <w:rPr>
+                      <w:iCs/>
+                      <w:sz w:val="20"/>
+                      <w:szCs w:val="20"/>
+                    </w:rPr>
+                    <w:t>15+97 = 112 HS (</w:t>
+                  </w:r>
+                  <w:proofErr w:type="spellStart"/>
+                  <w:r>
+                    <w:rPr>
+                      <w:iCs/>
+                      <w:sz w:val="20"/>
+                      <w:szCs w:val="20"/>
+                    </w:rPr>
+                    <w:t>muestra</w:t>
+                  </w:r>
+                  <w:proofErr w:type="spellEnd"/>
+                  <w:r>
+                    <w:rPr>
+                      <w:iCs/>
+                      <w:sz w:val="20"/>
+                      <w:szCs w:val="20"/>
+                    </w:rPr>
+                    <w:t xml:space="preserve"> 115 = 100+15)</w:t>
+                  </w:r>
+                </w:p>
+                <w:p>
+                  <w:pPr>
+                    <w:widowControl w:val="0"/>
+                    <w:spacing w:line="240" w:lineRule="auto"/>
+                    <w:rPr>
+                      <w:iCs/>
+                      <w:sz w:val="20"/>
+                      <w:szCs w:val="20"/>
+                    </w:rPr>
+                  </w:pPr>
+                </w:p>
+                <w:p>
+                  <w:pPr>
+                    <w:widowControl w:val="0"/>
+                    <w:spacing w:line="240" w:lineRule="auto"/>
+                    <w:rPr>
+                      <w:iCs/>
+                      <w:sz w:val="20"/>
+                      <w:szCs w:val="20"/>
+                    </w:rPr>
+                  </w:pPr>
+                </w:p>
+                <w:p>
+                  <w:pPr>
+                    <w:widowControl w:val="0"/>
+                    <w:spacing w:line="240" w:lineRule="auto"/>
+                    <w:rPr>
+                      <w:iCs/>
+                      <w:sz w:val="20"/>
+                      <w:szCs w:val="20"/>
+                    </w:rPr>
+                  </w:pPr>
                 </w:p>
                 <w:p>
                   <w:pPr>
@@ -5981,6 +7320,7 @@
                     <w:spacing w:line="240" w:lineRule="auto"/>
                     <w:rPr>
                       <w:iCs/>
+                      <w:color w:val="00B050"/>
                       <w:sz w:val="20"/>
                       <w:szCs w:val="20"/>
                     </w:rPr>
@@ -5988,10 +7328,301 @@
                   <w:r>
                     <w:rPr>
                       <w:iCs/>
-                      <w:sz w:val="20"/>
-                      <w:szCs w:val="20"/>
-                    </w:rPr>
-                    <w:t>ToughEffect (modificar particle effect)</w:t>
+                      <w:color w:val="00B050"/>
+                      <w:sz w:val="20"/>
+                      <w:szCs w:val="20"/>
+                    </w:rPr>
+                    <w:t xml:space="preserve">No se </w:t>
+                  </w:r>
+                  <w:proofErr w:type="spellStart"/>
+                  <w:r>
+                    <w:rPr>
+                      <w:iCs/>
+                      <w:color w:val="00B050"/>
+                      <w:sz w:val="20"/>
+                      <w:szCs w:val="20"/>
+                    </w:rPr>
+                    <w:t>muestra</w:t>
+                  </w:r>
+                  <w:proofErr w:type="spellEnd"/>
+                  <w:r>
+                    <w:rPr>
+                      <w:iCs/>
+                      <w:color w:val="00B050"/>
+                      <w:sz w:val="20"/>
+                      <w:szCs w:val="20"/>
+                    </w:rPr>
+                    <w:t xml:space="preserve"> </w:t>
+                  </w:r>
+                  <w:proofErr w:type="spellStart"/>
+                  <w:r>
+                    <w:rPr>
+                      <w:iCs/>
+                      <w:color w:val="00B050"/>
+                      <w:sz w:val="20"/>
+                      <w:szCs w:val="20"/>
+                    </w:rPr>
+                    <w:t>correctamente</w:t>
+                  </w:r>
+                  <w:proofErr w:type="spellEnd"/>
+                  <w:r>
+                    <w:rPr>
+                      <w:iCs/>
+                      <w:color w:val="00B050"/>
+                      <w:sz w:val="20"/>
+                      <w:szCs w:val="20"/>
+                    </w:rPr>
+                    <w:t xml:space="preserve"> la barra de HP </w:t>
+                  </w:r>
+                  <w:proofErr w:type="spellStart"/>
+                  <w:r>
+                    <w:rPr>
+                      <w:iCs/>
+                      <w:color w:val="00B050"/>
+                      <w:sz w:val="20"/>
+                      <w:szCs w:val="20"/>
+                    </w:rPr>
+                    <w:t>cuando</w:t>
+                  </w:r>
+                  <w:proofErr w:type="spellEnd"/>
+                  <w:r>
+                    <w:rPr>
+                      <w:iCs/>
+                      <w:color w:val="00B050"/>
+                      <w:sz w:val="20"/>
+                      <w:szCs w:val="20"/>
+                    </w:rPr>
+                    <w:t xml:space="preserve"> </w:t>
+                  </w:r>
+                  <w:proofErr w:type="spellStart"/>
+                  <w:r>
+                    <w:rPr>
+                      <w:iCs/>
+                      <w:color w:val="00B050"/>
+                      <w:sz w:val="20"/>
+                      <w:szCs w:val="20"/>
+                    </w:rPr>
+                    <w:t>agarro</w:t>
+                  </w:r>
+                  <w:proofErr w:type="spellEnd"/>
+                  <w:r>
+                    <w:rPr>
+                      <w:iCs/>
+                      <w:color w:val="00B050"/>
+                      <w:sz w:val="20"/>
+                      <w:szCs w:val="20"/>
+                    </w:rPr>
+                    <w:t xml:space="preserve"> </w:t>
+                  </w:r>
+                  <w:proofErr w:type="spellStart"/>
+                  <w:r>
+                    <w:rPr>
+                      <w:iCs/>
+                      <w:color w:val="00B050"/>
+                      <w:sz w:val="20"/>
+                      <w:szCs w:val="20"/>
+                    </w:rPr>
+                    <w:t>una</w:t>
+                  </w:r>
+                  <w:proofErr w:type="spellEnd"/>
+                  <w:r>
+                    <w:rPr>
+                      <w:iCs/>
+                      <w:color w:val="00B050"/>
+                      <w:sz w:val="20"/>
+                      <w:szCs w:val="20"/>
+                    </w:rPr>
+                    <w:t xml:space="preserve"> burger</w:t>
+                  </w:r>
+                  <w:r>
+                    <w:rPr>
+                      <w:iCs/>
+                      <w:color w:val="00B050"/>
+                      <w:sz w:val="20"/>
+                      <w:szCs w:val="20"/>
+                    </w:rPr>
+                    <w:t xml:space="preserve"> (</w:t>
+                  </w:r>
+                  <w:proofErr w:type="spellStart"/>
+                  <w:r>
+                    <w:rPr>
+                      <w:iCs/>
+                      <w:color w:val="00B050"/>
+                      <w:sz w:val="20"/>
+                      <w:szCs w:val="20"/>
+                    </w:rPr>
+                    <w:t>revisar</w:t>
+                  </w:r>
+                  <w:proofErr w:type="spellEnd"/>
+                  <w:r>
+                    <w:rPr>
+                      <w:iCs/>
+                      <w:color w:val="00B050"/>
+                      <w:sz w:val="20"/>
+                      <w:szCs w:val="20"/>
+                    </w:rPr>
+                    <w:t xml:space="preserve"> </w:t>
+                  </w:r>
+                  <w:proofErr w:type="spellStart"/>
+                  <w:r>
+                    <w:rPr>
+                      <w:iCs/>
+                      <w:color w:val="00B050"/>
+                      <w:sz w:val="20"/>
+                      <w:szCs w:val="20"/>
+                    </w:rPr>
+                    <w:t>codigo</w:t>
+                  </w:r>
+                  <w:proofErr w:type="spellEnd"/>
+                  <w:r>
+                    <w:rPr>
+                      <w:iCs/>
+                      <w:color w:val="00B050"/>
+                      <w:sz w:val="20"/>
+                      <w:szCs w:val="20"/>
+                    </w:rPr>
+                    <w:t xml:space="preserve"> de </w:t>
+                  </w:r>
+                  <w:proofErr w:type="spellStart"/>
+                  <w:r>
+                    <w:rPr>
+                      <w:iCs/>
+                      <w:color w:val="00B050"/>
+                      <w:sz w:val="20"/>
+                      <w:szCs w:val="20"/>
+                    </w:rPr>
+                    <w:t>pickupcontroller</w:t>
+                  </w:r>
+                  <w:proofErr w:type="spellEnd"/>
+                  <w:r>
+                    <w:rPr>
+                      <w:iCs/>
+                      <w:color w:val="00B050"/>
+                      <w:sz w:val="20"/>
+                      <w:szCs w:val="20"/>
+                    </w:rPr>
+                    <w:t xml:space="preserve"> y </w:t>
+                  </w:r>
+                  <w:proofErr w:type="spellStart"/>
+                  <w:r>
+                    <w:rPr>
+                      <w:iCs/>
+                      <w:color w:val="00B050"/>
+                      <w:sz w:val="20"/>
+                      <w:szCs w:val="20"/>
+                    </w:rPr>
+                    <w:t>playerhealth</w:t>
+                  </w:r>
+                  <w:proofErr w:type="spellEnd"/>
+                  <w:r>
+                    <w:rPr>
+                      <w:iCs/>
+                      <w:color w:val="00B050"/>
+                      <w:sz w:val="20"/>
+                      <w:szCs w:val="20"/>
+                    </w:rPr>
+                    <w:t xml:space="preserve">: </w:t>
+                  </w:r>
+                  <w:proofErr w:type="spellStart"/>
+                  <w:r>
+                    <w:rPr>
+                      <w:iCs/>
+                      <w:color w:val="00B050"/>
+                      <w:sz w:val="20"/>
+                      <w:szCs w:val="20"/>
+                    </w:rPr>
+                    <w:t>el</w:t>
+                  </w:r>
+                  <w:proofErr w:type="spellEnd"/>
+                  <w:r>
+                    <w:rPr>
+                      <w:iCs/>
+                      <w:color w:val="00B050"/>
+                      <w:sz w:val="20"/>
+                      <w:szCs w:val="20"/>
+                    </w:rPr>
+                    <w:t xml:space="preserve"> </w:t>
+                  </w:r>
+                  <w:proofErr w:type="spellStart"/>
+                  <w:r>
+                    <w:rPr>
+                      <w:iCs/>
+                      <w:color w:val="00B050"/>
+                      <w:sz w:val="20"/>
+                      <w:szCs w:val="20"/>
+                    </w:rPr>
+                    <w:t>healthPoints</w:t>
+                  </w:r>
+                  <w:proofErr w:type="spellEnd"/>
+                  <w:r>
+                    <w:rPr>
+                      <w:iCs/>
+                      <w:color w:val="00B050"/>
+                      <w:sz w:val="20"/>
+                      <w:szCs w:val="20"/>
+                    </w:rPr>
+                    <w:t xml:space="preserve"> es </w:t>
+                  </w:r>
+                  <w:proofErr w:type="spellStart"/>
+                  <w:r>
+                    <w:rPr>
+                      <w:iCs/>
+                      <w:color w:val="00B050"/>
+                      <w:sz w:val="20"/>
+                      <w:szCs w:val="20"/>
+                    </w:rPr>
+                    <w:lastRenderedPageBreak/>
+                    <w:t>distinto</w:t>
+                  </w:r>
+                  <w:proofErr w:type="spellEnd"/>
+                  <w:r>
+                    <w:rPr>
+                      <w:iCs/>
+                      <w:color w:val="00B050"/>
+                      <w:sz w:val="20"/>
+                      <w:szCs w:val="20"/>
+                    </w:rPr>
+                    <w:t xml:space="preserve"> </w:t>
+                  </w:r>
+                  <w:proofErr w:type="spellStart"/>
+                  <w:r>
+                    <w:rPr>
+                      <w:iCs/>
+                      <w:color w:val="00B050"/>
+                      <w:sz w:val="20"/>
+                      <w:szCs w:val="20"/>
+                    </w:rPr>
+                    <w:t>en</w:t>
+                  </w:r>
+                  <w:proofErr w:type="spellEnd"/>
+                  <w:r>
+                    <w:rPr>
+                      <w:iCs/>
+                      <w:color w:val="00B050"/>
+                      <w:sz w:val="20"/>
+                      <w:szCs w:val="20"/>
+                    </w:rPr>
+                    <w:t xml:space="preserve"> </w:t>
+                  </w:r>
+                  <w:proofErr w:type="spellStart"/>
+                  <w:r>
+                    <w:rPr>
+                      <w:iCs/>
+                      <w:color w:val="00B050"/>
+                      <w:sz w:val="20"/>
+                      <w:szCs w:val="20"/>
+                    </w:rPr>
+                    <w:t>los</w:t>
+                  </w:r>
+                  <w:proofErr w:type="spellEnd"/>
+                  <w:r>
+                    <w:rPr>
+                      <w:iCs/>
+                      <w:color w:val="00B050"/>
+                      <w:sz w:val="20"/>
+                      <w:szCs w:val="20"/>
+                    </w:rPr>
+                    <w:t xml:space="preserve"> dos scripts)</w:t>
                   </w:r>
                 </w:p>
                 <w:p>
@@ -6009,13 +7640,41 @@
                       <w:szCs w:val="20"/>
                     </w:rPr>
                   </w:pPr>
-                  <w:r>
-                    <w:rPr>
-                      <w:iCs/>
-                      <w:sz w:val="20"/>
-                      <w:szCs w:val="20"/>
-                    </w:rPr>
-                    <w:t>Poner hamburguesas de distinto color por level</w:t>
+                  <w:proofErr w:type="spellStart"/>
+                  <w:r>
+                    <w:rPr>
+                      <w:iCs/>
+                      <w:sz w:val="20"/>
+                      <w:szCs w:val="20"/>
+                    </w:rPr>
+                    <w:t>ToughEffect</w:t>
+                  </w:r>
+                  <w:proofErr w:type="spellEnd"/>
+                  <w:r>
+                    <w:rPr>
+                      <w:iCs/>
+                      <w:sz w:val="20"/>
+                      <w:szCs w:val="20"/>
+                    </w:rPr>
+                    <w:t xml:space="preserve"> (</w:t>
+                  </w:r>
+                  <w:proofErr w:type="spellStart"/>
+                  <w:r>
+                    <w:rPr>
+                      <w:iCs/>
+                      <w:sz w:val="20"/>
+                      <w:szCs w:val="20"/>
+                    </w:rPr>
+                    <w:t>modificar</w:t>
+                  </w:r>
+                  <w:proofErr w:type="spellEnd"/>
+                  <w:r>
+                    <w:rPr>
+                      <w:iCs/>
+                      <w:sz w:val="20"/>
+                      <w:szCs w:val="20"/>
+                    </w:rPr>
+                    <w:t xml:space="preserve"> particle effect)</w:t>
                   </w:r>
                 </w:p>
                 <w:p>
@@ -6029,17 +7688,70 @@
                     <w:spacing w:line="240" w:lineRule="auto"/>
                     <w:rPr>
                       <w:iCs/>
+                      <w:color w:val="00B050"/>
                       <w:sz w:val="20"/>
                       <w:szCs w:val="20"/>
                     </w:rPr>
                   </w:pPr>
-                  <w:r>
-                    <w:rPr>
-                      <w:iCs/>
-                      <w:sz w:val="20"/>
-                      <w:szCs w:val="20"/>
-                    </w:rPr>
-                    <w:t>Music and sound effects</w:t>
+                  <w:proofErr w:type="spellStart"/>
+                  <w:r>
+                    <w:rPr>
+                      <w:iCs/>
+                      <w:color w:val="00B050"/>
+                      <w:sz w:val="20"/>
+                      <w:szCs w:val="20"/>
+                    </w:rPr>
+                    <w:t>Aumentar</w:t>
+                  </w:r>
+                  <w:proofErr w:type="spellEnd"/>
+                  <w:r>
+                    <w:rPr>
+                      <w:iCs/>
+                      <w:color w:val="00B050"/>
+                      <w:sz w:val="20"/>
+                      <w:szCs w:val="20"/>
+                    </w:rPr>
+                    <w:t xml:space="preserve"> </w:t>
+                  </w:r>
+                  <w:proofErr w:type="spellStart"/>
+                  <w:r>
+                    <w:rPr>
+                      <w:iCs/>
+                      <w:color w:val="00B050"/>
+                      <w:sz w:val="20"/>
+                      <w:szCs w:val="20"/>
+                    </w:rPr>
+                    <w:t>en</w:t>
+                  </w:r>
+                  <w:proofErr w:type="spellEnd"/>
+                  <w:r>
+                    <w:rPr>
+                      <w:iCs/>
+                      <w:color w:val="00B050"/>
+                      <w:sz w:val="20"/>
+                      <w:szCs w:val="20"/>
+                    </w:rPr>
+                    <w:t xml:space="preserve"> 0,5 la </w:t>
+                  </w:r>
+                  <w:proofErr w:type="spellStart"/>
+                  <w:r>
+                    <w:rPr>
+                      <w:iCs/>
+                      <w:color w:val="00B050"/>
+                      <w:sz w:val="20"/>
+                      <w:szCs w:val="20"/>
+                    </w:rPr>
+                    <w:t>velocidad</w:t>
+                  </w:r>
+                  <w:proofErr w:type="spellEnd"/>
+                  <w:r>
+                    <w:rPr>
+                      <w:iCs/>
+                      <w:color w:val="00B050"/>
+                      <w:sz w:val="20"/>
+                      <w:szCs w:val="20"/>
+                    </w:rPr>
+                    <w:t xml:space="preserve"> del player</w:t>
                   </w:r>
                 </w:p>
                 <w:p>
@@ -6057,13 +7769,77 @@
                       <w:szCs w:val="20"/>
                     </w:rPr>
                   </w:pPr>
-                  <w:r>
-                    <w:rPr>
-                      <w:iCs/>
-                      <w:sz w:val="20"/>
-                      <w:szCs w:val="20"/>
-                    </w:rPr>
-                    <w:t>Corregir el laser beam (cambiar modelo)</w:t>
+                  <w:proofErr w:type="spellStart"/>
+                  <w:r>
+                    <w:rPr>
+                      <w:iCs/>
+                      <w:sz w:val="20"/>
+                      <w:szCs w:val="20"/>
+                    </w:rPr>
+                    <w:t>Poner</w:t>
+                  </w:r>
+                  <w:proofErr w:type="spellEnd"/>
+                  <w:r>
+                    <w:rPr>
+                      <w:iCs/>
+                      <w:sz w:val="20"/>
+                      <w:szCs w:val="20"/>
+                    </w:rPr>
+                    <w:t xml:space="preserve"> </w:t>
+                  </w:r>
+                  <w:proofErr w:type="spellStart"/>
+                  <w:r>
+                    <w:rPr>
+                      <w:iCs/>
+                      <w:sz w:val="20"/>
+                      <w:szCs w:val="20"/>
+                    </w:rPr>
+                    <w:t>hamburguesas</w:t>
+                  </w:r>
+                  <w:proofErr w:type="spellEnd"/>
+                  <w:r>
+                    <w:rPr>
+                      <w:iCs/>
+                      <w:sz w:val="20"/>
+                      <w:szCs w:val="20"/>
+                    </w:rPr>
+                    <w:t xml:space="preserve"> de </w:t>
+                  </w:r>
+                  <w:proofErr w:type="spellStart"/>
+                  <w:r>
+                    <w:rPr>
+                      <w:iCs/>
+                      <w:sz w:val="20"/>
+                      <w:szCs w:val="20"/>
+                    </w:rPr>
+                    <w:t>distinto</w:t>
+                  </w:r>
+                  <w:proofErr w:type="spellEnd"/>
+                  <w:r>
+                    <w:rPr>
+                      <w:iCs/>
+                      <w:sz w:val="20"/>
+                      <w:szCs w:val="20"/>
+                    </w:rPr>
+                    <w:t xml:space="preserve"> color </w:t>
+                  </w:r>
+                  <w:proofErr w:type="spellStart"/>
+                  <w:r>
+                    <w:rPr>
+                      <w:iCs/>
+                      <w:sz w:val="20"/>
+                      <w:szCs w:val="20"/>
+                    </w:rPr>
+                    <w:t>por</w:t>
+                  </w:r>
+                  <w:proofErr w:type="spellEnd"/>
+                  <w:r>
+                    <w:rPr>
+                      <w:iCs/>
+                      <w:sz w:val="20"/>
+                      <w:szCs w:val="20"/>
+                    </w:rPr>
+                    <w:t xml:space="preserve"> level</w:t>
                   </w:r>
                 </w:p>
                 <w:p>
@@ -6087,7 +7863,7 @@
                       <w:sz w:val="20"/>
                       <w:szCs w:val="20"/>
                     </w:rPr>
-                    <w:t>Aumentar velocidades de los enemigos de niveles 2 y 3 y en nivel 3 solo poner enemigos Tough</w:t>
+                    <w:t>Music and sound effects</w:t>
                   </w:r>
                 </w:p>
                 <w:p>
@@ -6105,13 +7881,77 @@
                       <w:szCs w:val="20"/>
                     </w:rPr>
                   </w:pPr>
-                  <w:r>
-                    <w:rPr>
-                      <w:iCs/>
-                      <w:sz w:val="20"/>
-                      <w:szCs w:val="20"/>
-                    </w:rPr>
-                    <w:t>Diseñar levels 2 y 3</w:t>
+                  <w:proofErr w:type="spellStart"/>
+                  <w:r>
+                    <w:rPr>
+                      <w:iCs/>
+                      <w:sz w:val="20"/>
+                      <w:szCs w:val="20"/>
+                    </w:rPr>
+                    <w:t>Corregir</w:t>
+                  </w:r>
+                  <w:proofErr w:type="spellEnd"/>
+                  <w:r>
+                    <w:rPr>
+                      <w:iCs/>
+                      <w:sz w:val="20"/>
+                      <w:szCs w:val="20"/>
+                    </w:rPr>
+                    <w:t xml:space="preserve"> </w:t>
+                  </w:r>
+                  <w:proofErr w:type="spellStart"/>
+                  <w:r>
+                    <w:rPr>
+                      <w:iCs/>
+                      <w:sz w:val="20"/>
+                      <w:szCs w:val="20"/>
+                    </w:rPr>
+                    <w:t>el</w:t>
+                  </w:r>
+                  <w:proofErr w:type="spellEnd"/>
+                  <w:r>
+                    <w:rPr>
+                      <w:iCs/>
+                      <w:sz w:val="20"/>
+                      <w:szCs w:val="20"/>
+                    </w:rPr>
+                    <w:t xml:space="preserve"> laser beam (</w:t>
+                  </w:r>
+                  <w:proofErr w:type="spellStart"/>
+                  <w:r>
+                    <w:rPr>
+                      <w:iCs/>
+                      <w:sz w:val="20"/>
+                      <w:szCs w:val="20"/>
+                    </w:rPr>
+                    <w:t>cambiar</w:t>
+                  </w:r>
+                  <w:proofErr w:type="spellEnd"/>
+                  <w:r>
+                    <w:rPr>
+                      <w:iCs/>
+                      <w:sz w:val="20"/>
+                      <w:szCs w:val="20"/>
+                    </w:rPr>
+                    <w:t xml:space="preserve"> </w:t>
+                  </w:r>
+                  <w:proofErr w:type="spellStart"/>
+                  <w:r>
+                    <w:rPr>
+                      <w:iCs/>
+                      <w:sz w:val="20"/>
+                      <w:szCs w:val="20"/>
+                    </w:rPr>
+                    <w:t>modelo</w:t>
+                  </w:r>
+                  <w:proofErr w:type="spellEnd"/>
+                  <w:r>
+                    <w:rPr>
+                      <w:iCs/>
+                      <w:sz w:val="20"/>
+                      <w:szCs w:val="20"/>
+                    </w:rPr>
+                    <w:t>)</w:t>
                   </w:r>
                 </w:p>
                 <w:p>
@@ -6129,36 +7969,167 @@
                       <w:szCs w:val="20"/>
                     </w:rPr>
                   </w:pPr>
-                  <w:r>
-                    <w:rPr>
-                      <w:iCs/>
-                      <w:sz w:val="20"/>
-                      <w:szCs w:val="20"/>
-                    </w:rPr>
-                    <w:t>Lerp rotation (for loop) when player faints dead</w:t>
-                  </w:r>
-                </w:p>
-                <w:p>
-                  <w:pPr>
-                    <w:widowControl w:val="0"/>
-                    <w:numPr>
-                      <w:ilvl w:val="0"/>
-                      <w:numId w:val="5"/>
-                    </w:numPr>
-                    <w:spacing w:line="240" w:lineRule="auto"/>
-                    <w:rPr>
-                      <w:iCs/>
-                      <w:sz w:val="20"/>
-                      <w:szCs w:val="20"/>
-                    </w:rPr>
-                  </w:pPr>
-                  <w:r>
-                    <w:rPr>
-                      <w:iCs/>
-                      <w:sz w:val="20"/>
-                      <w:szCs w:val="20"/>
-                    </w:rPr>
-                    <w:t>Usar Object Pooling para los laser beams que dispara el player.</w:t>
+                  <w:proofErr w:type="spellStart"/>
+                  <w:r>
+                    <w:rPr>
+                      <w:iCs/>
+                      <w:sz w:val="20"/>
+                      <w:szCs w:val="20"/>
+                    </w:rPr>
+                    <w:t>Aumentar</w:t>
+                  </w:r>
+                  <w:proofErr w:type="spellEnd"/>
+                  <w:r>
+                    <w:rPr>
+                      <w:iCs/>
+                      <w:sz w:val="20"/>
+                      <w:szCs w:val="20"/>
+                    </w:rPr>
+                    <w:t xml:space="preserve"> </w:t>
+                  </w:r>
+                  <w:proofErr w:type="spellStart"/>
+                  <w:r>
+                    <w:rPr>
+                      <w:iCs/>
+                      <w:sz w:val="20"/>
+                      <w:szCs w:val="20"/>
+                    </w:rPr>
+                    <w:t>velocidades</w:t>
+                  </w:r>
+                  <w:proofErr w:type="spellEnd"/>
+                  <w:r>
+                    <w:rPr>
+                      <w:iCs/>
+                      <w:sz w:val="20"/>
+                      <w:szCs w:val="20"/>
+                    </w:rPr>
+                    <w:t xml:space="preserve"> de </w:t>
+                  </w:r>
+                  <w:proofErr w:type="spellStart"/>
+                  <w:r>
+                    <w:rPr>
+                      <w:iCs/>
+                      <w:sz w:val="20"/>
+                      <w:szCs w:val="20"/>
+                    </w:rPr>
+                    <w:t>los</w:t>
+                  </w:r>
+                  <w:proofErr w:type="spellEnd"/>
+                  <w:r>
+                    <w:rPr>
+                      <w:iCs/>
+                      <w:sz w:val="20"/>
+                      <w:szCs w:val="20"/>
+                    </w:rPr>
+                    <w:t xml:space="preserve"> </w:t>
+                  </w:r>
+                  <w:proofErr w:type="spellStart"/>
+                  <w:r>
+                    <w:rPr>
+                      <w:iCs/>
+                      <w:sz w:val="20"/>
+                      <w:szCs w:val="20"/>
+                    </w:rPr>
+                    <w:t>enemigos</w:t>
+                  </w:r>
+                  <w:proofErr w:type="spellEnd"/>
+                  <w:r>
+                    <w:rPr>
+                      <w:iCs/>
+                      <w:sz w:val="20"/>
+                      <w:szCs w:val="20"/>
+                    </w:rPr>
+                    <w:t xml:space="preserve"> de </w:t>
+                  </w:r>
+                  <w:proofErr w:type="spellStart"/>
+                  <w:r>
+                    <w:rPr>
+                      <w:iCs/>
+                      <w:sz w:val="20"/>
+                      <w:szCs w:val="20"/>
+                    </w:rPr>
+                    <w:t>niveles</w:t>
+                  </w:r>
+                  <w:proofErr w:type="spellEnd"/>
+                  <w:r>
+                    <w:rPr>
+                      <w:iCs/>
+                      <w:sz w:val="20"/>
+                      <w:szCs w:val="20"/>
+                    </w:rPr>
+                    <w:t xml:space="preserve"> 2 y 3 y </w:t>
+                  </w:r>
+                  <w:proofErr w:type="spellStart"/>
+                  <w:r>
+                    <w:rPr>
+                      <w:iCs/>
+                      <w:sz w:val="20"/>
+                      <w:szCs w:val="20"/>
+                    </w:rPr>
+                    <w:t>en</w:t>
+                  </w:r>
+                  <w:proofErr w:type="spellEnd"/>
+                  <w:r>
+                    <w:rPr>
+                      <w:iCs/>
+                      <w:sz w:val="20"/>
+                      <w:szCs w:val="20"/>
+                    </w:rPr>
+                    <w:t xml:space="preserve"> </w:t>
+                  </w:r>
+                  <w:proofErr w:type="spellStart"/>
+                  <w:r>
+                    <w:rPr>
+                      <w:iCs/>
+                      <w:sz w:val="20"/>
+                      <w:szCs w:val="20"/>
+                    </w:rPr>
+                    <w:t>nivel</w:t>
+                  </w:r>
+                  <w:proofErr w:type="spellEnd"/>
+                  <w:r>
+                    <w:rPr>
+                      <w:iCs/>
+                      <w:sz w:val="20"/>
+                      <w:szCs w:val="20"/>
+                    </w:rPr>
+                    <w:t xml:space="preserve"> 3 solo </w:t>
+                  </w:r>
+                  <w:proofErr w:type="spellStart"/>
+                  <w:r>
+                    <w:rPr>
+                      <w:iCs/>
+                      <w:sz w:val="20"/>
+                      <w:szCs w:val="20"/>
+                    </w:rPr>
+                    <w:t>poner</w:t>
+                  </w:r>
+                  <w:proofErr w:type="spellEnd"/>
+                  <w:r>
+                    <w:rPr>
+                      <w:iCs/>
+                      <w:sz w:val="20"/>
+                      <w:szCs w:val="20"/>
+                    </w:rPr>
+                    <w:t xml:space="preserve"> </w:t>
+                  </w:r>
+                  <w:proofErr w:type="spellStart"/>
+                  <w:r>
+                    <w:rPr>
+                      <w:iCs/>
+                      <w:sz w:val="20"/>
+                      <w:szCs w:val="20"/>
+                    </w:rPr>
+                    <w:t>enemigos</w:t>
+                  </w:r>
+                  <w:proofErr w:type="spellEnd"/>
+                  <w:r>
+                    <w:rPr>
+                      <w:iCs/>
+                      <w:sz w:val="20"/>
+                      <w:szCs w:val="20"/>
+                    </w:rPr>
+                    <w:t xml:space="preserve"> Tough</w:t>
                   </w:r>
                 </w:p>
                 <w:p>
@@ -6176,13 +8147,23 @@
                       <w:szCs w:val="20"/>
                     </w:rPr>
                   </w:pPr>
-                  <w:r>
-                    <w:rPr>
-                      <w:iCs/>
-                      <w:sz w:val="20"/>
-                      <w:szCs w:val="20"/>
-                    </w:rPr>
-                    <w:t>Player should only be able to jump twice (not thrice)</w:t>
+                  <w:proofErr w:type="spellStart"/>
+                  <w:r>
+                    <w:rPr>
+                      <w:iCs/>
+                      <w:sz w:val="20"/>
+                      <w:szCs w:val="20"/>
+                    </w:rPr>
+                    <w:t>Diseñar</w:t>
+                  </w:r>
+                  <w:proofErr w:type="spellEnd"/>
+                  <w:r>
+                    <w:rPr>
+                      <w:iCs/>
+                      <w:sz w:val="20"/>
+                      <w:szCs w:val="20"/>
+                    </w:rPr>
+                    <w:t xml:space="preserve"> levels 2 y 3</w:t>
                   </w:r>
                 </w:p>
                 <w:p>
@@ -6200,13 +8181,59 @@
                       <w:szCs w:val="20"/>
                     </w:rPr>
                   </w:pPr>
-                  <w:r>
-                    <w:rPr>
-                      <w:iCs/>
-                      <w:sz w:val="20"/>
-                      <w:szCs w:val="20"/>
-                    </w:rPr>
-                    <w:t>First attack doesn’t seem to lower the health bar</w:t>
+                  <w:proofErr w:type="spellStart"/>
+                  <w:r>
+                    <w:rPr>
+                      <w:iCs/>
+                      <w:sz w:val="20"/>
+                      <w:szCs w:val="20"/>
+                    </w:rPr>
+                    <w:t>Agregar</w:t>
+                  </w:r>
+                  <w:proofErr w:type="spellEnd"/>
+                  <w:r>
+                    <w:rPr>
+                      <w:iCs/>
+                      <w:sz w:val="20"/>
+                      <w:szCs w:val="20"/>
+                    </w:rPr>
+                    <w:t xml:space="preserve"> mas </w:t>
+                  </w:r>
+                  <w:proofErr w:type="spellStart"/>
+                  <w:r>
+                    <w:rPr>
+                      <w:iCs/>
+                      <w:sz w:val="20"/>
+                      <w:szCs w:val="20"/>
+                    </w:rPr>
+                    <w:t>dificultad</w:t>
+                  </w:r>
+                  <w:proofErr w:type="spellEnd"/>
+                  <w:r>
+                    <w:rPr>
+                      <w:iCs/>
+                      <w:sz w:val="20"/>
+                      <w:szCs w:val="20"/>
+                    </w:rPr>
+                    <w:t xml:space="preserve"> (</w:t>
+                  </w:r>
+                  <w:proofErr w:type="gramStart"/>
+                  <w:r>
+                    <w:rPr>
+                      <w:iCs/>
+                      <w:sz w:val="20"/>
+                      <w:szCs w:val="20"/>
+                    </w:rPr>
+                    <w:t>mas</w:t>
+                  </w:r>
+                  <w:proofErr w:type="gramEnd"/>
+                  <w:r>
+                    <w:rPr>
+                      <w:iCs/>
+                      <w:sz w:val="20"/>
+                      <w:szCs w:val="20"/>
+                    </w:rPr>
+                    <w:t xml:space="preserve"> enemies)</w:t>
                   </w:r>
                 </w:p>
                 <w:p>
@@ -6224,21 +8251,131 @@
                       <w:szCs w:val="20"/>
                     </w:rPr>
                   </w:pPr>
-                  <w:r>
-                    <w:rPr>
-                      <w:iCs/>
-                      <w:sz w:val="20"/>
-                      <w:szCs w:val="20"/>
-                    </w:rPr>
-                    <w:t>Evil Carrot jumps</w:t>
-                  </w:r>
-                  <w:r>
-                    <w:rPr>
-                      <w:iCs/>
-                      <w:sz w:val="20"/>
-                      <w:szCs w:val="20"/>
-                    </w:rPr>
-                    <w:t xml:space="preserve"> higher when it collides with player</w:t>
+                  <w:proofErr w:type="spellStart"/>
+                  <w:r>
+                    <w:rPr>
+                      <w:iCs/>
+                      <w:sz w:val="20"/>
+                      <w:szCs w:val="20"/>
+                    </w:rPr>
+                    <w:t>Corregir</w:t>
+                  </w:r>
+                  <w:proofErr w:type="spellEnd"/>
+                  <w:r>
+                    <w:rPr>
+                      <w:iCs/>
+                      <w:sz w:val="20"/>
+                      <w:szCs w:val="20"/>
+                    </w:rPr>
+                    <w:t xml:space="preserve"> collider de carrot (</w:t>
+                  </w:r>
+                  <w:proofErr w:type="spellStart"/>
+                  <w:r>
+                    <w:rPr>
+                      <w:iCs/>
+                      <w:sz w:val="20"/>
+                      <w:szCs w:val="20"/>
+                    </w:rPr>
+                    <w:t>cuando</w:t>
+                  </w:r>
+                  <w:proofErr w:type="spellEnd"/>
+                  <w:r>
+                    <w:rPr>
+                      <w:iCs/>
+                      <w:sz w:val="20"/>
+                      <w:szCs w:val="20"/>
+                    </w:rPr>
+                    <w:t xml:space="preserve"> </w:t>
+                  </w:r>
+                  <w:proofErr w:type="spellStart"/>
+                  <w:r>
+                    <w:rPr>
+                      <w:iCs/>
+                      <w:sz w:val="20"/>
+                      <w:szCs w:val="20"/>
+                    </w:rPr>
+                    <w:t>el</w:t>
+                  </w:r>
+                  <w:proofErr w:type="spellEnd"/>
+                  <w:r>
+                    <w:rPr>
+                      <w:iCs/>
+                      <w:sz w:val="20"/>
+                      <w:szCs w:val="20"/>
+                    </w:rPr>
+                    <w:t xml:space="preserve"> beam da </w:t>
+                  </w:r>
+                  <w:proofErr w:type="spellStart"/>
+                  <w:r>
+                    <w:rPr>
+                      <w:iCs/>
+                      <w:sz w:val="20"/>
+                      <w:szCs w:val="20"/>
+                    </w:rPr>
+                    <w:t>en</w:t>
+                  </w:r>
+                  <w:proofErr w:type="spellEnd"/>
+                  <w:r>
+                    <w:rPr>
+                      <w:iCs/>
+                      <w:sz w:val="20"/>
+                      <w:szCs w:val="20"/>
+                    </w:rPr>
+                    <w:t xml:space="preserve"> la base, </w:t>
+                  </w:r>
+                  <w:proofErr w:type="spellStart"/>
+                  <w:r>
+                    <w:rPr>
+                      <w:iCs/>
+                      <w:sz w:val="20"/>
+                      <w:szCs w:val="20"/>
+                    </w:rPr>
+                    <w:t>rebota</w:t>
+                  </w:r>
+                  <w:proofErr w:type="spellEnd"/>
+                  <w:r>
+                    <w:rPr>
+                      <w:iCs/>
+                      <w:sz w:val="20"/>
+                      <w:szCs w:val="20"/>
+                    </w:rPr>
+                    <w:t xml:space="preserve"> </w:t>
+                  </w:r>
+                  <w:proofErr w:type="spellStart"/>
+                  <w:r>
+                    <w:rPr>
+                      <w:iCs/>
+                      <w:sz w:val="20"/>
+                      <w:szCs w:val="20"/>
+                    </w:rPr>
+                    <w:t>hacia</w:t>
+                  </w:r>
+                  <w:proofErr w:type="spellEnd"/>
+                  <w:r>
+                    <w:rPr>
+                      <w:iCs/>
+                      <w:sz w:val="20"/>
+                      <w:szCs w:val="20"/>
+                    </w:rPr>
+                    <w:t xml:space="preserve"> </w:t>
+                  </w:r>
+                  <w:proofErr w:type="spellStart"/>
+                  <w:r>
+                    <w:rPr>
+                      <w:iCs/>
+                      <w:sz w:val="20"/>
+                      <w:szCs w:val="20"/>
+                    </w:rPr>
+                    <w:t>arriba</w:t>
+                  </w:r>
+                  <w:proofErr w:type="spellEnd"/>
+                  <w:r>
+                    <w:rPr>
+                      <w:iCs/>
+                      <w:sz w:val="20"/>
+                      <w:szCs w:val="20"/>
+                    </w:rPr>
+                    <w:t>)</w:t>
                   </w:r>
                 </w:p>
                 <w:p>
@@ -6256,13 +8393,85 @@
                       <w:szCs w:val="20"/>
                     </w:rPr>
                   </w:pPr>
-                  <w:r>
-                    <w:rPr>
-                      <w:iCs/>
-                      <w:sz w:val="20"/>
-                      <w:szCs w:val="20"/>
-                    </w:rPr>
-                    <w:t>Detener camara mientras player choca contra una plataforma</w:t>
+                  <w:proofErr w:type="spellStart"/>
+                  <w:r>
+                    <w:rPr>
+                      <w:iCs/>
+                      <w:sz w:val="20"/>
+                      <w:szCs w:val="20"/>
+                    </w:rPr>
+                    <w:t>Elegir</w:t>
+                  </w:r>
+                  <w:proofErr w:type="spellEnd"/>
+                  <w:r>
+                    <w:rPr>
+                      <w:iCs/>
+                      <w:sz w:val="20"/>
+                      <w:szCs w:val="20"/>
+                    </w:rPr>
+                    <w:t xml:space="preserve"> </w:t>
+                  </w:r>
+                  <w:proofErr w:type="spellStart"/>
+                  <w:r>
+                    <w:rPr>
+                      <w:iCs/>
+                      <w:sz w:val="20"/>
+                      <w:szCs w:val="20"/>
+                    </w:rPr>
+                    <w:t>otro</w:t>
+                  </w:r>
+                  <w:proofErr w:type="spellEnd"/>
+                  <w:r>
+                    <w:rPr>
+                      <w:iCs/>
+                      <w:sz w:val="20"/>
+                      <w:szCs w:val="20"/>
+                    </w:rPr>
+                    <w:t xml:space="preserve"> </w:t>
+                  </w:r>
+                  <w:proofErr w:type="spellStart"/>
+                  <w:r>
+                    <w:rPr>
+                      <w:iCs/>
+                      <w:sz w:val="20"/>
+                      <w:szCs w:val="20"/>
+                    </w:rPr>
+                    <w:t>modelo</w:t>
+                  </w:r>
+                  <w:proofErr w:type="spellEnd"/>
+                  <w:r>
+                    <w:rPr>
+                      <w:iCs/>
+                      <w:sz w:val="20"/>
+                      <w:szCs w:val="20"/>
+                    </w:rPr>
+                    <w:t xml:space="preserve"> para </w:t>
+                  </w:r>
+                  <w:proofErr w:type="spellStart"/>
+                  <w:r>
+                    <w:rPr>
+                      <w:iCs/>
+                      <w:sz w:val="20"/>
+                      <w:szCs w:val="20"/>
+                    </w:rPr>
+                    <w:t>el</w:t>
+                  </w:r>
+                  <w:proofErr w:type="spellEnd"/>
+                  <w:r>
+                    <w:rPr>
+                      <w:iCs/>
+                      <w:sz w:val="20"/>
+                      <w:szCs w:val="20"/>
+                    </w:rPr>
+                    <w:t xml:space="preserve"> </w:t>
+                  </w:r>
+                  <w:r>
+                    <w:rPr>
+                      <w:iCs/>
+                      <w:sz w:val="20"/>
+                      <w:szCs w:val="20"/>
+                    </w:rPr>
+                    <w:t>mushroom</w:t>
                   </w:r>
                 </w:p>
                 <w:p>
@@ -6286,16 +8495,385 @@
                       <w:sz w:val="20"/>
                       <w:szCs w:val="20"/>
                     </w:rPr>
-                    <w:t>El mushroom Tough no se pone blanco la primera vez que lo ataca el player</w:t>
+                    <w:t>Lerp rotation (for loop) when player faints dead</w:t>
                   </w:r>
                 </w:p>
                 <w:p>
                   <w:pPr>
                     <w:widowControl w:val="0"/>
+                    <w:numPr>
+                      <w:ilvl w:val="0"/>
+                      <w:numId w:val="5"/>
+                    </w:numPr>
                     <w:spacing w:line="240" w:lineRule="auto"/>
                     <w:rPr>
-                      <w:b/>
-                      <w:bCs/>
+                      <w:iCs/>
+                      <w:sz w:val="20"/>
+                      <w:szCs w:val="20"/>
+                    </w:rPr>
+                  </w:pPr>
+                  <w:r>
+                    <w:rPr>
+                      <w:iCs/>
+                      <w:sz w:val="20"/>
+                      <w:szCs w:val="20"/>
+                    </w:rPr>
+                    <w:t xml:space="preserve">Usar Object Pooling para </w:t>
+                  </w:r>
+                  <w:proofErr w:type="spellStart"/>
+                  <w:r>
+                    <w:rPr>
+                      <w:iCs/>
+                      <w:sz w:val="20"/>
+                      <w:szCs w:val="20"/>
+                    </w:rPr>
+                    <w:t>los</w:t>
+                  </w:r>
+                  <w:proofErr w:type="spellEnd"/>
+                  <w:r>
+                    <w:rPr>
+                      <w:iCs/>
+                      <w:sz w:val="20"/>
+                      <w:szCs w:val="20"/>
+                    </w:rPr>
+                    <w:t xml:space="preserve"> laser beams que </w:t>
+                  </w:r>
+                  <w:proofErr w:type="spellStart"/>
+                  <w:r>
+                    <w:rPr>
+                      <w:iCs/>
+                      <w:sz w:val="20"/>
+                      <w:szCs w:val="20"/>
+                    </w:rPr>
+                    <w:t>dispara</w:t>
+                  </w:r>
+                  <w:proofErr w:type="spellEnd"/>
+                  <w:r>
+                    <w:rPr>
+                      <w:iCs/>
+                      <w:sz w:val="20"/>
+                      <w:szCs w:val="20"/>
+                    </w:rPr>
+                    <w:t xml:space="preserve"> </w:t>
+                  </w:r>
+                  <w:proofErr w:type="spellStart"/>
+                  <w:r>
+                    <w:rPr>
+                      <w:iCs/>
+                      <w:sz w:val="20"/>
+                      <w:szCs w:val="20"/>
+                    </w:rPr>
+                    <w:t>el</w:t>
+                  </w:r>
+                  <w:proofErr w:type="spellEnd"/>
+                  <w:r>
+                    <w:rPr>
+                      <w:iCs/>
+                      <w:sz w:val="20"/>
+                      <w:szCs w:val="20"/>
+                    </w:rPr>
+                    <w:t xml:space="preserve"> player.</w:t>
+                  </w:r>
+                </w:p>
+                <w:p>
+                  <w:pPr>
+                    <w:pStyle w:val="Prrafodelista"/>
+                    <w:widowControl w:val="0"/>
+                    <w:numPr>
+                      <w:ilvl w:val="0"/>
+                      <w:numId w:val="5"/>
+                    </w:numPr>
+                    <w:spacing w:line="240" w:lineRule="auto"/>
+                    <w:rPr>
+                      <w:iCs/>
+                      <w:sz w:val="20"/>
+                      <w:szCs w:val="20"/>
+                    </w:rPr>
+                  </w:pPr>
+                  <w:r>
+                    <w:rPr>
+                      <w:iCs/>
+                      <w:sz w:val="20"/>
+                      <w:szCs w:val="20"/>
+                    </w:rPr>
+                    <w:t>Player should only be able to jump twice (not thrice)</w:t>
+                  </w:r>
+                </w:p>
+                <w:p>
+                  <w:pPr>
+                    <w:pStyle w:val="Prrafodelista"/>
+                    <w:widowControl w:val="0"/>
+                    <w:numPr>
+                      <w:ilvl w:val="0"/>
+                      <w:numId w:val="5"/>
+                    </w:numPr>
+                    <w:spacing w:line="240" w:lineRule="auto"/>
+                    <w:rPr>
+                      <w:iCs/>
+                      <w:sz w:val="20"/>
+                      <w:szCs w:val="20"/>
+                    </w:rPr>
+                  </w:pPr>
+                  <w:r>
+                    <w:rPr>
+                      <w:iCs/>
+                      <w:sz w:val="20"/>
+                      <w:szCs w:val="20"/>
+                    </w:rPr>
+                    <w:t>First attack doesn’t seem to lower the health bar</w:t>
+                  </w:r>
+                </w:p>
+                <w:p>
+                  <w:pPr>
+                    <w:pStyle w:val="Prrafodelista"/>
+                    <w:widowControl w:val="0"/>
+                    <w:numPr>
+                      <w:ilvl w:val="0"/>
+                      <w:numId w:val="5"/>
+                    </w:numPr>
+                    <w:spacing w:line="240" w:lineRule="auto"/>
+                    <w:rPr>
+                      <w:iCs/>
+                      <w:sz w:val="20"/>
+                      <w:szCs w:val="20"/>
+                    </w:rPr>
+                  </w:pPr>
+                  <w:r>
+                    <w:rPr>
+                      <w:iCs/>
+                      <w:sz w:val="20"/>
+                      <w:szCs w:val="20"/>
+                    </w:rPr>
+                    <w:t>Evil Carrot jumps</w:t>
+                  </w:r>
+                  <w:r>
+                    <w:rPr>
+                      <w:iCs/>
+                      <w:sz w:val="20"/>
+                      <w:szCs w:val="20"/>
+                    </w:rPr>
+                    <w:t xml:space="preserve"> higher when it collides with player</w:t>
+                  </w:r>
+                </w:p>
+                <w:p>
+                  <w:pPr>
+                    <w:pStyle w:val="Prrafodelista"/>
+                    <w:widowControl w:val="0"/>
+                    <w:numPr>
+                      <w:ilvl w:val="0"/>
+                      <w:numId w:val="5"/>
+                    </w:numPr>
+                    <w:spacing w:line="240" w:lineRule="auto"/>
+                    <w:rPr>
+                      <w:iCs/>
+                      <w:sz w:val="20"/>
+                      <w:szCs w:val="20"/>
+                    </w:rPr>
+                  </w:pPr>
+                  <w:proofErr w:type="spellStart"/>
+                  <w:r>
+                    <w:rPr>
+                      <w:iCs/>
+                      <w:sz w:val="20"/>
+                      <w:szCs w:val="20"/>
+                    </w:rPr>
+                    <w:t>Detener</w:t>
+                  </w:r>
+                  <w:proofErr w:type="spellEnd"/>
+                  <w:r>
+                    <w:rPr>
+                      <w:iCs/>
+                      <w:sz w:val="20"/>
+                      <w:szCs w:val="20"/>
+                    </w:rPr>
+                    <w:t xml:space="preserve"> camara </w:t>
+                  </w:r>
+                  <w:proofErr w:type="spellStart"/>
+                  <w:r>
+                    <w:rPr>
+                      <w:iCs/>
+                      <w:sz w:val="20"/>
+                      <w:szCs w:val="20"/>
+                    </w:rPr>
+                    <w:t>mientras</w:t>
+                  </w:r>
+                  <w:proofErr w:type="spellEnd"/>
+                  <w:r>
+                    <w:rPr>
+                      <w:iCs/>
+                      <w:sz w:val="20"/>
+                      <w:szCs w:val="20"/>
+                    </w:rPr>
+                    <w:t xml:space="preserve"> player </w:t>
+                  </w:r>
+                  <w:proofErr w:type="spellStart"/>
+                  <w:r>
+                    <w:rPr>
+                      <w:iCs/>
+                      <w:sz w:val="20"/>
+                      <w:szCs w:val="20"/>
+                    </w:rPr>
+                    <w:t>choca</w:t>
+                  </w:r>
+                  <w:proofErr w:type="spellEnd"/>
+                  <w:r>
+                    <w:rPr>
+                      <w:iCs/>
+                      <w:sz w:val="20"/>
+                      <w:szCs w:val="20"/>
+                    </w:rPr>
+                    <w:t xml:space="preserve"> contra </w:t>
+                  </w:r>
+                  <w:proofErr w:type="spellStart"/>
+                  <w:r>
+                    <w:rPr>
+                      <w:iCs/>
+                      <w:sz w:val="20"/>
+                      <w:szCs w:val="20"/>
+                    </w:rPr>
+                    <w:t>una</w:t>
+                  </w:r>
+                  <w:proofErr w:type="spellEnd"/>
+                  <w:r>
+                    <w:rPr>
+                      <w:iCs/>
+                      <w:sz w:val="20"/>
+                      <w:szCs w:val="20"/>
+                    </w:rPr>
+                    <w:t xml:space="preserve"> </w:t>
+                  </w:r>
+                  <w:proofErr w:type="spellStart"/>
+                  <w:r>
+                    <w:rPr>
+                      <w:iCs/>
+                      <w:sz w:val="20"/>
+                      <w:szCs w:val="20"/>
+                    </w:rPr>
+                    <w:t>plataforma</w:t>
+                  </w:r>
+                  <w:proofErr w:type="spellEnd"/>
+                </w:p>
+                <w:p>
+                  <w:pPr>
+                    <w:pStyle w:val="Prrafodelista"/>
+                    <w:widowControl w:val="0"/>
+                    <w:numPr>
+                      <w:ilvl w:val="0"/>
+                      <w:numId w:val="5"/>
+                    </w:numPr>
+                    <w:spacing w:line="240" w:lineRule="auto"/>
+                    <w:rPr>
+                      <w:iCs/>
+                      <w:sz w:val="20"/>
+                      <w:szCs w:val="20"/>
+                    </w:rPr>
+                  </w:pPr>
+                  <w:r>
+                    <w:rPr>
+                      <w:iCs/>
+                      <w:sz w:val="20"/>
+                      <w:szCs w:val="20"/>
+                    </w:rPr>
+                    <w:t xml:space="preserve">El mushroom Tough no se pone </w:t>
+                  </w:r>
+                  <w:proofErr w:type="spellStart"/>
+                  <w:r>
+                    <w:rPr>
+                      <w:iCs/>
+                      <w:sz w:val="20"/>
+                      <w:szCs w:val="20"/>
+                    </w:rPr>
+                    <w:t>blanco</w:t>
+                  </w:r>
+                  <w:proofErr w:type="spellEnd"/>
+                  <w:r>
+                    <w:rPr>
+                      <w:iCs/>
+                      <w:sz w:val="20"/>
+                      <w:szCs w:val="20"/>
+                    </w:rPr>
+                    <w:t xml:space="preserve"> la </w:t>
+                  </w:r>
+                  <w:proofErr w:type="spellStart"/>
+                  <w:r>
+                    <w:rPr>
+                      <w:iCs/>
+                      <w:sz w:val="20"/>
+                      <w:szCs w:val="20"/>
+                    </w:rPr>
+                    <w:t>primera</w:t>
+                  </w:r>
+                  <w:proofErr w:type="spellEnd"/>
+                  <w:r>
+                    <w:rPr>
+                      <w:iCs/>
+                      <w:sz w:val="20"/>
+                      <w:szCs w:val="20"/>
+                    </w:rPr>
+                    <w:t xml:space="preserve"> </w:t>
+                  </w:r>
+                  <w:proofErr w:type="spellStart"/>
+                  <w:r>
+                    <w:rPr>
+                      <w:iCs/>
+                      <w:sz w:val="20"/>
+                      <w:szCs w:val="20"/>
+                    </w:rPr>
+                    <w:t>vez</w:t>
+                  </w:r>
+                  <w:proofErr w:type="spellEnd"/>
+                  <w:r>
+                    <w:rPr>
+                      <w:iCs/>
+                      <w:sz w:val="20"/>
+                      <w:szCs w:val="20"/>
+                    </w:rPr>
+                    <w:t xml:space="preserve"> que lo </w:t>
+                  </w:r>
+                  <w:proofErr w:type="spellStart"/>
+                  <w:r>
+                    <w:rPr>
+                      <w:iCs/>
+                      <w:sz w:val="20"/>
+                      <w:szCs w:val="20"/>
+                    </w:rPr>
+                    <w:t>ataca</w:t>
+                  </w:r>
+                  <w:proofErr w:type="spellEnd"/>
+                  <w:r>
+                    <w:rPr>
+                      <w:iCs/>
+                      <w:sz w:val="20"/>
+                      <w:szCs w:val="20"/>
+                    </w:rPr>
+                    <w:t xml:space="preserve"> </w:t>
+                  </w:r>
+                  <w:proofErr w:type="spellStart"/>
+                  <w:r>
+                    <w:rPr>
+                      <w:iCs/>
+                      <w:sz w:val="20"/>
+                      <w:szCs w:val="20"/>
+                    </w:rPr>
+                    <w:t>el</w:t>
+                  </w:r>
+                  <w:proofErr w:type="spellEnd"/>
+                  <w:r>
+                    <w:rPr>
+                      <w:iCs/>
+                      <w:sz w:val="20"/>
+                      <w:szCs w:val="20"/>
+                    </w:rPr>
+                    <w:t xml:space="preserve"> player</w:t>
+                  </w:r>
+                </w:p>
+                <w:p>
+                  <w:pPr>
+                    <w:pStyle w:val="Prrafodelista"/>
+                    <w:widowControl w:val="0"/>
+                    <w:spacing w:line="240" w:lineRule="auto"/>
+                    <w:ind w:left="700"/>
+                    <w:rPr>
                       <w:iCs/>
                       <w:sz w:val="20"/>
                       <w:szCs w:val="20"/>
@@ -7125,6 +9703,7 @@
         </w:numPr>
       </w:pPr>
       <w:r>
+        <w:lastRenderedPageBreak/>
         <w:t xml:space="preserve"> </w:t>
       </w:r>
     </w:p>
@@ -9849,28 +12428,28 @@
 </file>
 
 <file path=customXml/item1.xml><?xml version="1.0" encoding="utf-8"?>
+<b:Sources xmlns:b="http://schemas.openxmlformats.org/officeDocument/2006/bibliography" xmlns="http://schemas.openxmlformats.org/officeDocument/2006/bibliography" SelectedStyle="\APASixthEditionOfficeOnline.xsl" StyleName="APA" Version="6"/>
+</file>
+
+<file path=customXml/item2.xml><?xml version="1.0" encoding="utf-8"?>
 <go:gDocsCustomXmlDataStorage xmlns:go="http://customooxmlschemas.google.com/" xmlns:r="http://schemas.openxmlformats.org/officeDocument/2006/relationships">
   <go:docsCustomData xmlns:go="http://customooxmlschemas.google.com/" roundtripDataSignature="AMtx7mi1CAz6CMs41s117hd+a9gnBQDOsw==">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</go:docsCustomData>
 </go:gDocsCustomXmlDataStorage>
 </file>
 
-<file path=customXml/item2.xml><?xml version="1.0" encoding="utf-8"?>
-<b:Sources xmlns:b="http://schemas.openxmlformats.org/officeDocument/2006/bibliography" xmlns="http://schemas.openxmlformats.org/officeDocument/2006/bibliography" SelectedStyle="\APASixthEditionOfficeOnline.xsl" StyleName="APA" Version="6"/>
+<file path=customXml/itemProps1.xml><?xml version="1.0" encoding="utf-8"?>
+<ds:datastoreItem xmlns:ds="http://schemas.openxmlformats.org/officeDocument/2006/customXml" ds:itemID="{880D3F8D-69F8-4BE0-B8B4-8C6B2FC44A81}">
+  <ds:schemaRefs>
+    <ds:schemaRef ds:uri="http://schemas.openxmlformats.org/officeDocument/2006/bibliography"/>
+  </ds:schemaRefs>
+</ds:datastoreItem>
 </file>
 
-<file path=customXml/itemProps1.xml><?xml version="1.0" encoding="utf-8"?>
+<file path=customXml/itemProps2.xml><?xml version="1.0" encoding="utf-8"?>
 <ds:datastoreItem xmlns:ds="http://schemas.openxmlformats.org/officeDocument/2006/customXml" ds:itemID="{11111111-1234-1234-1234-123412341234}">
   <ds:schemaRefs>
     <ds:schemaRef ds:uri="http://customooxmlschemas.google.com/"/>
     <ds:schemaRef ds:uri="http://schemas.openxmlformats.org/officeDocument/2006/relationships"/>
   </ds:schemaRefs>
 </ds:datastoreItem>
-</file>
-
-<file path=customXml/itemProps2.xml><?xml version="1.0" encoding="utf-8"?>
-<ds:datastoreItem xmlns:ds="http://schemas.openxmlformats.org/officeDocument/2006/customXml" ds:itemID="{880D3F8D-69F8-4BE0-B8B4-8C6B2FC44A81}">
-  <ds:schemaRefs>
-    <ds:schemaRef ds:uri="http://schemas.openxmlformats.org/officeDocument/2006/bibliography"/>
-  </ds:schemaRefs>
-</ds:datastoreItem>
 </file>
</xml_diff>

<commit_message>
Added Level 2 and 3 design closes #65
</commit_message>
<xml_diff>
--- a/Documentation/GDD.docx
+++ b/Documentation/GDD.docx
@@ -3227,7 +3227,6 @@
           <w:rFonts w:ascii="Arial" w:eastAsia="Arial" w:hAnsi="Arial" w:cs="Arial"/>
           <w:color w:val="0000FF"/>
         </w:rPr>
-        <w:lastRenderedPageBreak/>
         <w:t>- Materials</w:t>
       </w:r>
     </w:p>
@@ -4774,7 +4773,6 @@
                       <w:sz w:val="20"/>
                       <w:szCs w:val="20"/>
                     </w:rPr>
-                    <w:lastRenderedPageBreak/>
                     <w:t xml:space="preserve">Events: </w:t>
                   </w:r>
                   <w:proofErr w:type="spellStart"/>
@@ -7571,7 +7569,6 @@
                       <w:sz w:val="20"/>
                       <w:szCs w:val="20"/>
                     </w:rPr>
-                    <w:lastRenderedPageBreak/>
                     <w:t>distinto</w:t>
                   </w:r>
                   <w:proofErr w:type="spellEnd"/>
@@ -7636,6 +7633,7 @@
                     <w:spacing w:line="240" w:lineRule="auto"/>
                     <w:rPr>
                       <w:iCs/>
+                      <w:color w:val="00B050"/>
                       <w:sz w:val="20"/>
                       <w:szCs w:val="20"/>
                     </w:rPr>
@@ -7644,6 +7642,7 @@
                   <w:r>
                     <w:rPr>
                       <w:iCs/>
+                      <w:color w:val="00B050"/>
                       <w:sz w:val="20"/>
                       <w:szCs w:val="20"/>
                     </w:rPr>
@@ -7653,6 +7652,7 @@
                   <w:r>
                     <w:rPr>
                       <w:iCs/>
+                      <w:color w:val="00B050"/>
                       <w:sz w:val="20"/>
                       <w:szCs w:val="20"/>
                     </w:rPr>
@@ -7662,6 +7662,7 @@
                   <w:r>
                     <w:rPr>
                       <w:iCs/>
+                      <w:color w:val="00B050"/>
                       <w:sz w:val="20"/>
                       <w:szCs w:val="20"/>
                     </w:rPr>
@@ -7671,6 +7672,7 @@
                   <w:r>
                     <w:rPr>
                       <w:iCs/>
+                      <w:color w:val="00B050"/>
                       <w:sz w:val="20"/>
                       <w:szCs w:val="20"/>
                     </w:rPr>
@@ -7765,6 +7767,7 @@
                     <w:spacing w:line="240" w:lineRule="auto"/>
                     <w:rPr>
                       <w:iCs/>
+                      <w:color w:val="00B050"/>
                       <w:sz w:val="20"/>
                       <w:szCs w:val="20"/>
                     </w:rPr>
@@ -7773,6 +7776,7 @@
                   <w:r>
                     <w:rPr>
                       <w:iCs/>
+                      <w:color w:val="00B050"/>
                       <w:sz w:val="20"/>
                       <w:szCs w:val="20"/>
                     </w:rPr>
@@ -7782,6 +7786,7 @@
                   <w:r>
                     <w:rPr>
                       <w:iCs/>
+                      <w:color w:val="00B050"/>
                       <w:sz w:val="20"/>
                       <w:szCs w:val="20"/>
                     </w:rPr>
@@ -7791,6 +7796,7 @@
                   <w:r>
                     <w:rPr>
                       <w:iCs/>
+                      <w:color w:val="00B050"/>
                       <w:sz w:val="20"/>
                       <w:szCs w:val="20"/>
                     </w:rPr>
@@ -7800,6 +7806,7 @@
                   <w:r>
                     <w:rPr>
                       <w:iCs/>
+                      <w:color w:val="00B050"/>
                       <w:sz w:val="20"/>
                       <w:szCs w:val="20"/>
                     </w:rPr>
@@ -7809,6 +7816,7 @@
                   <w:r>
                     <w:rPr>
                       <w:iCs/>
+                      <w:color w:val="00B050"/>
                       <w:sz w:val="20"/>
                       <w:szCs w:val="20"/>
                     </w:rPr>
@@ -7818,6 +7826,7 @@
                   <w:r>
                     <w:rPr>
                       <w:iCs/>
+                      <w:color w:val="00B050"/>
                       <w:sz w:val="20"/>
                       <w:szCs w:val="20"/>
                     </w:rPr>
@@ -7827,6 +7836,7 @@
                   <w:r>
                     <w:rPr>
                       <w:iCs/>
+                      <w:color w:val="00B050"/>
                       <w:sz w:val="20"/>
                       <w:szCs w:val="20"/>
                     </w:rPr>
@@ -7836,6 +7846,7 @@
                   <w:r>
                     <w:rPr>
                       <w:iCs/>
+                      <w:color w:val="00B050"/>
                       <w:sz w:val="20"/>
                       <w:szCs w:val="20"/>
                     </w:rPr>
@@ -7853,6 +7864,7 @@
                     <w:spacing w:line="240" w:lineRule="auto"/>
                     <w:rPr>
                       <w:iCs/>
+                      <w:color w:val="00B050"/>
                       <w:sz w:val="20"/>
                       <w:szCs w:val="20"/>
                     </w:rPr>
@@ -7860,6 +7872,7 @@
                   <w:r>
                     <w:rPr>
                       <w:iCs/>
+                      <w:color w:val="00B050"/>
                       <w:sz w:val="20"/>
                       <w:szCs w:val="20"/>
                     </w:rPr>
@@ -7877,6 +7890,7 @@
                     <w:spacing w:line="240" w:lineRule="auto"/>
                     <w:rPr>
                       <w:iCs/>
+                      <w:color w:val="00B050"/>
                       <w:sz w:val="20"/>
                       <w:szCs w:val="20"/>
                     </w:rPr>
@@ -7885,6 +7899,7 @@
                   <w:r>
                     <w:rPr>
                       <w:iCs/>
+                      <w:color w:val="00B050"/>
                       <w:sz w:val="20"/>
                       <w:szCs w:val="20"/>
                     </w:rPr>
@@ -7894,6 +7909,7 @@
                   <w:r>
                     <w:rPr>
                       <w:iCs/>
+                      <w:color w:val="00B050"/>
                       <w:sz w:val="20"/>
                       <w:szCs w:val="20"/>
                     </w:rPr>
@@ -7903,6 +7919,7 @@
                   <w:r>
                     <w:rPr>
                       <w:iCs/>
+                      <w:color w:val="00B050"/>
                       <w:sz w:val="20"/>
                       <w:szCs w:val="20"/>
                     </w:rPr>
@@ -7912,6 +7929,7 @@
                   <w:r>
                     <w:rPr>
                       <w:iCs/>
+                      <w:color w:val="00B050"/>
                       <w:sz w:val="20"/>
                       <w:szCs w:val="20"/>
                     </w:rPr>
@@ -7921,6 +7939,7 @@
                   <w:r>
                     <w:rPr>
                       <w:iCs/>
+                      <w:color w:val="00B050"/>
                       <w:sz w:val="20"/>
                       <w:szCs w:val="20"/>
                     </w:rPr>
@@ -7930,6 +7949,7 @@
                   <w:r>
                     <w:rPr>
                       <w:iCs/>
+                      <w:color w:val="00B050"/>
                       <w:sz w:val="20"/>
                       <w:szCs w:val="20"/>
                     </w:rPr>
@@ -7939,6 +7959,7 @@
                   <w:r>
                     <w:rPr>
                       <w:iCs/>
+                      <w:color w:val="00B050"/>
                       <w:sz w:val="20"/>
                       <w:szCs w:val="20"/>
                     </w:rPr>
@@ -7948,6 +7969,7 @@
                   <w:r>
                     <w:rPr>
                       <w:iCs/>
+                      <w:color w:val="00B050"/>
                       <w:sz w:val="20"/>
                       <w:szCs w:val="20"/>
                     </w:rPr>
@@ -7965,6 +7987,7 @@
                     <w:spacing w:line="240" w:lineRule="auto"/>
                     <w:rPr>
                       <w:iCs/>
+                      <w:color w:val="00B050"/>
                       <w:sz w:val="20"/>
                       <w:szCs w:val="20"/>
                     </w:rPr>
@@ -7973,6 +7996,7 @@
                   <w:r>
                     <w:rPr>
                       <w:iCs/>
+                      <w:color w:val="00B050"/>
                       <w:sz w:val="20"/>
                       <w:szCs w:val="20"/>
                     </w:rPr>
@@ -7982,6 +8006,7 @@
                   <w:r>
                     <w:rPr>
                       <w:iCs/>
+                      <w:color w:val="00B050"/>
                       <w:sz w:val="20"/>
                       <w:szCs w:val="20"/>
                     </w:rPr>
@@ -7991,6 +8016,7 @@
                   <w:r>
                     <w:rPr>
                       <w:iCs/>
+                      <w:color w:val="00B050"/>
                       <w:sz w:val="20"/>
                       <w:szCs w:val="20"/>
                     </w:rPr>
@@ -8000,6 +8026,7 @@
                   <w:r>
                     <w:rPr>
                       <w:iCs/>
+                      <w:color w:val="00B050"/>
                       <w:sz w:val="20"/>
                       <w:szCs w:val="20"/>
                     </w:rPr>
@@ -8009,6 +8036,7 @@
                   <w:r>
                     <w:rPr>
                       <w:iCs/>
+                      <w:color w:val="00B050"/>
                       <w:sz w:val="20"/>
                       <w:szCs w:val="20"/>
                     </w:rPr>
@@ -8018,6 +8046,7 @@
                   <w:r>
                     <w:rPr>
                       <w:iCs/>
+                      <w:color w:val="00B050"/>
                       <w:sz w:val="20"/>
                       <w:szCs w:val="20"/>
                     </w:rPr>
@@ -8027,6 +8056,7 @@
                   <w:r>
                     <w:rPr>
                       <w:iCs/>
+                      <w:color w:val="00B050"/>
                       <w:sz w:val="20"/>
                       <w:szCs w:val="20"/>
                     </w:rPr>
@@ -8036,6 +8066,7 @@
                   <w:r>
                     <w:rPr>
                       <w:iCs/>
+                      <w:color w:val="00B050"/>
                       <w:sz w:val="20"/>
                       <w:szCs w:val="20"/>
                     </w:rPr>
@@ -8045,6 +8076,7 @@
                   <w:r>
                     <w:rPr>
                       <w:iCs/>
+                      <w:color w:val="00B050"/>
                       <w:sz w:val="20"/>
                       <w:szCs w:val="20"/>
                     </w:rPr>
@@ -8054,6 +8086,7 @@
                   <w:r>
                     <w:rPr>
                       <w:iCs/>
+                      <w:color w:val="00B050"/>
                       <w:sz w:val="20"/>
                       <w:szCs w:val="20"/>
                     </w:rPr>
@@ -8063,6 +8096,7 @@
                   <w:r>
                     <w:rPr>
                       <w:iCs/>
+                      <w:color w:val="00B050"/>
                       <w:sz w:val="20"/>
                       <w:szCs w:val="20"/>
                     </w:rPr>
@@ -8072,6 +8106,7 @@
                   <w:r>
                     <w:rPr>
                       <w:iCs/>
+                      <w:color w:val="00B050"/>
                       <w:sz w:val="20"/>
                       <w:szCs w:val="20"/>
                     </w:rPr>
@@ -8081,6 +8116,7 @@
                   <w:r>
                     <w:rPr>
                       <w:iCs/>
+                      <w:color w:val="00B050"/>
                       <w:sz w:val="20"/>
                       <w:szCs w:val="20"/>
                     </w:rPr>
@@ -8090,6 +8126,7 @@
                   <w:r>
                     <w:rPr>
                       <w:iCs/>
+                      <w:color w:val="00B050"/>
                       <w:sz w:val="20"/>
                       <w:szCs w:val="20"/>
                     </w:rPr>
@@ -8099,6 +8136,7 @@
                   <w:r>
                     <w:rPr>
                       <w:iCs/>
+                      <w:color w:val="00B050"/>
                       <w:sz w:val="20"/>
                       <w:szCs w:val="20"/>
                     </w:rPr>
@@ -8108,6 +8146,7 @@
                   <w:r>
                     <w:rPr>
                       <w:iCs/>
+                      <w:color w:val="00B050"/>
                       <w:sz w:val="20"/>
                       <w:szCs w:val="20"/>
                     </w:rPr>
@@ -8117,6 +8156,7 @@
                   <w:r>
                     <w:rPr>
                       <w:iCs/>
+                      <w:color w:val="00B050"/>
                       <w:sz w:val="20"/>
                       <w:szCs w:val="20"/>
                     </w:rPr>
@@ -8126,6 +8166,7 @@
                   <w:r>
                     <w:rPr>
                       <w:iCs/>
+                      <w:color w:val="00B050"/>
                       <w:sz w:val="20"/>
                       <w:szCs w:val="20"/>
                     </w:rPr>
@@ -8143,6 +8184,7 @@
                     <w:spacing w:line="240" w:lineRule="auto"/>
                     <w:rPr>
                       <w:iCs/>
+                      <w:color w:val="00B050"/>
                       <w:sz w:val="20"/>
                       <w:szCs w:val="20"/>
                     </w:rPr>
@@ -8151,6 +8193,7 @@
                   <w:r>
                     <w:rPr>
                       <w:iCs/>
+                      <w:color w:val="00B050"/>
                       <w:sz w:val="20"/>
                       <w:szCs w:val="20"/>
                     </w:rPr>
@@ -8160,6 +8203,7 @@
                   <w:r>
                     <w:rPr>
                       <w:iCs/>
+                      <w:color w:val="00B050"/>
                       <w:sz w:val="20"/>
                       <w:szCs w:val="20"/>
                     </w:rPr>
@@ -8177,6 +8221,7 @@
                     <w:spacing w:line="240" w:lineRule="auto"/>
                     <w:rPr>
                       <w:iCs/>
+                      <w:color w:val="00B050"/>
                       <w:sz w:val="20"/>
                       <w:szCs w:val="20"/>
                     </w:rPr>
@@ -8185,6 +8230,7 @@
                   <w:r>
                     <w:rPr>
                       <w:iCs/>
+                      <w:color w:val="00B050"/>
                       <w:sz w:val="20"/>
                       <w:szCs w:val="20"/>
                     </w:rPr>
@@ -8194,6 +8240,7 @@
                   <w:r>
                     <w:rPr>
                       <w:iCs/>
+                      <w:color w:val="00B050"/>
                       <w:sz w:val="20"/>
                       <w:szCs w:val="20"/>
                     </w:rPr>
@@ -8203,6 +8250,7 @@
                   <w:r>
                     <w:rPr>
                       <w:iCs/>
+                      <w:color w:val="00B050"/>
                       <w:sz w:val="20"/>
                       <w:szCs w:val="20"/>
                     </w:rPr>
@@ -8212,6 +8260,7 @@
                   <w:r>
                     <w:rPr>
                       <w:iCs/>
+                      <w:color w:val="00B050"/>
                       <w:sz w:val="20"/>
                       <w:szCs w:val="20"/>
                     </w:rPr>
@@ -8221,6 +8270,7 @@
                   <w:r>
                     <w:rPr>
                       <w:iCs/>
+                      <w:color w:val="00B050"/>
                       <w:sz w:val="20"/>
                       <w:szCs w:val="20"/>
                     </w:rPr>
@@ -8230,6 +8280,7 @@
                   <w:r>
                     <w:rPr>
                       <w:iCs/>
+                      <w:color w:val="00B050"/>
                       <w:sz w:val="20"/>
                       <w:szCs w:val="20"/>
                     </w:rPr>
@@ -8247,6 +8298,7 @@
                     <w:spacing w:line="240" w:lineRule="auto"/>
                     <w:rPr>
                       <w:iCs/>
+                      <w:color w:val="00B050"/>
                       <w:sz w:val="20"/>
                       <w:szCs w:val="20"/>
                     </w:rPr>
@@ -8255,6 +8307,7 @@
                   <w:r>
                     <w:rPr>
                       <w:iCs/>
+                      <w:color w:val="00B050"/>
                       <w:sz w:val="20"/>
                       <w:szCs w:val="20"/>
                     </w:rPr>
@@ -8264,6 +8317,7 @@
                   <w:r>
                     <w:rPr>
                       <w:iCs/>
+                      <w:color w:val="00B050"/>
                       <w:sz w:val="20"/>
                       <w:szCs w:val="20"/>
                     </w:rPr>
@@ -8273,6 +8327,7 @@
                   <w:r>
                     <w:rPr>
                       <w:iCs/>
+                      <w:color w:val="00B050"/>
                       <w:sz w:val="20"/>
                       <w:szCs w:val="20"/>
                     </w:rPr>
@@ -8282,6 +8337,7 @@
                   <w:r>
                     <w:rPr>
                       <w:iCs/>
+                      <w:color w:val="00B050"/>
                       <w:sz w:val="20"/>
                       <w:szCs w:val="20"/>
                     </w:rPr>
@@ -8291,6 +8347,7 @@
                   <w:r>
                     <w:rPr>
                       <w:iCs/>
+                      <w:color w:val="00B050"/>
                       <w:sz w:val="20"/>
                       <w:szCs w:val="20"/>
                     </w:rPr>
@@ -8300,6 +8357,7 @@
                   <w:r>
                     <w:rPr>
                       <w:iCs/>
+                      <w:color w:val="00B050"/>
                       <w:sz w:val="20"/>
                       <w:szCs w:val="20"/>
                     </w:rPr>
@@ -8309,6 +8367,7 @@
                   <w:r>
                     <w:rPr>
                       <w:iCs/>
+                      <w:color w:val="00B050"/>
                       <w:sz w:val="20"/>
                       <w:szCs w:val="20"/>
                     </w:rPr>
@@ -8318,6 +8377,7 @@
                   <w:r>
                     <w:rPr>
                       <w:iCs/>
+                      <w:color w:val="00B050"/>
                       <w:sz w:val="20"/>
                       <w:szCs w:val="20"/>
                     </w:rPr>
@@ -8327,6 +8387,7 @@
                   <w:r>
                     <w:rPr>
                       <w:iCs/>
+                      <w:color w:val="00B050"/>
                       <w:sz w:val="20"/>
                       <w:szCs w:val="20"/>
                     </w:rPr>
@@ -8336,6 +8397,7 @@
                   <w:r>
                     <w:rPr>
                       <w:iCs/>
+                      <w:color w:val="00B050"/>
                       <w:sz w:val="20"/>
                       <w:szCs w:val="20"/>
                     </w:rPr>
@@ -8345,6 +8407,7 @@
                   <w:r>
                     <w:rPr>
                       <w:iCs/>
+                      <w:color w:val="00B050"/>
                       <w:sz w:val="20"/>
                       <w:szCs w:val="20"/>
                     </w:rPr>
@@ -8354,6 +8417,7 @@
                   <w:r>
                     <w:rPr>
                       <w:iCs/>
+                      <w:color w:val="00B050"/>
                       <w:sz w:val="20"/>
                       <w:szCs w:val="20"/>
                     </w:rPr>
@@ -8363,6 +8427,7 @@
                   <w:r>
                     <w:rPr>
                       <w:iCs/>
+                      <w:color w:val="00B050"/>
                       <w:sz w:val="20"/>
                       <w:szCs w:val="20"/>
                     </w:rPr>
@@ -8372,6 +8437,7 @@
                   <w:r>
                     <w:rPr>
                       <w:iCs/>
+                      <w:color w:val="00B050"/>
                       <w:sz w:val="20"/>
                       <w:szCs w:val="20"/>
                     </w:rPr>
@@ -8389,6 +8455,7 @@
                     <w:spacing w:line="240" w:lineRule="auto"/>
                     <w:rPr>
                       <w:iCs/>
+                      <w:color w:val="00B050"/>
                       <w:sz w:val="20"/>
                       <w:szCs w:val="20"/>
                     </w:rPr>
@@ -8397,6 +8464,7 @@
                   <w:r>
                     <w:rPr>
                       <w:iCs/>
+                      <w:color w:val="00B050"/>
                       <w:sz w:val="20"/>
                       <w:szCs w:val="20"/>
                     </w:rPr>
@@ -8406,6 +8474,7 @@
                   <w:r>
                     <w:rPr>
                       <w:iCs/>
+                      <w:color w:val="00B050"/>
                       <w:sz w:val="20"/>
                       <w:szCs w:val="20"/>
                     </w:rPr>
@@ -8415,6 +8484,7 @@
                   <w:r>
                     <w:rPr>
                       <w:iCs/>
+                      <w:color w:val="00B050"/>
                       <w:sz w:val="20"/>
                       <w:szCs w:val="20"/>
                     </w:rPr>
@@ -8424,6 +8494,7 @@
                   <w:r>
                     <w:rPr>
                       <w:iCs/>
+                      <w:color w:val="00B050"/>
                       <w:sz w:val="20"/>
                       <w:szCs w:val="20"/>
                     </w:rPr>
@@ -8433,6 +8504,7 @@
                   <w:r>
                     <w:rPr>
                       <w:iCs/>
+                      <w:color w:val="00B050"/>
                       <w:sz w:val="20"/>
                       <w:szCs w:val="20"/>
                     </w:rPr>
@@ -8442,6 +8514,7 @@
                   <w:r>
                     <w:rPr>
                       <w:iCs/>
+                      <w:color w:val="00B050"/>
                       <w:sz w:val="20"/>
                       <w:szCs w:val="20"/>
                     </w:rPr>
@@ -8451,6 +8524,7 @@
                   <w:r>
                     <w:rPr>
                       <w:iCs/>
+                      <w:color w:val="00B050"/>
                       <w:sz w:val="20"/>
                       <w:szCs w:val="20"/>
                     </w:rPr>
@@ -8460,6 +8534,7 @@
                   <w:r>
                     <w:rPr>
                       <w:iCs/>
+                      <w:color w:val="00B050"/>
                       <w:sz w:val="20"/>
                       <w:szCs w:val="20"/>
                     </w:rPr>
@@ -8468,6 +8543,7 @@
                   <w:r>
                     <w:rPr>
                       <w:iCs/>
+                      <w:color w:val="00B050"/>
                       <w:sz w:val="20"/>
                       <w:szCs w:val="20"/>
                     </w:rPr>
@@ -8485,6 +8561,7 @@
                     <w:spacing w:line="240" w:lineRule="auto"/>
                     <w:rPr>
                       <w:iCs/>
+                      <w:color w:val="00B050"/>
                       <w:sz w:val="20"/>
                       <w:szCs w:val="20"/>
                     </w:rPr>
@@ -8492,87 +8569,11 @@
                   <w:r>
                     <w:rPr>
                       <w:iCs/>
-                      <w:sz w:val="20"/>
-                      <w:szCs w:val="20"/>
-                    </w:rPr>
-                    <w:t>Lerp rotation (for loop) when player faints dead</w:t>
-                  </w:r>
-                </w:p>
-                <w:p>
-                  <w:pPr>
-                    <w:widowControl w:val="0"/>
-                    <w:numPr>
-                      <w:ilvl w:val="0"/>
-                      <w:numId w:val="5"/>
-                    </w:numPr>
-                    <w:spacing w:line="240" w:lineRule="auto"/>
-                    <w:rPr>
-                      <w:iCs/>
-                      <w:sz w:val="20"/>
-                      <w:szCs w:val="20"/>
-                    </w:rPr>
-                  </w:pPr>
-                  <w:r>
-                    <w:rPr>
-                      <w:iCs/>
-                      <w:sz w:val="20"/>
-                      <w:szCs w:val="20"/>
-                    </w:rPr>
-                    <w:t xml:space="preserve">Usar Object Pooling para </w:t>
-                  </w:r>
-                  <w:proofErr w:type="spellStart"/>
-                  <w:r>
-                    <w:rPr>
-                      <w:iCs/>
-                      <w:sz w:val="20"/>
-                      <w:szCs w:val="20"/>
-                    </w:rPr>
-                    <w:t>los</w:t>
-                  </w:r>
-                  <w:proofErr w:type="spellEnd"/>
-                  <w:r>
-                    <w:rPr>
-                      <w:iCs/>
-                      <w:sz w:val="20"/>
-                      <w:szCs w:val="20"/>
-                    </w:rPr>
-                    <w:t xml:space="preserve"> laser beams que </w:t>
-                  </w:r>
-                  <w:proofErr w:type="spellStart"/>
-                  <w:r>
-                    <w:rPr>
-                      <w:iCs/>
-                      <w:sz w:val="20"/>
-                      <w:szCs w:val="20"/>
-                    </w:rPr>
-                    <w:t>dispara</w:t>
-                  </w:r>
-                  <w:proofErr w:type="spellEnd"/>
-                  <w:r>
-                    <w:rPr>
-                      <w:iCs/>
-                      <w:sz w:val="20"/>
-                      <w:szCs w:val="20"/>
-                    </w:rPr>
-                    <w:t xml:space="preserve"> </w:t>
-                  </w:r>
-                  <w:proofErr w:type="spellStart"/>
-                  <w:r>
-                    <w:rPr>
-                      <w:iCs/>
-                      <w:sz w:val="20"/>
-                      <w:szCs w:val="20"/>
-                    </w:rPr>
-                    <w:t>el</w:t>
-                  </w:r>
-                  <w:proofErr w:type="spellEnd"/>
-                  <w:r>
-                    <w:rPr>
-                      <w:iCs/>
-                      <w:sz w:val="20"/>
-                      <w:szCs w:val="20"/>
-                    </w:rPr>
-                    <w:t xml:space="preserve"> player.</w:t>
+                      <w:color w:val="00B050"/>
+                      <w:sz w:val="20"/>
+                      <w:szCs w:val="20"/>
+                    </w:rPr>
+                    <w:t>First attack doesn’t seem to lower the health bar</w:t>
                   </w:r>
                 </w:p>
                 <w:p>
@@ -8586,6 +8587,7 @@
                     <w:spacing w:line="240" w:lineRule="auto"/>
                     <w:rPr>
                       <w:iCs/>
+                      <w:color w:val="00B050"/>
                       <w:sz w:val="20"/>
                       <w:szCs w:val="20"/>
                     </w:rPr>
@@ -8593,10 +8595,20 @@
                   <w:r>
                     <w:rPr>
                       <w:iCs/>
-                      <w:sz w:val="20"/>
-                      <w:szCs w:val="20"/>
-                    </w:rPr>
-                    <w:t>Player should only be able to jump twice (not thrice)</w:t>
+                      <w:color w:val="00B050"/>
+                      <w:sz w:val="20"/>
+                      <w:szCs w:val="20"/>
+                    </w:rPr>
+                    <w:t>Evil Carrot jumps</w:t>
+                  </w:r>
+                  <w:r>
+                    <w:rPr>
+                      <w:iCs/>
+                      <w:color w:val="00B050"/>
+                      <w:sz w:val="20"/>
+                      <w:szCs w:val="20"/>
+                    </w:rPr>
+                    <w:t xml:space="preserve"> higher when it collides with player</w:t>
                   </w:r>
                 </w:p>
                 <w:p>
@@ -8610,62 +8622,7 @@
                     <w:spacing w:line="240" w:lineRule="auto"/>
                     <w:rPr>
                       <w:iCs/>
-                      <w:sz w:val="20"/>
-                      <w:szCs w:val="20"/>
-                    </w:rPr>
-                  </w:pPr>
-                  <w:r>
-                    <w:rPr>
-                      <w:iCs/>
-                      <w:sz w:val="20"/>
-                      <w:szCs w:val="20"/>
-                    </w:rPr>
-                    <w:t>First attack doesn’t seem to lower the health bar</w:t>
-                  </w:r>
-                </w:p>
-                <w:p>
-                  <w:pPr>
-                    <w:pStyle w:val="Prrafodelista"/>
-                    <w:widowControl w:val="0"/>
-                    <w:numPr>
-                      <w:ilvl w:val="0"/>
-                      <w:numId w:val="5"/>
-                    </w:numPr>
-                    <w:spacing w:line="240" w:lineRule="auto"/>
-                    <w:rPr>
-                      <w:iCs/>
-                      <w:sz w:val="20"/>
-                      <w:szCs w:val="20"/>
-                    </w:rPr>
-                  </w:pPr>
-                  <w:r>
-                    <w:rPr>
-                      <w:iCs/>
-                      <w:sz w:val="20"/>
-                      <w:szCs w:val="20"/>
-                    </w:rPr>
-                    <w:t>Evil Carrot jumps</w:t>
-                  </w:r>
-                  <w:r>
-                    <w:rPr>
-                      <w:iCs/>
-                      <w:sz w:val="20"/>
-                      <w:szCs w:val="20"/>
-                    </w:rPr>
-                    <w:t xml:space="preserve"> higher when it collides with player</w:t>
-                  </w:r>
-                </w:p>
-                <w:p>
-                  <w:pPr>
-                    <w:pStyle w:val="Prrafodelista"/>
-                    <w:widowControl w:val="0"/>
-                    <w:numPr>
-                      <w:ilvl w:val="0"/>
-                      <w:numId w:val="5"/>
-                    </w:numPr>
-                    <w:spacing w:line="240" w:lineRule="auto"/>
-                    <w:rPr>
-                      <w:iCs/>
+                      <w:color w:val="00B050"/>
                       <w:sz w:val="20"/>
                       <w:szCs w:val="20"/>
                     </w:rPr>
@@ -8674,6 +8631,7 @@
                   <w:r>
                     <w:rPr>
                       <w:iCs/>
+                      <w:color w:val="00B050"/>
                       <w:sz w:val="20"/>
                       <w:szCs w:val="20"/>
                     </w:rPr>
@@ -8683,6 +8641,7 @@
                   <w:r>
                     <w:rPr>
                       <w:iCs/>
+                      <w:color w:val="00B050"/>
                       <w:sz w:val="20"/>
                       <w:szCs w:val="20"/>
                     </w:rPr>
@@ -8692,6 +8651,7 @@
                   <w:r>
                     <w:rPr>
                       <w:iCs/>
+                      <w:color w:val="00B050"/>
                       <w:sz w:val="20"/>
                       <w:szCs w:val="20"/>
                     </w:rPr>
@@ -8701,6 +8661,7 @@
                   <w:r>
                     <w:rPr>
                       <w:iCs/>
+                      <w:color w:val="00B050"/>
                       <w:sz w:val="20"/>
                       <w:szCs w:val="20"/>
                     </w:rPr>
@@ -8710,6 +8671,7 @@
                   <w:r>
                     <w:rPr>
                       <w:iCs/>
+                      <w:color w:val="00B050"/>
                       <w:sz w:val="20"/>
                       <w:szCs w:val="20"/>
                     </w:rPr>
@@ -8719,6 +8681,7 @@
                   <w:r>
                     <w:rPr>
                       <w:iCs/>
+                      <w:color w:val="00B050"/>
                       <w:sz w:val="20"/>
                       <w:szCs w:val="20"/>
                     </w:rPr>
@@ -8728,6 +8691,7 @@
                   <w:r>
                     <w:rPr>
                       <w:iCs/>
+                      <w:color w:val="00B050"/>
                       <w:sz w:val="20"/>
                       <w:szCs w:val="20"/>
                     </w:rPr>
@@ -8737,6 +8701,7 @@
                   <w:r>
                     <w:rPr>
                       <w:iCs/>
+                      <w:color w:val="00B050"/>
                       <w:sz w:val="20"/>
                       <w:szCs w:val="20"/>
                     </w:rPr>
@@ -8746,6 +8711,7 @@
                   <w:r>
                     <w:rPr>
                       <w:iCs/>
+                      <w:color w:val="00B050"/>
                       <w:sz w:val="20"/>
                       <w:szCs w:val="20"/>
                     </w:rPr>
@@ -8774,7 +8740,7 @@
                       <w:sz w:val="20"/>
                       <w:szCs w:val="20"/>
                     </w:rPr>
-                    <w:t xml:space="preserve">El mushroom Tough no se pone </w:t>
+                    <w:t xml:space="preserve">No </w:t>
                   </w:r>
                   <w:proofErr w:type="spellStart"/>
                   <w:r>
@@ -8783,7 +8749,7 @@
                       <w:sz w:val="20"/>
                       <w:szCs w:val="20"/>
                     </w:rPr>
-                    <w:t>blanco</w:t>
+                    <w:t>andan</w:t>
                   </w:r>
                   <w:proofErr w:type="spellEnd"/>
                   <w:r>
@@ -8792,7 +8758,7 @@
                       <w:sz w:val="20"/>
                       <w:szCs w:val="20"/>
                     </w:rPr>
-                    <w:t xml:space="preserve"> la </w:t>
+                    <w:t xml:space="preserve"> </w:t>
                   </w:r>
                   <w:proofErr w:type="spellStart"/>
                   <w:r>
@@ -8801,7 +8767,7 @@
                       <w:sz w:val="20"/>
                       <w:szCs w:val="20"/>
                     </w:rPr>
-                    <w:t>primera</w:t>
+                    <w:t>los</w:t>
                   </w:r>
                   <w:proofErr w:type="spellEnd"/>
                   <w:r>
@@ -8819,7 +8785,7 @@
                       <w:sz w:val="20"/>
                       <w:szCs w:val="20"/>
                     </w:rPr>
-                    <w:t>vez</w:t>
+                    <w:t>botones</w:t>
                   </w:r>
                   <w:proofErr w:type="spellEnd"/>
                   <w:r>
@@ -8828,7 +8794,7 @@
                       <w:sz w:val="20"/>
                       <w:szCs w:val="20"/>
                     </w:rPr>
-                    <w:t xml:space="preserve"> que lo </w:t>
+                    <w:t xml:space="preserve"> de UI </w:t>
                   </w:r>
                   <w:proofErr w:type="spellStart"/>
                   <w:r>
@@ -8837,7 +8803,7 @@
                       <w:sz w:val="20"/>
                       <w:szCs w:val="20"/>
                     </w:rPr>
-                    <w:t>ataca</w:t>
+                    <w:t>en</w:t>
                   </w:r>
                   <w:proofErr w:type="spellEnd"/>
                   <w:r>
@@ -8846,26 +8812,22 @@
                       <w:sz w:val="20"/>
                       <w:szCs w:val="20"/>
                     </w:rPr>
-                    <w:t xml:space="preserve"> </w:t>
-                  </w:r>
-                  <w:proofErr w:type="spellStart"/>
-                  <w:r>
-                    <w:rPr>
-                      <w:iCs/>
-                      <w:sz w:val="20"/>
-                      <w:szCs w:val="20"/>
-                    </w:rPr>
-                    <w:t>el</w:t>
-                  </w:r>
-                  <w:proofErr w:type="spellEnd"/>
-                  <w:r>
-                    <w:rPr>
-                      <w:iCs/>
-                      <w:sz w:val="20"/>
-                      <w:szCs w:val="20"/>
-                    </w:rPr>
-                    <w:t xml:space="preserve"> player</w:t>
-                  </w:r>
+                    <w:t xml:space="preserve"> level 2 y 3</w:t>
+                  </w:r>
+                </w:p>
+                <w:p>
+                  <w:pPr>
+                    <w:pStyle w:val="Prrafodelista"/>
+                    <w:widowControl w:val="0"/>
+                    <w:spacing w:line="240" w:lineRule="auto"/>
+                    <w:ind w:left="700"/>
+                    <w:rPr>
+                      <w:iCs/>
+                      <w:color w:val="00B050"/>
+                      <w:sz w:val="20"/>
+                      <w:szCs w:val="20"/>
+                    </w:rPr>
+                  </w:pPr>
                 </w:p>
                 <w:p>
                   <w:pPr>
@@ -9703,7 +9665,6 @@
         </w:numPr>
       </w:pPr>
       <w:r>
-        <w:lastRenderedPageBreak/>
         <w:t xml:space="preserve"> </w:t>
       </w:r>
     </w:p>

</xml_diff>

<commit_message>
Added background music Menu closes #67
</commit_message>
<xml_diff>
--- a/Documentation/GDD.docx
+++ b/Documentation/GDD.docx
@@ -537,11 +537,9 @@
               <w:widowControl w:val="0"/>
               <w:spacing w:line="240" w:lineRule="auto"/>
             </w:pPr>
-            <w:proofErr w:type="gramStart"/>
             <w:r>
               <w:t>where</w:t>
             </w:r>
-            <w:proofErr w:type="gramEnd"/>
           </w:p>
           <w:tbl>
             <w:tblPr>
@@ -1907,19 +1905,11 @@
                     </w:rPr>
                     <w:t xml:space="preserve">- evil veggies (rolling tomatoes, jumping carrots and static lettuces) will </w:t>
                   </w:r>
-                  <w:proofErr w:type="gramStart"/>
-                  <w:r>
-                    <w:rPr>
-                      <w:color w:val="00B050"/>
-                    </w:rPr>
-                    <w:t>appear:</w:t>
-                  </w:r>
-                  <w:proofErr w:type="gramEnd"/>
-                  <w:r>
-                    <w:rPr>
-                      <w:color w:val="00B050"/>
-                    </w:rPr>
-                    <w:t xml:space="preserve"> </w:t>
+                  <w:r>
+                    <w:rPr>
+                      <w:color w:val="00B050"/>
+                    </w:rPr>
+                    <w:t xml:space="preserve">appear: </w:t>
                   </w:r>
                   <w:r>
                     <w:rPr>
@@ -1993,19 +1983,11 @@
                     </w:rPr>
                     <w:t xml:space="preserve">- Every some fixed time, a full HP recharger will come at full speed </w:t>
                   </w:r>
-                  <w:proofErr w:type="gramStart"/>
-                  <w:r>
-                    <w:rPr>
-                      <w:color w:val="00B050"/>
-                    </w:rPr>
-                    <w:t>from  above</w:t>
-                  </w:r>
-                  <w:proofErr w:type="gramEnd"/>
-                  <w:r>
-                    <w:rPr>
-                      <w:color w:val="00B050"/>
-                    </w:rPr>
-                    <w:t>, right to left, and the player must grab it with his/her finger.</w:t>
+                  <w:r>
+                    <w:rPr>
+                      <w:color w:val="00B050"/>
+                    </w:rPr>
+                    <w:t>from  above, right to left, and the player must grab it with his/her finger.</w:t>
                   </w:r>
                 </w:p>
               </w:tc>
@@ -2490,16 +2472,8 @@
                     <w:rPr>
                       <w:color w:val="00B050"/>
                     </w:rPr>
-                    <w:t xml:space="preserve">- Number of </w:t>
-                  </w:r>
-                  <w:proofErr w:type="gramStart"/>
-                  <w:r>
-                    <w:rPr>
-                      <w:color w:val="00B050"/>
-                    </w:rPr>
-                    <w:t>level</w:t>
-                  </w:r>
-                  <w:proofErr w:type="gramEnd"/>
+                    <w:t>- Number of level</w:t>
+                  </w:r>
                 </w:p>
                 <w:p>
                   <w:pPr>
@@ -3227,6 +3201,7 @@
           <w:rFonts w:ascii="Arial" w:eastAsia="Arial" w:hAnsi="Arial" w:cs="Arial"/>
           <w:color w:val="0000FF"/>
         </w:rPr>
+        <w:lastRenderedPageBreak/>
         <w:t>- Materials</w:t>
       </w:r>
     </w:p>
@@ -4773,10 +4748,10 @@
                       <w:sz w:val="20"/>
                       <w:szCs w:val="20"/>
                     </w:rPr>
+                    <w:lastRenderedPageBreak/>
                     <w:t xml:space="preserve">Events: </w:t>
                   </w:r>
                   <w:proofErr w:type="spellStart"/>
-                  <w:proofErr w:type="gramStart"/>
                   <w:r>
                     <w:rPr>
                       <w:iCs/>
@@ -4800,16 +4775,7 @@
                       <w:sz w:val="20"/>
                       <w:szCs w:val="20"/>
                     </w:rPr>
-                    <w:t>(</w:t>
-                  </w:r>
-                  <w:proofErr w:type="gramEnd"/>
-                  <w:r>
-                    <w:rPr>
-                      <w:iCs/>
-                      <w:sz w:val="20"/>
-                      <w:szCs w:val="20"/>
-                    </w:rPr>
-                    <w:t xml:space="preserve">), </w:t>
+                    <w:t xml:space="preserve">(), </w:t>
                   </w:r>
                 </w:p>
                 <w:p>
@@ -6029,25 +5995,14 @@
                     </w:rPr>
                     <w:t>. They haunt you in your dreams! It’s a veggie nightmare!” (</w:t>
                   </w:r>
-                  <w:proofErr w:type="gramStart"/>
-                  <w:r>
-                    <w:rPr>
-                      <w:iCs/>
-                      <w:color w:val="00B050"/>
-                      <w:sz w:val="20"/>
-                      <w:szCs w:val="20"/>
-                    </w:rPr>
-                    <w:t>player</w:t>
-                  </w:r>
-                  <w:proofErr w:type="gramEnd"/>
-                  <w:r>
-                    <w:rPr>
-                      <w:iCs/>
-                      <w:color w:val="00B050"/>
-                      <w:sz w:val="20"/>
-                      <w:szCs w:val="20"/>
-                    </w:rPr>
-                    <w:t xml:space="preserve"> is seen l</w:t>
+                  <w:r>
+                    <w:rPr>
+                      <w:iCs/>
+                      <w:color w:val="00B050"/>
+                      <w:sz w:val="20"/>
+                      <w:szCs w:val="20"/>
+                    </w:rPr>
+                    <w:t>player is seen l</w:t>
                   </w:r>
                   <w:r>
                     <w:rPr>
@@ -6217,7 +6172,6 @@
                     <w:t xml:space="preserve"> </w:t>
                   </w:r>
                   <w:proofErr w:type="spellStart"/>
-                  <w:proofErr w:type="gramStart"/>
                   <w:r>
                     <w:rPr>
                       <w:rFonts w:ascii="Consolas" w:hAnsi="Consolas" w:cs="Consolas"/>
@@ -6237,18 +6191,7 @@
                       <w:szCs w:val="19"/>
                       <w:lang w:val="es-AR"/>
                     </w:rPr>
-                    <w:t>(</w:t>
-                  </w:r>
-                  <w:proofErr w:type="gramEnd"/>
-                  <w:r>
-                    <w:rPr>
-                      <w:rFonts w:ascii="Consolas" w:hAnsi="Consolas" w:cs="Consolas"/>
-                      <w:color w:val="00B050"/>
-                      <w:sz w:val="19"/>
-                      <w:szCs w:val="19"/>
-                      <w:lang w:val="es-AR"/>
-                    </w:rPr>
-                    <w:t>)</w:t>
+                    <w:t>()</w:t>
                   </w:r>
                   <w:r>
                     <w:rPr>
@@ -7569,6 +7512,7 @@
                       <w:sz w:val="20"/>
                       <w:szCs w:val="20"/>
                     </w:rPr>
+                    <w:lastRenderedPageBreak/>
                     <w:t>distinto</w:t>
                   </w:r>
                   <w:proofErr w:type="spellEnd"/>
@@ -8264,27 +8208,7 @@
                       <w:sz w:val="20"/>
                       <w:szCs w:val="20"/>
                     </w:rPr>
-                    <w:t xml:space="preserve"> (</w:t>
-                  </w:r>
-                  <w:proofErr w:type="gramStart"/>
-                  <w:r>
-                    <w:rPr>
-                      <w:iCs/>
-                      <w:color w:val="00B050"/>
-                      <w:sz w:val="20"/>
-                      <w:szCs w:val="20"/>
-                    </w:rPr>
-                    <w:t>mas</w:t>
-                  </w:r>
-                  <w:proofErr w:type="gramEnd"/>
-                  <w:r>
-                    <w:rPr>
-                      <w:iCs/>
-                      <w:color w:val="00B050"/>
-                      <w:sz w:val="20"/>
-                      <w:szCs w:val="20"/>
-                    </w:rPr>
-                    <w:t xml:space="preserve"> enemies)</w:t>
+                    <w:t xml:space="preserve"> (mas enemies)</w:t>
                   </w:r>
                 </w:p>
                 <w:p>
@@ -8721,106 +8645,9 @@
                 </w:p>
                 <w:p>
                   <w:pPr>
-                    <w:pStyle w:val="Prrafodelista"/>
-                    <w:widowControl w:val="0"/>
-                    <w:numPr>
-                      <w:ilvl w:val="0"/>
-                      <w:numId w:val="5"/>
-                    </w:numPr>
-                    <w:spacing w:line="240" w:lineRule="auto"/>
-                    <w:rPr>
-                      <w:iCs/>
-                      <w:sz w:val="20"/>
-                      <w:szCs w:val="20"/>
-                    </w:rPr>
-                  </w:pPr>
-                  <w:r>
-                    <w:rPr>
-                      <w:iCs/>
-                      <w:sz w:val="20"/>
-                      <w:szCs w:val="20"/>
-                    </w:rPr>
-                    <w:t xml:space="preserve">No </w:t>
-                  </w:r>
-                  <w:proofErr w:type="spellStart"/>
-                  <w:r>
-                    <w:rPr>
-                      <w:iCs/>
-                      <w:sz w:val="20"/>
-                      <w:szCs w:val="20"/>
-                    </w:rPr>
-                    <w:t>andan</w:t>
-                  </w:r>
-                  <w:proofErr w:type="spellEnd"/>
-                  <w:r>
-                    <w:rPr>
-                      <w:iCs/>
-                      <w:sz w:val="20"/>
-                      <w:szCs w:val="20"/>
-                    </w:rPr>
-                    <w:t xml:space="preserve"> </w:t>
-                  </w:r>
-                  <w:proofErr w:type="spellStart"/>
-                  <w:r>
-                    <w:rPr>
-                      <w:iCs/>
-                      <w:sz w:val="20"/>
-                      <w:szCs w:val="20"/>
-                    </w:rPr>
-                    <w:t>los</w:t>
-                  </w:r>
-                  <w:proofErr w:type="spellEnd"/>
-                  <w:r>
-                    <w:rPr>
-                      <w:iCs/>
-                      <w:sz w:val="20"/>
-                      <w:szCs w:val="20"/>
-                    </w:rPr>
-                    <w:t xml:space="preserve"> </w:t>
-                  </w:r>
-                  <w:proofErr w:type="spellStart"/>
-                  <w:r>
-                    <w:rPr>
-                      <w:iCs/>
-                      <w:sz w:val="20"/>
-                      <w:szCs w:val="20"/>
-                    </w:rPr>
-                    <w:t>botones</w:t>
-                  </w:r>
-                  <w:proofErr w:type="spellEnd"/>
-                  <w:r>
-                    <w:rPr>
-                      <w:iCs/>
-                      <w:sz w:val="20"/>
-                      <w:szCs w:val="20"/>
-                    </w:rPr>
-                    <w:t xml:space="preserve"> de UI </w:t>
-                  </w:r>
-                  <w:proofErr w:type="spellStart"/>
-                  <w:r>
-                    <w:rPr>
-                      <w:iCs/>
-                      <w:sz w:val="20"/>
-                      <w:szCs w:val="20"/>
-                    </w:rPr>
-                    <w:t>en</w:t>
-                  </w:r>
-                  <w:proofErr w:type="spellEnd"/>
-                  <w:r>
-                    <w:rPr>
-                      <w:iCs/>
-                      <w:sz w:val="20"/>
-                      <w:szCs w:val="20"/>
-                    </w:rPr>
-                    <w:t xml:space="preserve"> level 2 y 3</w:t>
-                  </w:r>
-                </w:p>
-                <w:p>
-                  <w:pPr>
-                    <w:pStyle w:val="Prrafodelista"/>
                     <w:widowControl w:val="0"/>
                     <w:spacing w:line="240" w:lineRule="auto"/>
-                    <w:ind w:left="700"/>
+                    <w:ind w:left="340"/>
                     <w:rPr>
                       <w:iCs/>
                       <w:color w:val="00B050"/>
@@ -9701,6 +9528,7 @@
         </w:numPr>
       </w:pPr>
       <w:r>
+        <w:lastRenderedPageBreak/>
         <w:t xml:space="preserve"> </w:t>
       </w:r>
     </w:p>
@@ -12389,28 +12217,28 @@
 </file>
 
 <file path=customXml/item1.xml><?xml version="1.0" encoding="utf-8"?>
-<b:Sources xmlns:b="http://schemas.openxmlformats.org/officeDocument/2006/bibliography" xmlns="http://schemas.openxmlformats.org/officeDocument/2006/bibliography" SelectedStyle="\APASixthEditionOfficeOnline.xsl" StyleName="APA" Version="6"/>
-</file>
-
-<file path=customXml/item2.xml><?xml version="1.0" encoding="utf-8"?>
 <go:gDocsCustomXmlDataStorage xmlns:go="http://customooxmlschemas.google.com/" xmlns:r="http://schemas.openxmlformats.org/officeDocument/2006/relationships">
   <go:docsCustomData xmlns:go="http://customooxmlschemas.google.com/" roundtripDataSignature="AMtx7mi1CAz6CMs41s117hd+a9gnBQDOsw==">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</go:docsCustomData>
 </go:gDocsCustomXmlDataStorage>
 </file>
 
-<file path=customXml/itemProps1.xml><?xml version="1.0" encoding="utf-8"?>
-<ds:datastoreItem xmlns:ds="http://schemas.openxmlformats.org/officeDocument/2006/customXml" ds:itemID="{880D3F8D-69F8-4BE0-B8B4-8C6B2FC44A81}">
-  <ds:schemaRefs>
-    <ds:schemaRef ds:uri="http://schemas.openxmlformats.org/officeDocument/2006/bibliography"/>
-  </ds:schemaRefs>
-</ds:datastoreItem>
+<file path=customXml/item2.xml><?xml version="1.0" encoding="utf-8"?>
+<b:Sources xmlns:b="http://schemas.openxmlformats.org/officeDocument/2006/bibliography" xmlns="http://schemas.openxmlformats.org/officeDocument/2006/bibliography" SelectedStyle="\APASixthEditionOfficeOnline.xsl" StyleName="APA" Version="6"/>
 </file>
 
-<file path=customXml/itemProps2.xml><?xml version="1.0" encoding="utf-8"?>
+<file path=customXml/itemProps1.xml><?xml version="1.0" encoding="utf-8"?>
 <ds:datastoreItem xmlns:ds="http://schemas.openxmlformats.org/officeDocument/2006/customXml" ds:itemID="{11111111-1234-1234-1234-123412341234}">
   <ds:schemaRefs>
     <ds:schemaRef ds:uri="http://customooxmlschemas.google.com/"/>
     <ds:schemaRef ds:uri="http://schemas.openxmlformats.org/officeDocument/2006/relationships"/>
   </ds:schemaRefs>
 </ds:datastoreItem>
+</file>
+
+<file path=customXml/itemProps2.xml><?xml version="1.0" encoding="utf-8"?>
+<ds:datastoreItem xmlns:ds="http://schemas.openxmlformats.org/officeDocument/2006/customXml" ds:itemID="{880D3F8D-69F8-4BE0-B8B4-8C6B2FC44A81}">
+  <ds:schemaRefs>
+    <ds:schemaRef ds:uri="http://schemas.openxmlformats.org/officeDocument/2006/bibliography"/>
+  </ds:schemaRefs>
+</ds:datastoreItem>
 </file>
</xml_diff>

<commit_message>
Added Audio manager and sound effects closes #69
</commit_message>
<xml_diff>
--- a/Documentation/GDD.docx
+++ b/Documentation/GDD.docx
@@ -537,9 +537,11 @@
               <w:widowControl w:val="0"/>
               <w:spacing w:line="240" w:lineRule="auto"/>
             </w:pPr>
+            <w:proofErr w:type="gramStart"/>
             <w:r>
               <w:t>where</w:t>
             </w:r>
+            <w:proofErr w:type="gramEnd"/>
           </w:p>
           <w:tbl>
             <w:tblPr>
@@ -1905,11 +1907,19 @@
                     </w:rPr>
                     <w:t xml:space="preserve">- evil veggies (rolling tomatoes, jumping carrots and static lettuces) will </w:t>
                   </w:r>
-                  <w:r>
-                    <w:rPr>
-                      <w:color w:val="00B050"/>
-                    </w:rPr>
-                    <w:t xml:space="preserve">appear: </w:t>
+                  <w:proofErr w:type="gramStart"/>
+                  <w:r>
+                    <w:rPr>
+                      <w:color w:val="00B050"/>
+                    </w:rPr>
+                    <w:t>appear:</w:t>
+                  </w:r>
+                  <w:proofErr w:type="gramEnd"/>
+                  <w:r>
+                    <w:rPr>
+                      <w:color w:val="00B050"/>
+                    </w:rPr>
+                    <w:t xml:space="preserve"> </w:t>
                   </w:r>
                   <w:r>
                     <w:rPr>
@@ -1983,11 +1993,19 @@
                     </w:rPr>
                     <w:t xml:space="preserve">- Every some fixed time, a full HP recharger will come at full speed </w:t>
                   </w:r>
-                  <w:r>
-                    <w:rPr>
-                      <w:color w:val="00B050"/>
-                    </w:rPr>
-                    <w:t>from  above, right to left, and the player must grab it with his/her finger.</w:t>
+                  <w:proofErr w:type="gramStart"/>
+                  <w:r>
+                    <w:rPr>
+                      <w:color w:val="00B050"/>
+                    </w:rPr>
+                    <w:t>from  above</w:t>
+                  </w:r>
+                  <w:proofErr w:type="gramEnd"/>
+                  <w:r>
+                    <w:rPr>
+                      <w:color w:val="00B050"/>
+                    </w:rPr>
+                    <w:t>, right to left, and the player must grab it with his/her finger.</w:t>
                   </w:r>
                 </w:p>
               </w:tc>
@@ -2472,8 +2490,16 @@
                     <w:rPr>
                       <w:color w:val="00B050"/>
                     </w:rPr>
-                    <w:t>- Number of level</w:t>
-                  </w:r>
+                    <w:t xml:space="preserve">- Number of </w:t>
+                  </w:r>
+                  <w:proofErr w:type="gramStart"/>
+                  <w:r>
+                    <w:rPr>
+                      <w:color w:val="00B050"/>
+                    </w:rPr>
+                    <w:t>level</w:t>
+                  </w:r>
+                  <w:proofErr w:type="gramEnd"/>
                 </w:p>
                 <w:p>
                   <w:pPr>
@@ -3201,7 +3227,6 @@
           <w:rFonts w:ascii="Arial" w:eastAsia="Arial" w:hAnsi="Arial" w:cs="Arial"/>
           <w:color w:val="0000FF"/>
         </w:rPr>
-        <w:lastRenderedPageBreak/>
         <w:t>- Materials</w:t>
       </w:r>
     </w:p>
@@ -4748,10 +4773,10 @@
                       <w:sz w:val="20"/>
                       <w:szCs w:val="20"/>
                     </w:rPr>
-                    <w:lastRenderedPageBreak/>
                     <w:t xml:space="preserve">Events: </w:t>
                   </w:r>
                   <w:proofErr w:type="spellStart"/>
+                  <w:proofErr w:type="gramStart"/>
                   <w:r>
                     <w:rPr>
                       <w:iCs/>
@@ -4775,7 +4800,16 @@
                       <w:sz w:val="20"/>
                       <w:szCs w:val="20"/>
                     </w:rPr>
-                    <w:t xml:space="preserve">(), </w:t>
+                    <w:t>(</w:t>
+                  </w:r>
+                  <w:proofErr w:type="gramEnd"/>
+                  <w:r>
+                    <w:rPr>
+                      <w:iCs/>
+                      <w:sz w:val="20"/>
+                      <w:szCs w:val="20"/>
+                    </w:rPr>
+                    <w:t xml:space="preserve">), </w:t>
                   </w:r>
                 </w:p>
                 <w:p>
@@ -5995,14 +6029,25 @@
                     </w:rPr>
                     <w:t>. They haunt you in your dreams! It’s a veggie nightmare!” (</w:t>
                   </w:r>
-                  <w:r>
-                    <w:rPr>
-                      <w:iCs/>
-                      <w:color w:val="00B050"/>
-                      <w:sz w:val="20"/>
-                      <w:szCs w:val="20"/>
-                    </w:rPr>
-                    <w:t>player is seen l</w:t>
+                  <w:proofErr w:type="gramStart"/>
+                  <w:r>
+                    <w:rPr>
+                      <w:iCs/>
+                      <w:color w:val="00B050"/>
+                      <w:sz w:val="20"/>
+                      <w:szCs w:val="20"/>
+                    </w:rPr>
+                    <w:t>player</w:t>
+                  </w:r>
+                  <w:proofErr w:type="gramEnd"/>
+                  <w:r>
+                    <w:rPr>
+                      <w:iCs/>
+                      <w:color w:val="00B050"/>
+                      <w:sz w:val="20"/>
+                      <w:szCs w:val="20"/>
+                    </w:rPr>
+                    <w:t xml:space="preserve"> is seen l</w:t>
                   </w:r>
                   <w:r>
                     <w:rPr>
@@ -6172,6 +6217,7 @@
                     <w:t xml:space="preserve"> </w:t>
                   </w:r>
                   <w:proofErr w:type="spellStart"/>
+                  <w:proofErr w:type="gramStart"/>
                   <w:r>
                     <w:rPr>
                       <w:rFonts w:ascii="Consolas" w:hAnsi="Consolas" w:cs="Consolas"/>
@@ -6191,7 +6237,18 @@
                       <w:szCs w:val="19"/>
                       <w:lang w:val="es-AR"/>
                     </w:rPr>
-                    <w:t>()</w:t>
+                    <w:t>(</w:t>
+                  </w:r>
+                  <w:proofErr w:type="gramEnd"/>
+                  <w:r>
+                    <w:rPr>
+                      <w:rFonts w:ascii="Consolas" w:hAnsi="Consolas" w:cs="Consolas"/>
+                      <w:color w:val="00B050"/>
+                      <w:sz w:val="19"/>
+                      <w:szCs w:val="19"/>
+                      <w:lang w:val="es-AR"/>
+                    </w:rPr>
+                    <w:t>)</w:t>
                   </w:r>
                   <w:r>
                     <w:rPr>
@@ -7512,7 +7569,6 @@
                       <w:sz w:val="20"/>
                       <w:szCs w:val="20"/>
                     </w:rPr>
-                    <w:lastRenderedPageBreak/>
                     <w:t>distinto</w:t>
                   </w:r>
                   <w:proofErr w:type="spellEnd"/>
@@ -8208,7 +8264,27 @@
                       <w:sz w:val="20"/>
                       <w:szCs w:val="20"/>
                     </w:rPr>
-                    <w:t xml:space="preserve"> (mas enemies)</w:t>
+                    <w:t xml:space="preserve"> (</w:t>
+                  </w:r>
+                  <w:proofErr w:type="gramStart"/>
+                  <w:r>
+                    <w:rPr>
+                      <w:iCs/>
+                      <w:color w:val="00B050"/>
+                      <w:sz w:val="20"/>
+                      <w:szCs w:val="20"/>
+                    </w:rPr>
+                    <w:t>mas</w:t>
+                  </w:r>
+                  <w:proofErr w:type="gramEnd"/>
+                  <w:r>
+                    <w:rPr>
+                      <w:iCs/>
+                      <w:color w:val="00B050"/>
+                      <w:sz w:val="20"/>
+                      <w:szCs w:val="20"/>
+                    </w:rPr>
+                    <w:t xml:space="preserve"> enemies)</w:t>
                   </w:r>
                 </w:p>
                 <w:p>
@@ -8640,6 +8716,114 @@
                       <w:szCs w:val="20"/>
                     </w:rPr>
                     <w:t>plataforma</w:t>
+                  </w:r>
+                  <w:proofErr w:type="spellEnd"/>
+                </w:p>
+                <w:p>
+                  <w:pPr>
+                    <w:pStyle w:val="Prrafodelista"/>
+                    <w:widowControl w:val="0"/>
+                    <w:numPr>
+                      <w:ilvl w:val="0"/>
+                      <w:numId w:val="5"/>
+                    </w:numPr>
+                    <w:spacing w:line="240" w:lineRule="auto"/>
+                    <w:rPr>
+                      <w:iCs/>
+                      <w:color w:val="00B050"/>
+                      <w:sz w:val="20"/>
+                      <w:szCs w:val="20"/>
+                    </w:rPr>
+                  </w:pPr>
+                  <w:proofErr w:type="spellStart"/>
+                  <w:r>
+                    <w:rPr>
+                      <w:iCs/>
+                      <w:color w:val="00B050"/>
+                      <w:sz w:val="20"/>
+                      <w:szCs w:val="20"/>
+                    </w:rPr>
+                    <w:t>Detener</w:t>
+                  </w:r>
+                  <w:proofErr w:type="spellEnd"/>
+                  <w:r>
+                    <w:rPr>
+                      <w:iCs/>
+                      <w:color w:val="00B050"/>
+                      <w:sz w:val="20"/>
+                      <w:szCs w:val="20"/>
+                    </w:rPr>
+                    <w:t xml:space="preserve"> </w:t>
+                  </w:r>
+                  <w:proofErr w:type="spellStart"/>
+                  <w:r>
+                    <w:rPr>
+                      <w:iCs/>
+                      <w:color w:val="00B050"/>
+                      <w:sz w:val="20"/>
+                      <w:szCs w:val="20"/>
+                    </w:rPr>
+                    <w:t>musica</w:t>
+                  </w:r>
+                  <w:proofErr w:type="spellEnd"/>
+                  <w:r>
+                    <w:rPr>
+                      <w:iCs/>
+                      <w:color w:val="00B050"/>
+                      <w:sz w:val="20"/>
+                      <w:szCs w:val="20"/>
+                    </w:rPr>
+                    <w:t xml:space="preserve"> al </w:t>
+                  </w:r>
+                  <w:proofErr w:type="spellStart"/>
+                  <w:r>
+                    <w:rPr>
+                      <w:iCs/>
+                      <w:color w:val="00B050"/>
+                      <w:sz w:val="20"/>
+                      <w:szCs w:val="20"/>
+                    </w:rPr>
+                    <w:t>apretar</w:t>
+                  </w:r>
+                  <w:proofErr w:type="spellEnd"/>
+                  <w:r>
+                    <w:rPr>
+                      <w:iCs/>
+                      <w:color w:val="00B050"/>
+                      <w:sz w:val="20"/>
+                      <w:szCs w:val="20"/>
+                    </w:rPr>
+                    <w:t xml:space="preserve"> pause y </w:t>
+                  </w:r>
+                  <w:proofErr w:type="spellStart"/>
+                  <w:r>
+                    <w:rPr>
+                      <w:iCs/>
+                      <w:color w:val="00B050"/>
+                      <w:sz w:val="20"/>
+                      <w:szCs w:val="20"/>
+                    </w:rPr>
+                    <w:t>luego</w:t>
+                  </w:r>
+                  <w:proofErr w:type="spellEnd"/>
+                  <w:r>
+                    <w:rPr>
+                      <w:iCs/>
+                      <w:color w:val="00B050"/>
+                      <w:sz w:val="20"/>
+                      <w:szCs w:val="20"/>
+                    </w:rPr>
+                    <w:t xml:space="preserve"> </w:t>
+                  </w:r>
+                  <w:proofErr w:type="spellStart"/>
+                  <w:r>
+                    <w:rPr>
+                      <w:iCs/>
+                      <w:color w:val="00B050"/>
+                      <w:sz w:val="20"/>
+                      <w:szCs w:val="20"/>
+                    </w:rPr>
+                    <w:t>reanudar</w:t>
                   </w:r>
                   <w:proofErr w:type="spellEnd"/>
                 </w:p>
@@ -9528,7 +9712,6 @@
         </w:numPr>
       </w:pPr>
       <w:r>
-        <w:lastRenderedPageBreak/>
         <w:t xml:space="preserve"> </w:t>
       </w:r>
     </w:p>
@@ -12217,28 +12400,28 @@
 </file>
 
 <file path=customXml/item1.xml><?xml version="1.0" encoding="utf-8"?>
+<b:Sources xmlns:b="http://schemas.openxmlformats.org/officeDocument/2006/bibliography" xmlns="http://schemas.openxmlformats.org/officeDocument/2006/bibliography" SelectedStyle="\APASixthEditionOfficeOnline.xsl" StyleName="APA" Version="6"/>
+</file>
+
+<file path=customXml/item2.xml><?xml version="1.0" encoding="utf-8"?>
 <go:gDocsCustomXmlDataStorage xmlns:go="http://customooxmlschemas.google.com/" xmlns:r="http://schemas.openxmlformats.org/officeDocument/2006/relationships">
   <go:docsCustomData xmlns:go="http://customooxmlschemas.google.com/" roundtripDataSignature="AMtx7mi1CAz6CMs41s117hd+a9gnBQDOsw==">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</go:docsCustomData>
 </go:gDocsCustomXmlDataStorage>
 </file>
 
-<file path=customXml/item2.xml><?xml version="1.0" encoding="utf-8"?>
-<b:Sources xmlns:b="http://schemas.openxmlformats.org/officeDocument/2006/bibliography" xmlns="http://schemas.openxmlformats.org/officeDocument/2006/bibliography" SelectedStyle="\APASixthEditionOfficeOnline.xsl" StyleName="APA" Version="6"/>
+<file path=customXml/itemProps1.xml><?xml version="1.0" encoding="utf-8"?>
+<ds:datastoreItem xmlns:ds="http://schemas.openxmlformats.org/officeDocument/2006/customXml" ds:itemID="{880D3F8D-69F8-4BE0-B8B4-8C6B2FC44A81}">
+  <ds:schemaRefs>
+    <ds:schemaRef ds:uri="http://schemas.openxmlformats.org/officeDocument/2006/bibliography"/>
+  </ds:schemaRefs>
+</ds:datastoreItem>
 </file>
 
-<file path=customXml/itemProps1.xml><?xml version="1.0" encoding="utf-8"?>
+<file path=customXml/itemProps2.xml><?xml version="1.0" encoding="utf-8"?>
 <ds:datastoreItem xmlns:ds="http://schemas.openxmlformats.org/officeDocument/2006/customXml" ds:itemID="{11111111-1234-1234-1234-123412341234}">
   <ds:schemaRefs>
     <ds:schemaRef ds:uri="http://customooxmlschemas.google.com/"/>
     <ds:schemaRef ds:uri="http://schemas.openxmlformats.org/officeDocument/2006/relationships"/>
   </ds:schemaRefs>
 </ds:datastoreItem>
-</file>
-
-<file path=customXml/itemProps2.xml><?xml version="1.0" encoding="utf-8"?>
-<ds:datastoreItem xmlns:ds="http://schemas.openxmlformats.org/officeDocument/2006/customXml" ds:itemID="{880D3F8D-69F8-4BE0-B8B4-8C6B2FC44A81}">
-  <ds:schemaRefs>
-    <ds:schemaRef ds:uri="http://schemas.openxmlformats.org/officeDocument/2006/bibliography"/>
-  </ds:schemaRefs>
-</ds:datastoreItem>
 </file>
</xml_diff>